<commit_message>
Ajout d'un mcd anterieur
</commit_message>
<xml_diff>
--- a/BDD/Présentation/Dossier Technique.docx
+++ b/BDD/Présentation/Dossier Technique.docx
@@ -946,7 +946,7 @@
         </w:rPr>
         <w:lastRenderedPageBreak/>
         <w:drawing>
-          <wp:inline distT="0" distB="0" distL="0" distR="0" wp14:anchorId="7DF3D4BE" wp14:editId="4E8DF2C1">
+          <wp:inline distT="0" distB="0" distL="0" distR="0" wp14:anchorId="7DF3D4BE" wp14:editId="11654F92">
             <wp:extent cx="4925628" cy="2651760"/>
             <wp:effectExtent l="0" t="0" r="8890" b="0"/>
             <wp:docPr id="2143576707" name="Image 1" descr="ACCUEIL - Saint Aubin La Salle"/>
@@ -1142,9 +1142,6 @@
       <w:bookmarkEnd w:id="4"/>
     </w:p>
     <w:p>
-      <w:pPr>
-        <w:jc w:val="center"/>
-      </w:pPr>
       <w:r>
         <w:t xml:space="preserve">Lorsqu’un étudiant scanne son badge sur une PEA, l’API FastAPI envoie une requête à la base de données PostgreSQL, qui vérifie si l’utilisateur est autorisé. Si l’accès est validé, la porte s’ouvre et l’entrée est enregistrée. En cas de refus, une alerte est envoyée à l’administrateur. Ce dernier utilise le PGS pour modifier les permissions et gérer les réservations des salles. Toutes les interactions sont centralisées sur le PSW, qui stocke et analyse les données d’accès en temps </w:t>
       </w:r>
@@ -2970,6 +2967,7 @@
   <w:style w:type="character" w:default="1" w:styleId="Policepardfaut">
     <w:name w:val="Default Paragraph Font"/>
     <w:uiPriority w:val="1"/>
+    <w:semiHidden/>
     <w:unhideWhenUsed/>
   </w:style>
   <w:style w:type="table" w:default="1" w:styleId="TableauNormal">
@@ -3710,21 +3708,6 @@
 </file>
 
 <file path=customXml/item2.xml><?xml version="1.0" encoding="utf-8"?>
-<p:properties xmlns:p="http://schemas.microsoft.com/office/2006/metadata/properties" xmlns:xsi="http://www.w3.org/2001/XMLSchema-instance" xmlns:pc="http://schemas.microsoft.com/office/infopath/2007/PartnerControls">
-  <documentManagement/>
-</p:properties>
-</file>
-
-<file path=customXml/item3.xml><?xml version="1.0" encoding="utf-8"?>
-<?mso-contentType ?>
-<FormTemplates xmlns="http://schemas.microsoft.com/sharepoint/v3/contenttype/forms">
-  <Display>DocumentLibraryForm</Display>
-  <Edit>DocumentLibraryForm</Edit>
-  <New>DocumentLibraryForm</New>
-</FormTemplates>
-</file>
-
-<file path=customXml/item4.xml><?xml version="1.0" encoding="utf-8"?>
 <ct:contentTypeSchema xmlns:ct="http://schemas.microsoft.com/office/2006/metadata/contentType" xmlns:ma="http://schemas.microsoft.com/office/2006/metadata/properties/metaAttributes" ct:_="" ma:_="" ma:contentTypeName="Document" ma:contentTypeID="0x01010094021499A5C95A40AF8686382A9EB10F" ma:contentTypeVersion="5" ma:contentTypeDescription="Crée un document." ma:contentTypeScope="" ma:versionID="5a2004495cc74076c931264a0a56df36">
   <xsd:schema xmlns:xsd="http://www.w3.org/2001/XMLSchema" xmlns:xs="http://www.w3.org/2001/XMLSchema" xmlns:p="http://schemas.microsoft.com/office/2006/metadata/properties" xmlns:ns3="e207c133-0867-48c2-98bb-3cdd52f2ba59" targetNamespace="http://schemas.microsoft.com/office/2006/metadata/properties" ma:root="true" ma:fieldsID="cb70e895b990eb29a284cb2e15618dfa" ns3:_="">
     <xsd:import namespace="e207c133-0867-48c2-98bb-3cdd52f2ba59"/>
@@ -3874,6 +3857,21 @@
 </ct:contentTypeSchema>
 </file>
 
+<file path=customXml/item3.xml><?xml version="1.0" encoding="utf-8"?>
+<?mso-contentType ?>
+<FormTemplates xmlns="http://schemas.microsoft.com/sharepoint/v3/contenttype/forms">
+  <Display>DocumentLibraryForm</Display>
+  <Edit>DocumentLibraryForm</Edit>
+  <New>DocumentLibraryForm</New>
+</FormTemplates>
+</file>
+
+<file path=customXml/item4.xml><?xml version="1.0" encoding="utf-8"?>
+<p:properties xmlns:p="http://schemas.microsoft.com/office/2006/metadata/properties" xmlns:xsi="http://www.w3.org/2001/XMLSchema-instance" xmlns:pc="http://schemas.microsoft.com/office/infopath/2007/PartnerControls">
+  <documentManagement/>
+</p:properties>
+</file>
+
 <file path=customXml/itemProps1.xml><?xml version="1.0" encoding="utf-8"?>
 <ds:datastoreItem xmlns:ds="http://schemas.openxmlformats.org/officeDocument/2006/customXml" ds:itemID="{1AE4671D-EAEC-4E65-BCC9-3F9AD4E49030}">
   <ds:schemaRefs>
@@ -3883,23 +3881,6 @@
 </file>
 
 <file path=customXml/itemProps2.xml><?xml version="1.0" encoding="utf-8"?>
-<ds:datastoreItem xmlns:ds="http://schemas.openxmlformats.org/officeDocument/2006/customXml" ds:itemID="{3057402B-20F6-47AC-BC85-2C2D3706E2A8}">
-  <ds:schemaRefs>
-    <ds:schemaRef ds:uri="http://schemas.microsoft.com/office/2006/metadata/properties"/>
-    <ds:schemaRef ds:uri="http://schemas.microsoft.com/office/infopath/2007/PartnerControls"/>
-  </ds:schemaRefs>
-</ds:datastoreItem>
-</file>
-
-<file path=customXml/itemProps3.xml><?xml version="1.0" encoding="utf-8"?>
-<ds:datastoreItem xmlns:ds="http://schemas.openxmlformats.org/officeDocument/2006/customXml" ds:itemID="{503E956F-D125-4996-B64E-F7F26E93A042}">
-  <ds:schemaRefs>
-    <ds:schemaRef ds:uri="http://schemas.microsoft.com/sharepoint/v3/contenttype/forms"/>
-  </ds:schemaRefs>
-</ds:datastoreItem>
-</file>
-
-<file path=customXml/itemProps4.xml><?xml version="1.0" encoding="utf-8"?>
 <ds:datastoreItem xmlns:ds="http://schemas.openxmlformats.org/officeDocument/2006/customXml" ds:itemID="{127A7EFF-EB4F-456E-80D5-7B1A161D82DC}">
   <ds:schemaRefs>
     <ds:schemaRef ds:uri="http://schemas.microsoft.com/office/2006/metadata/contentType"/>
@@ -3915,4 +3896,21 @@
     <ds:schemaRef ds:uri="http://schemas.microsoft.com/internal/obd"/>
   </ds:schemaRefs>
 </ds:datastoreItem>
+</file>
+
+<file path=customXml/itemProps3.xml><?xml version="1.0" encoding="utf-8"?>
+<ds:datastoreItem xmlns:ds="http://schemas.openxmlformats.org/officeDocument/2006/customXml" ds:itemID="{503E956F-D125-4996-B64E-F7F26E93A042}">
+  <ds:schemaRefs>
+    <ds:schemaRef ds:uri="http://schemas.microsoft.com/sharepoint/v3/contenttype/forms"/>
+  </ds:schemaRefs>
+</ds:datastoreItem>
+</file>
+
+<file path=customXml/itemProps4.xml><?xml version="1.0" encoding="utf-8"?>
+<ds:datastoreItem xmlns:ds="http://schemas.openxmlformats.org/officeDocument/2006/customXml" ds:itemID="{3057402B-20F6-47AC-BC85-2C2D3706E2A8}">
+  <ds:schemaRefs>
+    <ds:schemaRef ds:uri="http://schemas.microsoft.com/office/2006/metadata/properties"/>
+    <ds:schemaRef ds:uri="http://schemas.microsoft.com/office/infopath/2007/PartnerControls"/>
+  </ds:schemaRefs>
+</ds:datastoreItem>
 </file>
</xml_diff>

<commit_message>
Modification du schemas reseau finale
</commit_message>
<xml_diff>
--- a/BDD/Présentation/Dossier Technique.docx
+++ b/BDD/Présentation/Dossier Technique.docx
@@ -7,7 +7,10 @@
         <w:pStyle w:val="Titre"/>
       </w:pPr>
       <w:r>
-        <w:t>Dossier Technique du projet « Accès campus » - Partie PSW</w:t>
+        <w:t xml:space="preserve">Dossier Technique du projet « Accès campus » - Partie </w:t>
+      </w:r>
+      <w:r>
+        <w:t>gestion des données</w:t>
       </w:r>
     </w:p>
     <w:p/>
@@ -67,7 +70,7 @@
           <w:r>
             <w:fldChar w:fldCharType="separate"/>
           </w:r>
-          <w:hyperlink w:anchor="_Toc193663696" w:history="1">
+          <w:hyperlink w:anchor="_Toc194572553" w:history="1">
             <w:r>
               <w:rPr>
                 <w:rStyle w:val="Lienhypertexte"/>
@@ -94,7 +97,7 @@
                 <w:noProof/>
                 <w:webHidden/>
               </w:rPr>
-              <w:instrText xml:space="preserve"> PAGEREF _Toc193663696 \h </w:instrText>
+              <w:instrText xml:space="preserve"> PAGEREF _Toc194572553 \h </w:instrText>
             </w:r>
             <w:r>
               <w:rPr>
@@ -140,7 +143,7 @@
               <w14:ligatures w14:val="standardContextual"/>
             </w:rPr>
           </w:pPr>
-          <w:hyperlink w:anchor="_Toc193663697" w:history="1">
+          <w:hyperlink w:anchor="_Toc194572554" w:history="1">
             <w:r>
               <w:rPr>
                 <w:rStyle w:val="Lienhypertexte"/>
@@ -167,7 +170,7 @@
                 <w:noProof/>
                 <w:webHidden/>
               </w:rPr>
-              <w:instrText xml:space="preserve"> PAGEREF _Toc193663697 \h </w:instrText>
+              <w:instrText xml:space="preserve"> PAGEREF _Toc194572554 \h </w:instrText>
             </w:r>
             <w:r>
               <w:rPr>
@@ -213,7 +216,7 @@
               <w14:ligatures w14:val="standardContextual"/>
             </w:rPr>
           </w:pPr>
-          <w:hyperlink w:anchor="_Toc193663698" w:history="1">
+          <w:hyperlink w:anchor="_Toc194572555" w:history="1">
             <w:r>
               <w:rPr>
                 <w:rStyle w:val="Lienhypertexte"/>
@@ -240,7 +243,7 @@
                 <w:noProof/>
                 <w:webHidden/>
               </w:rPr>
-              <w:instrText xml:space="preserve"> PAGEREF _Toc193663698 \h </w:instrText>
+              <w:instrText xml:space="preserve"> PAGEREF _Toc194572555 \h </w:instrText>
             </w:r>
             <w:r>
               <w:rPr>
@@ -286,7 +289,7 @@
               <w14:ligatures w14:val="standardContextual"/>
             </w:rPr>
           </w:pPr>
-          <w:hyperlink w:anchor="_Toc193663699" w:history="1">
+          <w:hyperlink w:anchor="_Toc194572556" w:history="1">
             <w:r>
               <w:rPr>
                 <w:rStyle w:val="Lienhypertexte"/>
@@ -313,7 +316,7 @@
                 <w:noProof/>
                 <w:webHidden/>
               </w:rPr>
-              <w:instrText xml:space="preserve"> PAGEREF _Toc193663699 \h </w:instrText>
+              <w:instrText xml:space="preserve"> PAGEREF _Toc194572556 \h </w:instrText>
             </w:r>
             <w:r>
               <w:rPr>
@@ -359,7 +362,7 @@
               <w14:ligatures w14:val="standardContextual"/>
             </w:rPr>
           </w:pPr>
-          <w:hyperlink w:anchor="_Toc193663700" w:history="1">
+          <w:hyperlink w:anchor="_Toc194572557" w:history="1">
             <w:r>
               <w:rPr>
                 <w:rStyle w:val="Lienhypertexte"/>
@@ -386,7 +389,7 @@
                 <w:noProof/>
                 <w:webHidden/>
               </w:rPr>
-              <w:instrText xml:space="preserve"> PAGEREF _Toc193663700 \h </w:instrText>
+              <w:instrText xml:space="preserve"> PAGEREF _Toc194572557 \h </w:instrText>
             </w:r>
             <w:r>
               <w:rPr>
@@ -431,7 +434,7 @@
               <w:lang w:eastAsia="fr-FR"/>
             </w:rPr>
           </w:pPr>
-          <w:hyperlink w:anchor="_Toc193663701" w:history="1">
+          <w:hyperlink w:anchor="_Toc194572558" w:history="1">
             <w:r>
               <w:rPr>
                 <w:rStyle w:val="Lienhypertexte"/>
@@ -458,7 +461,7 @@
                 <w:noProof/>
                 <w:webHidden/>
               </w:rPr>
-              <w:instrText xml:space="preserve"> PAGEREF _Toc193663701 \h </w:instrText>
+              <w:instrText xml:space="preserve"> PAGEREF _Toc194572558 \h </w:instrText>
             </w:r>
             <w:r>
               <w:rPr>
@@ -504,7 +507,7 @@
               <w14:ligatures w14:val="standardContextual"/>
             </w:rPr>
           </w:pPr>
-          <w:hyperlink w:anchor="_Toc193663702" w:history="1">
+          <w:hyperlink w:anchor="_Toc194572559" w:history="1">
             <w:r>
               <w:rPr>
                 <w:rStyle w:val="Lienhypertexte"/>
@@ -531,7 +534,7 @@
                 <w:noProof/>
                 <w:webHidden/>
               </w:rPr>
-              <w:instrText xml:space="preserve"> PAGEREF _Toc193663702 \h </w:instrText>
+              <w:instrText xml:space="preserve"> PAGEREF _Toc194572559 \h </w:instrText>
             </w:r>
             <w:r>
               <w:rPr>
@@ -577,13 +580,13 @@
               <w14:ligatures w14:val="standardContextual"/>
             </w:rPr>
           </w:pPr>
-          <w:hyperlink w:anchor="_Toc193663703" w:history="1">
+          <w:hyperlink w:anchor="_Toc194572560" w:history="1">
             <w:r>
               <w:rPr>
                 <w:rStyle w:val="Lienhypertexte"/>
                 <w:noProof/>
               </w:rPr>
-              <w:t>2.2 Contraintes et exigences</w:t>
+              <w:t>2.3 Technologies utilisées</w:t>
             </w:r>
             <w:r>
               <w:rPr>
@@ -604,7 +607,7 @@
                 <w:noProof/>
                 <w:webHidden/>
               </w:rPr>
-              <w:instrText xml:space="preserve"> PAGEREF _Toc193663703 \h </w:instrText>
+              <w:instrText xml:space="preserve"> PAGEREF _Toc194572560 \h </w:instrText>
             </w:r>
             <w:r>
               <w:rPr>
@@ -624,80 +627,7 @@
                 <w:noProof/>
                 <w:webHidden/>
               </w:rPr>
-              <w:t>6</w:t>
-            </w:r>
-            <w:r>
-              <w:rPr>
-                <w:noProof/>
-                <w:webHidden/>
-              </w:rPr>
-              <w:fldChar w:fldCharType="end"/>
-            </w:r>
-          </w:hyperlink>
-        </w:p>
-        <w:p>
-          <w:pPr>
-            <w:pStyle w:val="TM2"/>
-            <w:tabs>
-              <w:tab w:val="right" w:leader="dot" w:pos="9062"/>
-            </w:tabs>
-            <w:rPr>
-              <w:rFonts w:cstheme="minorBidi"/>
-              <w:noProof/>
-              <w:kern w:val="2"/>
-              <w:sz w:val="24"/>
-              <w:szCs w:val="24"/>
-              <w14:ligatures w14:val="standardContextual"/>
-            </w:rPr>
-          </w:pPr>
-          <w:hyperlink w:anchor="_Toc193663704" w:history="1">
-            <w:r>
-              <w:rPr>
-                <w:rStyle w:val="Lienhypertexte"/>
-                <w:noProof/>
-              </w:rPr>
-              <w:t>2.3 Technologies utilisées</w:t>
-            </w:r>
-            <w:r>
-              <w:rPr>
-                <w:noProof/>
-                <w:webHidden/>
-              </w:rPr>
-              <w:tab/>
-            </w:r>
-            <w:r>
-              <w:rPr>
-                <w:noProof/>
-                <w:webHidden/>
-              </w:rPr>
-              <w:fldChar w:fldCharType="begin"/>
-            </w:r>
-            <w:r>
-              <w:rPr>
-                <w:noProof/>
-                <w:webHidden/>
-              </w:rPr>
-              <w:instrText xml:space="preserve"> PAGEREF _Toc193663704 \h </w:instrText>
-            </w:r>
-            <w:r>
-              <w:rPr>
-                <w:noProof/>
-                <w:webHidden/>
-              </w:rPr>
-            </w:r>
-            <w:r>
-              <w:rPr>
-                <w:noProof/>
-                <w:webHidden/>
-              </w:rPr>
-              <w:fldChar w:fldCharType="separate"/>
-            </w:r>
-            <w:r>
-              <w:rPr>
-                <w:noProof/>
-                <w:webHidden/>
-              </w:rPr>
-              <w:t>6</w:t>
+              <w:t>7</w:t>
             </w:r>
             <w:r>
               <w:rPr>
@@ -722,7 +652,7 @@
               <w:lang w:eastAsia="fr-FR"/>
             </w:rPr>
           </w:pPr>
-          <w:hyperlink w:anchor="_Toc193663705" w:history="1">
+          <w:hyperlink w:anchor="_Toc194572561" w:history="1">
             <w:r>
               <w:rPr>
                 <w:rStyle w:val="Lienhypertexte"/>
@@ -749,7 +679,7 @@
                 <w:noProof/>
                 <w:webHidden/>
               </w:rPr>
-              <w:instrText xml:space="preserve"> PAGEREF _Toc193663705 \h </w:instrText>
+              <w:instrText xml:space="preserve"> PAGEREF _Toc194572561 \h </w:instrText>
             </w:r>
             <w:r>
               <w:rPr>
@@ -796,7 +726,7 @@
               <w14:ligatures w14:val="standardContextual"/>
             </w:rPr>
           </w:pPr>
-          <w:hyperlink w:anchor="_Toc193663706" w:history="1">
+          <w:hyperlink w:anchor="_Toc194572562" w:history="1">
             <w:r>
               <w:rPr>
                 <w:rStyle w:val="Lienhypertexte"/>
@@ -841,7 +771,7 @@
                 <w:noProof/>
                 <w:webHidden/>
               </w:rPr>
-              <w:instrText xml:space="preserve"> PAGEREF _Toc193663706 \h </w:instrText>
+              <w:instrText xml:space="preserve"> PAGEREF _Toc194572562 \h </w:instrText>
             </w:r>
             <w:r>
               <w:rPr>
@@ -899,7 +829,7 @@
       <w:pPr>
         <w:pStyle w:val="Titre1"/>
       </w:pPr>
-      <w:bookmarkStart w:id="1" w:name="_Toc193663696"/>
+      <w:bookmarkStart w:id="1" w:name="_Toc194572553"/>
       <w:r>
         <w:t xml:space="preserve">I – </w:t>
       </w:r>
@@ -913,7 +843,7 @@
       <w:pPr>
         <w:pStyle w:val="Titre2"/>
       </w:pPr>
-      <w:bookmarkStart w:id="2" w:name="_Toc193663697"/>
+      <w:bookmarkStart w:id="2" w:name="_Toc194572554"/>
       <w:r>
         <w:t>1.</w:t>
       </w:r>
@@ -999,7 +929,7 @@
       <w:pPr>
         <w:pStyle w:val="Titre2"/>
       </w:pPr>
-      <w:bookmarkStart w:id="3" w:name="_Toc193663698"/>
+      <w:bookmarkStart w:id="3" w:name="_Toc194572555"/>
       <w:r>
         <w:t xml:space="preserve">1.2 - </w:t>
       </w:r>
@@ -1010,10 +940,13 @@
     </w:p>
     <w:p>
       <w:r>
-        <w:t>Le Poste Serveur Web (PSW) est au cœur du système, assurant la gestion centralisée des accès. Il héberge la base de données PostgreSQL, qui stocke les informations des utilisateurs, des badges et des historiques d’accès. L’API FastAPI, développée en Python, permet d’interagir avec la base et de fournir une interface accessible aux autres composants du projet. Les Poignées Électroniques Autonomes (PEA) communiquent avec le PSW pour vérifier les accès, tandis que le Poste de Gestion des Salles (PGS) permet d’administrer les réservations et les droits d’accès. L’ensemble fonctionne sur un serveur Debian 11, garantissant une exécution stable et sécurisée.</w:t>
-      </w:r>
-      <w:r>
-        <w:t xml:space="preserve"> </w:t>
+        <w:t>Le Poste Serveur Web (PSW) est au cœur du système, assurant la gestion centralisée des accès. Il héberge la base de données PostgreSQL, qui stocke les informations des utilisateurs, des badges et des historiques d’accès. L’API FastAPI, développée en Python, permet d’interagir avec la base et de fournir une interface accessible aux autres composants du projet. Les Poignées Électroniques Autonomes (PEA) communiquent avec le PSW pour vérifier les accès,</w:t>
+      </w:r>
+      <w:r>
+        <w:t xml:space="preserve"> les Bornes d’Appel Etudiant automatise l’appel dans un cours,</w:t>
+      </w:r>
+      <w:r>
+        <w:t xml:space="preserve"> tandis que le Poste de Gestion des Salles (PGS) permet d’administrer les réservations et les droits d’accès.</w:t>
       </w:r>
     </w:p>
     <w:p>
@@ -1123,7 +1056,7 @@
       <w:pPr>
         <w:pStyle w:val="Titre2"/>
       </w:pPr>
-      <w:bookmarkStart w:id="4" w:name="_Toc193663699"/>
+      <w:bookmarkStart w:id="4" w:name="_Toc194572556"/>
       <w:r>
         <w:t>1.3</w:t>
       </w:r>
@@ -1195,7 +1128,7 @@
       <w:pPr>
         <w:pStyle w:val="Titre2"/>
       </w:pPr>
-      <w:bookmarkStart w:id="5" w:name="_Toc193663700"/>
+      <w:bookmarkStart w:id="5" w:name="_Toc194572557"/>
       <w:r>
         <w:t xml:space="preserve">1.4 - </w:t>
       </w:r>
@@ -1265,7 +1198,7 @@
       <w:pPr>
         <w:pStyle w:val="Titre1"/>
       </w:pPr>
-      <w:bookmarkStart w:id="6" w:name="_Toc193663701"/>
+      <w:bookmarkStart w:id="6" w:name="_Toc194572558"/>
       <w:r>
         <w:t xml:space="preserve">II </w:t>
       </w:r>
@@ -1284,7 +1217,7 @@
       <w:pPr>
         <w:pStyle w:val="Titre2"/>
       </w:pPr>
-      <w:bookmarkStart w:id="7" w:name="_Toc193663702"/>
+      <w:bookmarkStart w:id="7" w:name="_Toc194572559"/>
       <w:r>
         <w:t xml:space="preserve">2.1 </w:t>
       </w:r>
@@ -1301,61 +1234,11 @@
     </w:p>
     <w:p>
       <w:r>
-        <w:t>Le MCD définit les différentes entités et relations qui composent la base de données du PSW.</w:t>
-      </w:r>
-      <w:r>
-        <w:t xml:space="preserve"> Chaque utilisateur est relié au maximum à un badge, il peut sois être un élève, un enseignant, un personnel, un invité, ou alors un administrateur. L’accès aux salles est tracé grâce à la table Log qui enregistre les passages. Cette table sert aussi à notifier les absences et les retards en comparant le lieu et l’horaire avec la table Creneau_EDT_Elève. Ils sont ensuite enregistrés dans des tables à leur nom. Les différentes tables « Creneau_EDT » servent à l’affichage des emplois du temps sur le PSW. </w:t>
-      </w:r>
-      <w:r>
-        <w:t xml:space="preserve">La base de </w:t>
-      </w:r>
-      <w:r>
-        <w:t>données</w:t>
-      </w:r>
-      <w:r>
-        <w:t xml:space="preserve"> est</w:t>
-      </w:r>
-      <w:r>
-        <w:t xml:space="preserve"> donc</w:t>
-      </w:r>
-      <w:r>
-        <w:t xml:space="preserve"> relationnelle donc il est tout logique de partir sur du langage SQL</w:t>
-      </w:r>
-      <w:r>
-        <w:t>.</w:t>
-      </w:r>
-      <w:r>
-        <w:t xml:space="preserve"> </w:t>
+        <w:t>Les données sont organisées de la sorte :</w:t>
       </w:r>
     </w:p>
     <w:p>
       <w:pPr>
-        <w:rPr>
-          <w:noProof/>
-        </w:rPr>
-      </w:pPr>
-      <w:r>
-        <w:t xml:space="preserve">Voici </w:t>
-      </w:r>
-      <w:r>
-        <w:t xml:space="preserve">une </w:t>
-      </w:r>
-      <w:r>
-        <w:t xml:space="preserve">évolution de la </w:t>
-      </w:r>
-      <w:r>
-        <w:t>représentation du MCD de la base de données :</w:t>
-      </w:r>
-      <w:r>
-        <w:rPr>
-          <w:noProof/>
-        </w:rPr>
-        <w:t xml:space="preserve"> </w:t>
-      </w:r>
-    </w:p>
-    <w:p>
-      <w:pPr>
-        <w:jc w:val="center"/>
         <w:rPr>
           <w:noProof/>
         </w:rPr>
@@ -1365,10 +1248,10 @@
           <w:noProof/>
         </w:rPr>
         <w:drawing>
-          <wp:inline distT="0" distB="0" distL="0" distR="0" wp14:anchorId="4F2D400A" wp14:editId="4C4A0426">
-            <wp:extent cx="2514600" cy="1661020"/>
-            <wp:effectExtent l="0" t="0" r="0" b="0"/>
-            <wp:docPr id="2020848665" name="Image 2" descr="Une image contenant texte, capture d’écran, diagramme, ligne&#10;&#10;Le contenu généré par l’IA peut être incorrect."/>
+          <wp:inline distT="0" distB="0" distL="0" distR="0" wp14:anchorId="7904FBBF" wp14:editId="1C1F3A38">
+            <wp:extent cx="5760720" cy="4323080"/>
+            <wp:effectExtent l="0" t="0" r="0" b="1270"/>
+            <wp:docPr id="1037377702" name="Image 7" descr="Une image contenant diagramme, ligne, texte, Plan&#10;&#10;Le contenu généré par l’IA peut être incorrect."/>
             <wp:cNvGraphicFramePr>
               <a:graphicFrameLocks xmlns:a="http://schemas.openxmlformats.org/drawingml/2006/main" noChangeAspect="1"/>
             </wp:cNvGraphicFramePr>
@@ -1376,7 +1259,7 @@
               <a:graphicData uri="http://schemas.openxmlformats.org/drawingml/2006/picture">
                 <pic:pic xmlns:pic="http://schemas.openxmlformats.org/drawingml/2006/picture">
                   <pic:nvPicPr>
-                    <pic:cNvPr id="2020848665" name="Image 2" descr="Une image contenant texte, capture d’écran, diagramme, ligne&#10;&#10;Le contenu généré par l’IA peut être incorrect."/>
+                    <pic:cNvPr id="1037377702" name="Image 7" descr="Une image contenant diagramme, ligne, texte, Plan&#10;&#10;Le contenu généré par l’IA peut être incorrect."/>
                     <pic:cNvPicPr/>
                   </pic:nvPicPr>
                   <pic:blipFill>
@@ -1394,7 +1277,7 @@
                   <pic:spPr>
                     <a:xfrm>
                       <a:off x="0" y="0"/>
-                      <a:ext cx="2520903" cy="1665183"/>
+                      <a:ext cx="5760720" cy="4323080"/>
                     </a:xfrm>
                     <a:prstGeom prst="rect">
                       <a:avLst/>
@@ -1409,7 +1292,6 @@
     </w:p>
     <w:p>
       <w:pPr>
-        <w:jc w:val="center"/>
         <w:rPr>
           <w:noProof/>
         </w:rPr>
@@ -1419,507 +1301,36 @@
           <w:noProof/>
         </w:rPr>
         <w:lastRenderedPageBreak/>
-        <w:drawing>
-          <wp:inline distT="0" distB="0" distL="0" distR="0" wp14:anchorId="0CE07FF8" wp14:editId="4AB0F68D">
-            <wp:extent cx="2939143" cy="3807380"/>
-            <wp:effectExtent l="0" t="0" r="0" b="3175"/>
-            <wp:docPr id="8" name="Espace réservé du contenu 7" descr="Une image contenant texte, diagramme, capture d’écran, ligne&#10;&#10;Le contenu généré par l’IA peut être incorrect.">
-              <a:extLst xmlns:a="http://schemas.openxmlformats.org/drawingml/2006/main">
-                <a:ext uri="{FF2B5EF4-FFF2-40B4-BE49-F238E27FC236}">
-                  <a16:creationId xmlns:a16="http://schemas.microsoft.com/office/drawing/2014/main" id="{651FA869-48CD-1D83-FC90-2FA53B27DA77}"/>
-                </a:ext>
-              </a:extLst>
-            </wp:docPr>
-            <wp:cNvGraphicFramePr>
-              <a:graphicFrameLocks xmlns:a="http://schemas.openxmlformats.org/drawingml/2006/main" noGrp="1" noChangeAspect="1"/>
-            </wp:cNvGraphicFramePr>
-            <a:graphic xmlns:a="http://schemas.openxmlformats.org/drawingml/2006/main">
-              <a:graphicData uri="http://schemas.openxmlformats.org/drawingml/2006/picture">
-                <pic:pic xmlns:pic="http://schemas.openxmlformats.org/drawingml/2006/picture">
-                  <pic:nvPicPr>
-                    <pic:cNvPr id="8" name="Espace réservé du contenu 7" descr="Une image contenant texte, diagramme, capture d’écran, ligne&#10;&#10;Le contenu généré par l’IA peut être incorrect.">
-                      <a:extLst>
-                        <a:ext uri="{FF2B5EF4-FFF2-40B4-BE49-F238E27FC236}">
-                          <a16:creationId xmlns:a16="http://schemas.microsoft.com/office/drawing/2014/main" id="{651FA869-48CD-1D83-FC90-2FA53B27DA77}"/>
-                        </a:ext>
-                      </a:extLst>
-                    </pic:cNvPr>
-                    <pic:cNvPicPr>
-                      <a:picLocks noGrp="1" noChangeAspect="1"/>
-                    </pic:cNvPicPr>
-                  </pic:nvPicPr>
-                  <pic:blipFill>
-                    <a:blip r:embed="rId17">
-                      <a:extLst>
-                        <a:ext uri="{28A0092B-C50C-407E-A947-70E740481C1C}">
-                          <a14:useLocalDpi xmlns:a14="http://schemas.microsoft.com/office/drawing/2010/main" val="0"/>
-                        </a:ext>
-                      </a:extLst>
-                    </a:blip>
-                    <a:stretch>
-                      <a:fillRect/>
-                    </a:stretch>
-                  </pic:blipFill>
-                  <pic:spPr>
-                    <a:xfrm>
-                      <a:off x="0" y="0"/>
-                      <a:ext cx="2949574" cy="3820893"/>
-                    </a:xfrm>
-                    <a:prstGeom prst="rect">
-                      <a:avLst/>
-                    </a:prstGeom>
-                  </pic:spPr>
-                </pic:pic>
-              </a:graphicData>
-            </a:graphic>
-          </wp:inline>
-        </w:drawing>
-      </w:r>
-    </w:p>
-    <w:p>
+        <w:t>Il m’a fallut plusieurs essaie pour atteindre ce modèle. Les autres versions</w:t>
+      </w:r>
       <w:r>
         <w:rPr>
           <w:noProof/>
         </w:rPr>
-        <w:lastRenderedPageBreak/>
-        <w:drawing>
-          <wp:anchor distT="0" distB="0" distL="114300" distR="114300" simplePos="0" relativeHeight="251658240" behindDoc="1" locked="0" layoutInCell="1" allowOverlap="1" wp14:anchorId="741BDC35" wp14:editId="1DA9431A">
-            <wp:simplePos x="0" y="0"/>
-            <wp:positionH relativeFrom="margin">
-              <wp:align>center</wp:align>
-            </wp:positionH>
-            <wp:positionV relativeFrom="paragraph">
-              <wp:posOffset>0</wp:posOffset>
-            </wp:positionV>
-            <wp:extent cx="6409464" cy="6524625"/>
-            <wp:effectExtent l="0" t="0" r="0" b="0"/>
-            <wp:wrapSquare wrapText="bothSides"/>
-            <wp:docPr id="2000756175" name="Image 6" descr="Une image contenant texte, diagramme, capture d’écran, ligne&#10;&#10;Le contenu généré par l’IA peut être incorrect."/>
-            <wp:cNvGraphicFramePr>
-              <a:graphicFrameLocks xmlns:a="http://schemas.openxmlformats.org/drawingml/2006/main" noChangeAspect="1"/>
-            </wp:cNvGraphicFramePr>
-            <a:graphic xmlns:a="http://schemas.openxmlformats.org/drawingml/2006/main">
-              <a:graphicData uri="http://schemas.openxmlformats.org/drawingml/2006/picture">
-                <pic:pic xmlns:pic="http://schemas.openxmlformats.org/drawingml/2006/picture">
-                  <pic:nvPicPr>
-                    <pic:cNvPr id="2000756175" name="Image 6" descr="Une image contenant texte, diagramme, capture d’écran, ligne&#10;&#10;Le contenu généré par l’IA peut être incorrect."/>
-                    <pic:cNvPicPr/>
-                  </pic:nvPicPr>
-                  <pic:blipFill>
-                    <a:blip r:embed="rId18">
-                      <a:extLst>
-                        <a:ext uri="{28A0092B-C50C-407E-A947-70E740481C1C}">
-                          <a14:useLocalDpi xmlns:a14="http://schemas.microsoft.com/office/drawing/2010/main" val="0"/>
-                        </a:ext>
-                      </a:extLst>
-                    </a:blip>
-                    <a:stretch>
-                      <a:fillRect/>
-                    </a:stretch>
-                  </pic:blipFill>
-                  <pic:spPr>
-                    <a:xfrm>
-                      <a:off x="0" y="0"/>
-                      <a:ext cx="6409464" cy="6524625"/>
-                    </a:xfrm>
-                    <a:prstGeom prst="rect">
-                      <a:avLst/>
-                    </a:prstGeom>
-                  </pic:spPr>
-                </pic:pic>
-              </a:graphicData>
-            </a:graphic>
-          </wp:anchor>
-        </w:drawing>
-      </w:r>
-    </w:p>
-    <w:p>
-      <w:pPr>
-        <w:jc w:val="center"/>
-      </w:pPr>
+        <w:t xml:space="preserve"> ainsi que le script SQL</w:t>
+      </w:r>
       <w:r>
         <w:rPr>
           <w:noProof/>
         </w:rPr>
-        <w:lastRenderedPageBreak/>
-        <w:drawing>
-          <wp:inline distT="0" distB="0" distL="0" distR="0" wp14:anchorId="6AF9D65A" wp14:editId="3113A060">
-            <wp:extent cx="5760720" cy="4279265"/>
-            <wp:effectExtent l="0" t="0" r="0" b="6985"/>
-            <wp:docPr id="581143524" name="Image 3" descr="Une image contenant diagramme, ligne, texte, Plan&#10;&#10;Le contenu généré par l’IA peut être incorrect."/>
-            <wp:cNvGraphicFramePr>
-              <a:graphicFrameLocks xmlns:a="http://schemas.openxmlformats.org/drawingml/2006/main" noChangeAspect="1"/>
-            </wp:cNvGraphicFramePr>
-            <a:graphic xmlns:a="http://schemas.openxmlformats.org/drawingml/2006/main">
-              <a:graphicData uri="http://schemas.openxmlformats.org/drawingml/2006/picture">
-                <pic:pic xmlns:pic="http://schemas.openxmlformats.org/drawingml/2006/picture">
-                  <pic:nvPicPr>
-                    <pic:cNvPr id="581143524" name="Image 3" descr="Une image contenant diagramme, ligne, texte, Plan&#10;&#10;Le contenu généré par l’IA peut être incorrect."/>
-                    <pic:cNvPicPr/>
-                  </pic:nvPicPr>
-                  <pic:blipFill>
-                    <a:blip r:embed="rId19">
-                      <a:extLst>
-                        <a:ext uri="{28A0092B-C50C-407E-A947-70E740481C1C}">
-                          <a14:useLocalDpi xmlns:a14="http://schemas.microsoft.com/office/drawing/2010/main" val="0"/>
-                        </a:ext>
-                      </a:extLst>
-                    </a:blip>
-                    <a:stretch>
-                      <a:fillRect/>
-                    </a:stretch>
-                  </pic:blipFill>
-                  <pic:spPr>
-                    <a:xfrm>
-                      <a:off x="0" y="0"/>
-                      <a:ext cx="5760720" cy="4279265"/>
-                    </a:xfrm>
-                    <a:prstGeom prst="rect">
-                      <a:avLst/>
-                    </a:prstGeom>
-                  </pic:spPr>
-                </pic:pic>
-              </a:graphicData>
-            </a:graphic>
-          </wp:inline>
-        </w:drawing>
-      </w:r>
-    </w:p>
-    <w:p/>
-    <w:p>
-      <w:pPr>
-        <w:pStyle w:val="Titre2"/>
-      </w:pPr>
-      <w:bookmarkStart w:id="8" w:name="_Toc193663703"/>
-      <w:r>
-        <w:t>2.2 Contraintes et exigences</w:t>
-      </w:r>
-      <w:bookmarkEnd w:id="8"/>
-    </w:p>
-    <w:p>
-      <w:r>
-        <w:t>L</w:t>
-      </w:r>
-      <w:r>
-        <w:t xml:space="preserve">a base de </w:t>
-      </w:r>
-      <w:r>
-        <w:t>données</w:t>
-      </w:r>
-      <w:r>
-        <w:t xml:space="preserve"> </w:t>
-      </w:r>
-      <w:r>
-        <w:t>doit être capable de traiter plus de 2000 badges et 300 salles en garantissant une disponibilité 24/7. La base de données PostgreSQL doit être optimisée pour supporter un grand nombre de requêtes simultanées, avec un temps de réponse inférieur à 500 ms. La sécurité des données est une priorité, avec une gestion rigoureuse des permissions et un chiffrement des accès. L’ensemble du système doit fonctionner de manière fiable, sans interruption, pour assurer une gestion fluide et sécurisée des accès au campus.</w:t>
-      </w:r>
-    </w:p>
-    <w:p/>
-    <w:p>
-      <w:pPr>
-        <w:pStyle w:val="Titre2"/>
-      </w:pPr>
-      <w:bookmarkStart w:id="9" w:name="_Toc193663704"/>
-      <w:r>
-        <w:t>2.3 Technologies utilisées</w:t>
-      </w:r>
-      <w:bookmarkEnd w:id="9"/>
-    </w:p>
-    <w:p>
-      <w:r>
-        <w:t xml:space="preserve"> </w:t>
-      </w:r>
-      <w:r>
-        <w:t>Le PSW est basé sur des technologies robustes et performantes. L’API backend est développée en Python avec FastAPI, garantissant une gestion rapide et asynchrone des requêtes. La base de données PostgreSQL, optimisée pour gérer un grand nombre d’entrées, assure un stockage sécurisé des informations d’accès. L’ensemble fonctionne sur Debian 11, un système d’exploitation reconnu pour sa stabilité. Grâce à l’intégration des badges RFID, la gestion des accès est fluide et automatisée, réduisant ainsi la charge administrative.</w:t>
-      </w:r>
-    </w:p>
-    <w:p/>
-    <w:p/>
-    <w:p/>
-    <w:p>
-      <w:pPr>
-        <w:pStyle w:val="Titre1"/>
-      </w:pPr>
-      <w:bookmarkStart w:id="10" w:name="_Toc193663705"/>
-      <w:r>
-        <w:lastRenderedPageBreak/>
-        <w:t>III- Production</w:t>
-      </w:r>
-      <w:bookmarkEnd w:id="10"/>
-    </w:p>
-    <w:p>
-      <w:pPr>
-        <w:pStyle w:val="Titre2"/>
-        <w:numPr>
-          <w:ilvl w:val="1"/>
-          <w:numId w:val="2"/>
-        </w:numPr>
-      </w:pPr>
-      <w:bookmarkStart w:id="11" w:name="_Toc193663706"/>
-      <w:r>
-        <w:t>Premier incrément</w:t>
-      </w:r>
-      <w:bookmarkEnd w:id="11"/>
-    </w:p>
-    <w:p>
-      <w:r>
-        <w:t>Pour mon premier incrément je mettre en place ma base de données et permettre l’accès aux données pour les premiers incréments de mes collègues.</w:t>
-      </w:r>
-    </w:p>
-    <w:p>
-      <w:r>
-        <w:t xml:space="preserve">Je dois donc ajouter les tables EDTUtilisateur, </w:t>
-      </w:r>
-      <w:r>
-        <w:t xml:space="preserve">Equipement, </w:t>
-      </w:r>
-      <w:r>
-        <w:t>Utilisateur, Badge, Salle, Classe, Absence, Retard et Autorisation.</w:t>
-      </w:r>
-    </w:p>
-    <w:p>
-      <w:r>
-        <w:t>Voici donc le script SQL permettant l’ajout de ces tables dans PostgreSQL :</w:t>
-      </w:r>
-    </w:p>
-    <w:p/>
-    <w:p>
+        <w:t xml:space="preserve"> sont disponible</w:t>
+      </w:r>
       <w:r>
         <w:rPr>
           <w:noProof/>
         </w:rPr>
-        <w:drawing>
-          <wp:inline distT="0" distB="0" distL="0" distR="0" wp14:anchorId="4E7C99F9" wp14:editId="075E2E8C">
-            <wp:extent cx="4016829" cy="4915212"/>
-            <wp:effectExtent l="0" t="0" r="3175" b="0"/>
-            <wp:docPr id="365818409" name="Image 1"/>
-            <wp:cNvGraphicFramePr>
-              <a:graphicFrameLocks xmlns:a="http://schemas.openxmlformats.org/drawingml/2006/main" noChangeAspect="1"/>
-            </wp:cNvGraphicFramePr>
-            <a:graphic xmlns:a="http://schemas.openxmlformats.org/drawingml/2006/main">
-              <a:graphicData uri="http://schemas.openxmlformats.org/drawingml/2006/picture">
-                <pic:pic xmlns:pic="http://schemas.openxmlformats.org/drawingml/2006/picture">
-                  <pic:nvPicPr>
-                    <pic:cNvPr id="365818409" name="Image 1"/>
-                    <pic:cNvPicPr/>
-                  </pic:nvPicPr>
-                  <pic:blipFill>
-                    <a:blip r:embed="rId20"/>
-                    <a:stretch>
-                      <a:fillRect/>
-                    </a:stretch>
-                  </pic:blipFill>
-                  <pic:spPr>
-                    <a:xfrm>
-                      <a:off x="0" y="0"/>
-                      <a:ext cx="4046605" cy="4951648"/>
-                    </a:xfrm>
-                    <a:prstGeom prst="rect">
-                      <a:avLst/>
-                    </a:prstGeom>
-                  </pic:spPr>
-                </pic:pic>
-              </a:graphicData>
-            </a:graphic>
-          </wp:inline>
-        </w:drawing>
-      </w:r>
-    </w:p>
-    <w:p>
+        <w:t>s</w:t>
+      </w:r>
       <w:r>
         <w:rPr>
           <w:noProof/>
         </w:rPr>
-        <w:drawing>
-          <wp:inline distT="0" distB="0" distL="0" distR="0" wp14:anchorId="311C5BE2" wp14:editId="2DA25FD5">
-            <wp:extent cx="3242181" cy="1034143"/>
-            <wp:effectExtent l="0" t="0" r="0" b="0"/>
-            <wp:docPr id="347873295" name="Image 1" descr="Une image contenant texte, capture d’écran, Police&#10;&#10;Le contenu généré par l’IA peut être incorrect."/>
-            <wp:cNvGraphicFramePr>
-              <a:graphicFrameLocks xmlns:a="http://schemas.openxmlformats.org/drawingml/2006/main" noChangeAspect="1"/>
-            </wp:cNvGraphicFramePr>
-            <a:graphic xmlns:a="http://schemas.openxmlformats.org/drawingml/2006/main">
-              <a:graphicData uri="http://schemas.openxmlformats.org/drawingml/2006/picture">
-                <pic:pic xmlns:pic="http://schemas.openxmlformats.org/drawingml/2006/picture">
-                  <pic:nvPicPr>
-                    <pic:cNvPr id="347873295" name="Image 1" descr="Une image contenant texte, capture d’écran, Police&#10;&#10;Le contenu généré par l’IA peut être incorrect."/>
-                    <pic:cNvPicPr/>
-                  </pic:nvPicPr>
-                  <pic:blipFill>
-                    <a:blip r:embed="rId21"/>
-                    <a:stretch>
-                      <a:fillRect/>
-                    </a:stretch>
-                  </pic:blipFill>
-                  <pic:spPr>
-                    <a:xfrm>
-                      <a:off x="0" y="0"/>
-                      <a:ext cx="3281117" cy="1046562"/>
-                    </a:xfrm>
-                    <a:prstGeom prst="rect">
-                      <a:avLst/>
-                    </a:prstGeom>
-                  </pic:spPr>
-                </pic:pic>
-              </a:graphicData>
-            </a:graphic>
-          </wp:inline>
-        </w:drawing>
+        <w:t xml:space="preserve"> sur notre github.</w:t>
       </w:r>
     </w:p>
-    <w:p/>
-    <w:p>
-      <w:r>
-        <w:rPr>
-          <w:noProof/>
-        </w:rPr>
-        <w:lastRenderedPageBreak/>
-        <w:drawing>
-          <wp:inline distT="0" distB="0" distL="0" distR="0" wp14:anchorId="1B9E97E1" wp14:editId="084B2BCB">
-            <wp:extent cx="3705507" cy="4691743"/>
-            <wp:effectExtent l="0" t="0" r="0" b="0"/>
-            <wp:docPr id="346157828" name="Image 1" descr="Une image contenant texte, capture d’écran, Police&#10;&#10;Le contenu généré par l’IA peut être incorrect."/>
-            <wp:cNvGraphicFramePr>
-              <a:graphicFrameLocks xmlns:a="http://schemas.openxmlformats.org/drawingml/2006/main" noChangeAspect="1"/>
-            </wp:cNvGraphicFramePr>
-            <a:graphic xmlns:a="http://schemas.openxmlformats.org/drawingml/2006/main">
-              <a:graphicData uri="http://schemas.openxmlformats.org/drawingml/2006/picture">
-                <pic:pic xmlns:pic="http://schemas.openxmlformats.org/drawingml/2006/picture">
-                  <pic:nvPicPr>
-                    <pic:cNvPr id="346157828" name="Image 1" descr="Une image contenant texte, capture d’écran, Police&#10;&#10;Le contenu généré par l’IA peut être incorrect."/>
-                    <pic:cNvPicPr/>
-                  </pic:nvPicPr>
-                  <pic:blipFill>
-                    <a:blip r:embed="rId22"/>
-                    <a:stretch>
-                      <a:fillRect/>
-                    </a:stretch>
-                  </pic:blipFill>
-                  <pic:spPr>
-                    <a:xfrm>
-                      <a:off x="0" y="0"/>
-                      <a:ext cx="3715107" cy="4703898"/>
-                    </a:xfrm>
-                    <a:prstGeom prst="rect">
-                      <a:avLst/>
-                    </a:prstGeom>
-                  </pic:spPr>
-                </pic:pic>
-              </a:graphicData>
-            </a:graphic>
-          </wp:inline>
-        </w:drawing>
-      </w:r>
-    </w:p>
-    <w:p>
-      <w:r>
-        <w:rPr>
-          <w:noProof/>
-        </w:rPr>
-        <w:drawing>
-          <wp:inline distT="0" distB="0" distL="0" distR="0" wp14:anchorId="1FD27201" wp14:editId="7A306D55">
-            <wp:extent cx="3722915" cy="1310618"/>
-            <wp:effectExtent l="0" t="0" r="0" b="4445"/>
-            <wp:docPr id="1751880062" name="Image 1" descr="Une image contenant texte, capture d’écran, Police&#10;&#10;Le contenu généré par l’IA peut être incorrect."/>
-            <wp:cNvGraphicFramePr>
-              <a:graphicFrameLocks xmlns:a="http://schemas.openxmlformats.org/drawingml/2006/main" noChangeAspect="1"/>
-            </wp:cNvGraphicFramePr>
-            <a:graphic xmlns:a="http://schemas.openxmlformats.org/drawingml/2006/main">
-              <a:graphicData uri="http://schemas.openxmlformats.org/drawingml/2006/picture">
-                <pic:pic xmlns:pic="http://schemas.openxmlformats.org/drawingml/2006/picture">
-                  <pic:nvPicPr>
-                    <pic:cNvPr id="1751880062" name="Image 1" descr="Une image contenant texte, capture d’écran, Police&#10;&#10;Le contenu généré par l’IA peut être incorrect."/>
-                    <pic:cNvPicPr/>
-                  </pic:nvPicPr>
-                  <pic:blipFill>
-                    <a:blip r:embed="rId23"/>
-                    <a:stretch>
-                      <a:fillRect/>
-                    </a:stretch>
-                  </pic:blipFill>
-                  <pic:spPr>
-                    <a:xfrm>
-                      <a:off x="0" y="0"/>
-                      <a:ext cx="3734303" cy="1314627"/>
-                    </a:xfrm>
-                    <a:prstGeom prst="rect">
-                      <a:avLst/>
-                    </a:prstGeom>
-                  </pic:spPr>
-                </pic:pic>
-              </a:graphicData>
-            </a:graphic>
-          </wp:inline>
-        </w:drawing>
-      </w:r>
-    </w:p>
-    <w:p/>
-    <w:p/>
-    <w:p/>
-    <w:p/>
-    <w:p/>
-    <w:p/>
-    <w:p/>
-    <w:p/>
-    <w:p/>
-    <w:p>
-      <w:r>
-        <w:lastRenderedPageBreak/>
-        <w:t>Ensuite je code l’API avec FastAPI avec l’organisation suivante :</w:t>
-      </w:r>
-    </w:p>
-    <w:p>
-      <w:r>
-        <w:t>/API</w:t>
-      </w:r>
-    </w:p>
-    <w:p>
-      <w:r>
-        <w:t>- main.py</w:t>
-      </w:r>
-    </w:p>
-    <w:p>
-      <w:r>
-        <w:t>- schemas.py</w:t>
-      </w:r>
-    </w:p>
-    <w:p>
-      <w:r>
-        <w:t>- models.py</w:t>
-      </w:r>
-    </w:p>
-    <w:p>
-      <w:r>
-        <w:t>- database.py</w:t>
-      </w:r>
-    </w:p>
-    <w:p>
-      <w:r>
-        <w:tab/>
-        <w:t>/routes</w:t>
-      </w:r>
-    </w:p>
-    <w:p>
-      <w:r>
-        <w:tab/>
-        <w:t>- salle.py</w:t>
-      </w:r>
-    </w:p>
-    <w:p>
-      <w:r>
-        <w:tab/>
-        <w:t>- classe.py</w:t>
-      </w:r>
-    </w:p>
-    <w:p>
-      <w:r>
-        <w:tab/>
-        <w:t>- etc…</w:t>
-      </w:r>
-    </w:p>
-    <w:p/>
     <w:sectPr>
-      <w:headerReference w:type="default" r:id="rId24"/>
-      <w:footerReference w:type="default" r:id="rId25"/>
+      <w:headerReference w:type="default" r:id="rId17"/>
+      <w:footerReference w:type="default" r:id="rId18"/>
       <w:pgSz w:w="11906" w:h="16838"/>
       <w:pgMar w:top="1417" w:right="1417" w:bottom="1417" w:left="1417" w:header="708" w:footer="708" w:gutter="0"/>
       <w:cols w:space="708"/>

</xml_diff>

<commit_message>
Ajout des manuels d'installation DHCP et pare feu
</commit_message>
<xml_diff>
--- a/BDD/Présentation/Dossier Technique.docx
+++ b/BDD/Présentation/Dossier Technique.docx
@@ -70,7 +70,7 @@
           <w:r>
             <w:fldChar w:fldCharType="separate"/>
           </w:r>
-          <w:hyperlink w:anchor="_Toc194572553" w:history="1">
+          <w:hyperlink w:anchor="_Toc194601485" w:history="1">
             <w:r>
               <w:rPr>
                 <w:rStyle w:val="Lienhypertexte"/>
@@ -97,7 +97,7 @@
                 <w:noProof/>
                 <w:webHidden/>
               </w:rPr>
-              <w:instrText xml:space="preserve"> PAGEREF _Toc194572553 \h </w:instrText>
+              <w:instrText xml:space="preserve"> PAGEREF _Toc194601485 \h </w:instrText>
             </w:r>
             <w:r>
               <w:rPr>
@@ -117,7 +117,7 @@
                 <w:noProof/>
                 <w:webHidden/>
               </w:rPr>
-              <w:t>1</w:t>
+              <w:t>2</w:t>
             </w:r>
             <w:r>
               <w:rPr>
@@ -143,7 +143,7 @@
               <w14:ligatures w14:val="standardContextual"/>
             </w:rPr>
           </w:pPr>
-          <w:hyperlink w:anchor="_Toc194572554" w:history="1">
+          <w:hyperlink w:anchor="_Toc194601486" w:history="1">
             <w:r>
               <w:rPr>
                 <w:rStyle w:val="Lienhypertexte"/>
@@ -170,7 +170,7 @@
                 <w:noProof/>
                 <w:webHidden/>
               </w:rPr>
-              <w:instrText xml:space="preserve"> PAGEREF _Toc194572554 \h </w:instrText>
+              <w:instrText xml:space="preserve"> PAGEREF _Toc194601486 \h </w:instrText>
             </w:r>
             <w:r>
               <w:rPr>
@@ -190,7 +190,7 @@
                 <w:noProof/>
                 <w:webHidden/>
               </w:rPr>
-              <w:t>1</w:t>
+              <w:t>2</w:t>
             </w:r>
             <w:r>
               <w:rPr>
@@ -216,7 +216,7 @@
               <w14:ligatures w14:val="standardContextual"/>
             </w:rPr>
           </w:pPr>
-          <w:hyperlink w:anchor="_Toc194572555" w:history="1">
+          <w:hyperlink w:anchor="_Toc194601487" w:history="1">
             <w:r>
               <w:rPr>
                 <w:rStyle w:val="Lienhypertexte"/>
@@ -243,7 +243,7 @@
                 <w:noProof/>
                 <w:webHidden/>
               </w:rPr>
-              <w:instrText xml:space="preserve"> PAGEREF _Toc194572555 \h </w:instrText>
+              <w:instrText xml:space="preserve"> PAGEREF _Toc194601487 \h </w:instrText>
             </w:r>
             <w:r>
               <w:rPr>
@@ -289,7 +289,7 @@
               <w14:ligatures w14:val="standardContextual"/>
             </w:rPr>
           </w:pPr>
-          <w:hyperlink w:anchor="_Toc194572556" w:history="1">
+          <w:hyperlink w:anchor="_Toc194601488" w:history="1">
             <w:r>
               <w:rPr>
                 <w:rStyle w:val="Lienhypertexte"/>
@@ -316,7 +316,7 @@
                 <w:noProof/>
                 <w:webHidden/>
               </w:rPr>
-              <w:instrText xml:space="preserve"> PAGEREF _Toc194572556 \h </w:instrText>
+              <w:instrText xml:space="preserve"> PAGEREF _Toc194601488 \h </w:instrText>
             </w:r>
             <w:r>
               <w:rPr>
@@ -336,7 +336,7 @@
                 <w:noProof/>
                 <w:webHidden/>
               </w:rPr>
-              <w:t>2</w:t>
+              <w:t>3</w:t>
             </w:r>
             <w:r>
               <w:rPr>
@@ -362,7 +362,7 @@
               <w14:ligatures w14:val="standardContextual"/>
             </w:rPr>
           </w:pPr>
-          <w:hyperlink w:anchor="_Toc194572557" w:history="1">
+          <w:hyperlink w:anchor="_Toc194601489" w:history="1">
             <w:r>
               <w:rPr>
                 <w:rStyle w:val="Lienhypertexte"/>
@@ -389,7 +389,7 @@
                 <w:noProof/>
                 <w:webHidden/>
               </w:rPr>
-              <w:instrText xml:space="preserve"> PAGEREF _Toc194572557 \h </w:instrText>
+              <w:instrText xml:space="preserve"> PAGEREF _Toc194601489 \h </w:instrText>
             </w:r>
             <w:r>
               <w:rPr>
@@ -434,13 +434,13 @@
               <w:lang w:eastAsia="fr-FR"/>
             </w:rPr>
           </w:pPr>
-          <w:hyperlink w:anchor="_Toc194572558" w:history="1">
+          <w:hyperlink w:anchor="_Toc194601490" w:history="1">
             <w:r>
               <w:rPr>
                 <w:rStyle w:val="Lienhypertexte"/>
                 <w:noProof/>
               </w:rPr>
-              <w:t>II – Spécification techniques</w:t>
+              <w:t>II – Réalisation</w:t>
             </w:r>
             <w:r>
               <w:rPr>
@@ -461,7 +461,7 @@
                 <w:noProof/>
                 <w:webHidden/>
               </w:rPr>
-              <w:instrText xml:space="preserve"> PAGEREF _Toc194572558 \h </w:instrText>
+              <w:instrText xml:space="preserve"> PAGEREF _Toc194601490 \h </w:instrText>
             </w:r>
             <w:r>
               <w:rPr>
@@ -507,13 +507,13 @@
               <w14:ligatures w14:val="standardContextual"/>
             </w:rPr>
           </w:pPr>
-          <w:hyperlink w:anchor="_Toc194572559" w:history="1">
+          <w:hyperlink w:anchor="_Toc194601491" w:history="1">
             <w:r>
               <w:rPr>
                 <w:rStyle w:val="Lienhypertexte"/>
                 <w:noProof/>
               </w:rPr>
-              <w:t>2.1 – Base de données</w:t>
+              <w:t>2.1 – Incrément 1</w:t>
             </w:r>
             <w:r>
               <w:rPr>
@@ -534,7 +534,7 @@
                 <w:noProof/>
                 <w:webHidden/>
               </w:rPr>
-              <w:instrText xml:space="preserve"> PAGEREF _Toc194572559 \h </w:instrText>
+              <w:instrText xml:space="preserve"> PAGEREF _Toc194601491 \h </w:instrText>
             </w:r>
             <w:r>
               <w:rPr>
@@ -555,243 +555,6 @@
                 <w:webHidden/>
               </w:rPr>
               <w:t>4</w:t>
-            </w:r>
-            <w:r>
-              <w:rPr>
-                <w:noProof/>
-                <w:webHidden/>
-              </w:rPr>
-              <w:fldChar w:fldCharType="end"/>
-            </w:r>
-          </w:hyperlink>
-        </w:p>
-        <w:p>
-          <w:pPr>
-            <w:pStyle w:val="TM2"/>
-            <w:tabs>
-              <w:tab w:val="right" w:leader="dot" w:pos="9062"/>
-            </w:tabs>
-            <w:rPr>
-              <w:rFonts w:cstheme="minorBidi"/>
-              <w:noProof/>
-              <w:kern w:val="2"/>
-              <w:sz w:val="24"/>
-              <w:szCs w:val="24"/>
-              <w14:ligatures w14:val="standardContextual"/>
-            </w:rPr>
-          </w:pPr>
-          <w:hyperlink w:anchor="_Toc194572560" w:history="1">
-            <w:r>
-              <w:rPr>
-                <w:rStyle w:val="Lienhypertexte"/>
-                <w:noProof/>
-              </w:rPr>
-              <w:t>2.3 Technologies utilisées</w:t>
-            </w:r>
-            <w:r>
-              <w:rPr>
-                <w:noProof/>
-                <w:webHidden/>
-              </w:rPr>
-              <w:tab/>
-            </w:r>
-            <w:r>
-              <w:rPr>
-                <w:noProof/>
-                <w:webHidden/>
-              </w:rPr>
-              <w:fldChar w:fldCharType="begin"/>
-            </w:r>
-            <w:r>
-              <w:rPr>
-                <w:noProof/>
-                <w:webHidden/>
-              </w:rPr>
-              <w:instrText xml:space="preserve"> PAGEREF _Toc194572560 \h </w:instrText>
-            </w:r>
-            <w:r>
-              <w:rPr>
-                <w:noProof/>
-                <w:webHidden/>
-              </w:rPr>
-            </w:r>
-            <w:r>
-              <w:rPr>
-                <w:noProof/>
-                <w:webHidden/>
-              </w:rPr>
-              <w:fldChar w:fldCharType="separate"/>
-            </w:r>
-            <w:r>
-              <w:rPr>
-                <w:noProof/>
-                <w:webHidden/>
-              </w:rPr>
-              <w:t>7</w:t>
-            </w:r>
-            <w:r>
-              <w:rPr>
-                <w:noProof/>
-                <w:webHidden/>
-              </w:rPr>
-              <w:fldChar w:fldCharType="end"/>
-            </w:r>
-          </w:hyperlink>
-        </w:p>
-        <w:p>
-          <w:pPr>
-            <w:pStyle w:val="TM1"/>
-            <w:tabs>
-              <w:tab w:val="right" w:leader="dot" w:pos="9062"/>
-            </w:tabs>
-            <w:rPr>
-              <w:rFonts w:eastAsiaTheme="minorEastAsia"/>
-              <w:noProof/>
-              <w:sz w:val="24"/>
-              <w:szCs w:val="24"/>
-              <w:lang w:eastAsia="fr-FR"/>
-            </w:rPr>
-          </w:pPr>
-          <w:hyperlink w:anchor="_Toc194572561" w:history="1">
-            <w:r>
-              <w:rPr>
-                <w:rStyle w:val="Lienhypertexte"/>
-                <w:noProof/>
-              </w:rPr>
-              <w:t>III- Production</w:t>
-            </w:r>
-            <w:r>
-              <w:rPr>
-                <w:noProof/>
-                <w:webHidden/>
-              </w:rPr>
-              <w:tab/>
-            </w:r>
-            <w:r>
-              <w:rPr>
-                <w:noProof/>
-                <w:webHidden/>
-              </w:rPr>
-              <w:fldChar w:fldCharType="begin"/>
-            </w:r>
-            <w:r>
-              <w:rPr>
-                <w:noProof/>
-                <w:webHidden/>
-              </w:rPr>
-              <w:instrText xml:space="preserve"> PAGEREF _Toc194572561 \h </w:instrText>
-            </w:r>
-            <w:r>
-              <w:rPr>
-                <w:noProof/>
-                <w:webHidden/>
-              </w:rPr>
-            </w:r>
-            <w:r>
-              <w:rPr>
-                <w:noProof/>
-                <w:webHidden/>
-              </w:rPr>
-              <w:fldChar w:fldCharType="separate"/>
-            </w:r>
-            <w:r>
-              <w:rPr>
-                <w:noProof/>
-                <w:webHidden/>
-              </w:rPr>
-              <w:t>7</w:t>
-            </w:r>
-            <w:r>
-              <w:rPr>
-                <w:noProof/>
-                <w:webHidden/>
-              </w:rPr>
-              <w:fldChar w:fldCharType="end"/>
-            </w:r>
-          </w:hyperlink>
-        </w:p>
-        <w:p>
-          <w:pPr>
-            <w:pStyle w:val="TM2"/>
-            <w:tabs>
-              <w:tab w:val="left" w:pos="960"/>
-              <w:tab w:val="right" w:leader="dot" w:pos="9062"/>
-            </w:tabs>
-            <w:rPr>
-              <w:rFonts w:cstheme="minorBidi"/>
-              <w:noProof/>
-              <w:kern w:val="2"/>
-              <w:sz w:val="24"/>
-              <w:szCs w:val="24"/>
-              <w14:ligatures w14:val="standardContextual"/>
-            </w:rPr>
-          </w:pPr>
-          <w:hyperlink w:anchor="_Toc194572562" w:history="1">
-            <w:r>
-              <w:rPr>
-                <w:rStyle w:val="Lienhypertexte"/>
-                <w:noProof/>
-              </w:rPr>
-              <w:t>1.1</w:t>
-            </w:r>
-            <w:r>
-              <w:rPr>
-                <w:rFonts w:cstheme="minorBidi"/>
-                <w:noProof/>
-                <w:kern w:val="2"/>
-                <w:sz w:val="24"/>
-                <w:szCs w:val="24"/>
-                <w14:ligatures w14:val="standardContextual"/>
-              </w:rPr>
-              <w:tab/>
-            </w:r>
-            <w:r>
-              <w:rPr>
-                <w:rStyle w:val="Lienhypertexte"/>
-                <w:noProof/>
-              </w:rPr>
-              <w:t>Premier incrément</w:t>
-            </w:r>
-            <w:r>
-              <w:rPr>
-                <w:noProof/>
-                <w:webHidden/>
-              </w:rPr>
-              <w:tab/>
-            </w:r>
-            <w:r>
-              <w:rPr>
-                <w:noProof/>
-                <w:webHidden/>
-              </w:rPr>
-              <w:fldChar w:fldCharType="begin"/>
-            </w:r>
-            <w:r>
-              <w:rPr>
-                <w:noProof/>
-                <w:webHidden/>
-              </w:rPr>
-              <w:instrText xml:space="preserve"> PAGEREF _Toc194572562 \h </w:instrText>
-            </w:r>
-            <w:r>
-              <w:rPr>
-                <w:noProof/>
-                <w:webHidden/>
-              </w:rPr>
-            </w:r>
-            <w:r>
-              <w:rPr>
-                <w:noProof/>
-                <w:webHidden/>
-              </w:rPr>
-              <w:fldChar w:fldCharType="separate"/>
-            </w:r>
-            <w:r>
-              <w:rPr>
-                <w:noProof/>
-                <w:webHidden/>
-              </w:rPr>
-              <w:t>7</w:t>
             </w:r>
             <w:r>
               <w:rPr>
@@ -825,12 +588,25 @@
       </w:pPr>
       <w:bookmarkStart w:id="0" w:name="_Toc192185402"/>
     </w:p>
+    <w:p/>
+    <w:p/>
+    <w:p/>
+    <w:p/>
+    <w:p/>
+    <w:p/>
+    <w:p/>
+    <w:p/>
+    <w:p/>
+    <w:p/>
+    <w:p/>
+    <w:p/>
     <w:p>
       <w:pPr>
         <w:pStyle w:val="Titre1"/>
       </w:pPr>
-      <w:bookmarkStart w:id="1" w:name="_Toc194572553"/>
-      <w:r>
+      <w:bookmarkStart w:id="1" w:name="_Toc194601485"/>
+      <w:r>
+        <w:lastRenderedPageBreak/>
         <w:t xml:space="preserve">I – </w:t>
       </w:r>
       <w:bookmarkEnd w:id="0"/>
@@ -843,7 +619,7 @@
       <w:pPr>
         <w:pStyle w:val="Titre2"/>
       </w:pPr>
-      <w:bookmarkStart w:id="2" w:name="_Toc194572554"/>
+      <w:bookmarkStart w:id="2" w:name="_Toc194601486"/>
       <w:r>
         <w:t>1.</w:t>
       </w:r>
@@ -874,9 +650,8 @@
         <w:rPr>
           <w:noProof/>
         </w:rPr>
-        <w:lastRenderedPageBreak/>
         <w:drawing>
-          <wp:inline distT="0" distB="0" distL="0" distR="0" wp14:anchorId="7DF3D4BE" wp14:editId="11654F92">
+          <wp:inline distT="0" distB="0" distL="0" distR="0" wp14:anchorId="7DF3D4BE" wp14:editId="515E67D7">
             <wp:extent cx="4925628" cy="2651760"/>
             <wp:effectExtent l="0" t="0" r="8890" b="0"/>
             <wp:docPr id="2143576707" name="Image 1" descr="ACCUEIL - Saint Aubin La Salle"/>
@@ -929,7 +704,7 @@
       <w:pPr>
         <w:pStyle w:val="Titre2"/>
       </w:pPr>
-      <w:bookmarkStart w:id="3" w:name="_Toc194572555"/>
+      <w:bookmarkStart w:id="3" w:name="_Toc194601487"/>
       <w:r>
         <w:t xml:space="preserve">1.2 - </w:t>
       </w:r>
@@ -1056,7 +831,7 @@
       <w:pPr>
         <w:pStyle w:val="Titre2"/>
       </w:pPr>
-      <w:bookmarkStart w:id="4" w:name="_Toc194572556"/>
+      <w:bookmarkStart w:id="4" w:name="_Toc194601488"/>
       <w:r>
         <w:t>1.3</w:t>
       </w:r>
@@ -1076,11 +851,7 @@
     </w:p>
     <w:p>
       <w:r>
-        <w:t xml:space="preserve">Lorsqu’un étudiant scanne son badge sur une PEA, l’API FastAPI envoie une requête à la base de données PostgreSQL, qui vérifie si l’utilisateur est autorisé. Si l’accès est validé, la porte s’ouvre et l’entrée est enregistrée. En cas de refus, une alerte est envoyée à l’administrateur. Ce dernier utilise le PGS pour modifier les permissions et gérer les réservations des salles. Toutes les interactions sont centralisées sur le PSW, qui stocke et analyse les données d’accès en temps </w:t>
-      </w:r>
-      <w:r>
-        <w:lastRenderedPageBreak/>
-        <w:t>réel.</w:t>
+        <w:t>Lorsqu’un étudiant scanne son badge sur une PEA, l’API FastAPI envoie une requête à la base de données PostgreSQL, qui vérifie si l’utilisateur est autorisé. Si l’accès est validé, la porte s’ouvre et l’entrée est enregistrée. En cas de refus, une alerte est envoyée à l’administrateur. Ce dernier utilise le PGS pour modifier les permissions et gérer les réservations des salles. Toutes les interactions sont centralisées sur le PSW, qui stocke et analyse les données d’accès en temps réel.</w:t>
       </w:r>
       <w:r>
         <w:rPr>
@@ -1128,18 +899,90 @@
       <w:pPr>
         <w:pStyle w:val="Titre2"/>
       </w:pPr>
-      <w:bookmarkStart w:id="5" w:name="_Toc194572557"/>
+      <w:bookmarkStart w:id="5" w:name="_Toc194601489"/>
       <w:r>
         <w:t xml:space="preserve">1.4 - </w:t>
       </w:r>
       <w:r>
-        <w:t>Architecture du système</w:t>
+        <w:t>Infrastructure</w:t>
+      </w:r>
+      <w:r>
+        <w:t xml:space="preserve"> </w:t>
       </w:r>
       <w:bookmarkEnd w:id="5"/>
+      <w:r>
+        <w:t>réseau</w:t>
+      </w:r>
     </w:p>
     <w:p>
       <w:r>
-        <w:t>Le PSW repose sur une architecture en plusieurs couches, garantissant un traitement efficace des requêtes. L’interface utilisateur, accessible depuis un navigateur web, interagit avec l’API FastAPI, qui exécute les requêtes et communique avec la base de données PostgreSQL. Le serveur Debian 11, hébergeant l’ensemble, assure la disponibilité du service et la gestion des accès en continu. Ce modèle permet une réponse rapide et sécurisée aux demandes des PEA et du PGS.</w:t>
+        <w:t>Notre infrastructure réseau est un seul et unique grand réseau d’adresse 192.168.248.0/21, ce que nous offre la possibilité de configurer 2046 hôtes différends. Le réseau est divisé par 3 VLANs :</w:t>
+      </w:r>
+    </w:p>
+    <w:p>
+      <w:pPr>
+        <w:pStyle w:val="Paragraphedeliste"/>
+        <w:numPr>
+          <w:ilvl w:val="0"/>
+          <w:numId w:val="3"/>
+        </w:numPr>
+      </w:pPr>
+      <w:r>
+        <w:t xml:space="preserve">Publique (VLAN 10), pour tous les </w:t>
+      </w:r>
+      <w:proofErr w:type="spellStart"/>
+      <w:r>
+        <w:t>PC</w:t>
+      </w:r>
+      <w:r>
+        <w:t>s</w:t>
+      </w:r>
+      <w:proofErr w:type="spellEnd"/>
+      <w:r>
+        <w:t xml:space="preserve"> du campus accessible pour tout type d’utilisateur. Un serveur DHCP est dédié pour ce VLAN qui </w:t>
+      </w:r>
+      <w:r>
+        <w:t>peut attribuer 1583 adresses différentes.</w:t>
+      </w:r>
+    </w:p>
+    <w:p>
+      <w:pPr>
+        <w:pStyle w:val="Paragraphedeliste"/>
+        <w:numPr>
+          <w:ilvl w:val="0"/>
+          <w:numId w:val="3"/>
+        </w:numPr>
+      </w:pPr>
+      <w:r>
+        <w:t xml:space="preserve">Badge (VLAN 20), pour toutes les </w:t>
+      </w:r>
+      <w:proofErr w:type="spellStart"/>
+      <w:r>
+        <w:t>BAEs</w:t>
+      </w:r>
+      <w:proofErr w:type="spellEnd"/>
+      <w:r>
+        <w:t xml:space="preserve"> et </w:t>
+      </w:r>
+      <w:proofErr w:type="spellStart"/>
+      <w:r>
+        <w:t>PEAs</w:t>
+      </w:r>
+      <w:proofErr w:type="spellEnd"/>
+      <w:r>
+        <w:t>. Le serveur DHCP peut attribuer jusqu’à 666 adresses.</w:t>
+      </w:r>
+    </w:p>
+    <w:p>
+      <w:pPr>
+        <w:pStyle w:val="Paragraphedeliste"/>
+        <w:numPr>
+          <w:ilvl w:val="0"/>
+          <w:numId w:val="3"/>
+        </w:numPr>
+      </w:pPr>
+      <w:r>
+        <w:t>Administration (VLAN 30), pour tous les serveurs et poste d’administration. Les adresses IP sont fixe pour les différends serveurs ou bien pour le poste de gestion des salles. Les autres adresses sont attribuées par le PSW.</w:t>
       </w:r>
     </w:p>
     <w:p>
@@ -1152,10 +995,10 @@
         </w:rPr>
         <w:lastRenderedPageBreak/>
         <w:drawing>
-          <wp:inline distT="0" distB="0" distL="0" distR="0" wp14:anchorId="43C75F5F" wp14:editId="2B582F0A">
-            <wp:extent cx="5097780" cy="3242305"/>
-            <wp:effectExtent l="0" t="0" r="7620" b="0"/>
-            <wp:docPr id="1245966337" name="Image 1" descr="Une image contenant texte, capture d’écran, diagramme, conception&#10;&#10;Le contenu généré par l’IA peut être incorrect."/>
+          <wp:inline distT="0" distB="0" distL="0" distR="0" wp14:anchorId="7C7E1C72" wp14:editId="57D7EEF5">
+            <wp:extent cx="5760720" cy="4455795"/>
+            <wp:effectExtent l="0" t="0" r="0" b="1905"/>
+            <wp:docPr id="1168669975" name="Image 1" descr="Une image contenant texte, diagramme, capture d’écran, carte&#10;&#10;Le contenu généré par l’IA peut être incorrect."/>
             <wp:cNvGraphicFramePr>
               <a:graphicFrameLocks xmlns:a="http://schemas.openxmlformats.org/drawingml/2006/main" noChangeAspect="1"/>
             </wp:cNvGraphicFramePr>
@@ -1163,7 +1006,7 @@
               <a:graphicData uri="http://schemas.openxmlformats.org/drawingml/2006/picture">
                 <pic:pic xmlns:pic="http://schemas.openxmlformats.org/drawingml/2006/picture">
                   <pic:nvPicPr>
-                    <pic:cNvPr id="1245966337" name="Image 1" descr="Une image contenant texte, capture d’écran, diagramme, conception&#10;&#10;Le contenu généré par l’IA peut être incorrect."/>
+                    <pic:cNvPr id="1168669975" name="Image 1" descr="Une image contenant texte, diagramme, capture d’écran, carte&#10;&#10;Le contenu généré par l’IA peut être incorrect."/>
                     <pic:cNvPicPr/>
                   </pic:nvPicPr>
                   <pic:blipFill>
@@ -1181,7 +1024,7 @@
                   <pic:spPr>
                     <a:xfrm>
                       <a:off x="0" y="0"/>
-                      <a:ext cx="5103014" cy="3245634"/>
+                      <a:ext cx="5760720" cy="4455795"/>
                     </a:xfrm>
                     <a:prstGeom prst="rect">
                       <a:avLst/>
@@ -1198,7 +1041,7 @@
       <w:pPr>
         <w:pStyle w:val="Titre1"/>
       </w:pPr>
-      <w:bookmarkStart w:id="6" w:name="_Toc194572558"/>
+      <w:bookmarkStart w:id="6" w:name="_Toc194601490"/>
       <w:r>
         <w:t xml:space="preserve">II </w:t>
       </w:r>
@@ -1208,29 +1051,26 @@
       <w:r>
         <w:t xml:space="preserve"> </w:t>
       </w:r>
-      <w:r>
-        <w:t>Spécification techniques</w:t>
-      </w:r>
       <w:bookmarkEnd w:id="6"/>
+      <w:r>
+        <w:t>Incrément 1</w:t>
+      </w:r>
     </w:p>
     <w:p>
       <w:pPr>
         <w:pStyle w:val="Titre2"/>
       </w:pPr>
-      <w:bookmarkStart w:id="7" w:name="_Toc194572559"/>
+      <w:bookmarkStart w:id="7" w:name="_Toc194601491"/>
       <w:r>
         <w:t xml:space="preserve">2.1 </w:t>
       </w:r>
       <w:r>
         <w:t>–</w:t>
       </w:r>
-      <w:r>
-        <w:t xml:space="preserve"> </w:t>
-      </w:r>
-      <w:r>
-        <w:t>Base de données</w:t>
-      </w:r>
       <w:bookmarkEnd w:id="7"/>
+      <w:r>
+        <w:t xml:space="preserve"> Modèle conceptuel de données</w:t>
+      </w:r>
     </w:p>
     <w:p>
       <w:r>
@@ -1247,6 +1087,7 @@
         <w:rPr>
           <w:noProof/>
         </w:rPr>
+        <w:lastRenderedPageBreak/>
         <w:drawing>
           <wp:inline distT="0" distB="0" distL="0" distR="0" wp14:anchorId="7904FBBF" wp14:editId="1C1F3A38">
             <wp:extent cx="5760720" cy="4323080"/>
@@ -1300,8 +1141,13 @@
         <w:rPr>
           <w:noProof/>
         </w:rPr>
-        <w:lastRenderedPageBreak/>
         <w:t>Il m’a fallut plusieurs essaie pour atteindre ce modèle. Les autres versions</w:t>
+      </w:r>
+      <w:r>
+        <w:rPr>
+          <w:noProof/>
+        </w:rPr>
+        <w:t xml:space="preserve"> du MCD</w:t>
       </w:r>
       <w:r>
         <w:rPr>
@@ -1327,6 +1173,13 @@
         </w:rPr>
         <w:t xml:space="preserve"> sur notre github.</w:t>
       </w:r>
+    </w:p>
+    <w:p>
+      <w:pPr>
+        <w:rPr>
+          <w:noProof/>
+        </w:rPr>
+      </w:pPr>
     </w:p>
     <w:sectPr>
       <w:headerReference w:type="default" r:id="rId17"/>
@@ -1655,6 +1508,119 @@
     </w:lvl>
   </w:abstractNum>
   <w:abstractNum w:abstractNumId="1" w15:restartNumberingAfterBreak="0">
+    <w:nsid w:val="37381029"/>
+    <w:multiLevelType w:val="hybridMultilevel"/>
+    <w:tmpl w:val="FD5A22DC"/>
+    <w:lvl w:ilvl="0" w:tplc="DA4AF330">
+      <w:start w:val="1"/>
+      <w:numFmt w:val="bullet"/>
+      <w:lvlText w:val="-"/>
+      <w:lvlJc w:val="left"/>
+      <w:pPr>
+        <w:ind w:left="720" w:hanging="360"/>
+      </w:pPr>
+      <w:rPr>
+        <w:rFonts w:ascii="Aptos" w:eastAsiaTheme="minorHAnsi" w:hAnsi="Aptos" w:cstheme="minorBidi" w:hint="default"/>
+      </w:rPr>
+    </w:lvl>
+    <w:lvl w:ilvl="1" w:tplc="040C0003" w:tentative="1">
+      <w:start w:val="1"/>
+      <w:numFmt w:val="bullet"/>
+      <w:lvlText w:val="o"/>
+      <w:lvlJc w:val="left"/>
+      <w:pPr>
+        <w:ind w:left="1440" w:hanging="360"/>
+      </w:pPr>
+      <w:rPr>
+        <w:rFonts w:ascii="Courier New" w:hAnsi="Courier New" w:cs="Courier New" w:hint="default"/>
+      </w:rPr>
+    </w:lvl>
+    <w:lvl w:ilvl="2" w:tplc="040C0005" w:tentative="1">
+      <w:start w:val="1"/>
+      <w:numFmt w:val="bullet"/>
+      <w:lvlText w:val=""/>
+      <w:lvlJc w:val="left"/>
+      <w:pPr>
+        <w:ind w:left="2160" w:hanging="360"/>
+      </w:pPr>
+      <w:rPr>
+        <w:rFonts w:ascii="Wingdings" w:hAnsi="Wingdings" w:hint="default"/>
+      </w:rPr>
+    </w:lvl>
+    <w:lvl w:ilvl="3" w:tplc="040C0001" w:tentative="1">
+      <w:start w:val="1"/>
+      <w:numFmt w:val="bullet"/>
+      <w:lvlText w:val=""/>
+      <w:lvlJc w:val="left"/>
+      <w:pPr>
+        <w:ind w:left="2880" w:hanging="360"/>
+      </w:pPr>
+      <w:rPr>
+        <w:rFonts w:ascii="Symbol" w:hAnsi="Symbol" w:hint="default"/>
+      </w:rPr>
+    </w:lvl>
+    <w:lvl w:ilvl="4" w:tplc="040C0003" w:tentative="1">
+      <w:start w:val="1"/>
+      <w:numFmt w:val="bullet"/>
+      <w:lvlText w:val="o"/>
+      <w:lvlJc w:val="left"/>
+      <w:pPr>
+        <w:ind w:left="3600" w:hanging="360"/>
+      </w:pPr>
+      <w:rPr>
+        <w:rFonts w:ascii="Courier New" w:hAnsi="Courier New" w:cs="Courier New" w:hint="default"/>
+      </w:rPr>
+    </w:lvl>
+    <w:lvl w:ilvl="5" w:tplc="040C0005" w:tentative="1">
+      <w:start w:val="1"/>
+      <w:numFmt w:val="bullet"/>
+      <w:lvlText w:val=""/>
+      <w:lvlJc w:val="left"/>
+      <w:pPr>
+        <w:ind w:left="4320" w:hanging="360"/>
+      </w:pPr>
+      <w:rPr>
+        <w:rFonts w:ascii="Wingdings" w:hAnsi="Wingdings" w:hint="default"/>
+      </w:rPr>
+    </w:lvl>
+    <w:lvl w:ilvl="6" w:tplc="040C0001" w:tentative="1">
+      <w:start w:val="1"/>
+      <w:numFmt w:val="bullet"/>
+      <w:lvlText w:val=""/>
+      <w:lvlJc w:val="left"/>
+      <w:pPr>
+        <w:ind w:left="5040" w:hanging="360"/>
+      </w:pPr>
+      <w:rPr>
+        <w:rFonts w:ascii="Symbol" w:hAnsi="Symbol" w:hint="default"/>
+      </w:rPr>
+    </w:lvl>
+    <w:lvl w:ilvl="7" w:tplc="040C0003" w:tentative="1">
+      <w:start w:val="1"/>
+      <w:numFmt w:val="bullet"/>
+      <w:lvlText w:val="o"/>
+      <w:lvlJc w:val="left"/>
+      <w:pPr>
+        <w:ind w:left="5760" w:hanging="360"/>
+      </w:pPr>
+      <w:rPr>
+        <w:rFonts w:ascii="Courier New" w:hAnsi="Courier New" w:cs="Courier New" w:hint="default"/>
+      </w:rPr>
+    </w:lvl>
+    <w:lvl w:ilvl="8" w:tplc="040C0005" w:tentative="1">
+      <w:start w:val="1"/>
+      <w:numFmt w:val="bullet"/>
+      <w:lvlText w:val=""/>
+      <w:lvlJc w:val="left"/>
+      <w:pPr>
+        <w:ind w:left="6480" w:hanging="360"/>
+      </w:pPr>
+      <w:rPr>
+        <w:rFonts w:ascii="Wingdings" w:hAnsi="Wingdings" w:hint="default"/>
+      </w:rPr>
+    </w:lvl>
+  </w:abstractNum>
+  <w:abstractNum w:abstractNumId="2" w15:restartNumberingAfterBreak="0">
     <w:nsid w:val="45F04B93"/>
     <w:multiLevelType w:val="multilevel"/>
     <w:tmpl w:val="145E9BF6"/>
@@ -1771,6 +1737,9 @@
     <w:abstractNumId w:val="0"/>
   </w:num>
   <w:num w:numId="2" w16cid:durableId="1483158943">
+    <w:abstractNumId w:val="2"/>
+  </w:num>
+  <w:num w:numId="3" w16cid:durableId="225073881">
     <w:abstractNumId w:val="1"/>
   </w:num>
 </w:numbering>
@@ -3115,10 +3084,21 @@
 </file>
 
 <file path=customXml/item1.xml><?xml version="1.0" encoding="utf-8"?>
-<b:Sources xmlns:b="http://schemas.openxmlformats.org/officeDocument/2006/bibliography" xmlns="http://schemas.openxmlformats.org/officeDocument/2006/bibliography" SelectedStyle="\APASixthEditionOfficeOnline.xsl" StyleName="APA" Version="6"/>
+<p:properties xmlns:p="http://schemas.microsoft.com/office/2006/metadata/properties" xmlns:xsi="http://www.w3.org/2001/XMLSchema-instance" xmlns:pc="http://schemas.microsoft.com/office/infopath/2007/PartnerControls">
+  <documentManagement/>
+</p:properties>
 </file>
 
 <file path=customXml/item2.xml><?xml version="1.0" encoding="utf-8"?>
+<?mso-contentType ?>
+<FormTemplates xmlns="http://schemas.microsoft.com/sharepoint/v3/contenttype/forms">
+  <Display>DocumentLibraryForm</Display>
+  <Edit>DocumentLibraryForm</Edit>
+  <New>DocumentLibraryForm</New>
+</FormTemplates>
+</file>
+
+<file path=customXml/item3.xml><?xml version="1.0" encoding="utf-8"?>
 <ct:contentTypeSchema xmlns:ct="http://schemas.microsoft.com/office/2006/metadata/contentType" xmlns:ma="http://schemas.microsoft.com/office/2006/metadata/properties/metaAttributes" ct:_="" ma:_="" ma:contentTypeName="Document" ma:contentTypeID="0x01010094021499A5C95A40AF8686382A9EB10F" ma:contentTypeVersion="5" ma:contentTypeDescription="Crée un document." ma:contentTypeScope="" ma:versionID="5a2004495cc74076c931264a0a56df36">
   <xsd:schema xmlns:xsd="http://www.w3.org/2001/XMLSchema" xmlns:xs="http://www.w3.org/2001/XMLSchema" xmlns:p="http://schemas.microsoft.com/office/2006/metadata/properties" xmlns:ns3="e207c133-0867-48c2-98bb-3cdd52f2ba59" targetNamespace="http://schemas.microsoft.com/office/2006/metadata/properties" ma:root="true" ma:fieldsID="cb70e895b990eb29a284cb2e15618dfa" ns3:_="">
     <xsd:import namespace="e207c133-0867-48c2-98bb-3cdd52f2ba59"/>
@@ -3268,30 +3248,28 @@
 </ct:contentTypeSchema>
 </file>
 
-<file path=customXml/item3.xml><?xml version="1.0" encoding="utf-8"?>
-<?mso-contentType ?>
-<FormTemplates xmlns="http://schemas.microsoft.com/sharepoint/v3/contenttype/forms">
-  <Display>DocumentLibraryForm</Display>
-  <Edit>DocumentLibraryForm</Edit>
-  <New>DocumentLibraryForm</New>
-</FormTemplates>
-</file>
-
 <file path=customXml/item4.xml><?xml version="1.0" encoding="utf-8"?>
-<p:properties xmlns:p="http://schemas.microsoft.com/office/2006/metadata/properties" xmlns:xsi="http://www.w3.org/2001/XMLSchema-instance" xmlns:pc="http://schemas.microsoft.com/office/infopath/2007/PartnerControls">
-  <documentManagement/>
-</p:properties>
+<b:Sources xmlns:b="http://schemas.openxmlformats.org/officeDocument/2006/bibliography" xmlns="http://schemas.openxmlformats.org/officeDocument/2006/bibliography" SelectedStyle="\APASixthEditionOfficeOnline.xsl" StyleName="APA" Version="6"/>
 </file>
 
 <file path=customXml/itemProps1.xml><?xml version="1.0" encoding="utf-8"?>
-<ds:datastoreItem xmlns:ds="http://schemas.openxmlformats.org/officeDocument/2006/customXml" ds:itemID="{1AE4671D-EAEC-4E65-BCC9-3F9AD4E49030}">
+<ds:datastoreItem xmlns:ds="http://schemas.openxmlformats.org/officeDocument/2006/customXml" ds:itemID="{3057402B-20F6-47AC-BC85-2C2D3706E2A8}">
   <ds:schemaRefs>
-    <ds:schemaRef ds:uri="http://schemas.openxmlformats.org/officeDocument/2006/bibliography"/>
+    <ds:schemaRef ds:uri="http://schemas.microsoft.com/office/2006/metadata/properties"/>
+    <ds:schemaRef ds:uri="http://schemas.microsoft.com/office/infopath/2007/PartnerControls"/>
   </ds:schemaRefs>
 </ds:datastoreItem>
 </file>
 
 <file path=customXml/itemProps2.xml><?xml version="1.0" encoding="utf-8"?>
+<ds:datastoreItem xmlns:ds="http://schemas.openxmlformats.org/officeDocument/2006/customXml" ds:itemID="{503E956F-D125-4996-B64E-F7F26E93A042}">
+  <ds:schemaRefs>
+    <ds:schemaRef ds:uri="http://schemas.microsoft.com/sharepoint/v3/contenttype/forms"/>
+  </ds:schemaRefs>
+</ds:datastoreItem>
+</file>
+
+<file path=customXml/itemProps3.xml><?xml version="1.0" encoding="utf-8"?>
 <ds:datastoreItem xmlns:ds="http://schemas.openxmlformats.org/officeDocument/2006/customXml" ds:itemID="{127A7EFF-EB4F-456E-80D5-7B1A161D82DC}">
   <ds:schemaRefs>
     <ds:schemaRef ds:uri="http://schemas.microsoft.com/office/2006/metadata/contentType"/>
@@ -3309,19 +3287,10 @@
 </ds:datastoreItem>
 </file>
 
-<file path=customXml/itemProps3.xml><?xml version="1.0" encoding="utf-8"?>
-<ds:datastoreItem xmlns:ds="http://schemas.openxmlformats.org/officeDocument/2006/customXml" ds:itemID="{503E956F-D125-4996-B64E-F7F26E93A042}">
+<file path=customXml/itemProps4.xml><?xml version="1.0" encoding="utf-8"?>
+<ds:datastoreItem xmlns:ds="http://schemas.openxmlformats.org/officeDocument/2006/customXml" ds:itemID="{1AE4671D-EAEC-4E65-BCC9-3F9AD4E49030}">
   <ds:schemaRefs>
-    <ds:schemaRef ds:uri="http://schemas.microsoft.com/sharepoint/v3/contenttype/forms"/>
-  </ds:schemaRefs>
-</ds:datastoreItem>
-</file>
-
-<file path=customXml/itemProps4.xml><?xml version="1.0" encoding="utf-8"?>
-<ds:datastoreItem xmlns:ds="http://schemas.openxmlformats.org/officeDocument/2006/customXml" ds:itemID="{3057402B-20F6-47AC-BC85-2C2D3706E2A8}">
-  <ds:schemaRefs>
-    <ds:schemaRef ds:uri="http://schemas.microsoft.com/office/2006/metadata/properties"/>
-    <ds:schemaRef ds:uri="http://schemas.microsoft.com/office/infopath/2007/PartnerControls"/>
+    <ds:schemaRef ds:uri="http://schemas.openxmlformats.org/officeDocument/2006/bibliography"/>
   </ds:schemaRefs>
 </ds:datastoreItem>
 </file>
</xml_diff>

<commit_message>
Légere modification du schema reseau
</commit_message>
<xml_diff>
--- a/BDD/Présentation/Dossier Technique.docx
+++ b/BDD/Présentation/Dossier Technique.docx
@@ -70,7 +70,7 @@
           <w:r>
             <w:fldChar w:fldCharType="separate"/>
           </w:r>
-          <w:hyperlink w:anchor="_Toc194601485" w:history="1">
+          <w:hyperlink w:anchor="_Toc194604701" w:history="1">
             <w:r>
               <w:rPr>
                 <w:rStyle w:val="Lienhypertexte"/>
@@ -97,7 +97,7 @@
                 <w:noProof/>
                 <w:webHidden/>
               </w:rPr>
-              <w:instrText xml:space="preserve"> PAGEREF _Toc194601485 \h </w:instrText>
+              <w:instrText xml:space="preserve"> PAGEREF _Toc194604701 \h </w:instrText>
             </w:r>
             <w:r>
               <w:rPr>
@@ -143,7 +143,7 @@
               <w14:ligatures w14:val="standardContextual"/>
             </w:rPr>
           </w:pPr>
-          <w:hyperlink w:anchor="_Toc194601486" w:history="1">
+          <w:hyperlink w:anchor="_Toc194604702" w:history="1">
             <w:r>
               <w:rPr>
                 <w:rStyle w:val="Lienhypertexte"/>
@@ -170,7 +170,7 @@
                 <w:noProof/>
                 <w:webHidden/>
               </w:rPr>
-              <w:instrText xml:space="preserve"> PAGEREF _Toc194601486 \h </w:instrText>
+              <w:instrText xml:space="preserve"> PAGEREF _Toc194604702 \h </w:instrText>
             </w:r>
             <w:r>
               <w:rPr>
@@ -216,7 +216,7 @@
               <w14:ligatures w14:val="standardContextual"/>
             </w:rPr>
           </w:pPr>
-          <w:hyperlink w:anchor="_Toc194601487" w:history="1">
+          <w:hyperlink w:anchor="_Toc194604703" w:history="1">
             <w:r>
               <w:rPr>
                 <w:rStyle w:val="Lienhypertexte"/>
@@ -243,7 +243,7 @@
                 <w:noProof/>
                 <w:webHidden/>
               </w:rPr>
-              <w:instrText xml:space="preserve"> PAGEREF _Toc194601487 \h </w:instrText>
+              <w:instrText xml:space="preserve"> PAGEREF _Toc194604703 \h </w:instrText>
             </w:r>
             <w:r>
               <w:rPr>
@@ -289,7 +289,7 @@
               <w14:ligatures w14:val="standardContextual"/>
             </w:rPr>
           </w:pPr>
-          <w:hyperlink w:anchor="_Toc194601488" w:history="1">
+          <w:hyperlink w:anchor="_Toc194604704" w:history="1">
             <w:r>
               <w:rPr>
                 <w:rStyle w:val="Lienhypertexte"/>
@@ -316,7 +316,7 @@
                 <w:noProof/>
                 <w:webHidden/>
               </w:rPr>
-              <w:instrText xml:space="preserve"> PAGEREF _Toc194601488 \h </w:instrText>
+              <w:instrText xml:space="preserve"> PAGEREF _Toc194604704 \h </w:instrText>
             </w:r>
             <w:r>
               <w:rPr>
@@ -362,13 +362,13 @@
               <w14:ligatures w14:val="standardContextual"/>
             </w:rPr>
           </w:pPr>
-          <w:hyperlink w:anchor="_Toc194601489" w:history="1">
+          <w:hyperlink w:anchor="_Toc194604705" w:history="1">
             <w:r>
               <w:rPr>
                 <w:rStyle w:val="Lienhypertexte"/>
                 <w:noProof/>
               </w:rPr>
-              <w:t>1.4 - Architecture du système</w:t>
+              <w:t>1.4 - Infrastructure réseau</w:t>
             </w:r>
             <w:r>
               <w:rPr>
@@ -389,7 +389,7 @@
                 <w:noProof/>
                 <w:webHidden/>
               </w:rPr>
-              <w:instrText xml:space="preserve"> PAGEREF _Toc194601489 \h </w:instrText>
+              <w:instrText xml:space="preserve"> PAGEREF _Toc194604705 \h </w:instrText>
             </w:r>
             <w:r>
               <w:rPr>
@@ -434,13 +434,13 @@
               <w:lang w:eastAsia="fr-FR"/>
             </w:rPr>
           </w:pPr>
-          <w:hyperlink w:anchor="_Toc194601490" w:history="1">
+          <w:hyperlink w:anchor="_Toc194604706" w:history="1">
             <w:r>
               <w:rPr>
                 <w:rStyle w:val="Lienhypertexte"/>
                 <w:noProof/>
               </w:rPr>
-              <w:t>II – Réalisation</w:t>
+              <w:t>II – Incrément 1</w:t>
             </w:r>
             <w:r>
               <w:rPr>
@@ -461,7 +461,7 @@
                 <w:noProof/>
                 <w:webHidden/>
               </w:rPr>
-              <w:instrText xml:space="preserve"> PAGEREF _Toc194601490 \h </w:instrText>
+              <w:instrText xml:space="preserve"> PAGEREF _Toc194604706 \h </w:instrText>
             </w:r>
             <w:r>
               <w:rPr>
@@ -507,13 +507,13 @@
               <w14:ligatures w14:val="standardContextual"/>
             </w:rPr>
           </w:pPr>
-          <w:hyperlink w:anchor="_Toc194601491" w:history="1">
+          <w:hyperlink w:anchor="_Toc194604707" w:history="1">
             <w:r>
               <w:rPr>
                 <w:rStyle w:val="Lienhypertexte"/>
                 <w:noProof/>
               </w:rPr>
-              <w:t>2.1 – Incrément 1</w:t>
+              <w:t>2.1 – Modèle conceptuel de données</w:t>
             </w:r>
             <w:r>
               <w:rPr>
@@ -534,7 +534,7 @@
                 <w:noProof/>
                 <w:webHidden/>
               </w:rPr>
-              <w:instrText xml:space="preserve"> PAGEREF _Toc194601491 \h </w:instrText>
+              <w:instrText xml:space="preserve"> PAGEREF _Toc194604707 \h </w:instrText>
             </w:r>
             <w:r>
               <w:rPr>
@@ -604,7 +604,7 @@
       <w:pPr>
         <w:pStyle w:val="Titre1"/>
       </w:pPr>
-      <w:bookmarkStart w:id="1" w:name="_Toc194601485"/>
+      <w:bookmarkStart w:id="1" w:name="_Toc194604701"/>
       <w:r>
         <w:lastRenderedPageBreak/>
         <w:t xml:space="preserve">I – </w:t>
@@ -619,7 +619,7 @@
       <w:pPr>
         <w:pStyle w:val="Titre2"/>
       </w:pPr>
-      <w:bookmarkStart w:id="2" w:name="_Toc194601486"/>
+      <w:bookmarkStart w:id="2" w:name="_Toc194604702"/>
       <w:r>
         <w:t>1.</w:t>
       </w:r>
@@ -704,7 +704,7 @@
       <w:pPr>
         <w:pStyle w:val="Titre2"/>
       </w:pPr>
-      <w:bookmarkStart w:id="3" w:name="_Toc194601487"/>
+      <w:bookmarkStart w:id="3" w:name="_Toc194604703"/>
       <w:r>
         <w:t xml:space="preserve">1.2 - </w:t>
       </w:r>
@@ -831,7 +831,7 @@
       <w:pPr>
         <w:pStyle w:val="Titre2"/>
       </w:pPr>
-      <w:bookmarkStart w:id="4" w:name="_Toc194601488"/>
+      <w:bookmarkStart w:id="4" w:name="_Toc194604704"/>
       <w:r>
         <w:t>1.3</w:t>
       </w:r>
@@ -851,7 +851,13 @@
     </w:p>
     <w:p>
       <w:r>
-        <w:t>Lorsqu’un étudiant scanne son badge sur une PEA, l’API FastAPI envoie une requête à la base de données PostgreSQL, qui vérifie si l’utilisateur est autorisé. Si l’accès est validé, la porte s’ouvre et l’entrée est enregistrée. En cas de refus, une alerte est envoyée à l’administrateur. Ce dernier utilise le PGS pour modifier les permissions et gérer les réservations des salles. Toutes les interactions sont centralisées sur le PSW, qui stocke et analyse les données d’accès en temps réel.</w:t>
+        <w:t xml:space="preserve">Lorsqu’un étudiant scanne son badge sur une PEA, l’API FastAPI envoie une requête à la base de données PostgreSQL, qui vérifie si l’utilisateur est autorisé. Si l’accès est validé, la porte s’ouvre et l’entrée est enregistrée. </w:t>
+      </w:r>
+      <w:r>
+        <w:t>L</w:t>
+      </w:r>
+      <w:r>
+        <w:t>’administrateur utilise le PGS pour modifier les permissions et gérer les réservations des salles. Toutes les interactions sont centralisées sur le PSW, qui stocke et analyse les données d’accès en temps réel.</w:t>
       </w:r>
       <w:r>
         <w:rPr>
@@ -899,7 +905,7 @@
       <w:pPr>
         <w:pStyle w:val="Titre2"/>
       </w:pPr>
-      <w:bookmarkStart w:id="5" w:name="_Toc194601489"/>
+      <w:bookmarkStart w:id="5" w:name="_Toc194604705"/>
       <w:r>
         <w:t xml:space="preserve">1.4 - </w:t>
       </w:r>
@@ -909,10 +915,10 @@
       <w:r>
         <w:t xml:space="preserve"> </w:t>
       </w:r>
+      <w:r>
+        <w:t>réseau</w:t>
+      </w:r>
       <w:bookmarkEnd w:id="5"/>
-      <w:r>
-        <w:t>réseau</w:t>
-      </w:r>
     </w:p>
     <w:p>
       <w:r>
@@ -928,16 +934,11 @@
         </w:numPr>
       </w:pPr>
       <w:r>
-        <w:t xml:space="preserve">Publique (VLAN 10), pour tous les </w:t>
-      </w:r>
-      <w:proofErr w:type="spellStart"/>
-      <w:r>
-        <w:t>PC</w:t>
+        <w:t>Publique (VLAN 10), pour tous les PC</w:t>
       </w:r>
       <w:r>
         <w:t>s</w:t>
       </w:r>
-      <w:proofErr w:type="spellEnd"/>
       <w:r>
         <w:t xml:space="preserve"> du campus accessible pour tout type d’utilisateur. Un serveur DHCP est dédié pour ce VLAN qui </w:t>
       </w:r>
@@ -954,23 +955,7 @@
         </w:numPr>
       </w:pPr>
       <w:r>
-        <w:t xml:space="preserve">Badge (VLAN 20), pour toutes les </w:t>
-      </w:r>
-      <w:proofErr w:type="spellStart"/>
-      <w:r>
-        <w:t>BAEs</w:t>
-      </w:r>
-      <w:proofErr w:type="spellEnd"/>
-      <w:r>
-        <w:t xml:space="preserve"> et </w:t>
-      </w:r>
-      <w:proofErr w:type="spellStart"/>
-      <w:r>
-        <w:t>PEAs</w:t>
-      </w:r>
-      <w:proofErr w:type="spellEnd"/>
-      <w:r>
-        <w:t>. Le serveur DHCP peut attribuer jusqu’à 666 adresses.</w:t>
+        <w:t>Badge (VLAN 20), pour toutes les BAEs et PEAs. Le serveur DHCP peut attribuer jusqu’à 666 adresses.</w:t>
       </w:r>
     </w:p>
     <w:p>
@@ -1038,39 +1023,73 @@
       </w:r>
     </w:p>
     <w:p>
-      <w:pPr>
-        <w:pStyle w:val="Titre1"/>
-      </w:pPr>
-      <w:bookmarkStart w:id="6" w:name="_Toc194601490"/>
-      <w:r>
-        <w:t xml:space="preserve">II </w:t>
-      </w:r>
-      <w:r>
-        <w:t>–</w:t>
+      <w:r>
+        <w:t xml:space="preserve">Bien </w:t>
+      </w:r>
+      <w:r>
+        <w:t>sur</w:t>
+      </w:r>
+      <w:r>
+        <w:t xml:space="preserve"> un pare-feu est présent sur le PSW, il bloque tous les ports et n’ouvre que ceux nécessaire</w:t>
+      </w:r>
+      <w:r>
+        <w:t>.</w:t>
       </w:r>
       <w:r>
         <w:t xml:space="preserve"> </w:t>
       </w:r>
-      <w:bookmarkEnd w:id="6"/>
-      <w:r>
-        <w:t>Incrément 1</w:t>
+      <w:r>
+        <w:t>L</w:t>
+      </w:r>
+      <w:r>
+        <w:t>es suivants donc : 22 (SSH), 53 (DNS), 80 (HTTP), 443 (HTTPS), 3000 (Node.js), 5432 (pgAdmin), 8000 (uvicorn).</w:t>
       </w:r>
     </w:p>
     <w:p>
+      <w:r>
+        <w:t xml:space="preserve">Des manuels d’installation sont dispo sur notre </w:t>
+      </w:r>
+      <w:r>
+        <w:t>GitHub</w:t>
+      </w:r>
+      <w:r>
+        <w:t>.</w:t>
+      </w:r>
+    </w:p>
+    <w:p>
+      <w:pPr>
+        <w:pStyle w:val="Titre1"/>
+      </w:pPr>
+      <w:bookmarkStart w:id="6" w:name="_Toc194604706"/>
+      <w:r>
+        <w:t xml:space="preserve">II </w:t>
+      </w:r>
+      <w:r>
+        <w:t>–</w:t>
+      </w:r>
+      <w:r>
+        <w:t xml:space="preserve"> </w:t>
+      </w:r>
+      <w:r>
+        <w:t>Incrément 1</w:t>
+      </w:r>
+      <w:bookmarkEnd w:id="6"/>
+    </w:p>
+    <w:p>
       <w:pPr>
         <w:pStyle w:val="Titre2"/>
       </w:pPr>
-      <w:bookmarkStart w:id="7" w:name="_Toc194601491"/>
+      <w:bookmarkStart w:id="7" w:name="_Toc194604707"/>
       <w:r>
         <w:t xml:space="preserve">2.1 </w:t>
       </w:r>
       <w:r>
         <w:t>–</w:t>
       </w:r>
+      <w:r>
+        <w:t xml:space="preserve"> Modèle conceptuel de données</w:t>
+      </w:r>
       <w:bookmarkEnd w:id="7"/>
-      <w:r>
-        <w:t xml:space="preserve"> Modèle conceptuel de données</w:t>
-      </w:r>
     </w:p>
     <w:p>
       <w:r>
@@ -1171,7 +1190,31 @@
         <w:rPr>
           <w:noProof/>
         </w:rPr>
-        <w:t xml:space="preserve"> sur notre github.</w:t>
+        <w:t xml:space="preserve"> sur notre </w:t>
+      </w:r>
+      <w:r>
+        <w:rPr>
+          <w:noProof/>
+        </w:rPr>
+        <w:t>G</w:t>
+      </w:r>
+      <w:r>
+        <w:rPr>
+          <w:noProof/>
+        </w:rPr>
+        <w:t>it</w:t>
+      </w:r>
+      <w:r>
+        <w:rPr>
+          <w:noProof/>
+        </w:rPr>
+        <w:t>H</w:t>
+      </w:r>
+      <w:r>
+        <w:rPr>
+          <w:noProof/>
+        </w:rPr>
+        <w:t>ub.</w:t>
       </w:r>
     </w:p>
     <w:p>

</xml_diff>

<commit_message>
Ajout de la mise en place de pm2 dans le fichier d'install du PSW
</commit_message>
<xml_diff>
--- a/BDD/Présentation/Dossier Technique.docx
+++ b/BDD/Présentation/Dossier Technique.docx
@@ -5,6 +5,7 @@
     <w:p>
       <w:pPr>
         <w:pStyle w:val="Titre"/>
+        <w:jc w:val="both"/>
       </w:pPr>
       <w:r>
         <w:t xml:space="preserve">Dossier Technique du projet « Accès campus » - Partie </w:t>
@@ -12,9 +13,20 @@
       <w:r>
         <w:t>gestion des données</w:t>
       </w:r>
-    </w:p>
-    <w:p/>
-    <w:p/>
+      <w:r>
+        <w:t xml:space="preserve"> (PSW)</w:t>
+      </w:r>
+    </w:p>
+    <w:p>
+      <w:pPr>
+        <w:jc w:val="both"/>
+      </w:pPr>
+    </w:p>
+    <w:p>
+      <w:pPr>
+        <w:jc w:val="both"/>
+      </w:pPr>
+    </w:p>
     <w:sdt>
       <w:sdtPr>
         <w:rPr>
@@ -42,6 +54,7 @@
         <w:p>
           <w:pPr>
             <w:pStyle w:val="En-ttedetabledesmatires"/>
+            <w:jc w:val="both"/>
           </w:pPr>
           <w:r>
             <w:t>Table des matières</w:t>
@@ -70,13 +83,13 @@
           <w:r>
             <w:fldChar w:fldCharType="separate"/>
           </w:r>
-          <w:hyperlink w:anchor="_Toc194604701" w:history="1">
+          <w:hyperlink w:anchor="_Toc194649127" w:history="1">
             <w:r>
               <w:rPr>
                 <w:rStyle w:val="Lienhypertexte"/>
                 <w:noProof/>
               </w:rPr>
-              <w:t>I – Présentation du projet</w:t>
+              <w:t>I – Présentation</w:t>
             </w:r>
             <w:r>
               <w:rPr>
@@ -97,7 +110,7 @@
                 <w:noProof/>
                 <w:webHidden/>
               </w:rPr>
-              <w:instrText xml:space="preserve"> PAGEREF _Toc194604701 \h </w:instrText>
+              <w:instrText xml:space="preserve"> PAGEREF _Toc194649127 \h </w:instrText>
             </w:r>
             <w:r>
               <w:rPr>
@@ -143,7 +156,7 @@
               <w14:ligatures w14:val="standardContextual"/>
             </w:rPr>
           </w:pPr>
-          <w:hyperlink w:anchor="_Toc194604702" w:history="1">
+          <w:hyperlink w:anchor="_Toc194649128" w:history="1">
             <w:r>
               <w:rPr>
                 <w:rStyle w:val="Lienhypertexte"/>
@@ -170,7 +183,7 @@
                 <w:noProof/>
                 <w:webHidden/>
               </w:rPr>
-              <w:instrText xml:space="preserve"> PAGEREF _Toc194604702 \h </w:instrText>
+              <w:instrText xml:space="preserve"> PAGEREF _Toc194649128 \h </w:instrText>
             </w:r>
             <w:r>
               <w:rPr>
@@ -216,7 +229,7 @@
               <w14:ligatures w14:val="standardContextual"/>
             </w:rPr>
           </w:pPr>
-          <w:hyperlink w:anchor="_Toc194604703" w:history="1">
+          <w:hyperlink w:anchor="_Toc194649129" w:history="1">
             <w:r>
               <w:rPr>
                 <w:rStyle w:val="Lienhypertexte"/>
@@ -243,7 +256,7 @@
                 <w:noProof/>
                 <w:webHidden/>
               </w:rPr>
-              <w:instrText xml:space="preserve"> PAGEREF _Toc194604703 \h </w:instrText>
+              <w:instrText xml:space="preserve"> PAGEREF _Toc194649129 \h </w:instrText>
             </w:r>
             <w:r>
               <w:rPr>
@@ -289,13 +302,13 @@
               <w14:ligatures w14:val="standardContextual"/>
             </w:rPr>
           </w:pPr>
-          <w:hyperlink w:anchor="_Toc194604704" w:history="1">
+          <w:hyperlink w:anchor="_Toc194649130" w:history="1">
             <w:r>
               <w:rPr>
                 <w:rStyle w:val="Lienhypertexte"/>
                 <w:noProof/>
               </w:rPr>
-              <w:t>1.3 – Fonctionnement</w:t>
+              <w:t>1.3 - Infrastructure réseau</w:t>
             </w:r>
             <w:r>
               <w:rPr>
@@ -316,7 +329,7 @@
                 <w:noProof/>
                 <w:webHidden/>
               </w:rPr>
-              <w:instrText xml:space="preserve"> PAGEREF _Toc194604704 \h </w:instrText>
+              <w:instrText xml:space="preserve"> PAGEREF _Toc194649130 \h </w:instrText>
             </w:r>
             <w:r>
               <w:rPr>
@@ -362,13 +375,13 @@
               <w14:ligatures w14:val="standardContextual"/>
             </w:rPr>
           </w:pPr>
-          <w:hyperlink w:anchor="_Toc194604705" w:history="1">
+          <w:hyperlink w:anchor="_Toc194649131" w:history="1">
             <w:r>
               <w:rPr>
                 <w:rStyle w:val="Lienhypertexte"/>
                 <w:noProof/>
               </w:rPr>
-              <w:t>1.4 - Infrastructure réseau</w:t>
+              <w:t>1.4 – Modèle conceptuel de données</w:t>
             </w:r>
             <w:r>
               <w:rPr>
@@ -389,7 +402,7 @@
                 <w:noProof/>
                 <w:webHidden/>
               </w:rPr>
-              <w:instrText xml:space="preserve"> PAGEREF _Toc194604705 \h </w:instrText>
+              <w:instrText xml:space="preserve"> PAGEREF _Toc194649131 \h </w:instrText>
             </w:r>
             <w:r>
               <w:rPr>
@@ -409,7 +422,7 @@
                 <w:noProof/>
                 <w:webHidden/>
               </w:rPr>
-              <w:t>3</w:t>
+              <w:t>4</w:t>
             </w:r>
             <w:r>
               <w:rPr>
@@ -434,7 +447,7 @@
               <w:lang w:eastAsia="fr-FR"/>
             </w:rPr>
           </w:pPr>
-          <w:hyperlink w:anchor="_Toc194604706" w:history="1">
+          <w:hyperlink w:anchor="_Toc194649132" w:history="1">
             <w:r>
               <w:rPr>
                 <w:rStyle w:val="Lienhypertexte"/>
@@ -461,7 +474,7 @@
                 <w:noProof/>
                 <w:webHidden/>
               </w:rPr>
-              <w:instrText xml:space="preserve"> PAGEREF _Toc194604706 \h </w:instrText>
+              <w:instrText xml:space="preserve"> PAGEREF _Toc194649132 \h </w:instrText>
             </w:r>
             <w:r>
               <w:rPr>
@@ -481,7 +494,7 @@
                 <w:noProof/>
                 <w:webHidden/>
               </w:rPr>
-              <w:t>4</w:t>
+              <w:t>5</w:t>
             </w:r>
             <w:r>
               <w:rPr>
@@ -507,13 +520,13 @@
               <w14:ligatures w14:val="standardContextual"/>
             </w:rPr>
           </w:pPr>
-          <w:hyperlink w:anchor="_Toc194604707" w:history="1">
+          <w:hyperlink w:anchor="_Toc194649133" w:history="1">
             <w:r>
               <w:rPr>
                 <w:rStyle w:val="Lienhypertexte"/>
                 <w:noProof/>
               </w:rPr>
-              <w:t>2.1 – Modèle conceptuel de données</w:t>
+              <w:t>2.1 – Objectif</w:t>
             </w:r>
             <w:r>
               <w:rPr>
@@ -534,7 +547,7 @@
                 <w:noProof/>
                 <w:webHidden/>
               </w:rPr>
-              <w:instrText xml:space="preserve"> PAGEREF _Toc194604707 \h </w:instrText>
+              <w:instrText xml:space="preserve"> PAGEREF _Toc194649133 \h </w:instrText>
             </w:r>
             <w:r>
               <w:rPr>
@@ -554,7 +567,7 @@
                 <w:noProof/>
                 <w:webHidden/>
               </w:rPr>
-              <w:t>4</w:t>
+              <w:t>5</w:t>
             </w:r>
             <w:r>
               <w:rPr>
@@ -567,6 +580,226 @@
         </w:p>
         <w:p>
           <w:pPr>
+            <w:pStyle w:val="TM2"/>
+            <w:tabs>
+              <w:tab w:val="right" w:leader="dot" w:pos="9062"/>
+            </w:tabs>
+            <w:rPr>
+              <w:rFonts w:cstheme="minorBidi"/>
+              <w:noProof/>
+              <w:kern w:val="2"/>
+              <w:sz w:val="24"/>
+              <w:szCs w:val="24"/>
+              <w14:ligatures w14:val="standardContextual"/>
+            </w:rPr>
+          </w:pPr>
+          <w:hyperlink w:anchor="_Toc194649134" w:history="1">
+            <w:r>
+              <w:rPr>
+                <w:rStyle w:val="Lienhypertexte"/>
+                <w:noProof/>
+              </w:rPr>
+              <w:t>2.2 – Planification</w:t>
+            </w:r>
+            <w:r>
+              <w:rPr>
+                <w:noProof/>
+                <w:webHidden/>
+              </w:rPr>
+              <w:tab/>
+            </w:r>
+            <w:r>
+              <w:rPr>
+                <w:noProof/>
+                <w:webHidden/>
+              </w:rPr>
+              <w:fldChar w:fldCharType="begin"/>
+            </w:r>
+            <w:r>
+              <w:rPr>
+                <w:noProof/>
+                <w:webHidden/>
+              </w:rPr>
+              <w:instrText xml:space="preserve"> PAGEREF _Toc194649134 \h </w:instrText>
+            </w:r>
+            <w:r>
+              <w:rPr>
+                <w:noProof/>
+                <w:webHidden/>
+              </w:rPr>
+            </w:r>
+            <w:r>
+              <w:rPr>
+                <w:noProof/>
+                <w:webHidden/>
+              </w:rPr>
+              <w:fldChar w:fldCharType="separate"/>
+            </w:r>
+            <w:r>
+              <w:rPr>
+                <w:noProof/>
+                <w:webHidden/>
+              </w:rPr>
+              <w:t>6</w:t>
+            </w:r>
+            <w:r>
+              <w:rPr>
+                <w:noProof/>
+                <w:webHidden/>
+              </w:rPr>
+              <w:fldChar w:fldCharType="end"/>
+            </w:r>
+          </w:hyperlink>
+        </w:p>
+        <w:p>
+          <w:pPr>
+            <w:pStyle w:val="TM2"/>
+            <w:tabs>
+              <w:tab w:val="right" w:leader="dot" w:pos="9062"/>
+            </w:tabs>
+            <w:rPr>
+              <w:rFonts w:cstheme="minorBidi"/>
+              <w:noProof/>
+              <w:kern w:val="2"/>
+              <w:sz w:val="24"/>
+              <w:szCs w:val="24"/>
+              <w14:ligatures w14:val="standardContextual"/>
+            </w:rPr>
+          </w:pPr>
+          <w:hyperlink w:anchor="_Toc194649135" w:history="1">
+            <w:r>
+              <w:rPr>
+                <w:rStyle w:val="Lienhypertexte"/>
+                <w:noProof/>
+              </w:rPr>
+              <w:t>2.3 – Mise en place PSW</w:t>
+            </w:r>
+            <w:r>
+              <w:rPr>
+                <w:noProof/>
+                <w:webHidden/>
+              </w:rPr>
+              <w:tab/>
+            </w:r>
+            <w:r>
+              <w:rPr>
+                <w:noProof/>
+                <w:webHidden/>
+              </w:rPr>
+              <w:fldChar w:fldCharType="begin"/>
+            </w:r>
+            <w:r>
+              <w:rPr>
+                <w:noProof/>
+                <w:webHidden/>
+              </w:rPr>
+              <w:instrText xml:space="preserve"> PAGEREF _Toc194649135 \h </w:instrText>
+            </w:r>
+            <w:r>
+              <w:rPr>
+                <w:noProof/>
+                <w:webHidden/>
+              </w:rPr>
+            </w:r>
+            <w:r>
+              <w:rPr>
+                <w:noProof/>
+                <w:webHidden/>
+              </w:rPr>
+              <w:fldChar w:fldCharType="separate"/>
+            </w:r>
+            <w:r>
+              <w:rPr>
+                <w:noProof/>
+                <w:webHidden/>
+              </w:rPr>
+              <w:t>6</w:t>
+            </w:r>
+            <w:r>
+              <w:rPr>
+                <w:noProof/>
+                <w:webHidden/>
+              </w:rPr>
+              <w:fldChar w:fldCharType="end"/>
+            </w:r>
+          </w:hyperlink>
+        </w:p>
+        <w:p>
+          <w:pPr>
+            <w:pStyle w:val="TM2"/>
+            <w:tabs>
+              <w:tab w:val="right" w:leader="dot" w:pos="9062"/>
+            </w:tabs>
+            <w:rPr>
+              <w:rFonts w:cstheme="minorBidi"/>
+              <w:noProof/>
+              <w:kern w:val="2"/>
+              <w:sz w:val="24"/>
+              <w:szCs w:val="24"/>
+              <w14:ligatures w14:val="standardContextual"/>
+            </w:rPr>
+          </w:pPr>
+          <w:hyperlink w:anchor="_Toc194649136" w:history="1">
+            <w:r>
+              <w:rPr>
+                <w:rStyle w:val="Lienhypertexte"/>
+                <w:noProof/>
+              </w:rPr>
+              <w:t>2.4 – Fonctionnement de l’API</w:t>
+            </w:r>
+            <w:r>
+              <w:rPr>
+                <w:noProof/>
+                <w:webHidden/>
+              </w:rPr>
+              <w:tab/>
+            </w:r>
+            <w:r>
+              <w:rPr>
+                <w:noProof/>
+                <w:webHidden/>
+              </w:rPr>
+              <w:fldChar w:fldCharType="begin"/>
+            </w:r>
+            <w:r>
+              <w:rPr>
+                <w:noProof/>
+                <w:webHidden/>
+              </w:rPr>
+              <w:instrText xml:space="preserve"> PAGEREF _Toc194649136 \h </w:instrText>
+            </w:r>
+            <w:r>
+              <w:rPr>
+                <w:noProof/>
+                <w:webHidden/>
+              </w:rPr>
+            </w:r>
+            <w:r>
+              <w:rPr>
+                <w:noProof/>
+                <w:webHidden/>
+              </w:rPr>
+              <w:fldChar w:fldCharType="separate"/>
+            </w:r>
+            <w:r>
+              <w:rPr>
+                <w:noProof/>
+                <w:webHidden/>
+              </w:rPr>
+              <w:t>7</w:t>
+            </w:r>
+            <w:r>
+              <w:rPr>
+                <w:noProof/>
+                <w:webHidden/>
+              </w:rPr>
+              <w:fldChar w:fldCharType="end"/>
+            </w:r>
+          </w:hyperlink>
+        </w:p>
+        <w:p>
+          <w:pPr>
+            <w:jc w:val="both"/>
             <w:rPr>
               <w:b/>
               <w:bCs/>
@@ -585,41 +818,92 @@
     <w:p>
       <w:pPr>
         <w:pStyle w:val="Titre1"/>
+        <w:jc w:val="both"/>
       </w:pPr>
       <w:bookmarkStart w:id="0" w:name="_Toc192185402"/>
     </w:p>
-    <w:p/>
-    <w:p/>
-    <w:p/>
-    <w:p/>
-    <w:p/>
-    <w:p/>
-    <w:p/>
-    <w:p/>
-    <w:p/>
-    <w:p/>
-    <w:p/>
-    <w:p/>
+    <w:p>
+      <w:pPr>
+        <w:jc w:val="both"/>
+      </w:pPr>
+    </w:p>
+    <w:p>
+      <w:pPr>
+        <w:jc w:val="both"/>
+      </w:pPr>
+    </w:p>
+    <w:p>
+      <w:pPr>
+        <w:jc w:val="both"/>
+      </w:pPr>
+    </w:p>
+    <w:p>
+      <w:pPr>
+        <w:jc w:val="both"/>
+      </w:pPr>
+    </w:p>
+    <w:p>
+      <w:pPr>
+        <w:jc w:val="both"/>
+      </w:pPr>
+    </w:p>
+    <w:p>
+      <w:pPr>
+        <w:jc w:val="both"/>
+      </w:pPr>
+    </w:p>
+    <w:p>
+      <w:pPr>
+        <w:jc w:val="both"/>
+      </w:pPr>
+    </w:p>
+    <w:p>
+      <w:pPr>
+        <w:jc w:val="both"/>
+      </w:pPr>
+    </w:p>
+    <w:p>
+      <w:pPr>
+        <w:jc w:val="both"/>
+      </w:pPr>
+    </w:p>
+    <w:p>
+      <w:pPr>
+        <w:jc w:val="both"/>
+      </w:pPr>
+    </w:p>
+    <w:p>
+      <w:pPr>
+        <w:jc w:val="both"/>
+      </w:pPr>
+    </w:p>
+    <w:p>
+      <w:pPr>
+        <w:jc w:val="both"/>
+      </w:pPr>
+    </w:p>
     <w:p>
       <w:pPr>
         <w:pStyle w:val="Titre1"/>
-      </w:pPr>
-      <w:bookmarkStart w:id="1" w:name="_Toc194604701"/>
+        <w:jc w:val="both"/>
+      </w:pPr>
+      <w:bookmarkStart w:id="1" w:name="_Toc194649127"/>
       <w:r>
         <w:lastRenderedPageBreak/>
         <w:t xml:space="preserve">I – </w:t>
       </w:r>
       <w:bookmarkEnd w:id="0"/>
       <w:r>
-        <w:t>Présentation du projet</w:t>
+        <w:t>Présentation</w:t>
       </w:r>
       <w:bookmarkEnd w:id="1"/>
     </w:p>
     <w:p>
       <w:pPr>
         <w:pStyle w:val="Titre2"/>
-      </w:pPr>
-      <w:bookmarkStart w:id="2" w:name="_Toc194604702"/>
+        <w:jc w:val="both"/>
+      </w:pPr>
+      <w:bookmarkStart w:id="2" w:name="_Toc194649128"/>
       <w:r>
         <w:t>1.</w:t>
       </w:r>
@@ -635,8 +919,14 @@
       <w:bookmarkEnd w:id="2"/>
     </w:p>
     <w:p>
-      <w:r>
-        <w:t>Le projet Campus Accès vise à améliorer la gestion et la sécurité des accès aux salles du Campus Saint Aubin La Salle. Grâce à un système automatisé basé sur des badges RFID, les étudiants et le personnel peuvent accéder aux salles de manière sécurisée tout en enregistrant leurs entrées et sorties. L’objectif est d’assurer un contrôle centralisé des accès, optimisé grâce au Poste Serveur Web (PSW), qui héberge la base de données PostgreSQL et l’API FastAPI pour traiter les demandes en temps réel.</w:t>
+      <w:pPr>
+        <w:jc w:val="both"/>
+      </w:pPr>
+      <w:r>
+        <w:t>Le projet Campus Accès vise à améliorer la gestion et la sécurité des accès aux salles du Campus Saint Aubin La Salle. Grâce à un système automatisé basé sur des badges RFID, les étudiants et le personnel peuvent accéder aux salles de manière sécurisée tout en enregistrant leurs entrées et sorties. L’objectif est d’assurer un contrôle centralisé des accès, optimisé grâce au Poste Serveur Web (PSW)</w:t>
+      </w:r>
+      <w:r>
+        <w:t>.</w:t>
       </w:r>
       <w:r>
         <w:t xml:space="preserve"> </w:t>
@@ -644,6 +934,7 @@
     </w:p>
     <w:p>
       <w:pPr>
+        <w:keepNext/>
         <w:jc w:val="center"/>
       </w:pPr>
       <w:r>
@@ -651,7 +942,7 @@
           <w:noProof/>
         </w:rPr>
         <w:drawing>
-          <wp:inline distT="0" distB="0" distL="0" distR="0" wp14:anchorId="7DF3D4BE" wp14:editId="515E67D7">
+          <wp:inline distT="0" distB="0" distL="0" distR="0" wp14:anchorId="7DF3D4BE" wp14:editId="41A819D6">
             <wp:extent cx="4925628" cy="2651760"/>
             <wp:effectExtent l="0" t="0" r="8890" b="0"/>
             <wp:docPr id="2143576707" name="Image 1" descr="ACCUEIL - Saint Aubin La Salle"/>
@@ -702,41 +993,52 @@
     </w:p>
     <w:p>
       <w:pPr>
-        <w:pStyle w:val="Titre2"/>
-      </w:pPr>
-      <w:bookmarkStart w:id="3" w:name="_Toc194604703"/>
-      <w:r>
-        <w:t xml:space="preserve">1.2 - </w:t>
-      </w:r>
-      <w:r>
-        <w:t>Description du système</w:t>
-      </w:r>
-      <w:bookmarkEnd w:id="3"/>
-    </w:p>
-    <w:p>
-      <w:r>
-        <w:t>Le Poste Serveur Web (PSW) est au cœur du système, assurant la gestion centralisée des accès. Il héberge la base de données PostgreSQL, qui stocke les informations des utilisateurs, des badges et des historiques d’accès. L’API FastAPI, développée en Python, permet d’interagir avec la base et de fournir une interface accessible aux autres composants du projet. Les Poignées Électroniques Autonomes (PEA) communiquent avec le PSW pour vérifier les accès,</w:t>
-      </w:r>
-      <w:r>
-        <w:t xml:space="preserve"> les Bornes d’Appel Etudiant automatise l’appel dans un cours,</w:t>
-      </w:r>
-      <w:r>
-        <w:t xml:space="preserve"> tandis que le Poste de Gestion des Salles (PGS) permet d’administrer les réservations et les droits d’accès.</w:t>
-      </w:r>
-    </w:p>
-    <w:p>
-      <w:pPr>
+        <w:pStyle w:val="Lgende"/>
         <w:jc w:val="center"/>
       </w:pPr>
+      <w:r>
+        <w:t xml:space="preserve">Figure </w:t>
+      </w:r>
+      <w:fldSimple w:instr=" SEQ Figure \* ARABIC ">
+        <w:r>
+          <w:rPr>
+            <w:noProof/>
+          </w:rPr>
+          <w:t>1</w:t>
+        </w:r>
+      </w:fldSimple>
+      <w:r>
+        <w:t xml:space="preserve"> Campus Saint Aubin La Salle</w:t>
+      </w:r>
+    </w:p>
+    <w:p>
+      <w:pPr>
+        <w:jc w:val="both"/>
+      </w:pPr>
+      <w:r>
+        <w:t>Ma tâche personnelle dans ce projet de grande envergure est de centralisé les données et de permettre l’accès à ces données (</w:t>
+      </w:r>
+      <w:r>
+        <w:rPr>
+          <w:i/>
+          <w:iCs/>
+        </w:rPr>
+        <w:t>voir Figure 2</w:t>
+      </w:r>
+      <w:r>
+        <w:t>).</w:t>
+      </w:r>
+    </w:p>
+    <w:p>
       <w:r>
         <w:rPr>
           <w:noProof/>
         </w:rPr>
         <w:drawing>
-          <wp:inline distT="0" distB="0" distL="0" distR="0" wp14:anchorId="1A8E5DDF" wp14:editId="454A8869">
-            <wp:extent cx="3398520" cy="2149908"/>
-            <wp:effectExtent l="0" t="0" r="0" b="3175"/>
-            <wp:docPr id="1442355391" name="Image 1" descr="Une image contenant texte, capture d’écran, diagramme, Police&#10;&#10;Le contenu généré par l’IA peut être incorrect."/>
+          <wp:inline distT="0" distB="0" distL="0" distR="0" wp14:anchorId="545BC018" wp14:editId="4C0F7BB5">
+            <wp:extent cx="5760720" cy="1795145"/>
+            <wp:effectExtent l="0" t="0" r="0" b="0"/>
+            <wp:docPr id="237393886" name="Image 1" descr="Une image contenant texte, Police, nombre, capture d’écran&#10;&#10;Le contenu généré par l’IA peut être incorrect."/>
             <wp:cNvGraphicFramePr>
               <a:graphicFrameLocks xmlns:a="http://schemas.openxmlformats.org/drawingml/2006/main" noChangeAspect="1"/>
             </wp:cNvGraphicFramePr>
@@ -744,17 +1046,11 @@
               <a:graphicData uri="http://schemas.openxmlformats.org/drawingml/2006/picture">
                 <pic:pic xmlns:pic="http://schemas.openxmlformats.org/drawingml/2006/picture">
                   <pic:nvPicPr>
-                    <pic:cNvPr id="1442355391" name="Image 1" descr="Une image contenant texte, capture d’écran, diagramme, Police&#10;&#10;Le contenu généré par l’IA peut être incorrect."/>
+                    <pic:cNvPr id="237393886" name="Image 1" descr="Une image contenant texte, Police, nombre, capture d’écran&#10;&#10;Le contenu généré par l’IA peut être incorrect."/>
                     <pic:cNvPicPr/>
                   </pic:nvPicPr>
                   <pic:blipFill>
-                    <a:blip r:embed="rId12">
-                      <a:extLst>
-                        <a:ext uri="{28A0092B-C50C-407E-A947-70E740481C1C}">
-                          <a14:useLocalDpi xmlns:a14="http://schemas.microsoft.com/office/drawing/2010/main" val="0"/>
-                        </a:ext>
-                      </a:extLst>
-                    </a:blip>
+                    <a:blip r:embed="rId12"/>
                     <a:stretch>
                       <a:fillRect/>
                     </a:stretch>
@@ -762,7 +1058,7 @@
                   <pic:spPr>
                     <a:xfrm>
                       <a:off x="0" y="0"/>
-                      <a:ext cx="3421833" cy="2164656"/>
+                      <a:ext cx="5760720" cy="1795145"/>
                     </a:xfrm>
                     <a:prstGeom prst="rect">
                       <a:avLst/>
@@ -774,12 +1070,113 @@
           </wp:inline>
         </w:drawing>
       </w:r>
+    </w:p>
+    <w:p>
+      <w:pPr>
+        <w:pStyle w:val="Lgende"/>
+        <w:jc w:val="center"/>
+      </w:pPr>
+      <w:r>
+        <w:t xml:space="preserve">Figure </w:t>
+      </w:r>
+      <w:fldSimple w:instr=" SEQ Figure \* ARABIC ">
+        <w:r>
+          <w:rPr>
+            <w:noProof/>
+          </w:rPr>
+          <w:t>2</w:t>
+        </w:r>
+      </w:fldSimple>
+      <w:r>
+        <w:t xml:space="preserve"> Mission étudiant 5</w:t>
+      </w:r>
+    </w:p>
+    <w:p>
+      <w:pPr>
+        <w:pStyle w:val="Titre2"/>
+        <w:jc w:val="both"/>
+      </w:pPr>
+      <w:bookmarkStart w:id="3" w:name="_Toc194649129"/>
+      <w:r>
+        <w:t xml:space="preserve">1.2 - </w:t>
+      </w:r>
+      <w:r>
+        <w:t>Description du système</w:t>
+      </w:r>
+      <w:bookmarkEnd w:id="3"/>
+    </w:p>
+    <w:p>
+      <w:pPr>
+        <w:jc w:val="both"/>
+      </w:pPr>
+      <w:r>
+        <w:t>Le Poste Serveur Web (PSW) est au cœur du système, assurant la gestion centralisée des accès. Il héberge la base de données PostgreSQL, qui stocke les informations des utilisateurs, des badges et des historiques d’accès. L’API, permet d’interagir avec la base</w:t>
+      </w:r>
+      <w:r>
+        <w:t xml:space="preserve">. </w:t>
+      </w:r>
+      <w:r>
+        <w:t>Les Poignées Électroniques Autonomes (PEA) communiquent avec le PSW pour vérifier les accès,</w:t>
+      </w:r>
+      <w:r>
+        <w:t xml:space="preserve"> les Bornes d’Appel Etudiant automatise l’appel dans un cours,</w:t>
+      </w:r>
+      <w:r>
+        <w:t xml:space="preserve"> tandis que le Poste de Gestion des Salles (PGS) permet d’administrer les réservations et les droits d’accès.</w:t>
+      </w:r>
+    </w:p>
+    <w:p>
+      <w:pPr>
+        <w:jc w:val="both"/>
+      </w:pPr>
+      <w:r>
+        <w:lastRenderedPageBreak/>
+        <w:t>La communication avec l’API se fait grâce à différentes requêtes http soi GET, POST, PUT ou DELETE</w:t>
+      </w:r>
+      <w:r>
+        <w:t xml:space="preserve">. </w:t>
+      </w:r>
+      <w:r>
+        <w:t xml:space="preserve">L’API, elle, interroge la base de données pour ensuite </w:t>
+      </w:r>
+      <w:r>
+        <w:t>renvoyer</w:t>
+      </w:r>
+      <w:r>
+        <w:t xml:space="preserve"> des réponses au format JSON</w:t>
+      </w:r>
+      <w:r>
+        <w:t xml:space="preserve"> (</w:t>
+      </w:r>
+      <w:r>
+        <w:rPr>
+          <w:i/>
+          <w:iCs/>
+        </w:rPr>
+        <w:t xml:space="preserve">voir Figure </w:t>
+      </w:r>
+      <w:r>
+        <w:rPr>
+          <w:i/>
+          <w:iCs/>
+        </w:rPr>
+        <w:t>3</w:t>
+      </w:r>
+      <w:r>
+        <w:t>).</w:t>
+      </w:r>
+    </w:p>
+    <w:p>
+      <w:pPr>
+        <w:keepNext/>
+        <w:jc w:val="center"/>
+      </w:pPr>
       <w:r>
         <w:rPr>
           <w:noProof/>
         </w:rPr>
         <w:drawing>
-          <wp:inline distT="0" distB="0" distL="0" distR="0" wp14:anchorId="782D446B" wp14:editId="7A2D9697">
+          <wp:inline distT="0" distB="0" distL="0" distR="0" wp14:anchorId="782D446B" wp14:editId="7992EA4A">
             <wp:extent cx="2316480" cy="2027822"/>
             <wp:effectExtent l="0" t="0" r="7620" b="0"/>
             <wp:docPr id="1254327986" name="Image 2" descr="Une image contenant texte, capture d’écran, diagramme, ligne&#10;&#10;Le contenu généré par l’IA peut être incorrect."/>
@@ -823,51 +1220,150 @@
     </w:p>
     <w:p>
       <w:pPr>
+        <w:pStyle w:val="Lgende"/>
         <w:jc w:val="center"/>
       </w:pPr>
-    </w:p>
-    <w:p/>
+      <w:r>
+        <w:t xml:space="preserve">Figure </w:t>
+      </w:r>
+      <w:fldSimple w:instr=" SEQ Figure \* ARABIC ">
+        <w:r>
+          <w:rPr>
+            <w:noProof/>
+          </w:rPr>
+          <w:t>3</w:t>
+        </w:r>
+      </w:fldSimple>
+      <w:r>
+        <w:t xml:space="preserve"> Communication entre les différents acteurs</w:t>
+      </w:r>
+    </w:p>
     <w:p>
       <w:pPr>
         <w:pStyle w:val="Titre2"/>
-      </w:pPr>
-      <w:bookmarkStart w:id="4" w:name="_Toc194604704"/>
-      <w:r>
-        <w:t>1.3</w:t>
+        <w:jc w:val="both"/>
+      </w:pPr>
+    </w:p>
+    <w:p>
+      <w:pPr>
+        <w:pStyle w:val="Titre2"/>
+        <w:jc w:val="both"/>
+      </w:pPr>
+      <w:bookmarkStart w:id="4" w:name="_Toc194649130"/>
+      <w:r>
+        <w:t>1.</w:t>
+      </w:r>
+      <w:r>
+        <w:t>3</w:t>
+      </w:r>
+      <w:r>
+        <w:t xml:space="preserve"> - </w:t>
+      </w:r>
+      <w:r>
+        <w:t>Infrastructure</w:t>
       </w:r>
       <w:r>
         <w:t xml:space="preserve"> </w:t>
       </w:r>
       <w:r>
-        <w:t>–</w:t>
-      </w:r>
-      <w:r>
-        <w:t xml:space="preserve"> </w:t>
-      </w:r>
-      <w:r>
-        <w:t>Fonctionnement</w:t>
+        <w:t>réseau</w:t>
       </w:r>
       <w:bookmarkEnd w:id="4"/>
     </w:p>
     <w:p>
-      <w:r>
-        <w:t xml:space="preserve">Lorsqu’un étudiant scanne son badge sur une PEA, l’API FastAPI envoie une requête à la base de données PostgreSQL, qui vérifie si l’utilisateur est autorisé. Si l’accès est validé, la porte s’ouvre et l’entrée est enregistrée. </w:t>
-      </w:r>
-      <w:r>
-        <w:t>L</w:t>
-      </w:r>
-      <w:r>
-        <w:t>’administrateur utilise le PGS pour modifier les permissions et gérer les réservations des salles. Toutes les interactions sont centralisées sur le PSW, qui stocke et analyse les données d’accès en temps réel.</w:t>
-      </w:r>
+      <w:pPr>
+        <w:jc w:val="both"/>
+      </w:pPr>
+      <w:r>
+        <w:t>Notre infrastructure réseau</w:t>
+      </w:r>
+      <w:r>
+        <w:t xml:space="preserve"> (</w:t>
+      </w:r>
+      <w:r>
+        <w:rPr>
+          <w:i/>
+          <w:iCs/>
+        </w:rPr>
+        <w:t xml:space="preserve">voir figure </w:t>
+      </w:r>
+      <w:r>
+        <w:rPr>
+          <w:i/>
+          <w:iCs/>
+        </w:rPr>
+        <w:t>4</w:t>
+      </w:r>
+      <w:r>
+        <w:t>)</w:t>
+      </w:r>
+      <w:r>
+        <w:t xml:space="preserve"> est un seul et unique grand réseau d’adresse 192.168.248.0/21, ce que nous offre la possibilité de configurer 2046 hôtes différends. Le réseau est divisé par 3 VLANs :</w:t>
+      </w:r>
+    </w:p>
+    <w:p>
+      <w:pPr>
+        <w:pStyle w:val="Paragraphedeliste"/>
+        <w:numPr>
+          <w:ilvl w:val="0"/>
+          <w:numId w:val="3"/>
+        </w:numPr>
+        <w:jc w:val="both"/>
+      </w:pPr>
+      <w:r>
+        <w:t>Publique (VLAN 10), pour tous les PC</w:t>
+      </w:r>
+      <w:r>
+        <w:t>s</w:t>
+      </w:r>
+      <w:r>
+        <w:t xml:space="preserve"> du campus accessible pour tout type d’utilisateur. Un serveur DHCP est dédié pour ce VLAN qui </w:t>
+      </w:r>
+      <w:r>
+        <w:t>peut attribuer 1583 adresses différentes.</w:t>
+      </w:r>
+    </w:p>
+    <w:p>
+      <w:pPr>
+        <w:pStyle w:val="Paragraphedeliste"/>
+        <w:numPr>
+          <w:ilvl w:val="0"/>
+          <w:numId w:val="3"/>
+        </w:numPr>
+        <w:jc w:val="both"/>
+      </w:pPr>
+      <w:r>
+        <w:t>Badge (VLAN 20), pour toutes les BAEs et PEAs. Le serveur DHCP peut attribuer jusqu’à 666 adresses.</w:t>
+      </w:r>
+    </w:p>
+    <w:p>
+      <w:pPr>
+        <w:pStyle w:val="Paragraphedeliste"/>
+        <w:numPr>
+          <w:ilvl w:val="0"/>
+          <w:numId w:val="3"/>
+        </w:numPr>
+        <w:jc w:val="both"/>
+      </w:pPr>
+      <w:r>
+        <w:t>Administration (VLAN 30), pour tous les serveurs et poste d’administration. Les adresses IP sont fixe pour les différends serveurs ou bien pour le poste de gestion des salles. Les autres adresses sont attribuées par le PSW.</w:t>
+      </w:r>
+    </w:p>
+    <w:p>
+      <w:pPr>
+        <w:keepNext/>
+        <w:jc w:val="center"/>
+      </w:pPr>
       <w:r>
         <w:rPr>
           <w:noProof/>
         </w:rPr>
+        <w:lastRenderedPageBreak/>
         <w:drawing>
-          <wp:inline distT="0" distB="0" distL="0" distR="0" wp14:anchorId="047FDD1A" wp14:editId="2A356316">
-            <wp:extent cx="5612579" cy="3825240"/>
-            <wp:effectExtent l="0" t="0" r="7620" b="3810"/>
-            <wp:docPr id="1027178554" name="Image 1" descr="Une image contenant texte, diagramme, ligne, capture d’écran&#10;&#10;Le contenu généré par l’IA peut être incorrect."/>
+          <wp:inline distT="0" distB="0" distL="0" distR="0" wp14:anchorId="18CA6928" wp14:editId="74D1C311">
+            <wp:extent cx="5760720" cy="4455795"/>
+            <wp:effectExtent l="0" t="0" r="0" b="1905"/>
+            <wp:docPr id="582821923" name="Image 1" descr="Une image contenant texte, diagramme, capture d’écran, carte&#10;&#10;Le contenu généré par l’IA peut être incorrect."/>
             <wp:cNvGraphicFramePr>
               <a:graphicFrameLocks xmlns:a="http://schemas.openxmlformats.org/drawingml/2006/main" noChangeAspect="1"/>
             </wp:cNvGraphicFramePr>
@@ -875,127 +1371,11 @@
               <a:graphicData uri="http://schemas.openxmlformats.org/drawingml/2006/picture">
                 <pic:pic xmlns:pic="http://schemas.openxmlformats.org/drawingml/2006/picture">
                   <pic:nvPicPr>
-                    <pic:cNvPr id="1027178554" name="Image 1" descr="Une image contenant texte, diagramme, ligne, capture d’écran&#10;&#10;Le contenu généré par l’IA peut être incorrect."/>
+                    <pic:cNvPr id="582821923" name="Image 1" descr="Une image contenant texte, diagramme, capture d’écran, carte&#10;&#10;Le contenu généré par l’IA peut être incorrect."/>
                     <pic:cNvPicPr/>
                   </pic:nvPicPr>
                   <pic:blipFill>
-                    <a:blip r:embed="rId14"/>
-                    <a:stretch>
-                      <a:fillRect/>
-                    </a:stretch>
-                  </pic:blipFill>
-                  <pic:spPr>
-                    <a:xfrm>
-                      <a:off x="0" y="0"/>
-                      <a:ext cx="5631430" cy="3838088"/>
-                    </a:xfrm>
-                    <a:prstGeom prst="rect">
-                      <a:avLst/>
-                    </a:prstGeom>
-                  </pic:spPr>
-                </pic:pic>
-              </a:graphicData>
-            </a:graphic>
-          </wp:inline>
-        </w:drawing>
-      </w:r>
-    </w:p>
-    <w:p/>
-    <w:p>
-      <w:pPr>
-        <w:pStyle w:val="Titre2"/>
-      </w:pPr>
-      <w:bookmarkStart w:id="5" w:name="_Toc194604705"/>
-      <w:r>
-        <w:t xml:space="preserve">1.4 - </w:t>
-      </w:r>
-      <w:r>
-        <w:t>Infrastructure</w:t>
-      </w:r>
-      <w:r>
-        <w:t xml:space="preserve"> </w:t>
-      </w:r>
-      <w:r>
-        <w:t>réseau</w:t>
-      </w:r>
-      <w:bookmarkEnd w:id="5"/>
-    </w:p>
-    <w:p>
-      <w:r>
-        <w:t>Notre infrastructure réseau est un seul et unique grand réseau d’adresse 192.168.248.0/21, ce que nous offre la possibilité de configurer 2046 hôtes différends. Le réseau est divisé par 3 VLANs :</w:t>
-      </w:r>
-    </w:p>
-    <w:p>
-      <w:pPr>
-        <w:pStyle w:val="Paragraphedeliste"/>
-        <w:numPr>
-          <w:ilvl w:val="0"/>
-          <w:numId w:val="3"/>
-        </w:numPr>
-      </w:pPr>
-      <w:r>
-        <w:t>Publique (VLAN 10), pour tous les PC</w:t>
-      </w:r>
-      <w:r>
-        <w:t>s</w:t>
-      </w:r>
-      <w:r>
-        <w:t xml:space="preserve"> du campus accessible pour tout type d’utilisateur. Un serveur DHCP est dédié pour ce VLAN qui </w:t>
-      </w:r>
-      <w:r>
-        <w:t>peut attribuer 1583 adresses différentes.</w:t>
-      </w:r>
-    </w:p>
-    <w:p>
-      <w:pPr>
-        <w:pStyle w:val="Paragraphedeliste"/>
-        <w:numPr>
-          <w:ilvl w:val="0"/>
-          <w:numId w:val="3"/>
-        </w:numPr>
-      </w:pPr>
-      <w:r>
-        <w:t>Badge (VLAN 20), pour toutes les BAEs et PEAs. Le serveur DHCP peut attribuer jusqu’à 666 adresses.</w:t>
-      </w:r>
-    </w:p>
-    <w:p>
-      <w:pPr>
-        <w:pStyle w:val="Paragraphedeliste"/>
-        <w:numPr>
-          <w:ilvl w:val="0"/>
-          <w:numId w:val="3"/>
-        </w:numPr>
-      </w:pPr>
-      <w:r>
-        <w:t>Administration (VLAN 30), pour tous les serveurs et poste d’administration. Les adresses IP sont fixe pour les différends serveurs ou bien pour le poste de gestion des salles. Les autres adresses sont attribuées par le PSW.</w:t>
-      </w:r>
-    </w:p>
-    <w:p>
-      <w:pPr>
-        <w:jc w:val="center"/>
-      </w:pPr>
-      <w:r>
-        <w:rPr>
-          <w:noProof/>
-        </w:rPr>
-        <w:lastRenderedPageBreak/>
-        <w:drawing>
-          <wp:inline distT="0" distB="0" distL="0" distR="0" wp14:anchorId="7C7E1C72" wp14:editId="57D7EEF5">
-            <wp:extent cx="5760720" cy="4455795"/>
-            <wp:effectExtent l="0" t="0" r="0" b="1905"/>
-            <wp:docPr id="1168669975" name="Image 1" descr="Une image contenant texte, diagramme, capture d’écran, carte&#10;&#10;Le contenu généré par l’IA peut être incorrect."/>
-            <wp:cNvGraphicFramePr>
-              <a:graphicFrameLocks xmlns:a="http://schemas.openxmlformats.org/drawingml/2006/main" noChangeAspect="1"/>
-            </wp:cNvGraphicFramePr>
-            <a:graphic xmlns:a="http://schemas.openxmlformats.org/drawingml/2006/main">
-              <a:graphicData uri="http://schemas.openxmlformats.org/drawingml/2006/picture">
-                <pic:pic xmlns:pic="http://schemas.openxmlformats.org/drawingml/2006/picture">
-                  <pic:nvPicPr>
-                    <pic:cNvPr id="1168669975" name="Image 1" descr="Une image contenant texte, diagramme, capture d’écran, carte&#10;&#10;Le contenu généré par l’IA peut être incorrect."/>
-                    <pic:cNvPicPr/>
-                  </pic:nvPicPr>
-                  <pic:blipFill>
-                    <a:blip r:embed="rId15">
+                    <a:blip r:embed="rId14">
                       <a:extLst>
                         <a:ext uri="{28A0092B-C50C-407E-A947-70E740481C1C}">
                           <a14:useLocalDpi xmlns:a14="http://schemas.microsoft.com/office/drawing/2010/main" val="0"/>
@@ -1023,84 +1403,123 @@
       </w:r>
     </w:p>
     <w:p>
-      <w:r>
-        <w:t xml:space="preserve">Bien </w:t>
-      </w:r>
-      <w:r>
-        <w:t>sur</w:t>
-      </w:r>
-      <w:r>
-        <w:t xml:space="preserve"> un pare-feu est présent sur le PSW, il bloque tous les ports et n’ouvre que ceux nécessaire</w:t>
+      <w:pPr>
+        <w:pStyle w:val="Lgende"/>
+        <w:jc w:val="center"/>
+      </w:pPr>
+      <w:r>
+        <w:t xml:space="preserve">Figure </w:t>
+      </w:r>
+      <w:fldSimple w:instr=" SEQ Figure \* ARABIC ">
+        <w:r>
+          <w:rPr>
+            <w:noProof/>
+          </w:rPr>
+          <w:t>4</w:t>
+        </w:r>
+      </w:fldSimple>
+      <w:r>
+        <w:t xml:space="preserve"> Infrastructure réseau</w:t>
+      </w:r>
+    </w:p>
+    <w:p>
+      <w:pPr>
+        <w:jc w:val="both"/>
+      </w:pPr>
+      <w:r>
+        <w:t>Bien sur un pare-feu est présent sur le PSW, il bloque tous les ports et n’ouvre que ceux nécessaire. Les suivants donc : 22 (SSH), 53 (DNS), 80 (HTTP), 443 (HTTPS), 3000 (Node.js), 5432 (pgAdmin), 8000 (uvicorn).</w:t>
+      </w:r>
+    </w:p>
+    <w:p>
+      <w:pPr>
+        <w:jc w:val="both"/>
+      </w:pPr>
+      <w:r>
+        <w:t>Des manuels d’installation sont dispo sur notre GitHub.</w:t>
+      </w:r>
+    </w:p>
+    <w:p>
+      <w:pPr>
+        <w:pStyle w:val="Titre2"/>
+        <w:jc w:val="both"/>
+      </w:pPr>
+    </w:p>
+    <w:p>
+      <w:pPr>
+        <w:pStyle w:val="Titre2"/>
+        <w:jc w:val="both"/>
+      </w:pPr>
+      <w:bookmarkStart w:id="5" w:name="_Toc194649131"/>
+      <w:r>
+        <w:t>1</w:t>
       </w:r>
       <w:r>
         <w:t>.</w:t>
       </w:r>
       <w:r>
+        <w:t>4</w:t>
+      </w:r>
+      <w:r>
         <w:t xml:space="preserve"> </w:t>
       </w:r>
       <w:r>
-        <w:t>L</w:t>
-      </w:r>
-      <w:r>
-        <w:t>es suivants donc : 22 (SSH), 53 (DNS), 80 (HTTP), 443 (HTTPS), 3000 (Node.js), 5432 (pgAdmin), 8000 (uvicorn).</w:t>
-      </w:r>
-    </w:p>
-    <w:p>
-      <w:r>
-        <w:t xml:space="preserve">Des manuels d’installation sont dispo sur notre </w:t>
-      </w:r>
-      <w:r>
-        <w:t>GitHub</w:t>
-      </w:r>
-      <w:r>
-        <w:t>.</w:t>
-      </w:r>
-    </w:p>
-    <w:p>
-      <w:pPr>
-        <w:pStyle w:val="Titre1"/>
-      </w:pPr>
-      <w:bookmarkStart w:id="6" w:name="_Toc194604706"/>
-      <w:r>
-        <w:t xml:space="preserve">II </w:t>
-      </w:r>
-      <w:r>
         <w:t>–</w:t>
       </w:r>
       <w:r>
-        <w:t xml:space="preserve"> </w:t>
-      </w:r>
-      <w:r>
-        <w:t>Incrément 1</w:t>
-      </w:r>
-      <w:bookmarkEnd w:id="6"/>
-    </w:p>
-    <w:p>
-      <w:pPr>
-        <w:pStyle w:val="Titre2"/>
-      </w:pPr>
-      <w:bookmarkStart w:id="7" w:name="_Toc194604707"/>
-      <w:r>
-        <w:t xml:space="preserve">2.1 </w:t>
-      </w:r>
-      <w:r>
-        <w:t>–</w:t>
-      </w:r>
-      <w:r>
         <w:t xml:space="preserve"> Modèle conceptuel de données</w:t>
       </w:r>
-      <w:bookmarkEnd w:id="7"/>
-    </w:p>
-    <w:p>
-      <w:r>
-        <w:t>Les données sont organisées de la sorte :</w:t>
-      </w:r>
-    </w:p>
-    <w:p>
-      <w:pPr>
+      <w:bookmarkEnd w:id="5"/>
+    </w:p>
+    <w:p>
+      <w:pPr>
+        <w:jc w:val="both"/>
+      </w:pPr>
+      <w:r>
+        <w:t xml:space="preserve">Les données sont </w:t>
+      </w:r>
+      <w:r>
+        <w:t>divisées en 13 tables</w:t>
+      </w:r>
+      <w:r>
+        <w:t xml:space="preserve"> (</w:t>
+      </w:r>
+      <w:r>
         <w:rPr>
-          <w:noProof/>
+          <w:i/>
+          <w:iCs/>
         </w:rPr>
+        <w:t xml:space="preserve">voir Figure </w:t>
+      </w:r>
+      <w:r>
+        <w:rPr>
+          <w:i/>
+          <w:iCs/>
+        </w:rPr>
+        <w:t>5</w:t>
+      </w:r>
+      <w:r>
+        <w:t>)</w:t>
+      </w:r>
+      <w:r>
+        <w:t>. On a une première série de table qui représente quelque chose de physique :  Utilisateur, Badge, Salle, Classe, Salle et Equipement</w:t>
+      </w:r>
+      <w:r>
+        <w:t xml:space="preserve"> (soi BAE, soi PEA)</w:t>
+      </w:r>
+      <w:r>
+        <w:t xml:space="preserve">. Ensuite on va avoir les différents emploies du temps (EDTClasse, EDTUtilisateur, EDTSalle), qui ne vont en réalité pas représenter un emploie du temps complet mais plutôt un créneau ou un cours. En raccord avec EDTUtilisateur, on va avoir les retards et absences </w:t>
+      </w:r>
+      <w:r>
+        <w:t>liés au cours.</w:t>
+      </w:r>
+      <w:r>
+        <w:t xml:space="preserve"> Enfin on a Autorisation pour les différentes autorisations d’accès qu’un utilisateur peut avoir et Log pour enregistrer tous les mouvements des utilisateurs à chaque fois qu’il badge une BAE ou une PEA.</w:t>
+      </w:r>
+    </w:p>
+    <w:p>
+      <w:pPr>
+        <w:keepNext/>
+        <w:jc w:val="center"/>
       </w:pPr>
       <w:r>
         <w:rPr>
@@ -1108,7 +1527,7 @@
         </w:rPr>
         <w:lastRenderedPageBreak/>
         <w:drawing>
-          <wp:inline distT="0" distB="0" distL="0" distR="0" wp14:anchorId="7904FBBF" wp14:editId="1C1F3A38">
+          <wp:inline distT="0" distB="0" distL="0" distR="0" wp14:anchorId="7904FBBF" wp14:editId="1CE127FC">
             <wp:extent cx="5760720" cy="4323080"/>
             <wp:effectExtent l="0" t="0" r="0" b="1270"/>
             <wp:docPr id="1037377702" name="Image 7" descr="Une image contenant diagramme, ligne, texte, Plan&#10;&#10;Le contenu généré par l’IA peut être incorrect."/>
@@ -1123,7 +1542,7 @@
                     <pic:cNvPicPr/>
                   </pic:nvPicPr>
                   <pic:blipFill>
-                    <a:blip r:embed="rId16">
+                    <a:blip r:embed="rId15">
                       <a:extLst>
                         <a:ext uri="{28A0092B-C50C-407E-A947-70E740481C1C}">
                           <a14:useLocalDpi xmlns:a14="http://schemas.microsoft.com/office/drawing/2010/main" val="0"/>
@@ -1152,6 +1571,30 @@
     </w:p>
     <w:p>
       <w:pPr>
+        <w:pStyle w:val="Lgende"/>
+        <w:jc w:val="center"/>
+        <w:rPr>
+          <w:noProof/>
+        </w:rPr>
+      </w:pPr>
+      <w:r>
+        <w:t xml:space="preserve">Figure </w:t>
+      </w:r>
+      <w:fldSimple w:instr=" SEQ Figure \* ARABIC ">
+        <w:r>
+          <w:rPr>
+            <w:noProof/>
+          </w:rPr>
+          <w:t>5</w:t>
+        </w:r>
+      </w:fldSimple>
+      <w:r>
+        <w:t xml:space="preserve"> Modèle conceptuel de données</w:t>
+      </w:r>
+    </w:p>
+    <w:p>
+      <w:pPr>
+        <w:jc w:val="both"/>
         <w:rPr>
           <w:noProof/>
         </w:rPr>
@@ -1172,13 +1615,13 @@
         <w:rPr>
           <w:noProof/>
         </w:rPr>
-        <w:t xml:space="preserve"> ainsi que le script SQL</w:t>
+        <w:t xml:space="preserve"> </w:t>
       </w:r>
       <w:r>
         <w:rPr>
           <w:noProof/>
         </w:rPr>
-        <w:t xml:space="preserve"> sont disponible</w:t>
+        <w:t>sont disponible</w:t>
       </w:r>
       <w:r>
         <w:rPr>
@@ -1219,14 +1662,494 @@
     </w:p>
     <w:p>
       <w:pPr>
+        <w:pStyle w:val="Titre2"/>
+        <w:jc w:val="both"/>
         <w:rPr>
           <w:noProof/>
         </w:rPr>
       </w:pPr>
     </w:p>
+    <w:p>
+      <w:pPr>
+        <w:pStyle w:val="Titre1"/>
+        <w:jc w:val="both"/>
+      </w:pPr>
+      <w:bookmarkStart w:id="6" w:name="_Toc194649132"/>
+      <w:r>
+        <w:t>II – Incrément 1</w:t>
+      </w:r>
+      <w:bookmarkEnd w:id="6"/>
+    </w:p>
+    <w:p>
+      <w:pPr>
+        <w:pStyle w:val="Titre2"/>
+        <w:jc w:val="both"/>
+        <w:rPr>
+          <w:noProof/>
+        </w:rPr>
+      </w:pPr>
+      <w:bookmarkStart w:id="7" w:name="_Toc194649133"/>
+      <w:r>
+        <w:rPr>
+          <w:noProof/>
+        </w:rPr>
+        <w:t>2.1 – Objectif</w:t>
+      </w:r>
+      <w:bookmarkEnd w:id="7"/>
+    </w:p>
+    <w:p>
+      <w:pPr>
+        <w:jc w:val="both"/>
+      </w:pPr>
+      <w:r>
+        <w:t>L’objectif de ce premier incrément sera le même qu’au deuxième et au troisième : permettre l’accès aux données. La différence c’est qu’à chaque incrément mes collègues devront répondre à de nouveaux cas d’utilisation.</w:t>
+      </w:r>
+    </w:p>
+    <w:p>
+      <w:pPr>
+        <w:jc w:val="both"/>
+      </w:pPr>
+      <w:r>
+        <w:t>Pour ce premier incrément je vais devoir répondre à ces cas d’utilisations :</w:t>
+      </w:r>
+    </w:p>
+    <w:p>
+      <w:pPr>
+        <w:pStyle w:val="Paragraphedeliste"/>
+        <w:numPr>
+          <w:ilvl w:val="0"/>
+          <w:numId w:val="3"/>
+        </w:numPr>
+        <w:jc w:val="both"/>
+      </w:pPr>
+      <w:r>
+        <w:t>PEA : Permettre l’accès à l’aide d’un badge RFID et vérifier l’autorisation d’accès.</w:t>
+      </w:r>
+    </w:p>
+    <w:p>
+      <w:pPr>
+        <w:pStyle w:val="Paragraphedeliste"/>
+        <w:numPr>
+          <w:ilvl w:val="0"/>
+          <w:numId w:val="3"/>
+        </w:numPr>
+        <w:jc w:val="both"/>
+      </w:pPr>
+      <w:r>
+        <w:t>BAE : Permettre de signaler l’entrée dans une salle, afficher les informations liées à l’étudiant</w:t>
+      </w:r>
+      <w:r>
+        <w:t xml:space="preserve"> et mettre à jour les présences et les absences.</w:t>
+      </w:r>
+    </w:p>
+    <w:p>
+      <w:pPr>
+        <w:pStyle w:val="Paragraphedeliste"/>
+        <w:numPr>
+          <w:ilvl w:val="0"/>
+          <w:numId w:val="3"/>
+        </w:numPr>
+        <w:jc w:val="both"/>
+      </w:pPr>
+      <w:r>
+        <w:t>PSW : Permettre de consulter l’historique des absences et des retards.</w:t>
+      </w:r>
+    </w:p>
+    <w:p>
+      <w:pPr>
+        <w:pStyle w:val="Paragraphedeliste"/>
+        <w:numPr>
+          <w:ilvl w:val="0"/>
+          <w:numId w:val="3"/>
+        </w:numPr>
+        <w:jc w:val="both"/>
+      </w:pPr>
+      <w:r>
+        <w:t>PGS : Gérer les badges (Authentifier, créer, supprimer et modifier).</w:t>
+      </w:r>
+      <w:r>
+        <w:br/>
+      </w:r>
+    </w:p>
+    <w:p>
+      <w:pPr>
+        <w:jc w:val="both"/>
+      </w:pPr>
+      <w:r>
+        <w:t xml:space="preserve">Les diagrammes de cas d’utilisations complets sont </w:t>
+      </w:r>
+      <w:r>
+        <w:t>disponibles</w:t>
+      </w:r>
+      <w:r>
+        <w:t xml:space="preserve"> sur notre GitHub.</w:t>
+      </w:r>
+    </w:p>
+    <w:p>
+      <w:pPr>
+        <w:jc w:val="both"/>
+      </w:pPr>
+    </w:p>
+    <w:p>
+      <w:pPr>
+        <w:pStyle w:val="Titre2"/>
+        <w:jc w:val="both"/>
+      </w:pPr>
+      <w:bookmarkStart w:id="8" w:name="_Toc194649134"/>
+      <w:r>
+        <w:t>2.</w:t>
+      </w:r>
+      <w:r>
+        <w:t>2</w:t>
+      </w:r>
+      <w:r>
+        <w:t xml:space="preserve"> – Planification</w:t>
+      </w:r>
+      <w:bookmarkEnd w:id="8"/>
+    </w:p>
+    <w:p>
+      <w:pPr>
+        <w:jc w:val="both"/>
+      </w:pPr>
+      <w:r>
+        <w:t>Pour ce premier incrément, une durée de 4 semaine à été fixé pour toute l’équipe afin de réaliser une intégration au bout de cette durée, juste avant la revue 2.</w:t>
+      </w:r>
+    </w:p>
+    <w:p>
+      <w:pPr>
+        <w:jc w:val="both"/>
+      </w:pPr>
+      <w:r>
+        <w:t>Pour ma partie, je me suis fixé une semaine pour mettre en place le PSW, puis 2 pour mettre en place l’API. La dernière semaine a été désigné pour réaliser les test unitaires (</w:t>
+      </w:r>
+      <w:r>
+        <w:rPr>
+          <w:i/>
+          <w:iCs/>
+        </w:rPr>
+        <w:t xml:space="preserve">voir Figure </w:t>
+      </w:r>
+      <w:r>
+        <w:rPr>
+          <w:i/>
+          <w:iCs/>
+        </w:rPr>
+        <w:t>6</w:t>
+      </w:r>
+      <w:r>
+        <w:t>).</w:t>
+      </w:r>
+    </w:p>
+    <w:p>
+      <w:pPr>
+        <w:keepNext/>
+        <w:jc w:val="center"/>
+      </w:pPr>
+      <w:r>
+        <w:rPr>
+          <w:noProof/>
+        </w:rPr>
+        <w:drawing>
+          <wp:inline distT="0" distB="0" distL="0" distR="0" wp14:anchorId="71F447A7" wp14:editId="6A0444DD">
+            <wp:extent cx="5760720" cy="1524000"/>
+            <wp:effectExtent l="0" t="0" r="0" b="0"/>
+            <wp:docPr id="1213926252" name="Image 1" descr="Une image contenant capture d’écran, ligne, nombre&#10;&#10;Le contenu généré par l’IA peut être incorrect."/>
+            <wp:cNvGraphicFramePr>
+              <a:graphicFrameLocks xmlns:a="http://schemas.openxmlformats.org/drawingml/2006/main" noChangeAspect="1"/>
+            </wp:cNvGraphicFramePr>
+            <a:graphic xmlns:a="http://schemas.openxmlformats.org/drawingml/2006/main">
+              <a:graphicData uri="http://schemas.openxmlformats.org/drawingml/2006/picture">
+                <pic:pic xmlns:pic="http://schemas.openxmlformats.org/drawingml/2006/picture">
+                  <pic:nvPicPr>
+                    <pic:cNvPr id="1213926252" name="Image 1" descr="Une image contenant capture d’écran, ligne, nombre&#10;&#10;Le contenu généré par l’IA peut être incorrect."/>
+                    <pic:cNvPicPr/>
+                  </pic:nvPicPr>
+                  <pic:blipFill>
+                    <a:blip r:embed="rId16"/>
+                    <a:stretch>
+                      <a:fillRect/>
+                    </a:stretch>
+                  </pic:blipFill>
+                  <pic:spPr>
+                    <a:xfrm>
+                      <a:off x="0" y="0"/>
+                      <a:ext cx="5760720" cy="1524000"/>
+                    </a:xfrm>
+                    <a:prstGeom prst="rect">
+                      <a:avLst/>
+                    </a:prstGeom>
+                  </pic:spPr>
+                </pic:pic>
+              </a:graphicData>
+            </a:graphic>
+          </wp:inline>
+        </w:drawing>
+      </w:r>
+    </w:p>
+    <w:p>
+      <w:pPr>
+        <w:pStyle w:val="Lgende"/>
+        <w:jc w:val="center"/>
+      </w:pPr>
+      <w:r>
+        <w:t xml:space="preserve">Figure </w:t>
+      </w:r>
+      <w:fldSimple w:instr=" SEQ Figure \* ARABIC ">
+        <w:r>
+          <w:rPr>
+            <w:noProof/>
+          </w:rPr>
+          <w:t>6</w:t>
+        </w:r>
+      </w:fldSimple>
+      <w:r>
+        <w:t xml:space="preserve"> Planification Incrément 1</w:t>
+      </w:r>
+    </w:p>
+    <w:p>
+      <w:pPr>
+        <w:jc w:val="both"/>
+      </w:pPr>
+    </w:p>
+    <w:p>
+      <w:pPr>
+        <w:pStyle w:val="Titre2"/>
+        <w:jc w:val="both"/>
+      </w:pPr>
+      <w:bookmarkStart w:id="9" w:name="_Toc194649135"/>
+      <w:r>
+        <w:t>2.</w:t>
+      </w:r>
+      <w:r>
+        <w:t>3</w:t>
+      </w:r>
+      <w:r>
+        <w:t xml:space="preserve"> – Mise en place PSW</w:t>
+      </w:r>
+      <w:bookmarkEnd w:id="9"/>
+    </w:p>
+    <w:p>
+      <w:pPr>
+        <w:jc w:val="both"/>
+      </w:pPr>
+      <w:r>
+        <w:t>Pour cette partie je ne suis pas seul à travailler dessus, je travaille avec Thomas Gasche qui lui doit réaliser un site web.</w:t>
+      </w:r>
+    </w:p>
+    <w:p>
+      <w:pPr>
+        <w:jc w:val="both"/>
+      </w:pPr>
+      <w:r>
+        <w:t xml:space="preserve">On a choisi de partir sur Debian 12 comme OS, pour sa stabilité. C’est plus adéquat que </w:t>
+      </w:r>
+      <w:r>
+        <w:t>Ubuntu pour de 24/7.</w:t>
+      </w:r>
+      <w:r>
+        <w:t xml:space="preserve"> </w:t>
+      </w:r>
+      <w:r>
+        <w:t xml:space="preserve">On installe ssh dès le début pour ensuite pouvoir travailler à distance dessus. Ensuite on met en place le pare-feu ufw. </w:t>
+      </w:r>
+    </w:p>
+    <w:p>
+      <w:pPr>
+        <w:jc w:val="both"/>
+      </w:pPr>
+      <w:r>
+        <w:t>J’installe PostgreSQL puis je créé ma base de données « campus_db ». J’ai créé deux type ENUM (role, et type) et mes 13 tables (</w:t>
+      </w:r>
+      <w:r>
+        <w:rPr>
+          <w:i/>
+          <w:iCs/>
+        </w:rPr>
+        <w:t>exemple Figure 7</w:t>
+      </w:r>
+      <w:r>
+        <w:t>).</w:t>
+      </w:r>
+    </w:p>
+    <w:p>
+      <w:pPr>
+        <w:keepNext/>
+        <w:jc w:val="center"/>
+      </w:pPr>
+      <w:r>
+        <w:rPr>
+          <w:noProof/>
+        </w:rPr>
+        <w:drawing>
+          <wp:inline distT="0" distB="0" distL="0" distR="0" wp14:anchorId="0CD10324" wp14:editId="07E5C081">
+            <wp:extent cx="3528366" cy="1882303"/>
+            <wp:effectExtent l="0" t="0" r="0" b="3810"/>
+            <wp:docPr id="808793097" name="Image 1" descr="Une image contenant texte, capture d’écran, Police&#10;&#10;Le contenu généré par l’IA peut être incorrect."/>
+            <wp:cNvGraphicFramePr>
+              <a:graphicFrameLocks xmlns:a="http://schemas.openxmlformats.org/drawingml/2006/main" noChangeAspect="1"/>
+            </wp:cNvGraphicFramePr>
+            <a:graphic xmlns:a="http://schemas.openxmlformats.org/drawingml/2006/main">
+              <a:graphicData uri="http://schemas.openxmlformats.org/drawingml/2006/picture">
+                <pic:pic xmlns:pic="http://schemas.openxmlformats.org/drawingml/2006/picture">
+                  <pic:nvPicPr>
+                    <pic:cNvPr id="808793097" name="Image 1" descr="Une image contenant texte, capture d’écran, Police&#10;&#10;Le contenu généré par l’IA peut être incorrect."/>
+                    <pic:cNvPicPr/>
+                  </pic:nvPicPr>
+                  <pic:blipFill>
+                    <a:blip r:embed="rId17"/>
+                    <a:stretch>
+                      <a:fillRect/>
+                    </a:stretch>
+                  </pic:blipFill>
+                  <pic:spPr>
+                    <a:xfrm>
+                      <a:off x="0" y="0"/>
+                      <a:ext cx="3528366" cy="1882303"/>
+                    </a:xfrm>
+                    <a:prstGeom prst="rect">
+                      <a:avLst/>
+                    </a:prstGeom>
+                  </pic:spPr>
+                </pic:pic>
+              </a:graphicData>
+            </a:graphic>
+          </wp:inline>
+        </w:drawing>
+      </w:r>
+    </w:p>
+    <w:p>
+      <w:pPr>
+        <w:pStyle w:val="Lgende"/>
+        <w:jc w:val="center"/>
+      </w:pPr>
+      <w:r>
+        <w:t xml:space="preserve">Figure </w:t>
+      </w:r>
+      <w:fldSimple w:instr=" SEQ Figure \* ARABIC ">
+        <w:r>
+          <w:rPr>
+            <w:noProof/>
+          </w:rPr>
+          <w:t>7</w:t>
+        </w:r>
+      </w:fldSimple>
+      <w:r>
+        <w:t xml:space="preserve"> Exemple de création d'un type ENUM et d'une table en SQL</w:t>
+      </w:r>
+    </w:p>
+    <w:p>
+      <w:r>
+        <w:t xml:space="preserve">Le script SQL pour </w:t>
+      </w:r>
+      <w:r>
+        <w:t>créer</w:t>
+      </w:r>
+      <w:r>
+        <w:t xml:space="preserve"> toute la base de données est disponible sur notre </w:t>
+      </w:r>
+      <w:r>
+        <w:t>GitHub</w:t>
+      </w:r>
+      <w:r>
+        <w:t>.</w:t>
+      </w:r>
+    </w:p>
+    <w:p>
+      <w:r>
+        <w:t>Ensuite j’ai installé venv pour me créer un environnement virtuel car sinon pip n’est pas disponible sur Debian 12. Je finis par installer toute les bibliothèque</w:t>
+      </w:r>
+      <w:r>
+        <w:t>s</w:t>
+      </w:r>
+      <w:r>
+        <w:t xml:space="preserve"> python</w:t>
+      </w:r>
+      <w:r>
+        <w:t>s</w:t>
+      </w:r>
+      <w:r>
+        <w:t xml:space="preserve"> dont j’ai besoins et micro, un éditeur de texte.</w:t>
+      </w:r>
+    </w:p>
+    <w:p>
+      <w:r>
+        <w:lastRenderedPageBreak/>
+        <w:t>Pour la production je ne vais pas travailler sur le PSW directement mais plutôt sur une machine virtuelle. Je fais la même installation dessus.</w:t>
+      </w:r>
+    </w:p>
+    <w:p>
+      <w:r>
+        <w:t>Un guide d’installation et d’utilisation du PSW est disponible sur notre GitHub.</w:t>
+      </w:r>
+    </w:p>
+    <w:p/>
+    <w:p>
+      <w:pPr>
+        <w:pStyle w:val="Titre2"/>
+      </w:pPr>
+      <w:bookmarkStart w:id="10" w:name="_Toc194649136"/>
+      <w:r>
+        <w:t>2.4</w:t>
+      </w:r>
+      <w:r>
+        <w:t xml:space="preserve"> – Fonctionnement de l’API</w:t>
+      </w:r>
+      <w:bookmarkEnd w:id="10"/>
+    </w:p>
+    <w:p>
+      <w:r>
+        <w:t>L’API utilise les bibliothèques spécifiques suivantes (au-delà des basiques) :</w:t>
+      </w:r>
+    </w:p>
+    <w:p>
+      <w:pPr>
+        <w:pStyle w:val="Paragraphedeliste"/>
+        <w:numPr>
+          <w:ilvl w:val="0"/>
+          <w:numId w:val="3"/>
+        </w:numPr>
+      </w:pPr>
+      <w:r>
+        <w:t>FastAPI, pour le fonctionnement général et la création des différentes routes.</w:t>
+      </w:r>
+    </w:p>
+    <w:p>
+      <w:pPr>
+        <w:pStyle w:val="Paragraphedeliste"/>
+        <w:numPr>
+          <w:ilvl w:val="0"/>
+          <w:numId w:val="3"/>
+        </w:numPr>
+      </w:pPr>
+      <w:r>
+        <w:t>SQLAlchemy, pour l’enregistrement des données dans la base de données.</w:t>
+      </w:r>
+    </w:p>
+    <w:p>
+      <w:pPr>
+        <w:pStyle w:val="Paragraphedeliste"/>
+        <w:numPr>
+          <w:ilvl w:val="0"/>
+          <w:numId w:val="3"/>
+        </w:numPr>
+      </w:pPr>
+      <w:r>
+        <w:t>Pydantic, pour la vérification de la réception des bons types de données lors de l’appel d’une requête http.</w:t>
+      </w:r>
+    </w:p>
+    <w:p>
+      <w:pPr>
+        <w:pStyle w:val="Paragraphedeliste"/>
+        <w:numPr>
+          <w:ilvl w:val="0"/>
+          <w:numId w:val="3"/>
+        </w:numPr>
+      </w:pPr>
+    </w:p>
+    <w:p/>
     <w:sectPr>
-      <w:headerReference w:type="default" r:id="rId17"/>
-      <w:footerReference w:type="default" r:id="rId18"/>
+      <w:headerReference w:type="default" r:id="rId18"/>
+      <w:footerReference w:type="default" r:id="rId19"/>
       <w:pgSz w:w="11906" w:h="16838"/>
       <w:pgMar w:top="1417" w:right="1417" w:bottom="1417" w:left="1417" w:header="708" w:footer="708" w:gutter="0"/>
       <w:cols w:space="708"/>
@@ -1383,6 +2306,12 @@
     <w:pPr>
       <w:pStyle w:val="Pieddepage"/>
     </w:pPr>
+    <w:r>
+      <w:t xml:space="preserve">GitHub : </w:t>
+    </w:r>
+    <w:r>
+      <w:t>github.com/RobinMartineau/Acc-s-campus-</w:t>
+    </w:r>
   </w:p>
 </w:ftr>
 </file>
@@ -2828,6 +3757,25 @@
       <w14:ligatures w14:val="none"/>
     </w:rPr>
   </w:style>
+  <w:style w:type="paragraph" w:styleId="Lgende">
+    <w:name w:val="caption"/>
+    <w:basedOn w:val="Normal"/>
+    <w:next w:val="Normal"/>
+    <w:uiPriority w:val="35"/>
+    <w:unhideWhenUsed/>
+    <w:qFormat/>
+    <w:rsid w:val="00E325FC"/>
+    <w:pPr>
+      <w:spacing w:after="200" w:line="240" w:lineRule="auto"/>
+    </w:pPr>
+    <w:rPr>
+      <w:i/>
+      <w:iCs/>
+      <w:color w:val="0E2841" w:themeColor="text2"/>
+      <w:sz w:val="18"/>
+      <w:szCs w:val="18"/>
+    </w:rPr>
+  </w:style>
 </w:styles>
 </file>
 
@@ -3127,21 +4075,10 @@
 </file>
 
 <file path=customXml/item1.xml><?xml version="1.0" encoding="utf-8"?>
-<p:properties xmlns:p="http://schemas.microsoft.com/office/2006/metadata/properties" xmlns:xsi="http://www.w3.org/2001/XMLSchema-instance" xmlns:pc="http://schemas.microsoft.com/office/infopath/2007/PartnerControls">
-  <documentManagement/>
-</p:properties>
+<b:Sources xmlns:b="http://schemas.openxmlformats.org/officeDocument/2006/bibliography" xmlns="http://schemas.openxmlformats.org/officeDocument/2006/bibliography" SelectedStyle="\APASixthEditionOfficeOnline.xsl" StyleName="APA" Version="6"/>
 </file>
 
 <file path=customXml/item2.xml><?xml version="1.0" encoding="utf-8"?>
-<?mso-contentType ?>
-<FormTemplates xmlns="http://schemas.microsoft.com/sharepoint/v3/contenttype/forms">
-  <Display>DocumentLibraryForm</Display>
-  <Edit>DocumentLibraryForm</Edit>
-  <New>DocumentLibraryForm</New>
-</FormTemplates>
-</file>
-
-<file path=customXml/item3.xml><?xml version="1.0" encoding="utf-8"?>
 <ct:contentTypeSchema xmlns:ct="http://schemas.microsoft.com/office/2006/metadata/contentType" xmlns:ma="http://schemas.microsoft.com/office/2006/metadata/properties/metaAttributes" ct:_="" ma:_="" ma:contentTypeName="Document" ma:contentTypeID="0x01010094021499A5C95A40AF8686382A9EB10F" ma:contentTypeVersion="5" ma:contentTypeDescription="Crée un document." ma:contentTypeScope="" ma:versionID="5a2004495cc74076c931264a0a56df36">
   <xsd:schema xmlns:xsd="http://www.w3.org/2001/XMLSchema" xmlns:xs="http://www.w3.org/2001/XMLSchema" xmlns:p="http://schemas.microsoft.com/office/2006/metadata/properties" xmlns:ns3="e207c133-0867-48c2-98bb-3cdd52f2ba59" targetNamespace="http://schemas.microsoft.com/office/2006/metadata/properties" ma:root="true" ma:fieldsID="cb70e895b990eb29a284cb2e15618dfa" ns3:_="">
     <xsd:import namespace="e207c133-0867-48c2-98bb-3cdd52f2ba59"/>
@@ -3291,28 +4228,30 @@
 </ct:contentTypeSchema>
 </file>
 
+<file path=customXml/item3.xml><?xml version="1.0" encoding="utf-8"?>
+<?mso-contentType ?>
+<FormTemplates xmlns="http://schemas.microsoft.com/sharepoint/v3/contenttype/forms">
+  <Display>DocumentLibraryForm</Display>
+  <Edit>DocumentLibraryForm</Edit>
+  <New>DocumentLibraryForm</New>
+</FormTemplates>
+</file>
+
 <file path=customXml/item4.xml><?xml version="1.0" encoding="utf-8"?>
-<b:Sources xmlns:b="http://schemas.openxmlformats.org/officeDocument/2006/bibliography" xmlns="http://schemas.openxmlformats.org/officeDocument/2006/bibliography" SelectedStyle="\APASixthEditionOfficeOnline.xsl" StyleName="APA" Version="6"/>
+<p:properties xmlns:p="http://schemas.microsoft.com/office/2006/metadata/properties" xmlns:xsi="http://www.w3.org/2001/XMLSchema-instance" xmlns:pc="http://schemas.microsoft.com/office/infopath/2007/PartnerControls">
+  <documentManagement/>
+</p:properties>
 </file>
 
 <file path=customXml/itemProps1.xml><?xml version="1.0" encoding="utf-8"?>
-<ds:datastoreItem xmlns:ds="http://schemas.openxmlformats.org/officeDocument/2006/customXml" ds:itemID="{3057402B-20F6-47AC-BC85-2C2D3706E2A8}">
+<ds:datastoreItem xmlns:ds="http://schemas.openxmlformats.org/officeDocument/2006/customXml" ds:itemID="{1AE4671D-EAEC-4E65-BCC9-3F9AD4E49030}">
   <ds:schemaRefs>
-    <ds:schemaRef ds:uri="http://schemas.microsoft.com/office/2006/metadata/properties"/>
-    <ds:schemaRef ds:uri="http://schemas.microsoft.com/office/infopath/2007/PartnerControls"/>
+    <ds:schemaRef ds:uri="http://schemas.openxmlformats.org/officeDocument/2006/bibliography"/>
   </ds:schemaRefs>
 </ds:datastoreItem>
 </file>
 
 <file path=customXml/itemProps2.xml><?xml version="1.0" encoding="utf-8"?>
-<ds:datastoreItem xmlns:ds="http://schemas.openxmlformats.org/officeDocument/2006/customXml" ds:itemID="{503E956F-D125-4996-B64E-F7F26E93A042}">
-  <ds:schemaRefs>
-    <ds:schemaRef ds:uri="http://schemas.microsoft.com/sharepoint/v3/contenttype/forms"/>
-  </ds:schemaRefs>
-</ds:datastoreItem>
-</file>
-
-<file path=customXml/itemProps3.xml><?xml version="1.0" encoding="utf-8"?>
 <ds:datastoreItem xmlns:ds="http://schemas.openxmlformats.org/officeDocument/2006/customXml" ds:itemID="{127A7EFF-EB4F-456E-80D5-7B1A161D82DC}">
   <ds:schemaRefs>
     <ds:schemaRef ds:uri="http://schemas.microsoft.com/office/2006/metadata/contentType"/>
@@ -3330,10 +4269,19 @@
 </ds:datastoreItem>
 </file>
 
+<file path=customXml/itemProps3.xml><?xml version="1.0" encoding="utf-8"?>
+<ds:datastoreItem xmlns:ds="http://schemas.openxmlformats.org/officeDocument/2006/customXml" ds:itemID="{503E956F-D125-4996-B64E-F7F26E93A042}">
+  <ds:schemaRefs>
+    <ds:schemaRef ds:uri="http://schemas.microsoft.com/sharepoint/v3/contenttype/forms"/>
+  </ds:schemaRefs>
+</ds:datastoreItem>
+</file>
+
 <file path=customXml/itemProps4.xml><?xml version="1.0" encoding="utf-8"?>
-<ds:datastoreItem xmlns:ds="http://schemas.openxmlformats.org/officeDocument/2006/customXml" ds:itemID="{1AE4671D-EAEC-4E65-BCC9-3F9AD4E49030}">
+<ds:datastoreItem xmlns:ds="http://schemas.openxmlformats.org/officeDocument/2006/customXml" ds:itemID="{3057402B-20F6-47AC-BC85-2C2D3706E2A8}">
   <ds:schemaRefs>
-    <ds:schemaRef ds:uri="http://schemas.openxmlformats.org/officeDocument/2006/bibliography"/>
+    <ds:schemaRef ds:uri="http://schemas.microsoft.com/office/2006/metadata/properties"/>
+    <ds:schemaRef ds:uri="http://schemas.microsoft.com/office/infopath/2007/PartnerControls"/>
   </ds:schemaRefs>
 </ds:datastoreItem>
 </file>
</xml_diff>

<commit_message>
Ajout des diagrammes de sequence finis pour verifierAcces et faireAppel
</commit_message>
<xml_diff>
--- a/BDD/Présentation/Dossier Technique.docx
+++ b/BDD/Présentation/Dossier Technique.docx
@@ -83,7 +83,7 @@
           <w:r>
             <w:fldChar w:fldCharType="separate"/>
           </w:r>
-          <w:hyperlink w:anchor="_Toc194649127" w:history="1">
+          <w:hyperlink w:anchor="_Toc194697944" w:history="1">
             <w:r>
               <w:rPr>
                 <w:rStyle w:val="Lienhypertexte"/>
@@ -110,7 +110,7 @@
                 <w:noProof/>
                 <w:webHidden/>
               </w:rPr>
-              <w:instrText xml:space="preserve"> PAGEREF _Toc194649127 \h </w:instrText>
+              <w:instrText xml:space="preserve"> PAGEREF _Toc194697944 \h </w:instrText>
             </w:r>
             <w:r>
               <w:rPr>
@@ -156,7 +156,7 @@
               <w14:ligatures w14:val="standardContextual"/>
             </w:rPr>
           </w:pPr>
-          <w:hyperlink w:anchor="_Toc194649128" w:history="1">
+          <w:hyperlink w:anchor="_Toc194697945" w:history="1">
             <w:r>
               <w:rPr>
                 <w:rStyle w:val="Lienhypertexte"/>
@@ -183,7 +183,7 @@
                 <w:noProof/>
                 <w:webHidden/>
               </w:rPr>
-              <w:instrText xml:space="preserve"> PAGEREF _Toc194649128 \h </w:instrText>
+              <w:instrText xml:space="preserve"> PAGEREF _Toc194697945 \h </w:instrText>
             </w:r>
             <w:r>
               <w:rPr>
@@ -229,7 +229,7 @@
               <w14:ligatures w14:val="standardContextual"/>
             </w:rPr>
           </w:pPr>
-          <w:hyperlink w:anchor="_Toc194649129" w:history="1">
+          <w:hyperlink w:anchor="_Toc194697946" w:history="1">
             <w:r>
               <w:rPr>
                 <w:rStyle w:val="Lienhypertexte"/>
@@ -256,7 +256,7 @@
                 <w:noProof/>
                 <w:webHidden/>
               </w:rPr>
-              <w:instrText xml:space="preserve"> PAGEREF _Toc194649129 \h </w:instrText>
+              <w:instrText xml:space="preserve"> PAGEREF _Toc194697946 \h </w:instrText>
             </w:r>
             <w:r>
               <w:rPr>
@@ -302,7 +302,7 @@
               <w14:ligatures w14:val="standardContextual"/>
             </w:rPr>
           </w:pPr>
-          <w:hyperlink w:anchor="_Toc194649130" w:history="1">
+          <w:hyperlink w:anchor="_Toc194697947" w:history="1">
             <w:r>
               <w:rPr>
                 <w:rStyle w:val="Lienhypertexte"/>
@@ -329,7 +329,7 @@
                 <w:noProof/>
                 <w:webHidden/>
               </w:rPr>
-              <w:instrText xml:space="preserve"> PAGEREF _Toc194649130 \h </w:instrText>
+              <w:instrText xml:space="preserve"> PAGEREF _Toc194697947 \h </w:instrText>
             </w:r>
             <w:r>
               <w:rPr>
@@ -375,7 +375,7 @@
               <w14:ligatures w14:val="standardContextual"/>
             </w:rPr>
           </w:pPr>
-          <w:hyperlink w:anchor="_Toc194649131" w:history="1">
+          <w:hyperlink w:anchor="_Toc194697948" w:history="1">
             <w:r>
               <w:rPr>
                 <w:rStyle w:val="Lienhypertexte"/>
@@ -402,7 +402,7 @@
                 <w:noProof/>
                 <w:webHidden/>
               </w:rPr>
-              <w:instrText xml:space="preserve"> PAGEREF _Toc194649131 \h </w:instrText>
+              <w:instrText xml:space="preserve"> PAGEREF _Toc194697948 \h </w:instrText>
             </w:r>
             <w:r>
               <w:rPr>
@@ -447,7 +447,7 @@
               <w:lang w:eastAsia="fr-FR"/>
             </w:rPr>
           </w:pPr>
-          <w:hyperlink w:anchor="_Toc194649132" w:history="1">
+          <w:hyperlink w:anchor="_Toc194697949" w:history="1">
             <w:r>
               <w:rPr>
                 <w:rStyle w:val="Lienhypertexte"/>
@@ -474,7 +474,7 @@
                 <w:noProof/>
                 <w:webHidden/>
               </w:rPr>
-              <w:instrText xml:space="preserve"> PAGEREF _Toc194649132 \h </w:instrText>
+              <w:instrText xml:space="preserve"> PAGEREF _Toc194697949 \h </w:instrText>
             </w:r>
             <w:r>
               <w:rPr>
@@ -520,7 +520,7 @@
               <w14:ligatures w14:val="standardContextual"/>
             </w:rPr>
           </w:pPr>
-          <w:hyperlink w:anchor="_Toc194649133" w:history="1">
+          <w:hyperlink w:anchor="_Toc194697950" w:history="1">
             <w:r>
               <w:rPr>
                 <w:rStyle w:val="Lienhypertexte"/>
@@ -547,7 +547,7 @@
                 <w:noProof/>
                 <w:webHidden/>
               </w:rPr>
-              <w:instrText xml:space="preserve"> PAGEREF _Toc194649133 \h </w:instrText>
+              <w:instrText xml:space="preserve"> PAGEREF _Toc194697950 \h </w:instrText>
             </w:r>
             <w:r>
               <w:rPr>
@@ -593,7 +593,7 @@
               <w14:ligatures w14:val="standardContextual"/>
             </w:rPr>
           </w:pPr>
-          <w:hyperlink w:anchor="_Toc194649134" w:history="1">
+          <w:hyperlink w:anchor="_Toc194697951" w:history="1">
             <w:r>
               <w:rPr>
                 <w:rStyle w:val="Lienhypertexte"/>
@@ -620,7 +620,7 @@
                 <w:noProof/>
                 <w:webHidden/>
               </w:rPr>
-              <w:instrText xml:space="preserve"> PAGEREF _Toc194649134 \h </w:instrText>
+              <w:instrText xml:space="preserve"> PAGEREF _Toc194697951 \h </w:instrText>
             </w:r>
             <w:r>
               <w:rPr>
@@ -666,7 +666,7 @@
               <w14:ligatures w14:val="standardContextual"/>
             </w:rPr>
           </w:pPr>
-          <w:hyperlink w:anchor="_Toc194649135" w:history="1">
+          <w:hyperlink w:anchor="_Toc194697952" w:history="1">
             <w:r>
               <w:rPr>
                 <w:rStyle w:val="Lienhypertexte"/>
@@ -693,7 +693,7 @@
                 <w:noProof/>
                 <w:webHidden/>
               </w:rPr>
-              <w:instrText xml:space="preserve"> PAGEREF _Toc194649135 \h </w:instrText>
+              <w:instrText xml:space="preserve"> PAGEREF _Toc194697952 \h </w:instrText>
             </w:r>
             <w:r>
               <w:rPr>
@@ -739,7 +739,7 @@
               <w14:ligatures w14:val="standardContextual"/>
             </w:rPr>
           </w:pPr>
-          <w:hyperlink w:anchor="_Toc194649136" w:history="1">
+          <w:hyperlink w:anchor="_Toc194697953" w:history="1">
             <w:r>
               <w:rPr>
                 <w:rStyle w:val="Lienhypertexte"/>
@@ -766,7 +766,7 @@
                 <w:noProof/>
                 <w:webHidden/>
               </w:rPr>
-              <w:instrText xml:space="preserve"> PAGEREF _Toc194649136 \h </w:instrText>
+              <w:instrText xml:space="preserve"> PAGEREF _Toc194697953 \h </w:instrText>
             </w:r>
             <w:r>
               <w:rPr>
@@ -787,6 +787,152 @@
                 <w:webHidden/>
               </w:rPr>
               <w:t>7</w:t>
+            </w:r>
+            <w:r>
+              <w:rPr>
+                <w:noProof/>
+                <w:webHidden/>
+              </w:rPr>
+              <w:fldChar w:fldCharType="end"/>
+            </w:r>
+          </w:hyperlink>
+        </w:p>
+        <w:p>
+          <w:pPr>
+            <w:pStyle w:val="TM2"/>
+            <w:tabs>
+              <w:tab w:val="right" w:leader="dot" w:pos="9062"/>
+            </w:tabs>
+            <w:rPr>
+              <w:rFonts w:cstheme="minorBidi"/>
+              <w:noProof/>
+              <w:kern w:val="2"/>
+              <w:sz w:val="24"/>
+              <w:szCs w:val="24"/>
+              <w14:ligatures w14:val="standardContextual"/>
+            </w:rPr>
+          </w:pPr>
+          <w:hyperlink w:anchor="_Toc194697954" w:history="1">
+            <w:r>
+              <w:rPr>
+                <w:rStyle w:val="Lienhypertexte"/>
+                <w:noProof/>
+              </w:rPr>
+              <w:t>2.5 – Routes à implémenter</w:t>
+            </w:r>
+            <w:r>
+              <w:rPr>
+                <w:noProof/>
+                <w:webHidden/>
+              </w:rPr>
+              <w:tab/>
+            </w:r>
+            <w:r>
+              <w:rPr>
+                <w:noProof/>
+                <w:webHidden/>
+              </w:rPr>
+              <w:fldChar w:fldCharType="begin"/>
+            </w:r>
+            <w:r>
+              <w:rPr>
+                <w:noProof/>
+                <w:webHidden/>
+              </w:rPr>
+              <w:instrText xml:space="preserve"> PAGEREF _Toc194697954 \h </w:instrText>
+            </w:r>
+            <w:r>
+              <w:rPr>
+                <w:noProof/>
+                <w:webHidden/>
+              </w:rPr>
+            </w:r>
+            <w:r>
+              <w:rPr>
+                <w:noProof/>
+                <w:webHidden/>
+              </w:rPr>
+              <w:fldChar w:fldCharType="separate"/>
+            </w:r>
+            <w:r>
+              <w:rPr>
+                <w:noProof/>
+                <w:webHidden/>
+              </w:rPr>
+              <w:t>9</w:t>
+            </w:r>
+            <w:r>
+              <w:rPr>
+                <w:noProof/>
+                <w:webHidden/>
+              </w:rPr>
+              <w:fldChar w:fldCharType="end"/>
+            </w:r>
+          </w:hyperlink>
+        </w:p>
+        <w:p>
+          <w:pPr>
+            <w:pStyle w:val="TM2"/>
+            <w:tabs>
+              <w:tab w:val="right" w:leader="dot" w:pos="9062"/>
+            </w:tabs>
+            <w:rPr>
+              <w:rFonts w:cstheme="minorBidi"/>
+              <w:noProof/>
+              <w:kern w:val="2"/>
+              <w:sz w:val="24"/>
+              <w:szCs w:val="24"/>
+              <w14:ligatures w14:val="standardContextual"/>
+            </w:rPr>
+          </w:pPr>
+          <w:hyperlink w:anchor="_Toc194697955" w:history="1">
+            <w:r>
+              <w:rPr>
+                <w:rStyle w:val="Lienhypertexte"/>
+                <w:noProof/>
+              </w:rPr>
+              <w:t>2.6 – Réalisation</w:t>
+            </w:r>
+            <w:r>
+              <w:rPr>
+                <w:noProof/>
+                <w:webHidden/>
+              </w:rPr>
+              <w:tab/>
+            </w:r>
+            <w:r>
+              <w:rPr>
+                <w:noProof/>
+                <w:webHidden/>
+              </w:rPr>
+              <w:fldChar w:fldCharType="begin"/>
+            </w:r>
+            <w:r>
+              <w:rPr>
+                <w:noProof/>
+                <w:webHidden/>
+              </w:rPr>
+              <w:instrText xml:space="preserve"> PAGEREF _Toc194697955 \h </w:instrText>
+            </w:r>
+            <w:r>
+              <w:rPr>
+                <w:noProof/>
+                <w:webHidden/>
+              </w:rPr>
+            </w:r>
+            <w:r>
+              <w:rPr>
+                <w:noProof/>
+                <w:webHidden/>
+              </w:rPr>
+              <w:fldChar w:fldCharType="separate"/>
+            </w:r>
+            <w:r>
+              <w:rPr>
+                <w:noProof/>
+                <w:webHidden/>
+              </w:rPr>
+              <w:t>10</w:t>
             </w:r>
             <w:r>
               <w:rPr>
@@ -817,77 +963,51 @@
     </w:sdt>
     <w:p>
       <w:pPr>
+        <w:jc w:val="both"/>
+      </w:pPr>
+      <w:bookmarkStart w:id="0" w:name="_Toc192185402"/>
+    </w:p>
+    <w:p>
+      <w:pPr>
+        <w:jc w:val="both"/>
+      </w:pPr>
+    </w:p>
+    <w:p>
+      <w:pPr>
+        <w:jc w:val="both"/>
+      </w:pPr>
+    </w:p>
+    <w:p>
+      <w:pPr>
+        <w:jc w:val="both"/>
+      </w:pPr>
+    </w:p>
+    <w:p>
+      <w:pPr>
+        <w:jc w:val="both"/>
+      </w:pPr>
+    </w:p>
+    <w:p>
+      <w:pPr>
+        <w:jc w:val="both"/>
+      </w:pPr>
+    </w:p>
+    <w:p>
+      <w:pPr>
+        <w:jc w:val="both"/>
+      </w:pPr>
+    </w:p>
+    <w:p>
+      <w:pPr>
+        <w:jc w:val="both"/>
+      </w:pPr>
+    </w:p>
+    <w:p>
+      <w:pPr>
         <w:pStyle w:val="Titre1"/>
         <w:jc w:val="both"/>
       </w:pPr>
-      <w:bookmarkStart w:id="0" w:name="_Toc192185402"/>
-    </w:p>
-    <w:p>
-      <w:pPr>
-        <w:jc w:val="both"/>
-      </w:pPr>
-    </w:p>
-    <w:p>
-      <w:pPr>
-        <w:jc w:val="both"/>
-      </w:pPr>
-    </w:p>
-    <w:p>
-      <w:pPr>
-        <w:jc w:val="both"/>
-      </w:pPr>
-    </w:p>
-    <w:p>
-      <w:pPr>
-        <w:jc w:val="both"/>
-      </w:pPr>
-    </w:p>
-    <w:p>
-      <w:pPr>
-        <w:jc w:val="both"/>
-      </w:pPr>
-    </w:p>
-    <w:p>
-      <w:pPr>
-        <w:jc w:val="both"/>
-      </w:pPr>
-    </w:p>
-    <w:p>
-      <w:pPr>
-        <w:jc w:val="both"/>
-      </w:pPr>
-    </w:p>
-    <w:p>
-      <w:pPr>
-        <w:jc w:val="both"/>
-      </w:pPr>
-    </w:p>
-    <w:p>
-      <w:pPr>
-        <w:jc w:val="both"/>
-      </w:pPr>
-    </w:p>
-    <w:p>
-      <w:pPr>
-        <w:jc w:val="both"/>
-      </w:pPr>
-    </w:p>
-    <w:p>
-      <w:pPr>
-        <w:jc w:val="both"/>
-      </w:pPr>
-    </w:p>
-    <w:p>
-      <w:pPr>
-        <w:jc w:val="both"/>
-      </w:pPr>
-    </w:p>
-    <w:p>
-      <w:pPr>
-        <w:pStyle w:val="Titre1"/>
-        <w:jc w:val="both"/>
-      </w:pPr>
-      <w:bookmarkStart w:id="1" w:name="_Toc194649127"/>
+      <w:bookmarkStart w:id="1" w:name="_Toc194697944"/>
       <w:r>
         <w:lastRenderedPageBreak/>
         <w:t xml:space="preserve">I – </w:t>
@@ -903,7 +1023,7 @@
         <w:pStyle w:val="Titre2"/>
         <w:jc w:val="both"/>
       </w:pPr>
-      <w:bookmarkStart w:id="2" w:name="_Toc194649128"/>
+      <w:bookmarkStart w:id="2" w:name="_Toc194697945"/>
       <w:r>
         <w:t>1.</w:t>
       </w:r>
@@ -942,7 +1062,7 @@
           <w:noProof/>
         </w:rPr>
         <w:drawing>
-          <wp:inline distT="0" distB="0" distL="0" distR="0" wp14:anchorId="7DF3D4BE" wp14:editId="41A819D6">
+          <wp:inline distT="0" distB="0" distL="0" distR="0" wp14:anchorId="7DF3D4BE" wp14:editId="71231A4A">
             <wp:extent cx="4925628" cy="2651760"/>
             <wp:effectExtent l="0" t="0" r="8890" b="0"/>
             <wp:docPr id="2143576707" name="Image 1" descr="ACCUEIL - Saint Aubin La Salle"/>
@@ -1096,7 +1216,7 @@
         <w:pStyle w:val="Titre2"/>
         <w:jc w:val="both"/>
       </w:pPr>
-      <w:bookmarkStart w:id="3" w:name="_Toc194649129"/>
+      <w:bookmarkStart w:id="3" w:name="_Toc194697946"/>
       <w:r>
         <w:t xml:space="preserve">1.2 - </w:t>
       </w:r>
@@ -1249,7 +1369,7 @@
         <w:pStyle w:val="Titre2"/>
         <w:jc w:val="both"/>
       </w:pPr>
-      <w:bookmarkStart w:id="4" w:name="_Toc194649130"/>
+      <w:bookmarkStart w:id="4" w:name="_Toc194697947"/>
       <w:r>
         <w:t>1.</w:t>
       </w:r>
@@ -1449,7 +1569,7 @@
         <w:pStyle w:val="Titre2"/>
         <w:jc w:val="both"/>
       </w:pPr>
-      <w:bookmarkStart w:id="5" w:name="_Toc194649131"/>
+      <w:bookmarkStart w:id="5" w:name="_Toc194697948"/>
       <w:r>
         <w:t>1</w:t>
       </w:r>
@@ -1507,7 +1627,19 @@
         <w:t xml:space="preserve"> (soi BAE, soi PEA)</w:t>
       </w:r>
       <w:r>
-        <w:t xml:space="preserve">. Ensuite on va avoir les différents emploies du temps (EDTClasse, EDTUtilisateur, EDTSalle), qui ne vont en réalité pas représenter un emploie du temps complet mais plutôt un créneau ou un cours. En raccord avec EDTUtilisateur, on va avoir les retards et absences </w:t>
+        <w:t xml:space="preserve">. Ensuite on va avoir les différents </w:t>
+      </w:r>
+      <w:r>
+        <w:t>emplois</w:t>
+      </w:r>
+      <w:r>
+        <w:t xml:space="preserve"> du temps (EDTClasse, EDTUtilisateur, EDTSalle), qui ne vont en réalité pas représenter un </w:t>
+      </w:r>
+      <w:r>
+        <w:t>emploi</w:t>
+      </w:r>
+      <w:r>
+        <w:t xml:space="preserve"> du temps complet mais plutôt un créneau ou un cours. En raccord avec EDTUtilisateur, on va avoir les retards et absences </w:t>
       </w:r>
       <w:r>
         <w:t>liés au cours.</w:t>
@@ -1674,7 +1806,7 @@
         <w:pStyle w:val="Titre1"/>
         <w:jc w:val="both"/>
       </w:pPr>
-      <w:bookmarkStart w:id="6" w:name="_Toc194649132"/>
+      <w:bookmarkStart w:id="6" w:name="_Toc194697949"/>
       <w:r>
         <w:t>II – Incrément 1</w:t>
       </w:r>
@@ -1688,7 +1820,7 @@
           <w:noProof/>
         </w:rPr>
       </w:pPr>
-      <w:bookmarkStart w:id="7" w:name="_Toc194649133"/>
+      <w:bookmarkStart w:id="7" w:name="_Toc194697950"/>
       <w:r>
         <w:rPr>
           <w:noProof/>
@@ -1795,7 +1927,7 @@
         <w:pStyle w:val="Titre2"/>
         <w:jc w:val="both"/>
       </w:pPr>
-      <w:bookmarkStart w:id="8" w:name="_Toc194649134"/>
+      <w:bookmarkStart w:id="8" w:name="_Toc194697951"/>
       <w:r>
         <w:t>2.</w:t>
       </w:r>
@@ -1812,7 +1944,15 @@
         <w:jc w:val="both"/>
       </w:pPr>
       <w:r>
-        <w:t>Pour ce premier incrément, une durée de 4 semaine à été fixé pour toute l’équipe afin de réaliser une intégration au bout de cette durée, juste avant la revue 2.</w:t>
+        <w:t xml:space="preserve">Pour ce premier incrément, une durée de 4 semaine </w:t>
+      </w:r>
+      <w:proofErr w:type="spellStart"/>
+      <w:r>
+        <w:t>à</w:t>
+      </w:r>
+      <w:proofErr w:type="spellEnd"/>
+      <w:r>
+        <w:t xml:space="preserve"> été fixé pour toute l’équipe afin de réaliser une intégration au bout de cette durée, juste avant la revue 2.</w:t>
       </w:r>
     </w:p>
     <w:p>
@@ -1916,7 +2056,7 @@
         <w:pStyle w:val="Titre2"/>
         <w:jc w:val="both"/>
       </w:pPr>
-      <w:bookmarkStart w:id="9" w:name="_Toc194649135"/>
+      <w:bookmarkStart w:id="9" w:name="_Toc194697952"/>
       <w:r>
         <w:t>2.</w:t>
       </w:r>
@@ -2087,7 +2227,7 @@
       <w:pPr>
         <w:pStyle w:val="Titre2"/>
       </w:pPr>
-      <w:bookmarkStart w:id="10" w:name="_Toc194649136"/>
+      <w:bookmarkStart w:id="10" w:name="_Toc194697953"/>
       <w:r>
         <w:t>2.4</w:t>
       </w:r>
@@ -2138,6 +2278,380 @@
       </w:r>
     </w:p>
     <w:p>
+      <w:r>
+        <w:t>Pour l’enregistrement des données avec SQLAlchemy</w:t>
+      </w:r>
+      <w:r>
+        <w:t>,</w:t>
+      </w:r>
+      <w:r>
+        <w:t xml:space="preserve"> je cré</w:t>
+      </w:r>
+      <w:r>
+        <w:t>er</w:t>
+      </w:r>
+      <w:r>
+        <w:t xml:space="preserve"> une classe par table dans ma base de données. </w:t>
+      </w:r>
+      <w:r>
+        <w:t xml:space="preserve">Le diagramme de classe associer est celui de la </w:t>
+      </w:r>
+      <w:r>
+        <w:rPr>
+          <w:i/>
+          <w:iCs/>
+        </w:rPr>
+        <w:t xml:space="preserve">Figure </w:t>
+      </w:r>
+      <w:r>
+        <w:rPr>
+          <w:i/>
+          <w:iCs/>
+        </w:rPr>
+        <w:t>9</w:t>
+      </w:r>
+      <w:r>
+        <w:t>. C’est une version simplifiée par soucis de clarté, mais toute les classes hérite de Base, une classe de la bibliothèque SQLAlchemy. Elles sont aussi composées de la classe Column (toujours de SQLAlchemy) qui permet de créer un attribut intégrable dans la base de données. Une version du diagramme plus détaillée, avec notamment la classe Base et la classe Column, est disponible sur notre GitHub.</w:t>
+      </w:r>
+    </w:p>
+    <w:p>
+      <w:r>
+        <w:t xml:space="preserve">Enfin pour la vérification des données avec Pydantic, le nombre de classe varie en fonction du nombre de route disponible sur mon API, avec </w:t>
+      </w:r>
+      <w:r>
+        <w:t>0</w:t>
+      </w:r>
+      <w:r>
+        <w:t xml:space="preserve"> à </w:t>
+      </w:r>
+      <w:r>
+        <w:t>1</w:t>
+      </w:r>
+      <w:r>
+        <w:t xml:space="preserve"> classe par route. Le diagramme de classe associer est celui de la</w:t>
+      </w:r>
+      <w:r>
+        <w:rPr>
+          <w:i/>
+          <w:iCs/>
+        </w:rPr>
+        <w:t xml:space="preserve"> Figure </w:t>
+      </w:r>
+      <w:r>
+        <w:rPr>
+          <w:i/>
+          <w:iCs/>
+        </w:rPr>
+        <w:t>8</w:t>
+      </w:r>
+      <w:r>
+        <w:t>.</w:t>
+      </w:r>
+      <w:r>
+        <w:t xml:space="preserve"> Chaque</w:t>
+      </w:r>
+      <w:r>
+        <w:t xml:space="preserve"> classe</w:t>
+      </w:r>
+      <w:r>
+        <w:t xml:space="preserve"> contient les attributs que l’on reçoit dans la requête. Une version complète de ce diagramme de classe est disponible sur notre GitHub.</w:t>
+      </w:r>
+    </w:p>
+    <w:p>
+      <w:pPr>
+        <w:keepNext/>
+        <w:jc w:val="center"/>
+      </w:pPr>
+      <w:r>
+        <w:rPr>
+          <w:noProof/>
+        </w:rPr>
+        <w:drawing>
+          <wp:inline distT="0" distB="0" distL="0" distR="0" wp14:anchorId="23BA9874" wp14:editId="5CF25CEB">
+            <wp:extent cx="4143023" cy="3704608"/>
+            <wp:effectExtent l="0" t="0" r="0" b="0"/>
+            <wp:docPr id="2082745744" name="Image 4" descr="Une image contenant texte, capture d’écran, diagramme, ligne&#10;&#10;Le contenu généré par l’IA peut être incorrect."/>
+            <wp:cNvGraphicFramePr>
+              <a:graphicFrameLocks xmlns:a="http://schemas.openxmlformats.org/drawingml/2006/main" noChangeAspect="1"/>
+            </wp:cNvGraphicFramePr>
+            <a:graphic xmlns:a="http://schemas.openxmlformats.org/drawingml/2006/main">
+              <a:graphicData uri="http://schemas.openxmlformats.org/drawingml/2006/picture">
+                <pic:pic xmlns:pic="http://schemas.openxmlformats.org/drawingml/2006/picture">
+                  <pic:nvPicPr>
+                    <pic:cNvPr id="2082745744" name="Image 4" descr="Une image contenant texte, capture d’écran, diagramme, ligne&#10;&#10;Le contenu généré par l’IA peut être incorrect."/>
+                    <pic:cNvPicPr/>
+                  </pic:nvPicPr>
+                  <pic:blipFill>
+                    <a:blip r:embed="rId18">
+                      <a:extLst>
+                        <a:ext uri="{28A0092B-C50C-407E-A947-70E740481C1C}">
+                          <a14:useLocalDpi xmlns:a14="http://schemas.microsoft.com/office/drawing/2010/main" val="0"/>
+                        </a:ext>
+                      </a:extLst>
+                    </a:blip>
+                    <a:stretch>
+                      <a:fillRect/>
+                    </a:stretch>
+                  </pic:blipFill>
+                  <pic:spPr>
+                    <a:xfrm>
+                      <a:off x="0" y="0"/>
+                      <a:ext cx="4152410" cy="3713001"/>
+                    </a:xfrm>
+                    <a:prstGeom prst="rect">
+                      <a:avLst/>
+                    </a:prstGeom>
+                  </pic:spPr>
+                </pic:pic>
+              </a:graphicData>
+            </a:graphic>
+          </wp:inline>
+        </w:drawing>
+      </w:r>
+    </w:p>
+    <w:p>
+      <w:pPr>
+        <w:pStyle w:val="Lgende"/>
+        <w:jc w:val="center"/>
+      </w:pPr>
+      <w:r>
+        <w:t xml:space="preserve">Figure </w:t>
+      </w:r>
+      <w:fldSimple w:instr=" SEQ Figure \* ARABIC ">
+        <w:r>
+          <w:rPr>
+            <w:noProof/>
+          </w:rPr>
+          <w:t>8</w:t>
+        </w:r>
+      </w:fldSimple>
+      <w:r>
+        <w:t xml:space="preserve"> Diagramme de classe (partielle) relatif à Pydantic</w:t>
+      </w:r>
+    </w:p>
+    <w:p>
+      <w:pPr>
+        <w:keepNext/>
+        <w:jc w:val="center"/>
+      </w:pPr>
+      <w:r>
+        <w:rPr>
+          <w:noProof/>
+        </w:rPr>
+        <w:lastRenderedPageBreak/>
+        <w:drawing>
+          <wp:inline distT="0" distB="0" distL="0" distR="0" wp14:anchorId="0D7F2AE8" wp14:editId="48ED607D">
+            <wp:extent cx="4948662" cy="8342489"/>
+            <wp:effectExtent l="0" t="0" r="4445" b="1905"/>
+            <wp:docPr id="677135983" name="Image 1" descr="Une image contenant texte, diagramme, Plan, Rectangle&#10;&#10;Le contenu généré par l’IA peut être incorrect."/>
+            <wp:cNvGraphicFramePr>
+              <a:graphicFrameLocks xmlns:a="http://schemas.openxmlformats.org/drawingml/2006/main" noChangeAspect="1"/>
+            </wp:cNvGraphicFramePr>
+            <a:graphic xmlns:a="http://schemas.openxmlformats.org/drawingml/2006/main">
+              <a:graphicData uri="http://schemas.openxmlformats.org/drawingml/2006/picture">
+                <pic:pic xmlns:pic="http://schemas.openxmlformats.org/drawingml/2006/picture">
+                  <pic:nvPicPr>
+                    <pic:cNvPr id="677135983" name="Image 1" descr="Une image contenant texte, diagramme, Plan, Rectangle&#10;&#10;Le contenu généré par l’IA peut être incorrect."/>
+                    <pic:cNvPicPr/>
+                  </pic:nvPicPr>
+                  <pic:blipFill>
+                    <a:blip r:embed="rId19">
+                      <a:extLst>
+                        <a:ext uri="{28A0092B-C50C-407E-A947-70E740481C1C}">
+                          <a14:useLocalDpi xmlns:a14="http://schemas.microsoft.com/office/drawing/2010/main" val="0"/>
+                        </a:ext>
+                      </a:extLst>
+                    </a:blip>
+                    <a:stretch>
+                      <a:fillRect/>
+                    </a:stretch>
+                  </pic:blipFill>
+                  <pic:spPr>
+                    <a:xfrm>
+                      <a:off x="0" y="0"/>
+                      <a:ext cx="4951564" cy="8347381"/>
+                    </a:xfrm>
+                    <a:prstGeom prst="rect">
+                      <a:avLst/>
+                    </a:prstGeom>
+                  </pic:spPr>
+                </pic:pic>
+              </a:graphicData>
+            </a:graphic>
+          </wp:inline>
+        </w:drawing>
+      </w:r>
+    </w:p>
+    <w:p>
+      <w:pPr>
+        <w:pStyle w:val="Lgende"/>
+        <w:jc w:val="center"/>
+      </w:pPr>
+      <w:r>
+        <w:t xml:space="preserve">Figure </w:t>
+      </w:r>
+      <w:fldSimple w:instr=" SEQ Figure \* ARABIC ">
+        <w:r>
+          <w:rPr>
+            <w:noProof/>
+          </w:rPr>
+          <w:t>9</w:t>
+        </w:r>
+      </w:fldSimple>
+      <w:r>
+        <w:t xml:space="preserve"> Diagramme de classe </w:t>
+      </w:r>
+      <w:r>
+        <w:t xml:space="preserve">(simplifié) </w:t>
+      </w:r>
+      <w:r>
+        <w:t>relatif à SQLAlchemy</w:t>
+      </w:r>
+    </w:p>
+    <w:p>
+      <w:r>
+        <w:lastRenderedPageBreak/>
+        <w:t>L’organisation des fichiers est la suivante :</w:t>
+      </w:r>
+    </w:p>
+    <w:p>
+      <w:pPr>
+        <w:jc w:val="center"/>
+      </w:pPr>
+      <w:r>
+        <w:rPr>
+          <w:noProof/>
+        </w:rPr>
+        <w:drawing>
+          <wp:inline distT="0" distB="0" distL="0" distR="0" wp14:anchorId="488E52F1" wp14:editId="38F0300B">
+            <wp:extent cx="1286934" cy="2411292"/>
+            <wp:effectExtent l="0" t="0" r="0" b="0"/>
+            <wp:docPr id="535994121" name="Image 7"/>
+            <wp:cNvGraphicFramePr>
+              <a:graphicFrameLocks xmlns:a="http://schemas.openxmlformats.org/drawingml/2006/main" noChangeAspect="1"/>
+            </wp:cNvGraphicFramePr>
+            <a:graphic xmlns:a="http://schemas.openxmlformats.org/drawingml/2006/main">
+              <a:graphicData uri="http://schemas.openxmlformats.org/drawingml/2006/picture">
+                <pic:pic xmlns:pic="http://schemas.openxmlformats.org/drawingml/2006/picture">
+                  <pic:nvPicPr>
+                    <pic:cNvPr id="0" name="Picture 4"/>
+                    <pic:cNvPicPr>
+                      <a:picLocks noChangeAspect="1" noChangeArrowheads="1"/>
+                    </pic:cNvPicPr>
+                  </pic:nvPicPr>
+                  <pic:blipFill>
+                    <a:blip r:embed="rId20" cstate="print">
+                      <a:extLst>
+                        <a:ext uri="{28A0092B-C50C-407E-A947-70E740481C1C}">
+                          <a14:useLocalDpi xmlns:a14="http://schemas.microsoft.com/office/drawing/2010/main" val="0"/>
+                        </a:ext>
+                      </a:extLst>
+                    </a:blip>
+                    <a:srcRect/>
+                    <a:stretch>
+                      <a:fillRect/>
+                    </a:stretch>
+                  </pic:blipFill>
+                  <pic:spPr bwMode="auto">
+                    <a:xfrm>
+                      <a:off x="0" y="0"/>
+                      <a:ext cx="1300690" cy="2437065"/>
+                    </a:xfrm>
+                    <a:prstGeom prst="rect">
+                      <a:avLst/>
+                    </a:prstGeom>
+                    <a:noFill/>
+                  </pic:spPr>
+                </pic:pic>
+              </a:graphicData>
+            </a:graphic>
+          </wp:inline>
+        </w:drawing>
+      </w:r>
+    </w:p>
+    <w:p>
+      <w:r>
+        <w:rPr>
+          <w:u w:val="single"/>
+        </w:rPr>
+        <w:t>main.py :</w:t>
+      </w:r>
+      <w:r>
+        <w:t xml:space="preserve"> récupère toutes les routes et lance l’API, c’est le centre de notre API.</w:t>
+      </w:r>
+    </w:p>
+    <w:p>
+      <w:r>
+        <w:rPr>
+          <w:u w:val="single"/>
+        </w:rPr>
+        <w:t>database.py :</w:t>
+      </w:r>
+      <w:r>
+        <w:t xml:space="preserve"> initie la connexion avec la base de données.</w:t>
+      </w:r>
+    </w:p>
+    <w:p>
+      <w:r>
+        <w:rPr>
+          <w:u w:val="single"/>
+        </w:rPr>
+        <w:t xml:space="preserve">schemas.py : </w:t>
+      </w:r>
+      <w:r>
+        <w:t>contient la déclaration de toutes les classes Pydantic.</w:t>
+      </w:r>
+    </w:p>
+    <w:p>
+      <w:r>
+        <w:rPr>
+          <w:u w:val="single"/>
+        </w:rPr>
+        <w:t>models.py :</w:t>
+      </w:r>
+      <w:r>
+        <w:t xml:space="preserve"> contient la déclaration de toutes les classes SQLAlchemy.</w:t>
+      </w:r>
+    </w:p>
+    <w:p>
+      <w:r>
+        <w:rPr>
+          <w:u w:val="single"/>
+        </w:rPr>
+        <w:t>pea.py, bae.py, … :</w:t>
+      </w:r>
+      <w:r>
+        <w:t xml:space="preserve"> contient les routes.</w:t>
+      </w:r>
+    </w:p>
+    <w:p/>
+    <w:p>
+      <w:pPr>
+        <w:pStyle w:val="Titre2"/>
+      </w:pPr>
+      <w:bookmarkStart w:id="11" w:name="_Toc194697954"/>
+      <w:r>
+        <w:t>2.5 – Routes à implémenter</w:t>
+      </w:r>
+      <w:bookmarkEnd w:id="11"/>
+    </w:p>
+    <w:p>
+      <w:r>
+        <w:t xml:space="preserve">Voici </w:t>
+      </w:r>
+      <w:r>
+        <w:t>toutes les routes</w:t>
+      </w:r>
+      <w:r>
+        <w:t xml:space="preserve"> que je dois implémenter pour répondre aux attentes de l’incrément 1 :</w:t>
+      </w:r>
+    </w:p>
+    <w:p>
+      <w:r>
+        <w:t xml:space="preserve">Pour la PEA : </w:t>
+      </w:r>
+    </w:p>
+    <w:p>
       <w:pPr>
         <w:pStyle w:val="Paragraphedeliste"/>
         <w:numPr>
@@ -2145,11 +2659,946 @@
           <w:numId w:val="3"/>
         </w:numPr>
       </w:pPr>
+      <w:r>
+        <w:t>Récupérer l’UID du badge, l’adresse mac de la PEA et vérifier si l’utilisateur est autorisé à rentrer. S’il n’est pas autorisé je renvoie un message d’erreur, sinon je renvoie son nom, son prénom, son rôle et son autorisation</w:t>
+      </w:r>
+      <w:r>
+        <w:t xml:space="preserve"> </w:t>
+      </w:r>
+      <w:r>
+        <w:sym w:font="Wingdings" w:char="F0E0"/>
+      </w:r>
+      <w:r>
+        <w:t xml:space="preserve"> Requête POST</w:t>
+      </w:r>
+      <w:r>
+        <w:t>.</w:t>
+      </w:r>
+    </w:p>
+    <w:p>
+      <w:r>
+        <w:t xml:space="preserve">Pour la BAE : </w:t>
+      </w:r>
+    </w:p>
+    <w:p>
+      <w:pPr>
+        <w:pStyle w:val="Paragraphedeliste"/>
+        <w:numPr>
+          <w:ilvl w:val="0"/>
+          <w:numId w:val="3"/>
+        </w:numPr>
+      </w:pPr>
+      <w:r>
+        <w:t>Récupérer l’UID du badge, l’adresse mac de la BAE et enregistre sa présence au cours, ainsi que rajouter un retard si besoins. Je renvoie son nom, son prénom et sa classe. S’il n’est pas dans la bonne classe je lui renvoie la classe ou il doit être</w:t>
+      </w:r>
+      <w:r>
+        <w:t xml:space="preserve"> </w:t>
+      </w:r>
+      <w:r>
+        <w:sym w:font="Wingdings" w:char="F0E0"/>
+      </w:r>
+      <w:r>
+        <w:t xml:space="preserve"> Requête POST</w:t>
+      </w:r>
+      <w:r>
+        <w:t>.</w:t>
+      </w:r>
+    </w:p>
+    <w:p>
+      <w:r>
+        <w:t>Pour le P</w:t>
+      </w:r>
+      <w:r>
+        <w:t>SW (site)</w:t>
+      </w:r>
+      <w:r>
+        <w:t xml:space="preserve"> : </w:t>
+      </w:r>
+    </w:p>
+    <w:p>
+      <w:pPr>
+        <w:pStyle w:val="Paragraphedeliste"/>
+        <w:numPr>
+          <w:ilvl w:val="0"/>
+          <w:numId w:val="3"/>
+        </w:numPr>
+      </w:pPr>
+      <w:r>
+        <w:t>Récupérer l’identifiant et le mot de passe d’un utilisateur, vérifier si ça correspond bien et renvoyer s’il est autorisé à se connecter au site web</w:t>
+      </w:r>
+      <w:r>
+        <w:t xml:space="preserve">, ainsi que son nom, son prénom et son id </w:t>
+      </w:r>
+      <w:r>
+        <w:sym w:font="Wingdings" w:char="F0E0"/>
+      </w:r>
+      <w:r>
+        <w:t xml:space="preserve"> Requête POST</w:t>
+      </w:r>
+      <w:r>
+        <w:t>.</w:t>
+      </w:r>
+    </w:p>
+    <w:p>
+      <w:pPr>
+        <w:pStyle w:val="Paragraphedeliste"/>
+        <w:numPr>
+          <w:ilvl w:val="0"/>
+          <w:numId w:val="3"/>
+        </w:numPr>
+      </w:pPr>
+      <w:r>
+        <w:t xml:space="preserve">Récupérer l’id de l’utilisateur et renvoyer </w:t>
+      </w:r>
+      <w:r>
+        <w:t>tous</w:t>
+      </w:r>
+      <w:r>
+        <w:t xml:space="preserve"> </w:t>
+      </w:r>
+      <w:r>
+        <w:t>s</w:t>
+      </w:r>
+      <w:r>
+        <w:t>es retards et absence</w:t>
+      </w:r>
+      <w:r>
+        <w:t>s</w:t>
+      </w:r>
+      <w:r>
+        <w:t xml:space="preserve"> s’il y </w:t>
+      </w:r>
+      <w:r>
+        <w:t xml:space="preserve">en </w:t>
+      </w:r>
+      <w:r>
+        <w:t>a</w:t>
+      </w:r>
+      <w:r>
+        <w:t xml:space="preserve"> </w:t>
+      </w:r>
+      <w:r>
+        <w:sym w:font="Wingdings" w:char="F0E0"/>
+      </w:r>
+      <w:r>
+        <w:t xml:space="preserve"> Requête GET</w:t>
+      </w:r>
+      <w:r>
+        <w:t>.</w:t>
+      </w:r>
+    </w:p>
+    <w:p>
+      <w:pPr>
+        <w:pStyle w:val="Paragraphedeliste"/>
+        <w:numPr>
+          <w:ilvl w:val="0"/>
+          <w:numId w:val="3"/>
+        </w:numPr>
+      </w:pPr>
+      <w:r>
+        <w:t xml:space="preserve">Envoyer </w:t>
+      </w:r>
+      <w:r>
+        <w:t>tous les élèves</w:t>
+      </w:r>
+      <w:r>
+        <w:t xml:space="preserve"> </w:t>
+      </w:r>
+      <w:r>
+        <w:t>de la base de données</w:t>
+      </w:r>
+      <w:r>
+        <w:t xml:space="preserve"> </w:t>
+      </w:r>
+      <w:r>
+        <w:sym w:font="Wingdings" w:char="F0E0"/>
+      </w:r>
+      <w:r>
+        <w:t xml:space="preserve"> Requête GET</w:t>
+      </w:r>
+      <w:r>
+        <w:t>.</w:t>
+      </w:r>
     </w:p>
     <w:p/>
+    <w:p>
+      <w:r>
+        <w:lastRenderedPageBreak/>
+        <w:t>Pour le PGS :</w:t>
+      </w:r>
+    </w:p>
+    <w:p>
+      <w:pPr>
+        <w:pStyle w:val="Paragraphedeliste"/>
+        <w:numPr>
+          <w:ilvl w:val="0"/>
+          <w:numId w:val="3"/>
+        </w:numPr>
+      </w:pPr>
+      <w:r>
+        <w:t>Récupérer l’UID d’un badge et créer un nouveau badge dans la base de données</w:t>
+      </w:r>
+      <w:r>
+        <w:t xml:space="preserve"> </w:t>
+      </w:r>
+      <w:r>
+        <w:sym w:font="Wingdings" w:char="F0E0"/>
+      </w:r>
+      <w:r>
+        <w:t xml:space="preserve"> Requête POST</w:t>
+      </w:r>
+      <w:r>
+        <w:t>.</w:t>
+      </w:r>
+    </w:p>
+    <w:p>
+      <w:pPr>
+        <w:pStyle w:val="Paragraphedeliste"/>
+        <w:numPr>
+          <w:ilvl w:val="0"/>
+          <w:numId w:val="3"/>
+        </w:numPr>
+      </w:pPr>
+      <w:r>
+        <w:t>Récupérer les modifications sur les attributs d’un badge et les appliquer dans la base de données</w:t>
+      </w:r>
+      <w:r>
+        <w:t xml:space="preserve"> </w:t>
+      </w:r>
+      <w:r>
+        <w:sym w:font="Wingdings" w:char="F0E0"/>
+      </w:r>
+      <w:r>
+        <w:t xml:space="preserve"> Requête PUT</w:t>
+      </w:r>
+      <w:r>
+        <w:t>.</w:t>
+      </w:r>
+    </w:p>
+    <w:p>
+      <w:pPr>
+        <w:pStyle w:val="Paragraphedeliste"/>
+        <w:numPr>
+          <w:ilvl w:val="0"/>
+          <w:numId w:val="3"/>
+        </w:numPr>
+      </w:pPr>
+      <w:r>
+        <w:t>Envoyer tous les utilisateurs présents dans la base de données</w:t>
+      </w:r>
+      <w:r>
+        <w:t xml:space="preserve"> </w:t>
+      </w:r>
+      <w:r>
+        <w:sym w:font="Wingdings" w:char="F0E0"/>
+      </w:r>
+      <w:r>
+        <w:t xml:space="preserve"> Requête GET</w:t>
+      </w:r>
+      <w:r>
+        <w:t>.</w:t>
+      </w:r>
+    </w:p>
+    <w:p>
+      <w:pPr>
+        <w:pStyle w:val="Paragraphedeliste"/>
+        <w:numPr>
+          <w:ilvl w:val="0"/>
+          <w:numId w:val="3"/>
+        </w:numPr>
+      </w:pPr>
+      <w:r>
+        <w:t>Récupérer un UID et un id utilisateur, modifier le badge pour l’associer à l’utilisateur dans la base de données</w:t>
+      </w:r>
+      <w:r>
+        <w:t xml:space="preserve"> </w:t>
+      </w:r>
+      <w:r>
+        <w:sym w:font="Wingdings" w:char="F0E0"/>
+      </w:r>
+      <w:r>
+        <w:t xml:space="preserve"> Requête PUT</w:t>
+      </w:r>
+      <w:r>
+        <w:t>.</w:t>
+      </w:r>
+    </w:p>
+    <w:p>
+      <w:pPr>
+        <w:pStyle w:val="Paragraphedeliste"/>
+        <w:numPr>
+          <w:ilvl w:val="0"/>
+          <w:numId w:val="3"/>
+        </w:numPr>
+      </w:pPr>
+      <w:r>
+        <w:t>Recevoir l’UID d’un badge et le s</w:t>
+      </w:r>
+      <w:r>
+        <w:t xml:space="preserve">upprimer de la base de données </w:t>
+      </w:r>
+      <w:r>
+        <w:sym w:font="Wingdings" w:char="F0E0"/>
+      </w:r>
+      <w:r>
+        <w:t xml:space="preserve"> Requête DELETE</w:t>
+      </w:r>
+      <w:r>
+        <w:t>.</w:t>
+      </w:r>
+    </w:p>
+    <w:p/>
+    <w:p>
+      <w:pPr>
+        <w:pStyle w:val="Titre2"/>
+      </w:pPr>
+      <w:bookmarkStart w:id="12" w:name="_Toc194697955"/>
+      <w:r>
+        <w:t>2.6 – Réalisation</w:t>
+      </w:r>
+      <w:bookmarkEnd w:id="12"/>
+    </w:p>
+    <w:p>
+      <w:r>
+        <w:t>On commence par le fichier database.py (</w:t>
+      </w:r>
+      <w:r>
+        <w:rPr>
+          <w:i/>
+          <w:iCs/>
+        </w:rPr>
+        <w:t>voir Figure 10</w:t>
+      </w:r>
+      <w:r>
+        <w:t xml:space="preserve">). </w:t>
+      </w:r>
+      <w:r>
+        <w:t>Comme dis précédemment il sert de création d’une session local pour communiqué avec la base de données.</w:t>
+      </w:r>
+    </w:p>
+    <w:p>
+      <w:pPr>
+        <w:keepNext/>
+        <w:jc w:val="center"/>
+      </w:pPr>
+      <w:r>
+        <w:rPr>
+          <w:noProof/>
+        </w:rPr>
+        <w:drawing>
+          <wp:inline distT="0" distB="0" distL="0" distR="0" wp14:anchorId="3154B8D9" wp14:editId="60E74787">
+            <wp:extent cx="5760720" cy="2189480"/>
+            <wp:effectExtent l="0" t="0" r="0" b="1270"/>
+            <wp:docPr id="700386016" name="Image 1" descr="Une image contenant texte, capture d’écran, logiciel, Logiciel multimédia&#10;&#10;Le contenu généré par l’IA peut être incorrect."/>
+            <wp:cNvGraphicFramePr>
+              <a:graphicFrameLocks xmlns:a="http://schemas.openxmlformats.org/drawingml/2006/main" noChangeAspect="1"/>
+            </wp:cNvGraphicFramePr>
+            <a:graphic xmlns:a="http://schemas.openxmlformats.org/drawingml/2006/main">
+              <a:graphicData uri="http://schemas.openxmlformats.org/drawingml/2006/picture">
+                <pic:pic xmlns:pic="http://schemas.openxmlformats.org/drawingml/2006/picture">
+                  <pic:nvPicPr>
+                    <pic:cNvPr id="700386016" name="Image 1" descr="Une image contenant texte, capture d’écran, logiciel, Logiciel multimédia&#10;&#10;Le contenu généré par l’IA peut être incorrect."/>
+                    <pic:cNvPicPr/>
+                  </pic:nvPicPr>
+                  <pic:blipFill>
+                    <a:blip r:embed="rId21"/>
+                    <a:stretch>
+                      <a:fillRect/>
+                    </a:stretch>
+                  </pic:blipFill>
+                  <pic:spPr>
+                    <a:xfrm>
+                      <a:off x="0" y="0"/>
+                      <a:ext cx="5760720" cy="2189480"/>
+                    </a:xfrm>
+                    <a:prstGeom prst="rect">
+                      <a:avLst/>
+                    </a:prstGeom>
+                  </pic:spPr>
+                </pic:pic>
+              </a:graphicData>
+            </a:graphic>
+          </wp:inline>
+        </w:drawing>
+      </w:r>
+    </w:p>
+    <w:p>
+      <w:pPr>
+        <w:pStyle w:val="Lgende"/>
+        <w:jc w:val="center"/>
+      </w:pPr>
+      <w:r>
+        <w:t xml:space="preserve">Figure </w:t>
+      </w:r>
+      <w:fldSimple w:instr=" SEQ Figure \* ARABIC ">
+        <w:r>
+          <w:rPr>
+            <w:noProof/>
+          </w:rPr>
+          <w:t>10</w:t>
+        </w:r>
+      </w:fldSimple>
+      <w:r>
+        <w:t xml:space="preserve"> Contenu du fichier database.py</w:t>
+      </w:r>
+    </w:p>
+    <w:p>
+      <w:r>
+        <w:t>Ensuite on créé les fichiers models.py (</w:t>
+      </w:r>
+      <w:r>
+        <w:rPr>
+          <w:i/>
+          <w:iCs/>
+        </w:rPr>
+        <w:t>voir Figure 11</w:t>
+      </w:r>
+      <w:r>
+        <w:t>) et schemas.py (</w:t>
+      </w:r>
+      <w:r>
+        <w:rPr>
+          <w:i/>
+          <w:iCs/>
+        </w:rPr>
+        <w:t>voir Figure 12</w:t>
+      </w:r>
+      <w:r>
+        <w:t>). Le contenue intégrale de ces fichiers est disponible sur notre GitHub.</w:t>
+      </w:r>
+    </w:p>
+    <w:p>
+      <w:r>
+        <w:t>Pour models.py, j’implémente chaque classe lier aux tables de ma base de données. « relationship() » sert à lier certaine classe entre elle avec les ForeignKey. Les paramètre de Column tel que « nullable » ou bien encore « unique » servent à soi savoir si le paramètre peut être vide, ou bien alors à savoir si deux entrées de la même table peuvent avoir la même valeur. On peut aussi décider d’une valeur par défaut pour un attribut avec « attribut ».</w:t>
+      </w:r>
+    </w:p>
+    <w:p>
+      <w:r>
+        <w:t>Pour schemas.py</w:t>
+      </w:r>
+      <w:r>
+        <w:t xml:space="preserve"> je créé des classes pour vérifier que les données que l’API </w:t>
+      </w:r>
+      <w:r>
+        <w:t xml:space="preserve">reçoit </w:t>
+      </w:r>
+      <w:r>
+        <w:t>correspondent</w:t>
+      </w:r>
+      <w:r>
+        <w:t xml:space="preserve">. En l’occurrence pour </w:t>
+      </w:r>
+      <w:r>
+        <w:t>les requêtes spécifiques</w:t>
+      </w:r>
+      <w:r>
+        <w:t xml:space="preserve"> je créé une classe, tel que pour l’accès à une salle via une PEA.</w:t>
+      </w:r>
+      <w:r>
+        <w:t xml:space="preserve"> </w:t>
+      </w:r>
+    </w:p>
+    <w:p>
+      <w:pPr>
+        <w:keepNext/>
+        <w:jc w:val="center"/>
+      </w:pPr>
+      <w:r>
+        <w:rPr>
+          <w:noProof/>
+        </w:rPr>
+        <w:lastRenderedPageBreak/>
+        <w:drawing>
+          <wp:inline distT="0" distB="0" distL="0" distR="0" wp14:anchorId="41C5623A" wp14:editId="2658D972">
+            <wp:extent cx="5760720" cy="3350260"/>
+            <wp:effectExtent l="0" t="0" r="0" b="2540"/>
+            <wp:docPr id="1868116926" name="Image 1" descr="Une image contenant texte, capture d’écran&#10;&#10;Le contenu généré par l’IA peut être incorrect."/>
+            <wp:cNvGraphicFramePr>
+              <a:graphicFrameLocks xmlns:a="http://schemas.openxmlformats.org/drawingml/2006/main" noChangeAspect="1"/>
+            </wp:cNvGraphicFramePr>
+            <a:graphic xmlns:a="http://schemas.openxmlformats.org/drawingml/2006/main">
+              <a:graphicData uri="http://schemas.openxmlformats.org/drawingml/2006/picture">
+                <pic:pic xmlns:pic="http://schemas.openxmlformats.org/drawingml/2006/picture">
+                  <pic:nvPicPr>
+                    <pic:cNvPr id="1868116926" name="Image 1" descr="Une image contenant texte, capture d’écran&#10;&#10;Le contenu généré par l’IA peut être incorrect."/>
+                    <pic:cNvPicPr/>
+                  </pic:nvPicPr>
+                  <pic:blipFill>
+                    <a:blip r:embed="rId22"/>
+                    <a:stretch>
+                      <a:fillRect/>
+                    </a:stretch>
+                  </pic:blipFill>
+                  <pic:spPr>
+                    <a:xfrm>
+                      <a:off x="0" y="0"/>
+                      <a:ext cx="5760720" cy="3350260"/>
+                    </a:xfrm>
+                    <a:prstGeom prst="rect">
+                      <a:avLst/>
+                    </a:prstGeom>
+                  </pic:spPr>
+                </pic:pic>
+              </a:graphicData>
+            </a:graphic>
+          </wp:inline>
+        </w:drawing>
+      </w:r>
+    </w:p>
+    <w:p>
+      <w:pPr>
+        <w:pStyle w:val="Lgende"/>
+        <w:jc w:val="center"/>
+      </w:pPr>
+      <w:r>
+        <w:t xml:space="preserve">Figure </w:t>
+      </w:r>
+      <w:fldSimple w:instr=" SEQ Figure \* ARABIC ">
+        <w:r>
+          <w:rPr>
+            <w:noProof/>
+          </w:rPr>
+          <w:t>11</w:t>
+        </w:r>
+      </w:fldSimple>
+      <w:r>
+        <w:t>Contenue partiel du fichier models.py</w:t>
+      </w:r>
+    </w:p>
+    <w:p>
+      <w:pPr>
+        <w:keepNext/>
+        <w:jc w:val="center"/>
+      </w:pPr>
+      <w:r>
+        <w:rPr>
+          <w:noProof/>
+        </w:rPr>
+        <w:drawing>
+          <wp:inline distT="0" distB="0" distL="0" distR="0" wp14:anchorId="3CF23B7D" wp14:editId="6E4642F2">
+            <wp:extent cx="3115973" cy="4888089"/>
+            <wp:effectExtent l="0" t="0" r="8255" b="8255"/>
+            <wp:docPr id="619548181" name="Image 1" descr="Une image contenant texte, capture d’écran, menu, Police&#10;&#10;Le contenu généré par l’IA peut être incorrect."/>
+            <wp:cNvGraphicFramePr>
+              <a:graphicFrameLocks xmlns:a="http://schemas.openxmlformats.org/drawingml/2006/main" noChangeAspect="1"/>
+            </wp:cNvGraphicFramePr>
+            <a:graphic xmlns:a="http://schemas.openxmlformats.org/drawingml/2006/main">
+              <a:graphicData uri="http://schemas.openxmlformats.org/drawingml/2006/picture">
+                <pic:pic xmlns:pic="http://schemas.openxmlformats.org/drawingml/2006/picture">
+                  <pic:nvPicPr>
+                    <pic:cNvPr id="619548181" name="Image 1" descr="Une image contenant texte, capture d’écran, menu, Police&#10;&#10;Le contenu généré par l’IA peut être incorrect."/>
+                    <pic:cNvPicPr/>
+                  </pic:nvPicPr>
+                  <pic:blipFill>
+                    <a:blip r:embed="rId23"/>
+                    <a:stretch>
+                      <a:fillRect/>
+                    </a:stretch>
+                  </pic:blipFill>
+                  <pic:spPr>
+                    <a:xfrm>
+                      <a:off x="0" y="0"/>
+                      <a:ext cx="3126155" cy="4904062"/>
+                    </a:xfrm>
+                    <a:prstGeom prst="rect">
+                      <a:avLst/>
+                    </a:prstGeom>
+                  </pic:spPr>
+                </pic:pic>
+              </a:graphicData>
+            </a:graphic>
+          </wp:inline>
+        </w:drawing>
+      </w:r>
+    </w:p>
+    <w:p>
+      <w:pPr>
+        <w:pStyle w:val="Lgende"/>
+        <w:jc w:val="center"/>
+      </w:pPr>
+      <w:r>
+        <w:t xml:space="preserve">Figure </w:t>
+      </w:r>
+      <w:fldSimple w:instr=" SEQ Figure \* ARABIC ">
+        <w:r>
+          <w:rPr>
+            <w:noProof/>
+          </w:rPr>
+          <w:t>12</w:t>
+        </w:r>
+      </w:fldSimple>
+      <w:r>
+        <w:t xml:space="preserve"> Contenue partiel du fichier schemas.py</w:t>
+      </w:r>
+    </w:p>
+    <w:p>
+      <w:r>
+        <w:lastRenderedPageBreak/>
+        <w:t>Pour la création d’une route, on va se pencher sur une en particulière : celle de la PEA. Le processus reste le même pour les autres routes et les fichiers et diagrammes liés aux autres routes sont disponible sur notre GitHub.</w:t>
+      </w:r>
+    </w:p>
+    <w:p>
+      <w:r>
+        <w:t>Tout d’abord pour comprendre comment va fonctionner cette route je m’appuie sur un digramme de séquence fais au préalable (</w:t>
+      </w:r>
+      <w:r>
+        <w:rPr>
+          <w:i/>
+          <w:iCs/>
+        </w:rPr>
+        <w:t>voir Figure 13</w:t>
+      </w:r>
+      <w:r>
+        <w:t>).</w:t>
+      </w:r>
+    </w:p>
+    <w:p>
+      <w:pPr>
+        <w:keepNext/>
+        <w:jc w:val="center"/>
+      </w:pPr>
+      <w:r>
+        <w:rPr>
+          <w:noProof/>
+        </w:rPr>
+        <w:drawing>
+          <wp:inline distT="0" distB="0" distL="0" distR="0" wp14:anchorId="6C5E4F78" wp14:editId="46745D3E">
+            <wp:extent cx="5760720" cy="6517005"/>
+            <wp:effectExtent l="0" t="0" r="0" b="0"/>
+            <wp:docPr id="1421977879" name="Image 1" descr="Une image contenant texte, diagramme, Parallèle, ligne&#10;&#10;Le contenu généré par l’IA peut être incorrect."/>
+            <wp:cNvGraphicFramePr>
+              <a:graphicFrameLocks xmlns:a="http://schemas.openxmlformats.org/drawingml/2006/main" noChangeAspect="1"/>
+            </wp:cNvGraphicFramePr>
+            <a:graphic xmlns:a="http://schemas.openxmlformats.org/drawingml/2006/main">
+              <a:graphicData uri="http://schemas.openxmlformats.org/drawingml/2006/picture">
+                <pic:pic xmlns:pic="http://schemas.openxmlformats.org/drawingml/2006/picture">
+                  <pic:nvPicPr>
+                    <pic:cNvPr id="1421977879" name="Image 1" descr="Une image contenant texte, diagramme, Parallèle, ligne&#10;&#10;Le contenu généré par l’IA peut être incorrect."/>
+                    <pic:cNvPicPr/>
+                  </pic:nvPicPr>
+                  <pic:blipFill>
+                    <a:blip r:embed="rId24">
+                      <a:extLst>
+                        <a:ext uri="{28A0092B-C50C-407E-A947-70E740481C1C}">
+                          <a14:useLocalDpi xmlns:a14="http://schemas.microsoft.com/office/drawing/2010/main" val="0"/>
+                        </a:ext>
+                      </a:extLst>
+                    </a:blip>
+                    <a:stretch>
+                      <a:fillRect/>
+                    </a:stretch>
+                  </pic:blipFill>
+                  <pic:spPr>
+                    <a:xfrm>
+                      <a:off x="0" y="0"/>
+                      <a:ext cx="5760720" cy="6517005"/>
+                    </a:xfrm>
+                    <a:prstGeom prst="rect">
+                      <a:avLst/>
+                    </a:prstGeom>
+                  </pic:spPr>
+                </pic:pic>
+              </a:graphicData>
+            </a:graphic>
+          </wp:inline>
+        </w:drawing>
+      </w:r>
+    </w:p>
+    <w:p>
+      <w:pPr>
+        <w:pStyle w:val="Lgende"/>
+        <w:jc w:val="center"/>
+      </w:pPr>
+      <w:r>
+        <w:t xml:space="preserve">Figure </w:t>
+      </w:r>
+      <w:fldSimple w:instr=" SEQ Figure \* ARABIC ">
+        <w:r>
+          <w:rPr>
+            <w:noProof/>
+          </w:rPr>
+          <w:t>13</w:t>
+        </w:r>
+      </w:fldSimple>
+      <w:r>
+        <w:t xml:space="preserve"> Diagramme de séquence pour l'accès à une salle</w:t>
+      </w:r>
+    </w:p>
+    <w:p>
+      <w:r>
+        <w:t xml:space="preserve">L’API va donc recevoir l’UID d’un badge ainsi que l’adresse mac de la PEA, </w:t>
+      </w:r>
+      <w:r>
+        <w:t xml:space="preserve">ensuite elle va interroger la BDD (base de données) pour récupérer la PEA correspondant à l’adresse mac, vérifier que c’est bien une PEA et pas une BAE, récupérer le badge puis l’utilisateur lié au badge. Ensuite elle va vérifier si le badge est bien actif sur le campus et récupérer la salle où est installé </w:t>
+      </w:r>
+      <w:r>
+        <w:lastRenderedPageBreak/>
+        <w:t>la PEA.</w:t>
+      </w:r>
+      <w:r>
+        <w:tab/>
+      </w:r>
+      <w:r>
+        <w:t>Pour vérifier l’autorisation l’API récupère l’autorisation correspondant à l’utilisateur et à la salle (s’il y en a une), ainsi que le possible cours de l’utilisateur à cette heure-ci. Ainsi l’API détermine si l’utilisateur est autorisé à rentré ou non et renvoie le nom, prénom, rôle et l’autorisation de l’utilisateur si oui.</w:t>
+      </w:r>
+    </w:p>
+    <w:p>
+      <w:r>
+        <w:t>Précision, à chaque fois que l’api récupère une entrée dans la base de données, une vérification est faite pour vérifier qu’une donnée est bien trouvée, sinon une erreur se lève.</w:t>
+      </w:r>
+    </w:p>
+    <w:p>
+      <w:r>
+        <w:t>Ensuite à partir de ce diagramme on réalise le plan de test (</w:t>
+      </w:r>
+      <w:r>
+        <w:rPr>
+          <w:i/>
+          <w:iCs/>
+        </w:rPr>
+        <w:t>voir Figure 14</w:t>
+      </w:r>
+      <w:r>
+        <w:t>).</w:t>
+      </w:r>
+    </w:p>
+    <w:p>
+      <w:pPr>
+        <w:keepNext/>
+        <w:jc w:val="center"/>
+      </w:pPr>
+      <w:r>
+        <w:rPr>
+          <w:noProof/>
+        </w:rPr>
+        <w:drawing>
+          <wp:inline distT="0" distB="0" distL="0" distR="0" wp14:anchorId="238C554E" wp14:editId="788B5CC6">
+            <wp:extent cx="4092295" cy="5258256"/>
+            <wp:effectExtent l="0" t="0" r="3810" b="0"/>
+            <wp:docPr id="1776536375" name="Image 1" descr="Une image contenant texte, capture d’écran, nombre, Parallèle&#10;&#10;Le contenu généré par l’IA peut être incorrect."/>
+            <wp:cNvGraphicFramePr>
+              <a:graphicFrameLocks xmlns:a="http://schemas.openxmlformats.org/drawingml/2006/main" noChangeAspect="1"/>
+            </wp:cNvGraphicFramePr>
+            <a:graphic xmlns:a="http://schemas.openxmlformats.org/drawingml/2006/main">
+              <a:graphicData uri="http://schemas.openxmlformats.org/drawingml/2006/picture">
+                <pic:pic xmlns:pic="http://schemas.openxmlformats.org/drawingml/2006/picture">
+                  <pic:nvPicPr>
+                    <pic:cNvPr id="1776536375" name="Image 1" descr="Une image contenant texte, capture d’écran, nombre, Parallèle&#10;&#10;Le contenu généré par l’IA peut être incorrect."/>
+                    <pic:cNvPicPr/>
+                  </pic:nvPicPr>
+                  <pic:blipFill>
+                    <a:blip r:embed="rId25"/>
+                    <a:stretch>
+                      <a:fillRect/>
+                    </a:stretch>
+                  </pic:blipFill>
+                  <pic:spPr>
+                    <a:xfrm>
+                      <a:off x="0" y="0"/>
+                      <a:ext cx="4092295" cy="5258256"/>
+                    </a:xfrm>
+                    <a:prstGeom prst="rect">
+                      <a:avLst/>
+                    </a:prstGeom>
+                  </pic:spPr>
+                </pic:pic>
+              </a:graphicData>
+            </a:graphic>
+          </wp:inline>
+        </w:drawing>
+      </w:r>
+    </w:p>
+    <w:p>
+      <w:pPr>
+        <w:pStyle w:val="Lgende"/>
+        <w:jc w:val="center"/>
+      </w:pPr>
+      <w:r>
+        <w:t xml:space="preserve">Figure </w:t>
+      </w:r>
+      <w:fldSimple w:instr=" SEQ Figure \* ARABIC ">
+        <w:r>
+          <w:rPr>
+            <w:noProof/>
+          </w:rPr>
+          <w:t>14</w:t>
+        </w:r>
+      </w:fldSimple>
+      <w:r>
+        <w:t xml:space="preserve"> Plan de test de la fonction verifierAcces() (route pour la PEA)</w:t>
+      </w:r>
+    </w:p>
+    <w:p>
+      <w:r>
+        <w:t>Enfin on va pouvoir commencer à code, pour ce on suit à la lettre le diagramme de séquence. Pour les erreurs j’utilise « raise HTTPException » qui stop l’exécution de la fonction et renvoie une erreur http (</w:t>
+      </w:r>
+      <w:r>
+        <w:rPr>
+          <w:i/>
+          <w:iCs/>
+        </w:rPr>
+        <w:t>voir Figure 15</w:t>
+      </w:r>
+      <w:r>
+        <w:t>).</w:t>
+      </w:r>
+    </w:p>
+    <w:p>
+      <w:pPr>
+        <w:keepNext/>
+        <w:jc w:val="center"/>
+      </w:pPr>
+      <w:r>
+        <w:lastRenderedPageBreak/>
+        <w:br/>
+      </w:r>
+      <w:r>
+        <w:rPr>
+          <w:noProof/>
+        </w:rPr>
+        <w:drawing>
+          <wp:inline distT="0" distB="0" distL="0" distR="0" wp14:anchorId="1F27F762" wp14:editId="2CAB4378">
+            <wp:extent cx="5760720" cy="4178300"/>
+            <wp:effectExtent l="0" t="0" r="0" b="0"/>
+            <wp:docPr id="40121892" name="Image 1" descr="Une image contenant texte, capture d’écran, logiciel&#10;&#10;Le contenu généré par l’IA peut être incorrect."/>
+            <wp:cNvGraphicFramePr>
+              <a:graphicFrameLocks xmlns:a="http://schemas.openxmlformats.org/drawingml/2006/main" noChangeAspect="1"/>
+            </wp:cNvGraphicFramePr>
+            <a:graphic xmlns:a="http://schemas.openxmlformats.org/drawingml/2006/main">
+              <a:graphicData uri="http://schemas.openxmlformats.org/drawingml/2006/picture">
+                <pic:pic xmlns:pic="http://schemas.openxmlformats.org/drawingml/2006/picture">
+                  <pic:nvPicPr>
+                    <pic:cNvPr id="40121892" name="Image 1" descr="Une image contenant texte, capture d’écran, logiciel&#10;&#10;Le contenu généré par l’IA peut être incorrect."/>
+                    <pic:cNvPicPr/>
+                  </pic:nvPicPr>
+                  <pic:blipFill>
+                    <a:blip r:embed="rId26"/>
+                    <a:stretch>
+                      <a:fillRect/>
+                    </a:stretch>
+                  </pic:blipFill>
+                  <pic:spPr>
+                    <a:xfrm>
+                      <a:off x="0" y="0"/>
+                      <a:ext cx="5760720" cy="4178300"/>
+                    </a:xfrm>
+                    <a:prstGeom prst="rect">
+                      <a:avLst/>
+                    </a:prstGeom>
+                  </pic:spPr>
+                </pic:pic>
+              </a:graphicData>
+            </a:graphic>
+          </wp:inline>
+        </w:drawing>
+      </w:r>
+      <w:r>
+        <w:t xml:space="preserve"> </w:t>
+      </w:r>
+      <w:r>
+        <w:rPr>
+          <w:noProof/>
+        </w:rPr>
+        <w:drawing>
+          <wp:inline distT="0" distB="0" distL="0" distR="0" wp14:anchorId="5BB8BFF5" wp14:editId="5E7EBBE7">
+            <wp:extent cx="5760720" cy="3552190"/>
+            <wp:effectExtent l="0" t="0" r="0" b="0"/>
+            <wp:docPr id="203535856" name="Image 1" descr="Une image contenant texte, capture d’écran, logiciel, Logiciel multimédia&#10;&#10;Le contenu généré par l’IA peut être incorrect."/>
+            <wp:cNvGraphicFramePr>
+              <a:graphicFrameLocks xmlns:a="http://schemas.openxmlformats.org/drawingml/2006/main" noChangeAspect="1"/>
+            </wp:cNvGraphicFramePr>
+            <a:graphic xmlns:a="http://schemas.openxmlformats.org/drawingml/2006/main">
+              <a:graphicData uri="http://schemas.openxmlformats.org/drawingml/2006/picture">
+                <pic:pic xmlns:pic="http://schemas.openxmlformats.org/drawingml/2006/picture">
+                  <pic:nvPicPr>
+                    <pic:cNvPr id="203535856" name="Image 1" descr="Une image contenant texte, capture d’écran, logiciel, Logiciel multimédia&#10;&#10;Le contenu généré par l’IA peut être incorrect."/>
+                    <pic:cNvPicPr/>
+                  </pic:nvPicPr>
+                  <pic:blipFill>
+                    <a:blip r:embed="rId27"/>
+                    <a:stretch>
+                      <a:fillRect/>
+                    </a:stretch>
+                  </pic:blipFill>
+                  <pic:spPr>
+                    <a:xfrm>
+                      <a:off x="0" y="0"/>
+                      <a:ext cx="5760720" cy="3552190"/>
+                    </a:xfrm>
+                    <a:prstGeom prst="rect">
+                      <a:avLst/>
+                    </a:prstGeom>
+                  </pic:spPr>
+                </pic:pic>
+              </a:graphicData>
+            </a:graphic>
+          </wp:inline>
+        </w:drawing>
+      </w:r>
+    </w:p>
+    <w:p>
+      <w:pPr>
+        <w:pStyle w:val="Lgende"/>
+        <w:jc w:val="center"/>
+      </w:pPr>
+      <w:r>
+        <w:t xml:space="preserve">Figure </w:t>
+      </w:r>
+      <w:fldSimple w:instr=" SEQ Figure \* ARABIC ">
+        <w:r>
+          <w:rPr>
+            <w:noProof/>
+          </w:rPr>
+          <w:t>15</w:t>
+        </w:r>
+      </w:fldSimple>
+      <w:r>
+        <w:t xml:space="preserve"> Contenue partiel du fichier pea.py</w:t>
+      </w:r>
+    </w:p>
+    <w:p/>
+    <w:p/>
+    <w:p>
+      <w:r>
+        <w:lastRenderedPageBreak/>
+        <w:t xml:space="preserve">Il ne me reste plus qu’a réaliser mes tests unitaires sur ce que je viens de </w:t>
+      </w:r>
+      <w:r>
+        <w:t>coder</w:t>
+      </w:r>
+      <w:r>
+        <w:t xml:space="preserve"> à l’aide du plan de test réalisé au préalable et d’effectuer </w:t>
+      </w:r>
+      <w:r>
+        <w:t>d</w:t>
+      </w:r>
+      <w:r>
+        <w:t xml:space="preserve">es modifications </w:t>
+      </w:r>
+      <w:r>
+        <w:t xml:space="preserve">si </w:t>
+      </w:r>
+      <w:r>
+        <w:t>nécessaire.</w:t>
+      </w:r>
+    </w:p>
+    <w:p>
+      <w:r>
+        <w:t>/ ! \ RAPPEL</w:t>
+      </w:r>
+      <w:r>
+        <w:t xml:space="preserve"> : </w:t>
+      </w:r>
+      <w:r>
+        <w:t>Le même résonnement et fonctionnement est appliqué pour les autres routes, par soucis de place je ne peux pas toutes les affichés ici mais elles restent disponibles sur notre GitHub.</w:t>
+      </w:r>
+      <w:r>
+        <w:t> / ! \</w:t>
+      </w:r>
+    </w:p>
     <w:sectPr>
-      <w:headerReference w:type="default" r:id="rId18"/>
-      <w:footerReference w:type="default" r:id="rId19"/>
+      <w:headerReference w:type="default" r:id="rId28"/>
+      <w:footerReference w:type="default" r:id="rId29"/>
       <w:pgSz w:w="11906" w:h="16838"/>
       <w:pgMar w:top="1417" w:right="1417" w:bottom="1417" w:left="1417" w:header="708" w:footer="708" w:gutter="0"/>
       <w:cols w:space="708"/>
@@ -4079,6 +5528,21 @@
 </file>
 
 <file path=customXml/item2.xml><?xml version="1.0" encoding="utf-8"?>
+<p:properties xmlns:p="http://schemas.microsoft.com/office/2006/metadata/properties" xmlns:xsi="http://www.w3.org/2001/XMLSchema-instance" xmlns:pc="http://schemas.microsoft.com/office/infopath/2007/PartnerControls">
+  <documentManagement/>
+</p:properties>
+</file>
+
+<file path=customXml/item3.xml><?xml version="1.0" encoding="utf-8"?>
+<?mso-contentType ?>
+<FormTemplates xmlns="http://schemas.microsoft.com/sharepoint/v3/contenttype/forms">
+  <Display>DocumentLibraryForm</Display>
+  <Edit>DocumentLibraryForm</Edit>
+  <New>DocumentLibraryForm</New>
+</FormTemplates>
+</file>
+
+<file path=customXml/item4.xml><?xml version="1.0" encoding="utf-8"?>
 <ct:contentTypeSchema xmlns:ct="http://schemas.microsoft.com/office/2006/metadata/contentType" xmlns:ma="http://schemas.microsoft.com/office/2006/metadata/properties/metaAttributes" ct:_="" ma:_="" ma:contentTypeName="Document" ma:contentTypeID="0x01010094021499A5C95A40AF8686382A9EB10F" ma:contentTypeVersion="5" ma:contentTypeDescription="Crée un document." ma:contentTypeScope="" ma:versionID="5a2004495cc74076c931264a0a56df36">
   <xsd:schema xmlns:xsd="http://www.w3.org/2001/XMLSchema" xmlns:xs="http://www.w3.org/2001/XMLSchema" xmlns:p="http://schemas.microsoft.com/office/2006/metadata/properties" xmlns:ns3="e207c133-0867-48c2-98bb-3cdd52f2ba59" targetNamespace="http://schemas.microsoft.com/office/2006/metadata/properties" ma:root="true" ma:fieldsID="cb70e895b990eb29a284cb2e15618dfa" ns3:_="">
     <xsd:import namespace="e207c133-0867-48c2-98bb-3cdd52f2ba59"/>
@@ -4228,21 +5692,6 @@
 </ct:contentTypeSchema>
 </file>
 
-<file path=customXml/item3.xml><?xml version="1.0" encoding="utf-8"?>
-<?mso-contentType ?>
-<FormTemplates xmlns="http://schemas.microsoft.com/sharepoint/v3/contenttype/forms">
-  <Display>DocumentLibraryForm</Display>
-  <Edit>DocumentLibraryForm</Edit>
-  <New>DocumentLibraryForm</New>
-</FormTemplates>
-</file>
-
-<file path=customXml/item4.xml><?xml version="1.0" encoding="utf-8"?>
-<p:properties xmlns:p="http://schemas.microsoft.com/office/2006/metadata/properties" xmlns:xsi="http://www.w3.org/2001/XMLSchema-instance" xmlns:pc="http://schemas.microsoft.com/office/infopath/2007/PartnerControls">
-  <documentManagement/>
-</p:properties>
-</file>
-
 <file path=customXml/itemProps1.xml><?xml version="1.0" encoding="utf-8"?>
 <ds:datastoreItem xmlns:ds="http://schemas.openxmlformats.org/officeDocument/2006/customXml" ds:itemID="{1AE4671D-EAEC-4E65-BCC9-3F9AD4E49030}">
   <ds:schemaRefs>
@@ -4252,6 +5701,23 @@
 </file>
 
 <file path=customXml/itemProps2.xml><?xml version="1.0" encoding="utf-8"?>
+<ds:datastoreItem xmlns:ds="http://schemas.openxmlformats.org/officeDocument/2006/customXml" ds:itemID="{3057402B-20F6-47AC-BC85-2C2D3706E2A8}">
+  <ds:schemaRefs>
+    <ds:schemaRef ds:uri="http://schemas.microsoft.com/office/2006/metadata/properties"/>
+    <ds:schemaRef ds:uri="http://schemas.microsoft.com/office/infopath/2007/PartnerControls"/>
+  </ds:schemaRefs>
+</ds:datastoreItem>
+</file>
+
+<file path=customXml/itemProps3.xml><?xml version="1.0" encoding="utf-8"?>
+<ds:datastoreItem xmlns:ds="http://schemas.openxmlformats.org/officeDocument/2006/customXml" ds:itemID="{503E956F-D125-4996-B64E-F7F26E93A042}">
+  <ds:schemaRefs>
+    <ds:schemaRef ds:uri="http://schemas.microsoft.com/sharepoint/v3/contenttype/forms"/>
+  </ds:schemaRefs>
+</ds:datastoreItem>
+</file>
+
+<file path=customXml/itemProps4.xml><?xml version="1.0" encoding="utf-8"?>
 <ds:datastoreItem xmlns:ds="http://schemas.openxmlformats.org/officeDocument/2006/customXml" ds:itemID="{127A7EFF-EB4F-456E-80D5-7B1A161D82DC}">
   <ds:schemaRefs>
     <ds:schemaRef ds:uri="http://schemas.microsoft.com/office/2006/metadata/contentType"/>
@@ -4267,21 +5733,4 @@
     <ds:schemaRef ds:uri="http://schemas.microsoft.com/internal/obd"/>
   </ds:schemaRefs>
 </ds:datastoreItem>
-</file>
-
-<file path=customXml/itemProps3.xml><?xml version="1.0" encoding="utf-8"?>
-<ds:datastoreItem xmlns:ds="http://schemas.openxmlformats.org/officeDocument/2006/customXml" ds:itemID="{503E956F-D125-4996-B64E-F7F26E93A042}">
-  <ds:schemaRefs>
-    <ds:schemaRef ds:uri="http://schemas.microsoft.com/sharepoint/v3/contenttype/forms"/>
-  </ds:schemaRefs>
-</ds:datastoreItem>
-</file>
-
-<file path=customXml/itemProps4.xml><?xml version="1.0" encoding="utf-8"?>
-<ds:datastoreItem xmlns:ds="http://schemas.openxmlformats.org/officeDocument/2006/customXml" ds:itemID="{3057402B-20F6-47AC-BC85-2C2D3706E2A8}">
-  <ds:schemaRefs>
-    <ds:schemaRef ds:uri="http://schemas.microsoft.com/office/2006/metadata/properties"/>
-    <ds:schemaRef ds:uri="http://schemas.microsoft.com/office/infopath/2007/PartnerControls"/>
-  </ds:schemaRefs>
-</ds:datastoreItem>
 </file>
</xml_diff>

<commit_message>
Ajout du proces verbal verifierAccesBadge
</commit_message>
<xml_diff>
--- a/BDD/Présentation/Dossier Technique.docx
+++ b/BDD/Présentation/Dossier Technique.docx
@@ -2827,7 +2827,7 @@
         </w:rPr>
         <w:lastRenderedPageBreak/>
         <w:drawing>
-          <wp:inline distT="0" distB="0" distL="0" distR="0" wp14:anchorId="5F6099DE" wp14:editId="0DB1F135">
+          <wp:inline distT="0" distB="0" distL="0" distR="0" wp14:anchorId="5F6099DE" wp14:editId="3CC68CDA">
             <wp:extent cx="6353175" cy="4699053"/>
             <wp:effectExtent l="0" t="0" r="0" b="6350"/>
             <wp:docPr id="1120196627" name="Image 1" descr="Une image contenant texte, capture d’écran, diagramme, Parallèle&#10;&#10;Le contenu généré par l’IA peut être incorrect."/>
@@ -4273,11 +4273,9 @@
         <w:lastRenderedPageBreak/>
         <w:t>Il ne me reste plus qu’</w:t>
       </w:r>
-      <w:proofErr w:type="spellStart"/>
-      <w:r>
-        <w:t>a</w:t>
-      </w:r>
-      <w:proofErr w:type="spellEnd"/>
+      <w:r>
+        <w:t>à</w:t>
+      </w:r>
       <w:r>
         <w:t xml:space="preserve"> réaliser mes tests unitaires sur ce que je viens de </w:t>
       </w:r>
@@ -4328,18 +4326,14 @@
     </w:p>
     <w:p>
       <w:pPr>
-        <w:keepNext/>
         <w:jc w:val="center"/>
       </w:pPr>
       <w:r>
-        <w:rPr>
-          <w:noProof/>
-        </w:rPr>
         <w:drawing>
-          <wp:inline distT="0" distB="0" distL="0" distR="0" wp14:anchorId="085817B7" wp14:editId="73141718">
-            <wp:extent cx="4076700" cy="7810500"/>
+          <wp:inline distT="0" distB="0" distL="0" distR="0" wp14:anchorId="76004428" wp14:editId="58DCD250">
+            <wp:extent cx="4038600" cy="7734300"/>
             <wp:effectExtent l="0" t="0" r="0" b="0"/>
-            <wp:docPr id="635147204" name="Image 2"/>
+            <wp:docPr id="1625798645" name="Image 1"/>
             <wp:cNvGraphicFramePr>
               <a:graphicFrameLocks xmlns:a="http://schemas.openxmlformats.org/drawingml/2006/main" noChangeAspect="1"/>
             </wp:cNvGraphicFramePr>
@@ -4368,7 +4362,7 @@
                   <pic:spPr bwMode="auto">
                     <a:xfrm>
                       <a:off x="0" y="0"/>
-                      <a:ext cx="4076700" cy="7810500"/>
+                      <a:ext cx="4038600" cy="7734300"/>
                     </a:xfrm>
                     <a:prstGeom prst="rect">
                       <a:avLst/>

</xml_diff>

<commit_message>
modif sur mon dossier perso
</commit_message>
<xml_diff>
--- a/BDD/Présentation/Dossier Technique.docx
+++ b/BDD/Présentation/Dossier Technique.docx
@@ -83,7 +83,7 @@
           <w:r>
             <w:fldChar w:fldCharType="separate"/>
           </w:r>
-          <w:hyperlink w:anchor="_Toc196514535" w:history="1">
+          <w:hyperlink w:anchor="_Toc196660586" w:history="1">
             <w:r>
               <w:rPr>
                 <w:rStyle w:val="Lienhypertexte"/>
@@ -110,7 +110,7 @@
                 <w:noProof/>
                 <w:webHidden/>
               </w:rPr>
-              <w:instrText xml:space="preserve"> PAGEREF _Toc196514535 \h </w:instrText>
+              <w:instrText xml:space="preserve"> PAGEREF _Toc196660586 \h </w:instrText>
             </w:r>
             <w:r>
               <w:rPr>
@@ -156,7 +156,7 @@
               <w14:ligatures w14:val="standardContextual"/>
             </w:rPr>
           </w:pPr>
-          <w:hyperlink w:anchor="_Toc196514536" w:history="1">
+          <w:hyperlink w:anchor="_Toc196660587" w:history="1">
             <w:r>
               <w:rPr>
                 <w:rStyle w:val="Lienhypertexte"/>
@@ -183,7 +183,7 @@
                 <w:noProof/>
                 <w:webHidden/>
               </w:rPr>
-              <w:instrText xml:space="preserve"> PAGEREF _Toc196514536 \h </w:instrText>
+              <w:instrText xml:space="preserve"> PAGEREF _Toc196660587 \h </w:instrText>
             </w:r>
             <w:r>
               <w:rPr>
@@ -229,7 +229,7 @@
               <w14:ligatures w14:val="standardContextual"/>
             </w:rPr>
           </w:pPr>
-          <w:hyperlink w:anchor="_Toc196514537" w:history="1">
+          <w:hyperlink w:anchor="_Toc196660588" w:history="1">
             <w:r>
               <w:rPr>
                 <w:rStyle w:val="Lienhypertexte"/>
@@ -256,7 +256,7 @@
                 <w:noProof/>
                 <w:webHidden/>
               </w:rPr>
-              <w:instrText xml:space="preserve"> PAGEREF _Toc196514537 \h </w:instrText>
+              <w:instrText xml:space="preserve"> PAGEREF _Toc196660588 \h </w:instrText>
             </w:r>
             <w:r>
               <w:rPr>
@@ -301,7 +301,7 @@
               <w:lang w:eastAsia="fr-FR"/>
             </w:rPr>
           </w:pPr>
-          <w:hyperlink w:anchor="_Toc196514538" w:history="1">
+          <w:hyperlink w:anchor="_Toc196660589" w:history="1">
             <w:r>
               <w:rPr>
                 <w:rStyle w:val="Lienhypertexte"/>
@@ -328,7 +328,7 @@
                 <w:noProof/>
                 <w:webHidden/>
               </w:rPr>
-              <w:instrText xml:space="preserve"> PAGEREF _Toc196514538 \h </w:instrText>
+              <w:instrText xml:space="preserve"> PAGEREF _Toc196660589 \h </w:instrText>
             </w:r>
             <w:r>
               <w:rPr>
@@ -374,7 +374,7 @@
               <w14:ligatures w14:val="standardContextual"/>
             </w:rPr>
           </w:pPr>
-          <w:hyperlink w:anchor="_Toc196514539" w:history="1">
+          <w:hyperlink w:anchor="_Toc196660590" w:history="1">
             <w:r>
               <w:rPr>
                 <w:rStyle w:val="Lienhypertexte"/>
@@ -401,7 +401,7 @@
                 <w:noProof/>
                 <w:webHidden/>
               </w:rPr>
-              <w:instrText xml:space="preserve"> PAGEREF _Toc196514539 \h </w:instrText>
+              <w:instrText xml:space="preserve"> PAGEREF _Toc196660590 \h </w:instrText>
             </w:r>
             <w:r>
               <w:rPr>
@@ -447,7 +447,7 @@
               <w14:ligatures w14:val="standardContextual"/>
             </w:rPr>
           </w:pPr>
-          <w:hyperlink w:anchor="_Toc196514540" w:history="1">
+          <w:hyperlink w:anchor="_Toc196660591" w:history="1">
             <w:r>
               <w:rPr>
                 <w:rStyle w:val="Lienhypertexte"/>
@@ -474,7 +474,7 @@
                 <w:noProof/>
                 <w:webHidden/>
               </w:rPr>
-              <w:instrText xml:space="preserve"> PAGEREF _Toc196514540 \h </w:instrText>
+              <w:instrText xml:space="preserve"> PAGEREF _Toc196660591 \h </w:instrText>
             </w:r>
             <w:r>
               <w:rPr>
@@ -520,7 +520,7 @@
               <w14:ligatures w14:val="standardContextual"/>
             </w:rPr>
           </w:pPr>
-          <w:hyperlink w:anchor="_Toc196514541" w:history="1">
+          <w:hyperlink w:anchor="_Toc196660592" w:history="1">
             <w:r>
               <w:rPr>
                 <w:rStyle w:val="Lienhypertexte"/>
@@ -547,7 +547,7 @@
                 <w:noProof/>
                 <w:webHidden/>
               </w:rPr>
-              <w:instrText xml:space="preserve"> PAGEREF _Toc196514541 \h </w:instrText>
+              <w:instrText xml:space="preserve"> PAGEREF _Toc196660592 \h </w:instrText>
             </w:r>
             <w:r>
               <w:rPr>
@@ -593,7 +593,7 @@
               <w14:ligatures w14:val="standardContextual"/>
             </w:rPr>
           </w:pPr>
-          <w:hyperlink w:anchor="_Toc196514542" w:history="1">
+          <w:hyperlink w:anchor="_Toc196660593" w:history="1">
             <w:r>
               <w:rPr>
                 <w:rStyle w:val="Lienhypertexte"/>
@@ -620,7 +620,7 @@
                 <w:noProof/>
                 <w:webHidden/>
               </w:rPr>
-              <w:instrText xml:space="preserve"> PAGEREF _Toc196514542 \h </w:instrText>
+              <w:instrText xml:space="preserve"> PAGEREF _Toc196660593 \h </w:instrText>
             </w:r>
             <w:r>
               <w:rPr>
@@ -666,7 +666,7 @@
               <w14:ligatures w14:val="standardContextual"/>
             </w:rPr>
           </w:pPr>
-          <w:hyperlink w:anchor="_Toc196514543" w:history="1">
+          <w:hyperlink w:anchor="_Toc196660594" w:history="1">
             <w:r>
               <w:rPr>
                 <w:rStyle w:val="Lienhypertexte"/>
@@ -693,7 +693,7 @@
                 <w:noProof/>
                 <w:webHidden/>
               </w:rPr>
-              <w:instrText xml:space="preserve"> PAGEREF _Toc196514543 \h </w:instrText>
+              <w:instrText xml:space="preserve"> PAGEREF _Toc196660594 \h </w:instrText>
             </w:r>
             <w:r>
               <w:rPr>
@@ -739,7 +739,7 @@
               <w14:ligatures w14:val="standardContextual"/>
             </w:rPr>
           </w:pPr>
-          <w:hyperlink w:anchor="_Toc196514544" w:history="1">
+          <w:hyperlink w:anchor="_Toc196660595" w:history="1">
             <w:r>
               <w:rPr>
                 <w:rStyle w:val="Lienhypertexte"/>
@@ -766,7 +766,7 @@
                 <w:noProof/>
                 <w:webHidden/>
               </w:rPr>
-              <w:instrText xml:space="preserve"> PAGEREF _Toc196514544 \h </w:instrText>
+              <w:instrText xml:space="preserve"> PAGEREF _Toc196660595 \h </w:instrText>
             </w:r>
             <w:r>
               <w:rPr>
@@ -786,7 +786,7 @@
                 <w:noProof/>
                 <w:webHidden/>
               </w:rPr>
-              <w:t>7</w:t>
+              <w:t>8</w:t>
             </w:r>
             <w:r>
               <w:rPr>
@@ -812,7 +812,7 @@
               <w14:ligatures w14:val="standardContextual"/>
             </w:rPr>
           </w:pPr>
-          <w:hyperlink w:anchor="_Toc196514545" w:history="1">
+          <w:hyperlink w:anchor="_Toc196660596" w:history="1">
             <w:r>
               <w:rPr>
                 <w:rStyle w:val="Lienhypertexte"/>
@@ -839,7 +839,7 @@
                 <w:noProof/>
                 <w:webHidden/>
               </w:rPr>
-              <w:instrText xml:space="preserve"> PAGEREF _Toc196514545 \h </w:instrText>
+              <w:instrText xml:space="preserve"> PAGEREF _Toc196660596 \h </w:instrText>
             </w:r>
             <w:r>
               <w:rPr>
@@ -885,7 +885,7 @@
               <w14:ligatures w14:val="standardContextual"/>
             </w:rPr>
           </w:pPr>
-          <w:hyperlink w:anchor="_Toc196514546" w:history="1">
+          <w:hyperlink w:anchor="_Toc196660597" w:history="1">
             <w:r>
               <w:rPr>
                 <w:rStyle w:val="Lienhypertexte"/>
@@ -912,7 +912,7 @@
                 <w:noProof/>
                 <w:webHidden/>
               </w:rPr>
-              <w:instrText xml:space="preserve"> PAGEREF _Toc196514546 \h </w:instrText>
+              <w:instrText xml:space="preserve"> PAGEREF _Toc196660597 \h </w:instrText>
             </w:r>
             <w:r>
               <w:rPr>
@@ -958,7 +958,7 @@
               <w14:ligatures w14:val="standardContextual"/>
             </w:rPr>
           </w:pPr>
-          <w:hyperlink w:anchor="_Toc196514547" w:history="1">
+          <w:hyperlink w:anchor="_Toc196660598" w:history="1">
             <w:r>
               <w:rPr>
                 <w:rStyle w:val="Lienhypertexte"/>
@@ -985,7 +985,7 @@
                 <w:noProof/>
                 <w:webHidden/>
               </w:rPr>
-              <w:instrText xml:space="preserve"> PAGEREF _Toc196514547 \h </w:instrText>
+              <w:instrText xml:space="preserve"> PAGEREF _Toc196660598 \h </w:instrText>
             </w:r>
             <w:r>
               <w:rPr>
@@ -1031,7 +1031,7 @@
               <w14:ligatures w14:val="standardContextual"/>
             </w:rPr>
           </w:pPr>
-          <w:hyperlink w:anchor="_Toc196514548" w:history="1">
+          <w:hyperlink w:anchor="_Toc196660599" w:history="1">
             <w:r>
               <w:rPr>
                 <w:rStyle w:val="Lienhypertexte"/>
@@ -1058,7 +1058,7 @@
                 <w:noProof/>
                 <w:webHidden/>
               </w:rPr>
-              <w:instrText xml:space="preserve"> PAGEREF _Toc196514548 \h </w:instrText>
+              <w:instrText xml:space="preserve"> PAGEREF _Toc196660599 \h </w:instrText>
             </w:r>
             <w:r>
               <w:rPr>
@@ -1078,7 +1078,7 @@
                 <w:noProof/>
                 <w:webHidden/>
               </w:rPr>
-              <w:t>11</w:t>
+              <w:t>13</w:t>
             </w:r>
             <w:r>
               <w:rPr>
@@ -1142,7 +1142,7 @@
       <w:pPr>
         <w:pStyle w:val="Titre1"/>
       </w:pPr>
-      <w:bookmarkStart w:id="1" w:name="_Toc196514535"/>
+      <w:bookmarkStart w:id="1" w:name="_Toc196660586"/>
       <w:bookmarkEnd w:id="0"/>
       <w:r>
         <w:lastRenderedPageBreak/>
@@ -1157,7 +1157,7 @@
       <w:pPr>
         <w:pStyle w:val="Titre2"/>
       </w:pPr>
-      <w:bookmarkStart w:id="2" w:name="_Toc196514536"/>
+      <w:bookmarkStart w:id="2" w:name="_Toc196660587"/>
       <w:r>
         <w:t xml:space="preserve">1.1 - </w:t>
       </w:r>
@@ -1176,7 +1176,7 @@
       <w:pPr>
         <w:pStyle w:val="Titre2"/>
       </w:pPr>
-      <w:bookmarkStart w:id="3" w:name="_Toc196514537"/>
+      <w:bookmarkStart w:id="3" w:name="_Toc196660588"/>
       <w:r>
         <w:t xml:space="preserve">1.2 - </w:t>
       </w:r>
@@ -1196,7 +1196,7 @@
         <w:pStyle w:val="Titre1"/>
         <w:jc w:val="both"/>
       </w:pPr>
-      <w:bookmarkStart w:id="4" w:name="_Toc196514538"/>
+      <w:bookmarkStart w:id="4" w:name="_Toc196660589"/>
       <w:r>
         <w:t>I</w:t>
       </w:r>
@@ -1213,18 +1213,12 @@
         <w:pStyle w:val="Titre2"/>
         <w:jc w:val="both"/>
       </w:pPr>
-      <w:bookmarkStart w:id="5" w:name="_Toc196514539"/>
+      <w:bookmarkStart w:id="5" w:name="_Toc196660590"/>
       <w:r>
         <w:t>2</w:t>
       </w:r>
       <w:r>
-        <w:t>.</w:t>
-      </w:r>
-      <w:r>
-        <w:t>1</w:t>
-      </w:r>
-      <w:r>
-        <w:t xml:space="preserve"> – Modèle conceptuel de données</w:t>
+        <w:t>.1 – Modèle conceptuel de données</w:t>
       </w:r>
       <w:bookmarkEnd w:id="5"/>
     </w:p>
@@ -1315,13 +1309,7 @@
         </w:rPr>
       </w:pPr>
       <w:r>
-        <w:t xml:space="preserve">Figure </w:t>
-      </w:r>
-      <w:r>
-        <w:t>1</w:t>
-      </w:r>
-      <w:r>
-        <w:t xml:space="preserve"> Modèle conceptuel de données</w:t>
+        <w:t>Figure 1 Modèle conceptuel de données</w:t>
       </w:r>
     </w:p>
     <w:p>
@@ -1347,7 +1335,7 @@
           <w:noProof/>
         </w:rPr>
       </w:pPr>
-      <w:bookmarkStart w:id="6" w:name="_Toc196514540"/>
+      <w:bookmarkStart w:id="6" w:name="_Toc196660591"/>
       <w:r>
         <w:rPr>
           <w:noProof/>
@@ -1472,7 +1460,7 @@
         <w:pStyle w:val="Titre2"/>
         <w:jc w:val="both"/>
       </w:pPr>
-      <w:bookmarkStart w:id="7" w:name="_Toc196514541"/>
+      <w:bookmarkStart w:id="7" w:name="_Toc196660592"/>
       <w:r>
         <w:lastRenderedPageBreak/>
         <w:t>2</w:t>
@@ -1598,7 +1586,7 @@
         <w:pStyle w:val="Titre2"/>
         <w:jc w:val="both"/>
       </w:pPr>
-      <w:bookmarkStart w:id="8" w:name="_Toc196514542"/>
+      <w:bookmarkStart w:id="8" w:name="_Toc196660593"/>
       <w:r>
         <w:t>2</w:t>
       </w:r>
@@ -1735,7 +1723,7 @@
       <w:pPr>
         <w:pStyle w:val="Titre2"/>
       </w:pPr>
-      <w:bookmarkStart w:id="9" w:name="_Toc196514543"/>
+      <w:bookmarkStart w:id="9" w:name="_Toc196660594"/>
       <w:r>
         <w:t>2</w:t>
       </w:r>
@@ -1822,7 +1810,7 @@
           <w:i/>
           <w:iCs/>
         </w:rPr>
-        <w:t>5</w:t>
+        <w:t>4</w:t>
       </w:r>
       <w:r>
         <w:t>. C’est une version simplifiée par soucis de clarté, mais toute les classes hérite de Base, une classe de la bibliothèque SQLAlchemy. Elles sont aussi composées de la classe Column (toujours de SQLAlchemy) qui permet de créer un attribut intégrable dans la base de données. Une version du diagramme plus détaillée, avec notamment la classe Base et la classe Column, est disponible sur notre GitHub.</w:t>
@@ -1856,7 +1844,7 @@
           <w:i/>
           <w:iCs/>
         </w:rPr>
-        <w:t>4</w:t>
+        <w:t>5</w:t>
       </w:r>
       <w:r>
         <w:t>.</w:t>
@@ -1882,7 +1870,69 @@
         </w:rPr>
         <w:lastRenderedPageBreak/>
         <w:drawing>
-          <wp:inline distT="0" distB="0" distL="0" distR="0" wp14:anchorId="23BA9874" wp14:editId="5CF25CEB">
+          <wp:inline distT="0" distB="0" distL="0" distR="0" wp14:anchorId="0D7F2AE8" wp14:editId="48ED607D">
+            <wp:extent cx="4948662" cy="8342489"/>
+            <wp:effectExtent l="0" t="0" r="4445" b="1905"/>
+            <wp:docPr id="677135983" name="Image 1" descr="Une image contenant texte, diagramme, Plan, Rectangle&#10;&#10;Le contenu généré par l’IA peut être incorrect."/>
+            <wp:cNvGraphicFramePr>
+              <a:graphicFrameLocks xmlns:a="http://schemas.openxmlformats.org/drawingml/2006/main" noChangeAspect="1"/>
+            </wp:cNvGraphicFramePr>
+            <a:graphic xmlns:a="http://schemas.openxmlformats.org/drawingml/2006/main">
+              <a:graphicData uri="http://schemas.openxmlformats.org/drawingml/2006/picture">
+                <pic:pic xmlns:pic="http://schemas.openxmlformats.org/drawingml/2006/picture">
+                  <pic:nvPicPr>
+                    <pic:cNvPr id="677135983" name="Image 1" descr="Une image contenant texte, diagramme, Plan, Rectangle&#10;&#10;Le contenu généré par l’IA peut être incorrect."/>
+                    <pic:cNvPicPr/>
+                  </pic:nvPicPr>
+                  <pic:blipFill>
+                    <a:blip r:embed="rId14">
+                      <a:extLst>
+                        <a:ext uri="{28A0092B-C50C-407E-A947-70E740481C1C}">
+                          <a14:useLocalDpi xmlns:a14="http://schemas.microsoft.com/office/drawing/2010/main" val="0"/>
+                        </a:ext>
+                      </a:extLst>
+                    </a:blip>
+                    <a:stretch>
+                      <a:fillRect/>
+                    </a:stretch>
+                  </pic:blipFill>
+                  <pic:spPr>
+                    <a:xfrm>
+                      <a:off x="0" y="0"/>
+                      <a:ext cx="4951564" cy="8347381"/>
+                    </a:xfrm>
+                    <a:prstGeom prst="rect">
+                      <a:avLst/>
+                    </a:prstGeom>
+                  </pic:spPr>
+                </pic:pic>
+              </a:graphicData>
+            </a:graphic>
+          </wp:inline>
+        </w:drawing>
+      </w:r>
+    </w:p>
+    <w:p>
+      <w:pPr>
+        <w:pStyle w:val="Lgende"/>
+        <w:jc w:val="center"/>
+      </w:pPr>
+      <w:r>
+        <w:t>Figure 4 Diagramme de classe (simplifié) relatif à SQLAlchemy</w:t>
+      </w:r>
+    </w:p>
+    <w:p>
+      <w:pPr>
+        <w:keepNext/>
+        <w:jc w:val="center"/>
+      </w:pPr>
+      <w:r>
+        <w:rPr>
+          <w:noProof/>
+        </w:rPr>
+        <w:lastRenderedPageBreak/>
+        <w:drawing>
+          <wp:inline distT="0" distB="0" distL="0" distR="0" wp14:anchorId="42854B9D" wp14:editId="0EB29743">
             <wp:extent cx="4143023" cy="3704608"/>
             <wp:effectExtent l="0" t="0" r="0" b="0"/>
             <wp:docPr id="2082745744" name="Image 4" descr="Une image contenant texte, capture d’écran, diagramme, ligne&#10;&#10;Le contenu généré par l’IA peut être incorrect."/>
@@ -1897,7 +1947,7 @@
                     <pic:cNvPicPr/>
                   </pic:nvPicPr>
                   <pic:blipFill>
-                    <a:blip r:embed="rId14">
+                    <a:blip r:embed="rId15">
                       <a:extLst>
                         <a:ext uri="{28A0092B-C50C-407E-A947-70E740481C1C}">
                           <a14:useLocalDpi xmlns:a14="http://schemas.microsoft.com/office/drawing/2010/main" val="0"/>
@@ -1930,92 +1980,11 @@
         <w:jc w:val="center"/>
       </w:pPr>
       <w:r>
-        <w:t xml:space="preserve">Figure </w:t>
-      </w:r>
-      <w:r>
-        <w:t>4</w:t>
-      </w:r>
-      <w:r>
-        <w:t xml:space="preserve"> Diagramme de classe (partielle) relatif à Pydantic</w:t>
-      </w:r>
-    </w:p>
-    <w:p>
-      <w:pPr>
-        <w:keepNext/>
-        <w:jc w:val="center"/>
-      </w:pPr>
-      <w:r>
-        <w:rPr>
-          <w:noProof/>
-        </w:rPr>
-        <w:lastRenderedPageBreak/>
-        <w:drawing>
-          <wp:inline distT="0" distB="0" distL="0" distR="0" wp14:anchorId="0D7F2AE8" wp14:editId="48ED607D">
-            <wp:extent cx="4948662" cy="8342489"/>
-            <wp:effectExtent l="0" t="0" r="4445" b="1905"/>
-            <wp:docPr id="677135983" name="Image 1" descr="Une image contenant texte, diagramme, Plan, Rectangle&#10;&#10;Le contenu généré par l’IA peut être incorrect."/>
-            <wp:cNvGraphicFramePr>
-              <a:graphicFrameLocks xmlns:a="http://schemas.openxmlformats.org/drawingml/2006/main" noChangeAspect="1"/>
-            </wp:cNvGraphicFramePr>
-            <a:graphic xmlns:a="http://schemas.openxmlformats.org/drawingml/2006/main">
-              <a:graphicData uri="http://schemas.openxmlformats.org/drawingml/2006/picture">
-                <pic:pic xmlns:pic="http://schemas.openxmlformats.org/drawingml/2006/picture">
-                  <pic:nvPicPr>
-                    <pic:cNvPr id="677135983" name="Image 1" descr="Une image contenant texte, diagramme, Plan, Rectangle&#10;&#10;Le contenu généré par l’IA peut être incorrect."/>
-                    <pic:cNvPicPr/>
-                  </pic:nvPicPr>
-                  <pic:blipFill>
-                    <a:blip r:embed="rId15">
-                      <a:extLst>
-                        <a:ext uri="{28A0092B-C50C-407E-A947-70E740481C1C}">
-                          <a14:useLocalDpi xmlns:a14="http://schemas.microsoft.com/office/drawing/2010/main" val="0"/>
-                        </a:ext>
-                      </a:extLst>
-                    </a:blip>
-                    <a:stretch>
-                      <a:fillRect/>
-                    </a:stretch>
-                  </pic:blipFill>
-                  <pic:spPr>
-                    <a:xfrm>
-                      <a:off x="0" y="0"/>
-                      <a:ext cx="4951564" cy="8347381"/>
-                    </a:xfrm>
-                    <a:prstGeom prst="rect">
-                      <a:avLst/>
-                    </a:prstGeom>
-                  </pic:spPr>
-                </pic:pic>
-              </a:graphicData>
-            </a:graphic>
-          </wp:inline>
-        </w:drawing>
-      </w:r>
-    </w:p>
-    <w:p>
-      <w:pPr>
-        <w:pStyle w:val="Lgende"/>
-        <w:jc w:val="center"/>
-      </w:pPr>
-      <w:r>
-        <w:t xml:space="preserve">Figure </w:t>
-      </w:r>
-      <w:r>
-        <w:t>5</w:t>
-      </w:r>
-      <w:r>
-        <w:t xml:space="preserve"> Diagramme de classe </w:t>
-      </w:r>
-      <w:r>
-        <w:t xml:space="preserve">(simplifié) </w:t>
-      </w:r>
-      <w:r>
-        <w:t>relatif à SQLAlchemy</w:t>
-      </w:r>
-    </w:p>
-    <w:p>
-      <w:r>
-        <w:lastRenderedPageBreak/>
+        <w:t>Figure 5 Diagramme de classe (partielle) relatif à Pydantic</w:t>
+      </w:r>
+    </w:p>
+    <w:p>
+      <w:r>
         <w:t>L’organisation des fichiers est la suivante :</w:t>
       </w:r>
     </w:p>
@@ -2134,8 +2103,9 @@
       <w:pPr>
         <w:pStyle w:val="Titre2"/>
       </w:pPr>
-      <w:bookmarkStart w:id="10" w:name="_Toc196514544"/>
-      <w:r>
+      <w:bookmarkStart w:id="10" w:name="_Toc196660595"/>
+      <w:r>
+        <w:lastRenderedPageBreak/>
         <w:t>2</w:t>
       </w:r>
       <w:r>
@@ -2334,7 +2304,6 @@
     <w:p/>
     <w:p>
       <w:r>
-        <w:lastRenderedPageBreak/>
         <w:t>Pour le PGS :</w:t>
       </w:r>
     </w:p>
@@ -2463,7 +2432,7 @@
       <w:pPr>
         <w:pStyle w:val="Titre2"/>
       </w:pPr>
-      <w:bookmarkStart w:id="11" w:name="_Toc196514545"/>
+      <w:bookmarkStart w:id="11" w:name="_Toc196660596"/>
       <w:r>
         <w:t>2</w:t>
       </w:r>
@@ -2479,7 +2448,7 @@
       <w:pPr>
         <w:pStyle w:val="Titre3"/>
       </w:pPr>
-      <w:bookmarkStart w:id="12" w:name="_Toc196514546"/>
+      <w:bookmarkStart w:id="12" w:name="_Toc196660597"/>
       <w:r>
         <w:t>2</w:t>
       </w:r>
@@ -2522,6 +2491,7 @@
         <w:rPr>
           <w:noProof/>
         </w:rPr>
+        <w:lastRenderedPageBreak/>
         <w:drawing>
           <wp:inline distT="0" distB="0" distL="0" distR="0" wp14:anchorId="3154B8D9" wp14:editId="60E74787">
             <wp:extent cx="5760720" cy="2189480"/>
@@ -2653,7 +2623,6 @@
         <w:rPr>
           <w:noProof/>
         </w:rPr>
-        <w:lastRenderedPageBreak/>
         <w:drawing>
           <wp:inline distT="0" distB="0" distL="0" distR="0" wp14:anchorId="41C5623A" wp14:editId="2658D972">
             <wp:extent cx="5760720" cy="3350260"/>
@@ -2703,33 +2672,19 @@
         <w:t xml:space="preserve">7 </w:t>
       </w:r>
       <w:r>
-        <w:fldChar w:fldCharType="begin"/>
-      </w:r>
-      <w:r>
-        <w:instrText xml:space="preserve"> SEQ Figure \* ARABIC </w:instrText>
-      </w:r>
-      <w:r>
-        <w:fldChar w:fldCharType="separate"/>
-      </w:r>
+        <w:t>Contenue partiel du fichier models.py</w:t>
+      </w:r>
+    </w:p>
+    <w:p>
+      <w:pPr>
+        <w:keepNext/>
+        <w:jc w:val="center"/>
+      </w:pPr>
       <w:r>
         <w:rPr>
           <w:noProof/>
         </w:rPr>
-        <w:fldChar w:fldCharType="end"/>
-      </w:r>
-      <w:r>
-        <w:t>Contenue partiel du fichier models.py</w:t>
-      </w:r>
-    </w:p>
-    <w:p>
-      <w:pPr>
-        <w:keepNext/>
-        <w:jc w:val="center"/>
-      </w:pPr>
-      <w:r>
-        <w:rPr>
-          <w:noProof/>
-        </w:rPr>
+        <w:lastRenderedPageBreak/>
         <w:drawing>
           <wp:inline distT="0" distB="0" distL="0" distR="0" wp14:anchorId="3CF23B7D" wp14:editId="6E4642F2">
             <wp:extent cx="3115973" cy="4888089"/>
@@ -2786,9 +2741,8 @@
       <w:pPr>
         <w:pStyle w:val="Titre3"/>
       </w:pPr>
-      <w:bookmarkStart w:id="13" w:name="_Toc196514547"/>
-      <w:r>
-        <w:lastRenderedPageBreak/>
+      <w:bookmarkStart w:id="13" w:name="_Toc196660598"/>
+      <w:r>
         <w:t>2</w:t>
       </w:r>
       <w:r>
@@ -2838,8 +2792,9 @@
         <w:rPr>
           <w:noProof/>
         </w:rPr>
+        <w:lastRenderedPageBreak/>
         <w:drawing>
-          <wp:inline distT="0" distB="0" distL="0" distR="0" wp14:anchorId="5F6099DE" wp14:editId="6E89D196">
+          <wp:inline distT="0" distB="0" distL="0" distR="0" wp14:anchorId="5F6099DE" wp14:editId="5763426C">
             <wp:extent cx="6353175" cy="4699053"/>
             <wp:effectExtent l="0" t="0" r="0" b="6350"/>
             <wp:docPr id="1120196627" name="Image 1" descr="Une image contenant texte, capture d’écran, diagramme, Parallèle&#10;&#10;Le contenu généré par l’IA peut être incorrect."/>
@@ -2893,46 +2848,1149 @@
         <w:t>9</w:t>
       </w:r>
       <w:r>
-        <w:fldChar w:fldCharType="begin"/>
-      </w:r>
-      <w:r>
-        <w:instrText xml:space="preserve"> SEQ Figure \* ARABIC </w:instrText>
-      </w:r>
-      <w:r>
-        <w:fldChar w:fldCharType="separate"/>
-      </w:r>
-      <w:r>
+        <w:t xml:space="preserve"> Diagramme de séquence pour l'accès à une salle</w:t>
+      </w:r>
+    </w:p>
+    <w:p>
+      <w:r>
+        <w:t xml:space="preserve">L’API va donc recevoir l’UID d’un badge ainsi que l’adresse mac de la PEA, </w:t>
+      </w:r>
+      <w:r>
+        <w:t>ensuite elle va interroger la BDD (base de données) pour récupérer la PEA correspondant à l’adresse mac, vérifier que c’est bien une PEA et pas une BAE, récupérer le badge puis l’utilisateur lié au badge. Ensuite elle va vérifier si le badge est bien actif sur le campus et récupérer la salle où est installé la PEA.</w:t>
+      </w:r>
+      <w:r>
+        <w:tab/>
+      </w:r>
+      <w:r>
+        <w:t>Pour vérifier l’autorisation l’API récupère l’autorisation correspondant à l’utilisateur et à la salle (s’il y en a une), ainsi que le possible cours de l’utilisateur à cette heure-ci. Ainsi l’API détermine si l’utilisateur est autorisé à rentré ou non et renvoie le nom, prénom, rôle et l’autorisation de l’utilisateur si oui.</w:t>
+      </w:r>
+    </w:p>
+    <w:p>
+      <w:r>
+        <w:t>Précision, à chaque fois que l’api récupère une entrée dans la base de données, une vérification est faite pour vérifier qu’une donnée est bien trouvée, sinon une erreur se lève.</w:t>
+      </w:r>
+    </w:p>
+    <w:p>
+      <w:r>
+        <w:t>Ensuite à partir de ce diagramme on réalise le plan de test</w:t>
+      </w:r>
+      <w:r>
+        <w:t> :</w:t>
+      </w:r>
+    </w:p>
+    <w:p/>
+    <w:p>
+      <w:pPr>
         <w:rPr>
-          <w:noProof/>
+          <w:b/>
+          <w:bCs/>
         </w:rPr>
-        <w:fldChar w:fldCharType="end"/>
-      </w:r>
-      <w:r>
-        <w:t xml:space="preserve"> Diagramme de séquence pour l'accès à une salle</w:t>
-      </w:r>
-    </w:p>
-    <w:p>
-      <w:r>
-        <w:t xml:space="preserve">L’API va donc recevoir l’UID d’un badge ainsi que l’adresse mac de la PEA, </w:t>
-      </w:r>
-      <w:r>
-        <w:t>ensuite elle va interroger la BDD (base de données) pour récupérer la PEA correspondant à l’adresse mac, vérifier que c’est bien une PEA et pas une BAE, récupérer le badge puis l’utilisateur lié au badge. Ensuite elle va vérifier si le badge est bien actif sur le campus et récupérer la salle où est installé la PEA.</w:t>
-      </w:r>
-      <w:r>
-        <w:tab/>
-      </w:r>
-      <w:r>
-        <w:t>Pour vérifier l’autorisation l’API récupère l’autorisation correspondant à l’utilisateur et à la salle (s’il y en a une), ainsi que le possible cours de l’utilisateur à cette heure-ci. Ainsi l’API détermine si l’utilisateur est autorisé à rentré ou non et renvoie le nom, prénom, rôle et l’autorisation de l’utilisateur si oui.</w:t>
-      </w:r>
-    </w:p>
-    <w:p>
-      <w:r>
-        <w:t>Précision, à chaque fois que l’api récupère une entrée dans la base de données, une vérification est faite pour vérifier qu’une donnée est bien trouvée, sinon une erreur se lève.</w:t>
-      </w:r>
-    </w:p>
-    <w:p>
-      <w:r>
-        <w:t>Ensuite à partir de ce diagramme on réalise le plan de test (</w:t>
+      </w:pPr>
+      <w:r>
+        <w:rPr>
+          <w:b/>
+          <w:bCs/>
+        </w:rPr>
+        <w:t>1 - Identification du test</w:t>
+      </w:r>
+    </w:p>
+    <w:p>
+      <w:r>
+        <w:rPr>
+          <w:b/>
+          <w:bCs/>
+        </w:rPr>
+        <w:t>Nom</w:t>
+      </w:r>
+      <w:r>
+        <w:t xml:space="preserve"> : Test d'accès via badge RFID</w:t>
+      </w:r>
+      <w:r>
+        <w:br/>
+      </w:r>
+      <w:r>
+        <w:rPr>
+          <w:b/>
+          <w:bCs/>
+        </w:rPr>
+        <w:t>Numéro</w:t>
+      </w:r>
+      <w:r>
+        <w:t xml:space="preserve"> : T1</w:t>
+      </w:r>
+    </w:p>
+    <w:p/>
+    <w:p>
+      <w:pPr>
+        <w:rPr>
+          <w:b/>
+          <w:bCs/>
+        </w:rPr>
+      </w:pPr>
+      <w:r>
+        <w:rPr>
+          <w:b/>
+          <w:bCs/>
+        </w:rPr>
+        <w:lastRenderedPageBreak/>
+        <w:t>2 - Référence du module testé</w:t>
+      </w:r>
+    </w:p>
+    <w:p>
+      <w:r>
+        <w:t>routes/acces.py – Fonction verifierAcces</w:t>
+      </w:r>
+    </w:p>
+    <w:p/>
+    <w:p>
+      <w:pPr>
+        <w:rPr>
+          <w:b/>
+          <w:bCs/>
+        </w:rPr>
+      </w:pPr>
+      <w:r>
+        <w:rPr>
+          <w:b/>
+          <w:bCs/>
+        </w:rPr>
+        <w:t>3 - Objectif du test</w:t>
+      </w:r>
+    </w:p>
+    <w:p>
+      <w:r>
+        <w:t>Valider le comportement de la fonction verifierAcces dans tous les cas possibles : accès autorisé, refusé ou erreurs, selon les règles métiers.</w:t>
+      </w:r>
+    </w:p>
+    <w:p/>
+    <w:p>
+      <w:pPr>
+        <w:rPr>
+          <w:b/>
+          <w:bCs/>
+        </w:rPr>
+      </w:pPr>
+      <w:r>
+        <w:rPr>
+          <w:b/>
+          <w:bCs/>
+        </w:rPr>
+        <w:t>4 - Procédure du test</w:t>
+      </w:r>
+    </w:p>
+    <w:p>
+      <w:pPr>
+        <w:numPr>
+          <w:ilvl w:val="0"/>
+          <w:numId w:val="4"/>
+        </w:numPr>
+      </w:pPr>
+      <w:r>
+        <w:rPr>
+          <w:b/>
+          <w:bCs/>
+        </w:rPr>
+        <w:t>Initialisation</w:t>
+      </w:r>
+      <w:r>
+        <w:t xml:space="preserve"> : Préparer la BDD de test selon le scénario</w:t>
+      </w:r>
+    </w:p>
+    <w:p>
+      <w:pPr>
+        <w:numPr>
+          <w:ilvl w:val="0"/>
+          <w:numId w:val="4"/>
+        </w:numPr>
+      </w:pPr>
+      <w:r>
+        <w:rPr>
+          <w:b/>
+          <w:bCs/>
+        </w:rPr>
+        <w:t>Lancement</w:t>
+      </w:r>
+      <w:r>
+        <w:t xml:space="preserve"> : Requête POST envoyée à la route verifierAcces</w:t>
+      </w:r>
+    </w:p>
+    <w:p>
+      <w:pPr>
+        <w:numPr>
+          <w:ilvl w:val="0"/>
+          <w:numId w:val="4"/>
+        </w:numPr>
+      </w:pPr>
+      <w:r>
+        <w:rPr>
+          <w:b/>
+          <w:bCs/>
+        </w:rPr>
+        <w:t>Observation</w:t>
+      </w:r>
+      <w:r>
+        <w:t xml:space="preserve"> : Comparaison du code de réponse HTTP et du contenu avec les attentes</w:t>
+      </w:r>
+    </w:p>
+    <w:p/>
+    <w:p>
+      <w:pPr>
+        <w:rPr>
+          <w:b/>
+          <w:bCs/>
+        </w:rPr>
+      </w:pPr>
+      <w:r>
+        <w:rPr>
+          <w:b/>
+          <w:bCs/>
+        </w:rPr>
+        <w:t xml:space="preserve"> 5 - Résultats attendus</w:t>
+      </w:r>
+    </w:p>
+    <w:tbl>
+      <w:tblPr>
+        <w:tblW w:w="0" w:type="auto"/>
+        <w:tblCellSpacing w:w="15" w:type="dxa"/>
+        <w:tblCellMar>
+          <w:top w:w="15" w:type="dxa"/>
+          <w:left w:w="15" w:type="dxa"/>
+          <w:bottom w:w="15" w:type="dxa"/>
+          <w:right w:w="15" w:type="dxa"/>
+        </w:tblCellMar>
+        <w:tblLook w:val="04A0" w:firstRow="1" w:lastRow="0" w:firstColumn="1" w:lastColumn="0" w:noHBand="0" w:noVBand="1"/>
+      </w:tblPr>
+      <w:tblGrid>
+        <w:gridCol w:w="587"/>
+        <w:gridCol w:w="2093"/>
+        <w:gridCol w:w="2939"/>
+        <w:gridCol w:w="2352"/>
+        <w:gridCol w:w="1101"/>
+      </w:tblGrid>
+      <w:tr>
+        <w:trPr>
+          <w:tblHeader/>
+          <w:tblCellSpacing w:w="15" w:type="dxa"/>
+        </w:trPr>
+        <w:tc>
+          <w:tcPr>
+            <w:tcW w:w="0" w:type="auto"/>
+            <w:vAlign w:val="center"/>
+            <w:hideMark/>
+          </w:tcPr>
+          <w:p>
+            <w:pPr>
+              <w:rPr>
+                <w:b/>
+                <w:bCs/>
+              </w:rPr>
+            </w:pPr>
+            <w:r>
+              <w:rPr>
+                <w:b/>
+                <w:bCs/>
+              </w:rPr>
+              <w:t>N° Test</w:t>
+            </w:r>
+          </w:p>
+        </w:tc>
+        <w:tc>
+          <w:tcPr>
+            <w:tcW w:w="0" w:type="auto"/>
+            <w:vAlign w:val="center"/>
+            <w:hideMark/>
+          </w:tcPr>
+          <w:p>
+            <w:pPr>
+              <w:rPr>
+                <w:b/>
+                <w:bCs/>
+              </w:rPr>
+            </w:pPr>
+            <w:r>
+              <w:rPr>
+                <w:b/>
+                <w:bCs/>
+              </w:rPr>
+              <w:t>Condition</w:t>
+            </w:r>
+          </w:p>
+        </w:tc>
+        <w:tc>
+          <w:tcPr>
+            <w:tcW w:w="0" w:type="auto"/>
+            <w:vAlign w:val="center"/>
+            <w:hideMark/>
+          </w:tcPr>
+          <w:p>
+            <w:pPr>
+              <w:rPr>
+                <w:b/>
+                <w:bCs/>
+              </w:rPr>
+            </w:pPr>
+            <w:r>
+              <w:rPr>
+                <w:b/>
+                <w:bCs/>
+              </w:rPr>
+              <w:t>BDD Préparée</w:t>
+            </w:r>
+          </w:p>
+        </w:tc>
+        <w:tc>
+          <w:tcPr>
+            <w:tcW w:w="0" w:type="auto"/>
+            <w:vAlign w:val="center"/>
+            <w:hideMark/>
+          </w:tcPr>
+          <w:p>
+            <w:pPr>
+              <w:rPr>
+                <w:b/>
+                <w:bCs/>
+              </w:rPr>
+            </w:pPr>
+            <w:r>
+              <w:rPr>
+                <w:b/>
+                <w:bCs/>
+              </w:rPr>
+              <w:t>Résultat attendu</w:t>
+            </w:r>
+          </w:p>
+        </w:tc>
+        <w:tc>
+          <w:tcPr>
+            <w:tcW w:w="0" w:type="auto"/>
+            <w:vAlign w:val="center"/>
+            <w:hideMark/>
+          </w:tcPr>
+          <w:p>
+            <w:pPr>
+              <w:rPr>
+                <w:b/>
+                <w:bCs/>
+              </w:rPr>
+            </w:pPr>
+            <w:r>
+              <w:rPr>
+                <w:b/>
+                <w:bCs/>
+              </w:rPr>
+              <w:t>Statut attendu</w:t>
+            </w:r>
+          </w:p>
+        </w:tc>
+      </w:tr>
+      <w:tr>
+        <w:trPr>
+          <w:tblCellSpacing w:w="15" w:type="dxa"/>
+        </w:trPr>
+        <w:tc>
+          <w:tcPr>
+            <w:tcW w:w="0" w:type="auto"/>
+            <w:vAlign w:val="center"/>
+            <w:hideMark/>
+          </w:tcPr>
+          <w:p>
+            <w:r>
+              <w:t>1</w:t>
+            </w:r>
+          </w:p>
+        </w:tc>
+        <w:tc>
+          <w:tcPr>
+            <w:tcW w:w="0" w:type="auto"/>
+            <w:vAlign w:val="center"/>
+            <w:hideMark/>
+          </w:tcPr>
+          <w:p>
+            <w:r>
+              <w:t>MAC inconnue</w:t>
+            </w:r>
+          </w:p>
+        </w:tc>
+        <w:tc>
+          <w:tcPr>
+            <w:tcW w:w="0" w:type="auto"/>
+            <w:vAlign w:val="center"/>
+            <w:hideMark/>
+          </w:tcPr>
+          <w:p>
+            <w:r>
+              <w:t>Aucun équipement avec cette MAC</w:t>
+            </w:r>
+          </w:p>
+        </w:tc>
+        <w:tc>
+          <w:tcPr>
+            <w:tcW w:w="0" w:type="auto"/>
+            <w:vAlign w:val="center"/>
+            <w:hideMark/>
+          </w:tcPr>
+          <w:p>
+            <w:r>
+              <w:t>404 Équipement introuvable</w:t>
+            </w:r>
+          </w:p>
+        </w:tc>
+        <w:tc>
+          <w:tcPr>
+            <w:tcW w:w="0" w:type="auto"/>
+            <w:vAlign w:val="center"/>
+            <w:hideMark/>
+          </w:tcPr>
+          <w:p>
+            <w:r>
+              <w:t>Erreur</w:t>
+            </w:r>
+          </w:p>
+        </w:tc>
+      </w:tr>
+      <w:tr>
+        <w:trPr>
+          <w:tblCellSpacing w:w="15" w:type="dxa"/>
+        </w:trPr>
+        <w:tc>
+          <w:tcPr>
+            <w:tcW w:w="0" w:type="auto"/>
+            <w:vAlign w:val="center"/>
+            <w:hideMark/>
+          </w:tcPr>
+          <w:p>
+            <w:r>
+              <w:t>2</w:t>
+            </w:r>
+          </w:p>
+        </w:tc>
+        <w:tc>
+          <w:tcPr>
+            <w:tcW w:w="0" w:type="auto"/>
+            <w:vAlign w:val="center"/>
+            <w:hideMark/>
+          </w:tcPr>
+          <w:p>
+            <w:r>
+              <w:t>Equipement = BAE</w:t>
+            </w:r>
+          </w:p>
+        </w:tc>
+        <w:tc>
+          <w:tcPr>
+            <w:tcW w:w="0" w:type="auto"/>
+            <w:vAlign w:val="center"/>
+            <w:hideMark/>
+          </w:tcPr>
+          <w:p>
+            <w:r>
+              <w:t>MAC valide, type = 'BAE'</w:t>
+            </w:r>
+          </w:p>
+        </w:tc>
+        <w:tc>
+          <w:tcPr>
+            <w:tcW w:w="0" w:type="auto"/>
+            <w:vAlign w:val="center"/>
+            <w:hideMark/>
+          </w:tcPr>
+          <w:p>
+            <w:r>
+              <w:t>400 Mauvaise requête</w:t>
+            </w:r>
+          </w:p>
+        </w:tc>
+        <w:tc>
+          <w:tcPr>
+            <w:tcW w:w="0" w:type="auto"/>
+            <w:vAlign w:val="center"/>
+            <w:hideMark/>
+          </w:tcPr>
+          <w:p>
+            <w:r>
+              <w:t>Erreur</w:t>
+            </w:r>
+          </w:p>
+        </w:tc>
+      </w:tr>
+      <w:tr>
+        <w:trPr>
+          <w:tblCellSpacing w:w="15" w:type="dxa"/>
+        </w:trPr>
+        <w:tc>
+          <w:tcPr>
+            <w:tcW w:w="0" w:type="auto"/>
+            <w:vAlign w:val="center"/>
+            <w:hideMark/>
+          </w:tcPr>
+          <w:p>
+            <w:r>
+              <w:t>3</w:t>
+            </w:r>
+          </w:p>
+        </w:tc>
+        <w:tc>
+          <w:tcPr>
+            <w:tcW w:w="0" w:type="auto"/>
+            <w:vAlign w:val="center"/>
+            <w:hideMark/>
+          </w:tcPr>
+          <w:p>
+            <w:r>
+              <w:t>Badge inconnu</w:t>
+            </w:r>
+          </w:p>
+        </w:tc>
+        <w:tc>
+          <w:tcPr>
+            <w:tcW w:w="0" w:type="auto"/>
+            <w:vAlign w:val="center"/>
+            <w:hideMark/>
+          </w:tcPr>
+          <w:p>
+            <w:r>
+              <w:t>Aucun badge avec l'UID fourni</w:t>
+            </w:r>
+          </w:p>
+        </w:tc>
+        <w:tc>
+          <w:tcPr>
+            <w:tcW w:w="0" w:type="auto"/>
+            <w:vAlign w:val="center"/>
+            <w:hideMark/>
+          </w:tcPr>
+          <w:p>
+            <w:r>
+              <w:t>404 Badge inconnu ou non associé</w:t>
+            </w:r>
+          </w:p>
+        </w:tc>
+        <w:tc>
+          <w:tcPr>
+            <w:tcW w:w="0" w:type="auto"/>
+            <w:vAlign w:val="center"/>
+            <w:hideMark/>
+          </w:tcPr>
+          <w:p>
+            <w:r>
+              <w:t>Erreur</w:t>
+            </w:r>
+          </w:p>
+        </w:tc>
+      </w:tr>
+      <w:tr>
+        <w:trPr>
+          <w:tblCellSpacing w:w="15" w:type="dxa"/>
+        </w:trPr>
+        <w:tc>
+          <w:tcPr>
+            <w:tcW w:w="0" w:type="auto"/>
+            <w:vAlign w:val="center"/>
+            <w:hideMark/>
+          </w:tcPr>
+          <w:p>
+            <w:r>
+              <w:t>4</w:t>
+            </w:r>
+          </w:p>
+        </w:tc>
+        <w:tc>
+          <w:tcPr>
+            <w:tcW w:w="0" w:type="auto"/>
+            <w:vAlign w:val="center"/>
+            <w:hideMark/>
+          </w:tcPr>
+          <w:p>
+            <w:r>
+              <w:t>Badge non lié à utilisateur</w:t>
+            </w:r>
+          </w:p>
+        </w:tc>
+        <w:tc>
+          <w:tcPr>
+            <w:tcW w:w="0" w:type="auto"/>
+            <w:vAlign w:val="center"/>
+            <w:hideMark/>
+          </w:tcPr>
+          <w:p>
+            <w:r>
+              <w:t>Badge trouvé, id_utilisateur = NULL</w:t>
+            </w:r>
+          </w:p>
+        </w:tc>
+        <w:tc>
+          <w:tcPr>
+            <w:tcW w:w="0" w:type="auto"/>
+            <w:vAlign w:val="center"/>
+            <w:hideMark/>
+          </w:tcPr>
+          <w:p>
+            <w:r>
+              <w:t>404 Badge inconnu ou non associé</w:t>
+            </w:r>
+          </w:p>
+        </w:tc>
+        <w:tc>
+          <w:tcPr>
+            <w:tcW w:w="0" w:type="auto"/>
+            <w:vAlign w:val="center"/>
+            <w:hideMark/>
+          </w:tcPr>
+          <w:p>
+            <w:r>
+              <w:t>Erreur</w:t>
+            </w:r>
+          </w:p>
+        </w:tc>
+      </w:tr>
+      <w:tr>
+        <w:trPr>
+          <w:tblCellSpacing w:w="15" w:type="dxa"/>
+        </w:trPr>
+        <w:tc>
+          <w:tcPr>
+            <w:tcW w:w="0" w:type="auto"/>
+            <w:vAlign w:val="center"/>
+            <w:hideMark/>
+          </w:tcPr>
+          <w:p>
+            <w:r>
+              <w:t>5</w:t>
+            </w:r>
+          </w:p>
+        </w:tc>
+        <w:tc>
+          <w:tcPr>
+            <w:tcW w:w="0" w:type="auto"/>
+            <w:vAlign w:val="center"/>
+            <w:hideMark/>
+          </w:tcPr>
+          <w:p>
+            <w:r>
+              <w:t>Utilisateur inexistant</w:t>
+            </w:r>
+          </w:p>
+        </w:tc>
+        <w:tc>
+          <w:tcPr>
+            <w:tcW w:w="0" w:type="auto"/>
+            <w:vAlign w:val="center"/>
+            <w:hideMark/>
+          </w:tcPr>
+          <w:p>
+            <w:r>
+              <w:t>Badge avec id_utilisateur invalide</w:t>
+            </w:r>
+          </w:p>
+        </w:tc>
+        <w:tc>
+          <w:tcPr>
+            <w:tcW w:w="0" w:type="auto"/>
+            <w:vAlign w:val="center"/>
+            <w:hideMark/>
+          </w:tcPr>
+          <w:p>
+            <w:r>
+              <w:t>404 Utilisateur inconnu</w:t>
+            </w:r>
+          </w:p>
+        </w:tc>
+        <w:tc>
+          <w:tcPr>
+            <w:tcW w:w="0" w:type="auto"/>
+            <w:vAlign w:val="center"/>
+            <w:hideMark/>
+          </w:tcPr>
+          <w:p>
+            <w:r>
+              <w:t>Erreur</w:t>
+            </w:r>
+          </w:p>
+        </w:tc>
+      </w:tr>
+      <w:tr>
+        <w:trPr>
+          <w:tblCellSpacing w:w="15" w:type="dxa"/>
+        </w:trPr>
+        <w:tc>
+          <w:tcPr>
+            <w:tcW w:w="0" w:type="auto"/>
+            <w:vAlign w:val="center"/>
+            <w:hideMark/>
+          </w:tcPr>
+          <w:p>
+            <w:r>
+              <w:t>6</w:t>
+            </w:r>
+          </w:p>
+        </w:tc>
+        <w:tc>
+          <w:tcPr>
+            <w:tcW w:w="0" w:type="auto"/>
+            <w:vAlign w:val="center"/>
+            <w:hideMark/>
+          </w:tcPr>
+          <w:p>
+            <w:r>
+              <w:t>Badge désactivé</w:t>
+            </w:r>
+          </w:p>
+        </w:tc>
+        <w:tc>
+          <w:tcPr>
+            <w:tcW w:w="0" w:type="auto"/>
+            <w:vAlign w:val="center"/>
+            <w:hideMark/>
+          </w:tcPr>
+          <w:p>
+            <w:r>
+              <w:t>Badge trouvé, actif = False</w:t>
+            </w:r>
+          </w:p>
+        </w:tc>
+        <w:tc>
+          <w:tcPr>
+            <w:tcW w:w="0" w:type="auto"/>
+            <w:vAlign w:val="center"/>
+            <w:hideMark/>
+          </w:tcPr>
+          <w:p>
+            <w:r>
+              <w:t>403 Badge désactivé</w:t>
+            </w:r>
+          </w:p>
+        </w:tc>
+        <w:tc>
+          <w:tcPr>
+            <w:tcW w:w="0" w:type="auto"/>
+            <w:vAlign w:val="center"/>
+            <w:hideMark/>
+          </w:tcPr>
+          <w:p>
+            <w:r>
+              <w:t>Erreur</w:t>
+            </w:r>
+          </w:p>
+        </w:tc>
+      </w:tr>
+      <w:tr>
+        <w:trPr>
+          <w:tblCellSpacing w:w="15" w:type="dxa"/>
+        </w:trPr>
+        <w:tc>
+          <w:tcPr>
+            <w:tcW w:w="0" w:type="auto"/>
+            <w:vAlign w:val="center"/>
+            <w:hideMark/>
+          </w:tcPr>
+          <w:p>
+            <w:r>
+              <w:t>7</w:t>
+            </w:r>
+          </w:p>
+        </w:tc>
+        <w:tc>
+          <w:tcPr>
+            <w:tcW w:w="0" w:type="auto"/>
+            <w:vAlign w:val="center"/>
+            <w:hideMark/>
+          </w:tcPr>
+          <w:p>
+            <w:r>
+              <w:t>Equipement sans salle</w:t>
+            </w:r>
+          </w:p>
+        </w:tc>
+        <w:tc>
+          <w:tcPr>
+            <w:tcW w:w="0" w:type="auto"/>
+            <w:vAlign w:val="center"/>
+            <w:hideMark/>
+          </w:tcPr>
+          <w:p>
+            <w:r>
+              <w:t>Equipement trouvé, id_salle = NULL</w:t>
+            </w:r>
+          </w:p>
+        </w:tc>
+        <w:tc>
+          <w:tcPr>
+            <w:tcW w:w="0" w:type="auto"/>
+            <w:vAlign w:val="center"/>
+            <w:hideMark/>
+          </w:tcPr>
+          <w:p>
+            <w:r>
+              <w:t>404 Salle non trouvée</w:t>
+            </w:r>
+          </w:p>
+        </w:tc>
+        <w:tc>
+          <w:tcPr>
+            <w:tcW w:w="0" w:type="auto"/>
+            <w:vAlign w:val="center"/>
+            <w:hideMark/>
+          </w:tcPr>
+          <w:p>
+            <w:r>
+              <w:t>Erreur</w:t>
+            </w:r>
+          </w:p>
+        </w:tc>
+      </w:tr>
+      <w:tr>
+        <w:trPr>
+          <w:tblCellSpacing w:w="15" w:type="dxa"/>
+        </w:trPr>
+        <w:tc>
+          <w:tcPr>
+            <w:tcW w:w="0" w:type="auto"/>
+            <w:vAlign w:val="center"/>
+            <w:hideMark/>
+          </w:tcPr>
+          <w:p>
+            <w:r>
+              <w:t>8</w:t>
+            </w:r>
+          </w:p>
+        </w:tc>
+        <w:tc>
+          <w:tcPr>
+            <w:tcW w:w="0" w:type="auto"/>
+            <w:vAlign w:val="center"/>
+            <w:hideMark/>
+          </w:tcPr>
+          <w:p>
+            <w:r>
+              <w:t>Pas d’autorisation ni de cours</w:t>
+            </w:r>
+          </w:p>
+        </w:tc>
+        <w:tc>
+          <w:tcPr>
+            <w:tcW w:w="0" w:type="auto"/>
+            <w:vAlign w:val="center"/>
+            <w:hideMark/>
+          </w:tcPr>
+          <w:p>
+            <w:r>
+              <w:t>Aucun enregistrement dans Autorisation ou EDT</w:t>
+            </w:r>
+          </w:p>
+        </w:tc>
+        <w:tc>
+          <w:tcPr>
+            <w:tcW w:w="0" w:type="auto"/>
+            <w:vAlign w:val="center"/>
+            <w:hideMark/>
+          </w:tcPr>
+          <w:p>
+            <w:r>
+              <w:t>403 Accès refusé</w:t>
+            </w:r>
+          </w:p>
+        </w:tc>
+        <w:tc>
+          <w:tcPr>
+            <w:tcW w:w="0" w:type="auto"/>
+            <w:vAlign w:val="center"/>
+            <w:hideMark/>
+          </w:tcPr>
+          <w:p>
+            <w:r>
+              <w:t>Erreur</w:t>
+            </w:r>
+          </w:p>
+        </w:tc>
+      </w:tr>
+      <w:tr>
+        <w:trPr>
+          <w:tblCellSpacing w:w="15" w:type="dxa"/>
+        </w:trPr>
+        <w:tc>
+          <w:tcPr>
+            <w:tcW w:w="0" w:type="auto"/>
+            <w:vAlign w:val="center"/>
+            <w:hideMark/>
+          </w:tcPr>
+          <w:p>
+            <w:r>
+              <w:t>9</w:t>
+            </w:r>
+          </w:p>
+        </w:tc>
+        <w:tc>
+          <w:tcPr>
+            <w:tcW w:w="0" w:type="auto"/>
+            <w:vAlign w:val="center"/>
+            <w:hideMark/>
+          </w:tcPr>
+          <w:p>
+            <w:r>
+              <w:t>Autorisation non autorisée</w:t>
+            </w:r>
+          </w:p>
+        </w:tc>
+        <w:tc>
+          <w:tcPr>
+            <w:tcW w:w="0" w:type="auto"/>
+            <w:vAlign w:val="center"/>
+            <w:hideMark/>
+          </w:tcPr>
+          <w:p>
+            <w:r>
+              <w:t>Autorisation trouvée, autorisee = False</w:t>
+            </w:r>
+          </w:p>
+        </w:tc>
+        <w:tc>
+          <w:tcPr>
+            <w:tcW w:w="0" w:type="auto"/>
+            <w:vAlign w:val="center"/>
+            <w:hideMark/>
+          </w:tcPr>
+          <w:p>
+            <w:r>
+              <w:t>403 Accès refusé</w:t>
+            </w:r>
+          </w:p>
+        </w:tc>
+        <w:tc>
+          <w:tcPr>
+            <w:tcW w:w="0" w:type="auto"/>
+            <w:vAlign w:val="center"/>
+            <w:hideMark/>
+          </w:tcPr>
+          <w:p>
+            <w:r>
+              <w:t>Erreur</w:t>
+            </w:r>
+          </w:p>
+        </w:tc>
+      </w:tr>
+      <w:tr>
+        <w:trPr>
+          <w:tblCellSpacing w:w="15" w:type="dxa"/>
+        </w:trPr>
+        <w:tc>
+          <w:tcPr>
+            <w:tcW w:w="0" w:type="auto"/>
+            <w:vAlign w:val="center"/>
+            <w:hideMark/>
+          </w:tcPr>
+          <w:p>
+            <w:r>
+              <w:t>10</w:t>
+            </w:r>
+          </w:p>
+        </w:tc>
+        <w:tc>
+          <w:tcPr>
+            <w:tcW w:w="0" w:type="auto"/>
+            <w:vAlign w:val="center"/>
+            <w:hideMark/>
+          </w:tcPr>
+          <w:p>
+            <w:r>
+              <w:t>Autorisation autorisée</w:t>
+            </w:r>
+          </w:p>
+        </w:tc>
+        <w:tc>
+          <w:tcPr>
+            <w:tcW w:w="0" w:type="auto"/>
+            <w:vAlign w:val="center"/>
+            <w:hideMark/>
+          </w:tcPr>
+          <w:p>
+            <w:r>
+              <w:t>Autorisation trouvée, autorisee = True</w:t>
+            </w:r>
+          </w:p>
+        </w:tc>
+        <w:tc>
+          <w:tcPr>
+            <w:tcW w:w="0" w:type="auto"/>
+            <w:vAlign w:val="center"/>
+            <w:hideMark/>
+          </w:tcPr>
+          <w:p>
+            <w:r>
+              <w:t>Retour infos utilisateur + autorisee=True</w:t>
+            </w:r>
+          </w:p>
+        </w:tc>
+        <w:tc>
+          <w:tcPr>
+            <w:tcW w:w="0" w:type="auto"/>
+            <w:vAlign w:val="center"/>
+            <w:hideMark/>
+          </w:tcPr>
+          <w:p>
+            <w:r>
+              <w:t>Succès</w:t>
+            </w:r>
+          </w:p>
+        </w:tc>
+      </w:tr>
+      <w:tr>
+        <w:trPr>
+          <w:tblCellSpacing w:w="15" w:type="dxa"/>
+        </w:trPr>
+        <w:tc>
+          <w:tcPr>
+            <w:tcW w:w="0" w:type="auto"/>
+            <w:vAlign w:val="center"/>
+            <w:hideMark/>
+          </w:tcPr>
+          <w:p>
+            <w:r>
+              <w:lastRenderedPageBreak/>
+              <w:t>11</w:t>
+            </w:r>
+          </w:p>
+        </w:tc>
+        <w:tc>
+          <w:tcPr>
+            <w:tcW w:w="0" w:type="auto"/>
+            <w:vAlign w:val="center"/>
+            <w:hideMark/>
+          </w:tcPr>
+          <w:p>
+            <w:r>
+              <w:t>Pas d’autorisation mais cours actif</w:t>
+            </w:r>
+          </w:p>
+        </w:tc>
+        <w:tc>
+          <w:tcPr>
+            <w:tcW w:w="0" w:type="auto"/>
+            <w:vAlign w:val="center"/>
+            <w:hideMark/>
+          </w:tcPr>
+          <w:p>
+            <w:r>
+              <w:t>Aucun enregistrement Autorisation mais cours dans EDT</w:t>
+            </w:r>
+          </w:p>
+        </w:tc>
+        <w:tc>
+          <w:tcPr>
+            <w:tcW w:w="0" w:type="auto"/>
+            <w:vAlign w:val="center"/>
+            <w:hideMark/>
+          </w:tcPr>
+          <w:p>
+            <w:r>
+              <w:t>Retour infos utilisateur + autorisee=True</w:t>
+            </w:r>
+          </w:p>
+        </w:tc>
+        <w:tc>
+          <w:tcPr>
+            <w:tcW w:w="0" w:type="auto"/>
+            <w:vAlign w:val="center"/>
+            <w:hideMark/>
+          </w:tcPr>
+          <w:p>
+            <w:r>
+              <w:t>Succès</w:t>
+            </w:r>
+          </w:p>
+        </w:tc>
+      </w:tr>
+    </w:tbl>
+    <w:p>
+      <w:pPr>
+        <w:rPr>
+          <w:b/>
+          <w:bCs/>
+        </w:rPr>
+      </w:pPr>
+    </w:p>
+    <w:p>
+      <w:pPr>
+        <w:rPr>
+          <w:b/>
+          <w:bCs/>
+        </w:rPr>
+      </w:pPr>
+      <w:r>
+        <w:rPr>
+          <w:b/>
+          <w:bCs/>
+        </w:rPr>
+        <w:t>6 - Moyens à mettre en œuvre</w:t>
+      </w:r>
+    </w:p>
+    <w:p>
+      <w:pPr>
+        <w:numPr>
+          <w:ilvl w:val="0"/>
+          <w:numId w:val="5"/>
+        </w:numPr>
+      </w:pPr>
+      <w:r>
+        <w:rPr>
+          <w:b/>
+          <w:bCs/>
+        </w:rPr>
+        <w:t>Logiciels</w:t>
+      </w:r>
+      <w:r>
+        <w:t xml:space="preserve"> : FastAPI</w:t>
+      </w:r>
+    </w:p>
+    <w:p>
+      <w:pPr>
+        <w:numPr>
+          <w:ilvl w:val="0"/>
+          <w:numId w:val="5"/>
+        </w:numPr>
+      </w:pPr>
+      <w:r>
+        <w:rPr>
+          <w:b/>
+          <w:bCs/>
+        </w:rPr>
+        <w:t>Matériel</w:t>
+      </w:r>
+      <w:r>
+        <w:t xml:space="preserve"> : Poste de développement, base de données locale</w:t>
+      </w:r>
+    </w:p>
+    <w:p>
+      <w:pPr>
+        <w:numPr>
+          <w:ilvl w:val="0"/>
+          <w:numId w:val="5"/>
+        </w:numPr>
+      </w:pPr>
+      <w:r>
+        <w:rPr>
+          <w:b/>
+          <w:bCs/>
+        </w:rPr>
+        <w:t>Préconditions</w:t>
+      </w:r>
+      <w:r>
+        <w:t xml:space="preserve"> : Données de test insérées dans les tables : Equipement, Badge, Utilisateur, Autorisation, EDTUtilisateur</w:t>
+      </w:r>
+    </w:p>
+    <w:p/>
+    <w:p>
+      <w:pPr>
+        <w:pStyle w:val="Titre3"/>
+      </w:pPr>
+      <w:bookmarkStart w:id="14" w:name="_Toc196660599"/>
+      <w:r>
+        <w:t>2.7.3 – Implémentation et tests</w:t>
+      </w:r>
+      <w:bookmarkEnd w:id="14"/>
+    </w:p>
+    <w:p>
+      <w:r>
+        <w:t>Enfin on va pouvoir commencer à code, pour ce on suit à la lettre le diagramme de séquence. Pour les erreurs j’utilise « raise HTTPException » qui stop l’exécution de la fonction et renvoie une erreur http (</w:t>
       </w:r>
       <w:r>
         <w:rPr>
@@ -2947,115 +4005,6 @@
           <w:iCs/>
         </w:rPr>
         <w:t>0</w:t>
-      </w:r>
-      <w:r>
-        <w:t>).</w:t>
-      </w:r>
-    </w:p>
-    <w:p>
-      <w:pPr>
-        <w:keepNext/>
-        <w:jc w:val="center"/>
-      </w:pPr>
-      <w:r>
-        <w:rPr>
-          <w:noProof/>
-        </w:rPr>
-        <w:lastRenderedPageBreak/>
-        <w:drawing>
-          <wp:inline distT="0" distB="0" distL="0" distR="0" wp14:anchorId="238C554E" wp14:editId="788B5CC6">
-            <wp:extent cx="4092295" cy="5258256"/>
-            <wp:effectExtent l="0" t="0" r="3810" b="0"/>
-            <wp:docPr id="1776536375" name="Image 1" descr="Une image contenant texte, capture d’écran, nombre, Parallèle&#10;&#10;Le contenu généré par l’IA peut être incorrect."/>
-            <wp:cNvGraphicFramePr>
-              <a:graphicFrameLocks xmlns:a="http://schemas.openxmlformats.org/drawingml/2006/main" noChangeAspect="1"/>
-            </wp:cNvGraphicFramePr>
-            <a:graphic xmlns:a="http://schemas.openxmlformats.org/drawingml/2006/main">
-              <a:graphicData uri="http://schemas.openxmlformats.org/drawingml/2006/picture">
-                <pic:pic xmlns:pic="http://schemas.openxmlformats.org/drawingml/2006/picture">
-                  <pic:nvPicPr>
-                    <pic:cNvPr id="1776536375" name="Image 1" descr="Une image contenant texte, capture d’écran, nombre, Parallèle&#10;&#10;Le contenu généré par l’IA peut être incorrect."/>
-                    <pic:cNvPicPr/>
-                  </pic:nvPicPr>
-                  <pic:blipFill>
-                    <a:blip r:embed="rId21"/>
-                    <a:stretch>
-                      <a:fillRect/>
-                    </a:stretch>
-                  </pic:blipFill>
-                  <pic:spPr>
-                    <a:xfrm>
-                      <a:off x="0" y="0"/>
-                      <a:ext cx="4092295" cy="5258256"/>
-                    </a:xfrm>
-                    <a:prstGeom prst="rect">
-                      <a:avLst/>
-                    </a:prstGeom>
-                  </pic:spPr>
-                </pic:pic>
-              </a:graphicData>
-            </a:graphic>
-          </wp:inline>
-        </w:drawing>
-      </w:r>
-    </w:p>
-    <w:p>
-      <w:pPr>
-        <w:pStyle w:val="Lgende"/>
-        <w:jc w:val="center"/>
-      </w:pPr>
-      <w:r>
-        <w:t xml:space="preserve">Figure </w:t>
-      </w:r>
-      <w:r>
-        <w:t>10</w:t>
-      </w:r>
-      <w:r>
-        <w:fldChar w:fldCharType="begin"/>
-      </w:r>
-      <w:r>
-        <w:instrText xml:space="preserve"> SEQ Figure \* ARABIC </w:instrText>
-      </w:r>
-      <w:r>
-        <w:fldChar w:fldCharType="separate"/>
-      </w:r>
-      <w:r>
-        <w:rPr>
-          <w:noProof/>
-        </w:rPr>
-        <w:fldChar w:fldCharType="end"/>
-      </w:r>
-      <w:r>
-        <w:t xml:space="preserve"> Plan de test de la fonction verifierAcces() (route pour la PEA)</w:t>
-      </w:r>
-    </w:p>
-    <w:p>
-      <w:pPr>
-        <w:pStyle w:val="Titre3"/>
-      </w:pPr>
-      <w:bookmarkStart w:id="14" w:name="_Toc196514548"/>
-      <w:r>
-        <w:t>2.7.3 – Implémentation et tests</w:t>
-      </w:r>
-      <w:bookmarkEnd w:id="14"/>
-    </w:p>
-    <w:p>
-      <w:r>
-        <w:t>Enfin on va pouvoir commencer à code, pour ce on suit à la lettre le diagramme de séquence. Pour les erreurs j’utilise « raise HTTPException » qui stop l’exécution de la fonction et renvoie une erreur http (</w:t>
-      </w:r>
-      <w:r>
-        <w:rPr>
-          <w:i/>
-          <w:iCs/>
-        </w:rPr>
-        <w:t>voir Figure 1</w:t>
-      </w:r>
-      <w:r>
-        <w:rPr>
-          <w:i/>
-          <w:iCs/>
-        </w:rPr>
-        <w:t>1</w:t>
       </w:r>
       <w:r>
         <w:t>).</w:t>
@@ -3090,7 +4039,7 @@
                     <pic:cNvPicPr/>
                   </pic:nvPicPr>
                   <pic:blipFill>
-                    <a:blip r:embed="rId22"/>
+                    <a:blip r:embed="rId21"/>
                     <a:stretch>
                       <a:fillRect/>
                     </a:stretch>
@@ -3133,7 +4082,7 @@
                     <pic:cNvPicPr/>
                   </pic:nvPicPr>
                   <pic:blipFill>
-                    <a:blip r:embed="rId23"/>
+                    <a:blip r:embed="rId22"/>
                     <a:stretch>
                       <a:fillRect/>
                     </a:stretch>
@@ -3163,7 +4112,10 @@
         <w:t xml:space="preserve">Figure </w:t>
       </w:r>
       <w:r>
-        <w:t>11</w:t>
+        <w:t>1</w:t>
+      </w:r>
+      <w:r>
+        <w:t>0</w:t>
       </w:r>
       <w:r>
         <w:t xml:space="preserve"> Contenue partiel du fichier pea.py</w:t>
@@ -3195,14 +4147,100 @@
         <w:t>nécessaire.</w:t>
       </w:r>
       <w:r>
-        <w:t xml:space="preserve"> La Figure 12 </w:t>
+        <w:t xml:space="preserve"> La </w:t>
+      </w:r>
+      <w:r>
+        <w:rPr>
+          <w:i/>
+          <w:iCs/>
+        </w:rPr>
+        <w:t>Figure 1</w:t>
+      </w:r>
+      <w:r>
+        <w:rPr>
+          <w:i/>
+          <w:iCs/>
+        </w:rPr>
+        <w:t>1</w:t>
+      </w:r>
+      <w:r>
+        <w:t xml:space="preserve"> </w:t>
       </w:r>
       <w:r>
         <w:t xml:space="preserve">présente le </w:t>
       </w:r>
-    </w:p>
-    <w:p>
-      <w:r>
+      <w:r>
+        <w:t>procès-verbal à la suite des tests réalisés sur verifierAccesBadge.</w:t>
+      </w:r>
+    </w:p>
+    <w:p>
+      <w:pPr>
+        <w:keepNext/>
+        <w:jc w:val="center"/>
+      </w:pPr>
+      <w:r>
+        <w:drawing>
+          <wp:inline distT="0" distB="0" distL="0" distR="0" wp14:anchorId="41AD1C80" wp14:editId="63434F1B">
+            <wp:extent cx="4038600" cy="7554595"/>
+            <wp:effectExtent l="0" t="0" r="0" b="8255"/>
+            <wp:docPr id="298023428" name="Image 2"/>
+            <wp:cNvGraphicFramePr>
+              <a:graphicFrameLocks xmlns:a="http://schemas.openxmlformats.org/drawingml/2006/main" noChangeAspect="1"/>
+            </wp:cNvGraphicFramePr>
+            <a:graphic xmlns:a="http://schemas.openxmlformats.org/drawingml/2006/main">
+              <a:graphicData uri="http://schemas.openxmlformats.org/drawingml/2006/picture">
+                <pic:pic xmlns:pic="http://schemas.openxmlformats.org/drawingml/2006/picture">
+                  <pic:nvPicPr>
+                    <pic:cNvPr id="0" name="Picture 2"/>
+                    <pic:cNvPicPr>
+                      <a:picLocks noChangeAspect="1" noChangeArrowheads="1"/>
+                    </pic:cNvPicPr>
+                  </pic:nvPicPr>
+                  <pic:blipFill>
+                    <a:blip r:embed="rId23">
+                      <a:extLst>
+                        <a:ext uri="{28A0092B-C50C-407E-A947-70E740481C1C}">
+                          <a14:useLocalDpi xmlns:a14="http://schemas.microsoft.com/office/drawing/2010/main" val="0"/>
+                        </a:ext>
+                      </a:extLst>
+                    </a:blip>
+                    <a:srcRect/>
+                    <a:stretch>
+                      <a:fillRect/>
+                    </a:stretch>
+                  </pic:blipFill>
+                  <pic:spPr bwMode="auto">
+                    <a:xfrm>
+                      <a:off x="0" y="0"/>
+                      <a:ext cx="4038600" cy="7554595"/>
+                    </a:xfrm>
+                    <a:prstGeom prst="rect">
+                      <a:avLst/>
+                    </a:prstGeom>
+                    <a:noFill/>
+                    <a:ln>
+                      <a:noFill/>
+                    </a:ln>
+                  </pic:spPr>
+                </pic:pic>
+              </a:graphicData>
+            </a:graphic>
+          </wp:inline>
+        </w:drawing>
+      </w:r>
+    </w:p>
+    <w:p>
+      <w:pPr>
+        <w:pStyle w:val="Lgende"/>
+        <w:jc w:val="center"/>
+      </w:pPr>
+      <w:r>
+        <w:t>Figure 11 Procès-verbal de la fonction verifierAccesBadge</w:t>
+      </w:r>
+    </w:p>
+    <w:p>
+      <w:r>
+        <w:lastRenderedPageBreak/>
         <w:t>/ ! \ RAPPEL</w:t>
       </w:r>
       <w:r>
@@ -3779,6 +4817,304 @@
       </w:rPr>
     </w:lvl>
   </w:abstractNum>
+  <w:abstractNum w:abstractNumId="3" w15:restartNumberingAfterBreak="0">
+    <w:nsid w:val="5C213073"/>
+    <w:multiLevelType w:val="multilevel"/>
+    <w:tmpl w:val="D3D881CA"/>
+    <w:lvl w:ilvl="0">
+      <w:start w:val="1"/>
+      <w:numFmt w:val="bullet"/>
+      <w:lvlText w:val=""/>
+      <w:lvlJc w:val="left"/>
+      <w:pPr>
+        <w:tabs>
+          <w:tab w:val="num" w:pos="720"/>
+        </w:tabs>
+        <w:ind w:left="720" w:hanging="360"/>
+      </w:pPr>
+      <w:rPr>
+        <w:rFonts w:ascii="Symbol" w:hAnsi="Symbol" w:hint="default"/>
+        <w:sz w:val="20"/>
+      </w:rPr>
+    </w:lvl>
+    <w:lvl w:ilvl="1" w:tentative="1">
+      <w:start w:val="1"/>
+      <w:numFmt w:val="bullet"/>
+      <w:lvlText w:val="o"/>
+      <w:lvlJc w:val="left"/>
+      <w:pPr>
+        <w:tabs>
+          <w:tab w:val="num" w:pos="1440"/>
+        </w:tabs>
+        <w:ind w:left="1440" w:hanging="360"/>
+      </w:pPr>
+      <w:rPr>
+        <w:rFonts w:ascii="Courier New" w:hAnsi="Courier New" w:hint="default"/>
+        <w:sz w:val="20"/>
+      </w:rPr>
+    </w:lvl>
+    <w:lvl w:ilvl="2" w:tentative="1">
+      <w:start w:val="1"/>
+      <w:numFmt w:val="bullet"/>
+      <w:lvlText w:val=""/>
+      <w:lvlJc w:val="left"/>
+      <w:pPr>
+        <w:tabs>
+          <w:tab w:val="num" w:pos="2160"/>
+        </w:tabs>
+        <w:ind w:left="2160" w:hanging="360"/>
+      </w:pPr>
+      <w:rPr>
+        <w:rFonts w:ascii="Wingdings" w:hAnsi="Wingdings" w:hint="default"/>
+        <w:sz w:val="20"/>
+      </w:rPr>
+    </w:lvl>
+    <w:lvl w:ilvl="3" w:tentative="1">
+      <w:start w:val="1"/>
+      <w:numFmt w:val="bullet"/>
+      <w:lvlText w:val=""/>
+      <w:lvlJc w:val="left"/>
+      <w:pPr>
+        <w:tabs>
+          <w:tab w:val="num" w:pos="2880"/>
+        </w:tabs>
+        <w:ind w:left="2880" w:hanging="360"/>
+      </w:pPr>
+      <w:rPr>
+        <w:rFonts w:ascii="Wingdings" w:hAnsi="Wingdings" w:hint="default"/>
+        <w:sz w:val="20"/>
+      </w:rPr>
+    </w:lvl>
+    <w:lvl w:ilvl="4" w:tentative="1">
+      <w:start w:val="1"/>
+      <w:numFmt w:val="bullet"/>
+      <w:lvlText w:val=""/>
+      <w:lvlJc w:val="left"/>
+      <w:pPr>
+        <w:tabs>
+          <w:tab w:val="num" w:pos="3600"/>
+        </w:tabs>
+        <w:ind w:left="3600" w:hanging="360"/>
+      </w:pPr>
+      <w:rPr>
+        <w:rFonts w:ascii="Wingdings" w:hAnsi="Wingdings" w:hint="default"/>
+        <w:sz w:val="20"/>
+      </w:rPr>
+    </w:lvl>
+    <w:lvl w:ilvl="5" w:tentative="1">
+      <w:start w:val="1"/>
+      <w:numFmt w:val="bullet"/>
+      <w:lvlText w:val=""/>
+      <w:lvlJc w:val="left"/>
+      <w:pPr>
+        <w:tabs>
+          <w:tab w:val="num" w:pos="4320"/>
+        </w:tabs>
+        <w:ind w:left="4320" w:hanging="360"/>
+      </w:pPr>
+      <w:rPr>
+        <w:rFonts w:ascii="Wingdings" w:hAnsi="Wingdings" w:hint="default"/>
+        <w:sz w:val="20"/>
+      </w:rPr>
+    </w:lvl>
+    <w:lvl w:ilvl="6" w:tentative="1">
+      <w:start w:val="1"/>
+      <w:numFmt w:val="bullet"/>
+      <w:lvlText w:val=""/>
+      <w:lvlJc w:val="left"/>
+      <w:pPr>
+        <w:tabs>
+          <w:tab w:val="num" w:pos="5040"/>
+        </w:tabs>
+        <w:ind w:left="5040" w:hanging="360"/>
+      </w:pPr>
+      <w:rPr>
+        <w:rFonts w:ascii="Wingdings" w:hAnsi="Wingdings" w:hint="default"/>
+        <w:sz w:val="20"/>
+      </w:rPr>
+    </w:lvl>
+    <w:lvl w:ilvl="7" w:tentative="1">
+      <w:start w:val="1"/>
+      <w:numFmt w:val="bullet"/>
+      <w:lvlText w:val=""/>
+      <w:lvlJc w:val="left"/>
+      <w:pPr>
+        <w:tabs>
+          <w:tab w:val="num" w:pos="5760"/>
+        </w:tabs>
+        <w:ind w:left="5760" w:hanging="360"/>
+      </w:pPr>
+      <w:rPr>
+        <w:rFonts w:ascii="Wingdings" w:hAnsi="Wingdings" w:hint="default"/>
+        <w:sz w:val="20"/>
+      </w:rPr>
+    </w:lvl>
+    <w:lvl w:ilvl="8" w:tentative="1">
+      <w:start w:val="1"/>
+      <w:numFmt w:val="bullet"/>
+      <w:lvlText w:val=""/>
+      <w:lvlJc w:val="left"/>
+      <w:pPr>
+        <w:tabs>
+          <w:tab w:val="num" w:pos="6480"/>
+        </w:tabs>
+        <w:ind w:left="6480" w:hanging="360"/>
+      </w:pPr>
+      <w:rPr>
+        <w:rFonts w:ascii="Wingdings" w:hAnsi="Wingdings" w:hint="default"/>
+        <w:sz w:val="20"/>
+      </w:rPr>
+    </w:lvl>
+  </w:abstractNum>
+  <w:abstractNum w:abstractNumId="4" w15:restartNumberingAfterBreak="0">
+    <w:nsid w:val="5ED5573B"/>
+    <w:multiLevelType w:val="multilevel"/>
+    <w:tmpl w:val="8300F6AA"/>
+    <w:lvl w:ilvl="0">
+      <w:start w:val="1"/>
+      <w:numFmt w:val="bullet"/>
+      <w:lvlText w:val=""/>
+      <w:lvlJc w:val="left"/>
+      <w:pPr>
+        <w:tabs>
+          <w:tab w:val="num" w:pos="720"/>
+        </w:tabs>
+        <w:ind w:left="720" w:hanging="360"/>
+      </w:pPr>
+      <w:rPr>
+        <w:rFonts w:ascii="Symbol" w:hAnsi="Symbol" w:hint="default"/>
+        <w:sz w:val="20"/>
+      </w:rPr>
+    </w:lvl>
+    <w:lvl w:ilvl="1" w:tentative="1">
+      <w:start w:val="1"/>
+      <w:numFmt w:val="bullet"/>
+      <w:lvlText w:val="o"/>
+      <w:lvlJc w:val="left"/>
+      <w:pPr>
+        <w:tabs>
+          <w:tab w:val="num" w:pos="1440"/>
+        </w:tabs>
+        <w:ind w:left="1440" w:hanging="360"/>
+      </w:pPr>
+      <w:rPr>
+        <w:rFonts w:ascii="Courier New" w:hAnsi="Courier New" w:hint="default"/>
+        <w:sz w:val="20"/>
+      </w:rPr>
+    </w:lvl>
+    <w:lvl w:ilvl="2" w:tentative="1">
+      <w:start w:val="1"/>
+      <w:numFmt w:val="bullet"/>
+      <w:lvlText w:val=""/>
+      <w:lvlJc w:val="left"/>
+      <w:pPr>
+        <w:tabs>
+          <w:tab w:val="num" w:pos="2160"/>
+        </w:tabs>
+        <w:ind w:left="2160" w:hanging="360"/>
+      </w:pPr>
+      <w:rPr>
+        <w:rFonts w:ascii="Wingdings" w:hAnsi="Wingdings" w:hint="default"/>
+        <w:sz w:val="20"/>
+      </w:rPr>
+    </w:lvl>
+    <w:lvl w:ilvl="3" w:tentative="1">
+      <w:start w:val="1"/>
+      <w:numFmt w:val="bullet"/>
+      <w:lvlText w:val=""/>
+      <w:lvlJc w:val="left"/>
+      <w:pPr>
+        <w:tabs>
+          <w:tab w:val="num" w:pos="2880"/>
+        </w:tabs>
+        <w:ind w:left="2880" w:hanging="360"/>
+      </w:pPr>
+      <w:rPr>
+        <w:rFonts w:ascii="Wingdings" w:hAnsi="Wingdings" w:hint="default"/>
+        <w:sz w:val="20"/>
+      </w:rPr>
+    </w:lvl>
+    <w:lvl w:ilvl="4" w:tentative="1">
+      <w:start w:val="1"/>
+      <w:numFmt w:val="bullet"/>
+      <w:lvlText w:val=""/>
+      <w:lvlJc w:val="left"/>
+      <w:pPr>
+        <w:tabs>
+          <w:tab w:val="num" w:pos="3600"/>
+        </w:tabs>
+        <w:ind w:left="3600" w:hanging="360"/>
+      </w:pPr>
+      <w:rPr>
+        <w:rFonts w:ascii="Wingdings" w:hAnsi="Wingdings" w:hint="default"/>
+        <w:sz w:val="20"/>
+      </w:rPr>
+    </w:lvl>
+    <w:lvl w:ilvl="5" w:tentative="1">
+      <w:start w:val="1"/>
+      <w:numFmt w:val="bullet"/>
+      <w:lvlText w:val=""/>
+      <w:lvlJc w:val="left"/>
+      <w:pPr>
+        <w:tabs>
+          <w:tab w:val="num" w:pos="4320"/>
+        </w:tabs>
+        <w:ind w:left="4320" w:hanging="360"/>
+      </w:pPr>
+      <w:rPr>
+        <w:rFonts w:ascii="Wingdings" w:hAnsi="Wingdings" w:hint="default"/>
+        <w:sz w:val="20"/>
+      </w:rPr>
+    </w:lvl>
+    <w:lvl w:ilvl="6" w:tentative="1">
+      <w:start w:val="1"/>
+      <w:numFmt w:val="bullet"/>
+      <w:lvlText w:val=""/>
+      <w:lvlJc w:val="left"/>
+      <w:pPr>
+        <w:tabs>
+          <w:tab w:val="num" w:pos="5040"/>
+        </w:tabs>
+        <w:ind w:left="5040" w:hanging="360"/>
+      </w:pPr>
+      <w:rPr>
+        <w:rFonts w:ascii="Wingdings" w:hAnsi="Wingdings" w:hint="default"/>
+        <w:sz w:val="20"/>
+      </w:rPr>
+    </w:lvl>
+    <w:lvl w:ilvl="7" w:tentative="1">
+      <w:start w:val="1"/>
+      <w:numFmt w:val="bullet"/>
+      <w:lvlText w:val=""/>
+      <w:lvlJc w:val="left"/>
+      <w:pPr>
+        <w:tabs>
+          <w:tab w:val="num" w:pos="5760"/>
+        </w:tabs>
+        <w:ind w:left="5760" w:hanging="360"/>
+      </w:pPr>
+      <w:rPr>
+        <w:rFonts w:ascii="Wingdings" w:hAnsi="Wingdings" w:hint="default"/>
+        <w:sz w:val="20"/>
+      </w:rPr>
+    </w:lvl>
+    <w:lvl w:ilvl="8" w:tentative="1">
+      <w:start w:val="1"/>
+      <w:numFmt w:val="bullet"/>
+      <w:lvlText w:val=""/>
+      <w:lvlJc w:val="left"/>
+      <w:pPr>
+        <w:tabs>
+          <w:tab w:val="num" w:pos="6480"/>
+        </w:tabs>
+        <w:ind w:left="6480" w:hanging="360"/>
+      </w:pPr>
+      <w:rPr>
+        <w:rFonts w:ascii="Wingdings" w:hAnsi="Wingdings" w:hint="default"/>
+        <w:sz w:val="20"/>
+      </w:rPr>
+    </w:lvl>
+  </w:abstractNum>
   <w:num w:numId="1" w16cid:durableId="240795341">
     <w:abstractNumId w:val="0"/>
   </w:num>
@@ -3787,6 +5123,12 @@
   </w:num>
   <w:num w:numId="3" w16cid:durableId="225073881">
     <w:abstractNumId w:val="1"/>
+  </w:num>
+  <w:num w:numId="4" w16cid:durableId="1347950865">
+    <w:abstractNumId w:val="3"/>
+  </w:num>
+  <w:num w:numId="5" w16cid:durableId="1370640311">
+    <w:abstractNumId w:val="4"/>
   </w:num>
 </w:numbering>
 </file>
@@ -4392,6 +5734,7 @@
   <w:style w:type="character" w:default="1" w:styleId="Policepardfaut">
     <w:name w:val="Default Paragraph Font"/>
     <w:uiPriority w:val="1"/>
+    <w:semiHidden/>
     <w:unhideWhenUsed/>
   </w:style>
   <w:style w:type="table" w:default="1" w:styleId="TableauNormal">

</xml_diff>

<commit_message>
MOdif dossier et middleware
</commit_message>
<xml_diff>
--- a/BDD/Présentation/Dossier Technique.docx
+++ b/BDD/Présentation/Dossier Technique.docx
@@ -16,6 +16,154 @@
       <w:r>
         <w:t xml:space="preserve"> (PSW)</w:t>
       </w:r>
+    </w:p>
+    <w:p>
+      <w:pPr>
+        <w:jc w:val="both"/>
+      </w:pPr>
+    </w:p>
+    <w:p>
+      <w:pPr>
+        <w:jc w:val="both"/>
+      </w:pPr>
+    </w:p>
+    <w:p>
+      <w:pPr>
+        <w:jc w:val="center"/>
+      </w:pPr>
+      <w:r>
+        <w:rPr>
+          <w:noProof/>
+        </w:rPr>
+        <w:drawing>
+          <wp:inline distT="0" distB="0" distL="0" distR="0" wp14:anchorId="74D4A1D0" wp14:editId="461A6BF2">
+            <wp:extent cx="3181350" cy="1438275"/>
+            <wp:effectExtent l="0" t="0" r="0" b="9525"/>
+            <wp:docPr id="1150150233" name="Image 1" descr="Une image contenant Police, Graphique, texte, graphisme&#10;&#10;Le contenu généré par l’IA peut être incorrect."/>
+            <wp:cNvGraphicFramePr>
+              <a:graphicFrameLocks xmlns:a="http://schemas.openxmlformats.org/drawingml/2006/main" noChangeAspect="1"/>
+            </wp:cNvGraphicFramePr>
+            <a:graphic xmlns:a="http://schemas.openxmlformats.org/drawingml/2006/main">
+              <a:graphicData uri="http://schemas.openxmlformats.org/drawingml/2006/picture">
+                <pic:pic xmlns:pic="http://schemas.openxmlformats.org/drawingml/2006/picture">
+                  <pic:nvPicPr>
+                    <pic:cNvPr id="1150150233" name="Image 1" descr="Une image contenant Police, Graphique, texte, graphisme&#10;&#10;Le contenu généré par l’IA peut être incorrect."/>
+                    <pic:cNvPicPr/>
+                  </pic:nvPicPr>
+                  <pic:blipFill>
+                    <a:blip r:embed="rId11">
+                      <a:extLst>
+                        <a:ext uri="{28A0092B-C50C-407E-A947-70E740481C1C}">
+                          <a14:useLocalDpi xmlns:a14="http://schemas.microsoft.com/office/drawing/2010/main" val="0"/>
+                        </a:ext>
+                      </a:extLst>
+                    </a:blip>
+                    <a:stretch>
+                      <a:fillRect/>
+                    </a:stretch>
+                  </pic:blipFill>
+                  <pic:spPr>
+                    <a:xfrm>
+                      <a:off x="0" y="0"/>
+                      <a:ext cx="3181350" cy="1438275"/>
+                    </a:xfrm>
+                    <a:prstGeom prst="rect">
+                      <a:avLst/>
+                    </a:prstGeom>
+                  </pic:spPr>
+                </pic:pic>
+              </a:graphicData>
+            </a:graphic>
+          </wp:inline>
+        </w:drawing>
+      </w:r>
+    </w:p>
+    <w:p>
+      <w:pPr>
+        <w:jc w:val="center"/>
+      </w:pPr>
+      <w:r>
+        <w:rPr>
+          <w:noProof/>
+        </w:rPr>
+        <w:drawing>
+          <wp:inline distT="0" distB="0" distL="0" distR="0" wp14:anchorId="6DF24046" wp14:editId="31D4F7BF">
+            <wp:extent cx="5760720" cy="3099435"/>
+            <wp:effectExtent l="0" t="0" r="0" b="5715"/>
+            <wp:docPr id="1026" name="Picture 2" descr="ACCUEIL - Saint Aubin La Salle">
+              <a:extLst xmlns:a="http://schemas.openxmlformats.org/drawingml/2006/main">
+                <a:ext uri="{FF2B5EF4-FFF2-40B4-BE49-F238E27FC236}">
+                  <a16:creationId xmlns:a16="http://schemas.microsoft.com/office/drawing/2014/main" id="{0E219FD5-1FEA-FB0A-6B60-596E829006AE}"/>
+                </a:ext>
+              </a:extLst>
+            </wp:docPr>
+            <wp:cNvGraphicFramePr>
+              <a:graphicFrameLocks xmlns:a="http://schemas.openxmlformats.org/drawingml/2006/main" noGrp="1" noChangeAspect="1"/>
+            </wp:cNvGraphicFramePr>
+            <a:graphic xmlns:a="http://schemas.openxmlformats.org/drawingml/2006/main">
+              <a:graphicData uri="http://schemas.openxmlformats.org/drawingml/2006/picture">
+                <pic:pic xmlns:pic="http://schemas.openxmlformats.org/drawingml/2006/picture">
+                  <pic:nvPicPr>
+                    <pic:cNvPr id="1026" name="Picture 2" descr="ACCUEIL - Saint Aubin La Salle">
+                      <a:extLst>
+                        <a:ext uri="{FF2B5EF4-FFF2-40B4-BE49-F238E27FC236}">
+                          <a16:creationId xmlns:a16="http://schemas.microsoft.com/office/drawing/2014/main" id="{0E219FD5-1FEA-FB0A-6B60-596E829006AE}"/>
+                        </a:ext>
+                      </a:extLst>
+                    </pic:cNvPr>
+                    <pic:cNvPicPr>
+                      <a:picLocks noGrp="1" noChangeAspect="1" noChangeArrowheads="1"/>
+                    </pic:cNvPicPr>
+                  </pic:nvPicPr>
+                  <pic:blipFill>
+                    <a:blip r:embed="rId12">
+                      <a:extLst>
+                        <a:ext uri="{28A0092B-C50C-407E-A947-70E740481C1C}">
+                          <a14:useLocalDpi xmlns:a14="http://schemas.microsoft.com/office/drawing/2010/main" val="0"/>
+                        </a:ext>
+                      </a:extLst>
+                    </a:blip>
+                    <a:srcRect/>
+                    <a:stretch>
+                      <a:fillRect/>
+                    </a:stretch>
+                  </pic:blipFill>
+                  <pic:spPr bwMode="auto">
+                    <a:xfrm>
+                      <a:off x="0" y="0"/>
+                      <a:ext cx="5760720" cy="3099435"/>
+                    </a:xfrm>
+                    <a:prstGeom prst="rect">
+                      <a:avLst/>
+                    </a:prstGeom>
+                    <a:noFill/>
+                  </pic:spPr>
+                </pic:pic>
+              </a:graphicData>
+            </a:graphic>
+          </wp:inline>
+        </w:drawing>
+      </w:r>
+    </w:p>
+    <w:p>
+      <w:pPr>
+        <w:jc w:val="both"/>
+      </w:pPr>
+    </w:p>
+    <w:p>
+      <w:pPr>
+        <w:jc w:val="both"/>
+      </w:pPr>
+    </w:p>
+    <w:p>
+      <w:pPr>
+        <w:jc w:val="both"/>
+      </w:pPr>
+    </w:p>
+    <w:p>
+      <w:pPr>
+        <w:jc w:val="both"/>
+      </w:pPr>
     </w:p>
     <w:p>
       <w:pPr>
@@ -83,7 +231,7 @@
           <w:r>
             <w:fldChar w:fldCharType="separate"/>
           </w:r>
-          <w:hyperlink w:anchor="_Toc196662855" w:history="1">
+          <w:hyperlink w:anchor="_Toc199928732" w:history="1">
             <w:r>
               <w:rPr>
                 <w:rStyle w:val="Lienhypertexte"/>
@@ -110,7 +258,7 @@
                 <w:noProof/>
                 <w:webHidden/>
               </w:rPr>
-              <w:instrText xml:space="preserve"> PAGEREF _Toc196662855 \h </w:instrText>
+              <w:instrText xml:space="preserve"> PAGEREF _Toc199928732 \h </w:instrText>
             </w:r>
             <w:r>
               <w:rPr>
@@ -130,7 +278,7 @@
                 <w:noProof/>
                 <w:webHidden/>
               </w:rPr>
-              <w:t>2</w:t>
+              <w:t>3</w:t>
             </w:r>
             <w:r>
               <w:rPr>
@@ -156,7 +304,7 @@
               <w14:ligatures w14:val="standardContextual"/>
             </w:rPr>
           </w:pPr>
-          <w:hyperlink w:anchor="_Toc196662856" w:history="1">
+          <w:hyperlink w:anchor="_Toc199928733" w:history="1">
             <w:r>
               <w:rPr>
                 <w:rStyle w:val="Lienhypertexte"/>
@@ -183,7 +331,7 @@
                 <w:noProof/>
                 <w:webHidden/>
               </w:rPr>
-              <w:instrText xml:space="preserve"> PAGEREF _Toc196662856 \h </w:instrText>
+              <w:instrText xml:space="preserve"> PAGEREF _Toc199928733 \h </w:instrText>
             </w:r>
             <w:r>
               <w:rPr>
@@ -203,7 +351,7 @@
                 <w:noProof/>
                 <w:webHidden/>
               </w:rPr>
-              <w:t>2</w:t>
+              <w:t>3</w:t>
             </w:r>
             <w:r>
               <w:rPr>
@@ -229,7 +377,7 @@
               <w14:ligatures w14:val="standardContextual"/>
             </w:rPr>
           </w:pPr>
-          <w:hyperlink w:anchor="_Toc196662857" w:history="1">
+          <w:hyperlink w:anchor="_Toc199928734" w:history="1">
             <w:r>
               <w:rPr>
                 <w:rStyle w:val="Lienhypertexte"/>
@@ -256,7 +404,7 @@
                 <w:noProof/>
                 <w:webHidden/>
               </w:rPr>
-              <w:instrText xml:space="preserve"> PAGEREF _Toc196662857 \h </w:instrText>
+              <w:instrText xml:space="preserve"> PAGEREF _Toc199928734 \h </w:instrText>
             </w:r>
             <w:r>
               <w:rPr>
@@ -276,7 +424,7 @@
                 <w:noProof/>
                 <w:webHidden/>
               </w:rPr>
-              <w:t>2</w:t>
+              <w:t>3</w:t>
             </w:r>
             <w:r>
               <w:rPr>
@@ -301,13 +449,13 @@
               <w:lang w:eastAsia="fr-FR"/>
             </w:rPr>
           </w:pPr>
-          <w:hyperlink w:anchor="_Toc196662858" w:history="1">
+          <w:hyperlink w:anchor="_Toc199928735" w:history="1">
             <w:r>
               <w:rPr>
                 <w:rStyle w:val="Lienhypertexte"/>
                 <w:noProof/>
               </w:rPr>
-              <w:t>II – Incrément 1</w:t>
+              <w:t>II – Infrastructure réseau</w:t>
             </w:r>
             <w:r>
               <w:rPr>
@@ -328,7 +476,7 @@
                 <w:noProof/>
                 <w:webHidden/>
               </w:rPr>
-              <w:instrText xml:space="preserve"> PAGEREF _Toc196662858 \h </w:instrText>
+              <w:instrText xml:space="preserve"> PAGEREF _Toc199928735 \h </w:instrText>
             </w:r>
             <w:r>
               <w:rPr>
@@ -348,7 +496,7 @@
                 <w:noProof/>
                 <w:webHidden/>
               </w:rPr>
-              <w:t>2</w:t>
+              <w:t>3</w:t>
             </w:r>
             <w:r>
               <w:rPr>
@@ -374,13 +522,13 @@
               <w14:ligatures w14:val="standardContextual"/>
             </w:rPr>
           </w:pPr>
-          <w:hyperlink w:anchor="_Toc196662859" w:history="1">
+          <w:hyperlink w:anchor="_Toc199928736" w:history="1">
             <w:r>
               <w:rPr>
                 <w:rStyle w:val="Lienhypertexte"/>
                 <w:noProof/>
               </w:rPr>
-              <w:t>2.1 – Modèle conceptuel de données</w:t>
+              <w:t>2.1 – Présentation</w:t>
             </w:r>
             <w:r>
               <w:rPr>
@@ -401,7 +549,7 @@
                 <w:noProof/>
                 <w:webHidden/>
               </w:rPr>
-              <w:instrText xml:space="preserve"> PAGEREF _Toc196662859 \h </w:instrText>
+              <w:instrText xml:space="preserve"> PAGEREF _Toc199928736 \h </w:instrText>
             </w:r>
             <w:r>
               <w:rPr>
@@ -421,7 +569,7 @@
                 <w:noProof/>
                 <w:webHidden/>
               </w:rPr>
-              <w:t>2</w:t>
+              <w:t>3</w:t>
             </w:r>
             <w:r>
               <w:rPr>
@@ -447,13 +595,13 @@
               <w14:ligatures w14:val="standardContextual"/>
             </w:rPr>
           </w:pPr>
-          <w:hyperlink w:anchor="_Toc196662860" w:history="1">
+          <w:hyperlink w:anchor="_Toc199928737" w:history="1">
             <w:r>
               <w:rPr>
                 <w:rStyle w:val="Lienhypertexte"/>
                 <w:noProof/>
               </w:rPr>
-              <w:t>2.2 – Objectif</w:t>
+              <w:t>2.2 – Mise en place Switch</w:t>
             </w:r>
             <w:r>
               <w:rPr>
@@ -474,7 +622,7 @@
                 <w:noProof/>
                 <w:webHidden/>
               </w:rPr>
-              <w:instrText xml:space="preserve"> PAGEREF _Toc196662860 \h </w:instrText>
+              <w:instrText xml:space="preserve"> PAGEREF _Toc199928737 \h </w:instrText>
             </w:r>
             <w:r>
               <w:rPr>
@@ -494,7 +642,7 @@
                 <w:noProof/>
                 <w:webHidden/>
               </w:rPr>
-              <w:t>3</w:t>
+              <w:t>4</w:t>
             </w:r>
             <w:r>
               <w:rPr>
@@ -520,13 +668,13 @@
               <w14:ligatures w14:val="standardContextual"/>
             </w:rPr>
           </w:pPr>
-          <w:hyperlink w:anchor="_Toc196662861" w:history="1">
+          <w:hyperlink w:anchor="_Toc199928738" w:history="1">
             <w:r>
               <w:rPr>
                 <w:rStyle w:val="Lienhypertexte"/>
                 <w:noProof/>
               </w:rPr>
-              <w:t>2.3 – Planification</w:t>
+              <w:t>2.3 – Mise en place Router</w:t>
             </w:r>
             <w:r>
               <w:rPr>
@@ -547,7 +695,7 @@
                 <w:noProof/>
                 <w:webHidden/>
               </w:rPr>
-              <w:instrText xml:space="preserve"> PAGEREF _Toc196662861 \h </w:instrText>
+              <w:instrText xml:space="preserve"> PAGEREF _Toc199928738 \h </w:instrText>
             </w:r>
             <w:r>
               <w:rPr>
@@ -567,7 +715,7 @@
                 <w:noProof/>
                 <w:webHidden/>
               </w:rPr>
-              <w:t>4</w:t>
+              <w:t>5</w:t>
             </w:r>
             <w:r>
               <w:rPr>
@@ -593,7 +741,7 @@
               <w14:ligatures w14:val="standardContextual"/>
             </w:rPr>
           </w:pPr>
-          <w:hyperlink w:anchor="_Toc196662862" w:history="1">
+          <w:hyperlink w:anchor="_Toc199928739" w:history="1">
             <w:r>
               <w:rPr>
                 <w:rStyle w:val="Lienhypertexte"/>
@@ -620,7 +768,7 @@
                 <w:noProof/>
                 <w:webHidden/>
               </w:rPr>
-              <w:instrText xml:space="preserve"> PAGEREF _Toc196662862 \h </w:instrText>
+              <w:instrText xml:space="preserve"> PAGEREF _Toc199928739 \h </w:instrText>
             </w:r>
             <w:r>
               <w:rPr>
@@ -640,7 +788,298 @@
                 <w:noProof/>
                 <w:webHidden/>
               </w:rPr>
-              <w:t>4</w:t>
+              <w:t>5</w:t>
+            </w:r>
+            <w:r>
+              <w:rPr>
+                <w:noProof/>
+                <w:webHidden/>
+              </w:rPr>
+              <w:fldChar w:fldCharType="end"/>
+            </w:r>
+          </w:hyperlink>
+        </w:p>
+        <w:p>
+          <w:pPr>
+            <w:pStyle w:val="TM3"/>
+            <w:tabs>
+              <w:tab w:val="right" w:leader="dot" w:pos="9062"/>
+            </w:tabs>
+            <w:rPr>
+              <w:rFonts w:cstheme="minorBidi"/>
+              <w:noProof/>
+              <w:kern w:val="2"/>
+              <w:sz w:val="24"/>
+              <w:szCs w:val="24"/>
+              <w14:ligatures w14:val="standardContextual"/>
+            </w:rPr>
+          </w:pPr>
+          <w:hyperlink w:anchor="_Toc199928740" w:history="1">
+            <w:r>
+              <w:rPr>
+                <w:rStyle w:val="Lienhypertexte"/>
+                <w:noProof/>
+              </w:rPr>
+              <w:t>2.4.1 – Mise en place DHCP</w:t>
+            </w:r>
+            <w:r>
+              <w:rPr>
+                <w:noProof/>
+                <w:webHidden/>
+              </w:rPr>
+              <w:tab/>
+            </w:r>
+            <w:r>
+              <w:rPr>
+                <w:noProof/>
+                <w:webHidden/>
+              </w:rPr>
+              <w:fldChar w:fldCharType="begin"/>
+            </w:r>
+            <w:r>
+              <w:rPr>
+                <w:noProof/>
+                <w:webHidden/>
+              </w:rPr>
+              <w:instrText xml:space="preserve"> PAGEREF _Toc199928740 \h </w:instrText>
+            </w:r>
+            <w:r>
+              <w:rPr>
+                <w:noProof/>
+                <w:webHidden/>
+              </w:rPr>
+            </w:r>
+            <w:r>
+              <w:rPr>
+                <w:noProof/>
+                <w:webHidden/>
+              </w:rPr>
+              <w:fldChar w:fldCharType="separate"/>
+            </w:r>
+            <w:r>
+              <w:rPr>
+                <w:noProof/>
+                <w:webHidden/>
+              </w:rPr>
+              <w:t>5</w:t>
+            </w:r>
+            <w:r>
+              <w:rPr>
+                <w:noProof/>
+                <w:webHidden/>
+              </w:rPr>
+              <w:fldChar w:fldCharType="end"/>
+            </w:r>
+          </w:hyperlink>
+        </w:p>
+        <w:p>
+          <w:pPr>
+            <w:pStyle w:val="TM3"/>
+            <w:tabs>
+              <w:tab w:val="right" w:leader="dot" w:pos="9062"/>
+            </w:tabs>
+            <w:rPr>
+              <w:rFonts w:cstheme="minorBidi"/>
+              <w:noProof/>
+              <w:kern w:val="2"/>
+              <w:sz w:val="24"/>
+              <w:szCs w:val="24"/>
+              <w14:ligatures w14:val="standardContextual"/>
+            </w:rPr>
+          </w:pPr>
+          <w:hyperlink w:anchor="_Toc199928741" w:history="1">
+            <w:r>
+              <w:rPr>
+                <w:rStyle w:val="Lienhypertexte"/>
+                <w:noProof/>
+              </w:rPr>
+              <w:t>2.4.2 – Mise en place DNS</w:t>
+            </w:r>
+            <w:r>
+              <w:rPr>
+                <w:noProof/>
+                <w:webHidden/>
+              </w:rPr>
+              <w:tab/>
+            </w:r>
+            <w:r>
+              <w:rPr>
+                <w:noProof/>
+                <w:webHidden/>
+              </w:rPr>
+              <w:fldChar w:fldCharType="begin"/>
+            </w:r>
+            <w:r>
+              <w:rPr>
+                <w:noProof/>
+                <w:webHidden/>
+              </w:rPr>
+              <w:instrText xml:space="preserve"> PAGEREF _Toc199928741 \h </w:instrText>
+            </w:r>
+            <w:r>
+              <w:rPr>
+                <w:noProof/>
+                <w:webHidden/>
+              </w:rPr>
+            </w:r>
+            <w:r>
+              <w:rPr>
+                <w:noProof/>
+                <w:webHidden/>
+              </w:rPr>
+              <w:fldChar w:fldCharType="separate"/>
+            </w:r>
+            <w:r>
+              <w:rPr>
+                <w:noProof/>
+                <w:webHidden/>
+              </w:rPr>
+              <w:t>6</w:t>
+            </w:r>
+            <w:r>
+              <w:rPr>
+                <w:noProof/>
+                <w:webHidden/>
+              </w:rPr>
+              <w:fldChar w:fldCharType="end"/>
+            </w:r>
+          </w:hyperlink>
+        </w:p>
+        <w:p>
+          <w:pPr>
+            <w:pStyle w:val="TM3"/>
+            <w:tabs>
+              <w:tab w:val="right" w:leader="dot" w:pos="9062"/>
+            </w:tabs>
+            <w:rPr>
+              <w:rFonts w:cstheme="minorBidi"/>
+              <w:noProof/>
+              <w:kern w:val="2"/>
+              <w:sz w:val="24"/>
+              <w:szCs w:val="24"/>
+              <w14:ligatures w14:val="standardContextual"/>
+            </w:rPr>
+          </w:pPr>
+          <w:hyperlink w:anchor="_Toc199928742" w:history="1">
+            <w:r>
+              <w:rPr>
+                <w:rStyle w:val="Lienhypertexte"/>
+                <w:noProof/>
+              </w:rPr>
+              <w:t>2.4.3 – Mise en place Proxy</w:t>
+            </w:r>
+            <w:r>
+              <w:rPr>
+                <w:noProof/>
+                <w:webHidden/>
+              </w:rPr>
+              <w:tab/>
+            </w:r>
+            <w:r>
+              <w:rPr>
+                <w:noProof/>
+                <w:webHidden/>
+              </w:rPr>
+              <w:fldChar w:fldCharType="begin"/>
+            </w:r>
+            <w:r>
+              <w:rPr>
+                <w:noProof/>
+                <w:webHidden/>
+              </w:rPr>
+              <w:instrText xml:space="preserve"> PAGEREF _Toc199928742 \h </w:instrText>
+            </w:r>
+            <w:r>
+              <w:rPr>
+                <w:noProof/>
+                <w:webHidden/>
+              </w:rPr>
+            </w:r>
+            <w:r>
+              <w:rPr>
+                <w:noProof/>
+                <w:webHidden/>
+              </w:rPr>
+              <w:fldChar w:fldCharType="separate"/>
+            </w:r>
+            <w:r>
+              <w:rPr>
+                <w:noProof/>
+                <w:webHidden/>
+              </w:rPr>
+              <w:t>6</w:t>
+            </w:r>
+            <w:r>
+              <w:rPr>
+                <w:noProof/>
+                <w:webHidden/>
+              </w:rPr>
+              <w:fldChar w:fldCharType="end"/>
+            </w:r>
+          </w:hyperlink>
+        </w:p>
+        <w:p>
+          <w:pPr>
+            <w:pStyle w:val="TM1"/>
+            <w:tabs>
+              <w:tab w:val="right" w:leader="dot" w:pos="9062"/>
+            </w:tabs>
+            <w:rPr>
+              <w:rFonts w:eastAsiaTheme="minorEastAsia"/>
+              <w:noProof/>
+              <w:sz w:val="24"/>
+              <w:szCs w:val="24"/>
+              <w:lang w:eastAsia="fr-FR"/>
+            </w:rPr>
+          </w:pPr>
+          <w:hyperlink w:anchor="_Toc199928743" w:history="1">
+            <w:r>
+              <w:rPr>
+                <w:rStyle w:val="Lienhypertexte"/>
+                <w:noProof/>
+              </w:rPr>
+              <w:t>III – Base de données et API</w:t>
+            </w:r>
+            <w:r>
+              <w:rPr>
+                <w:noProof/>
+                <w:webHidden/>
+              </w:rPr>
+              <w:tab/>
+            </w:r>
+            <w:r>
+              <w:rPr>
+                <w:noProof/>
+                <w:webHidden/>
+              </w:rPr>
+              <w:fldChar w:fldCharType="begin"/>
+            </w:r>
+            <w:r>
+              <w:rPr>
+                <w:noProof/>
+                <w:webHidden/>
+              </w:rPr>
+              <w:instrText xml:space="preserve"> PAGEREF _Toc199928743 \h </w:instrText>
+            </w:r>
+            <w:r>
+              <w:rPr>
+                <w:noProof/>
+                <w:webHidden/>
+              </w:rPr>
+            </w:r>
+            <w:r>
+              <w:rPr>
+                <w:noProof/>
+                <w:webHidden/>
+              </w:rPr>
+              <w:fldChar w:fldCharType="separate"/>
+            </w:r>
+            <w:r>
+              <w:rPr>
+                <w:noProof/>
+                <w:webHidden/>
+              </w:rPr>
+              <w:t>6</w:t>
             </w:r>
             <w:r>
               <w:rPr>
@@ -666,13 +1105,13 @@
               <w14:ligatures w14:val="standardContextual"/>
             </w:rPr>
           </w:pPr>
-          <w:hyperlink w:anchor="_Toc196662863" w:history="1">
+          <w:hyperlink w:anchor="_Toc199928744" w:history="1">
             <w:r>
               <w:rPr>
                 <w:rStyle w:val="Lienhypertexte"/>
                 <w:noProof/>
               </w:rPr>
-              <w:t>2.5 – Fonctionnement de l’API</w:t>
+              <w:t>3.1 – Modèle conceptuel de données</w:t>
             </w:r>
             <w:r>
               <w:rPr>
@@ -693,7 +1132,7 @@
                 <w:noProof/>
                 <w:webHidden/>
               </w:rPr>
-              <w:instrText xml:space="preserve"> PAGEREF _Toc196662863 \h </w:instrText>
+              <w:instrText xml:space="preserve"> PAGEREF _Toc199928744 \h </w:instrText>
             </w:r>
             <w:r>
               <w:rPr>
@@ -713,7 +1152,7 @@
                 <w:noProof/>
                 <w:webHidden/>
               </w:rPr>
-              <w:t>5</w:t>
+              <w:t>6</w:t>
             </w:r>
             <w:r>
               <w:rPr>
@@ -739,13 +1178,13 @@
               <w14:ligatures w14:val="standardContextual"/>
             </w:rPr>
           </w:pPr>
-          <w:hyperlink w:anchor="_Toc196662864" w:history="1">
+          <w:hyperlink w:anchor="_Toc199928745" w:history="1">
             <w:r>
               <w:rPr>
                 <w:rStyle w:val="Lienhypertexte"/>
                 <w:noProof/>
               </w:rPr>
-              <w:t>2.6 – Routes à implémenter</w:t>
+              <w:t>3.2 – Incréments et méthode de travail</w:t>
             </w:r>
             <w:r>
               <w:rPr>
@@ -766,7 +1205,7 @@
                 <w:noProof/>
                 <w:webHidden/>
               </w:rPr>
-              <w:instrText xml:space="preserve"> PAGEREF _Toc196662864 \h </w:instrText>
+              <w:instrText xml:space="preserve"> PAGEREF _Toc199928745 \h </w:instrText>
             </w:r>
             <w:r>
               <w:rPr>
@@ -812,13 +1251,13 @@
               <w14:ligatures w14:val="standardContextual"/>
             </w:rPr>
           </w:pPr>
-          <w:hyperlink w:anchor="_Toc196662865" w:history="1">
+          <w:hyperlink w:anchor="_Toc199928746" w:history="1">
             <w:r>
               <w:rPr>
                 <w:rStyle w:val="Lienhypertexte"/>
                 <w:noProof/>
               </w:rPr>
-              <w:t>2.7 – Réalisation</w:t>
+              <w:t>3.4 – Fonctionnement de l’API</w:t>
             </w:r>
             <w:r>
               <w:rPr>
@@ -839,7 +1278,7 @@
                 <w:noProof/>
                 <w:webHidden/>
               </w:rPr>
-              <w:instrText xml:space="preserve"> PAGEREF _Toc196662865 \h </w:instrText>
+              <w:instrText xml:space="preserve"> PAGEREF _Toc199928746 \h </w:instrText>
             </w:r>
             <w:r>
               <w:rPr>
@@ -859,7 +1298,7 @@
                 <w:noProof/>
                 <w:webHidden/>
               </w:rPr>
-              <w:t>8</w:t>
+              <w:t>9</w:t>
             </w:r>
             <w:r>
               <w:rPr>
@@ -885,13 +1324,13 @@
               <w14:ligatures w14:val="standardContextual"/>
             </w:rPr>
           </w:pPr>
-          <w:hyperlink w:anchor="_Toc196662866" w:history="1">
+          <w:hyperlink w:anchor="_Toc199928747" w:history="1">
             <w:r>
               <w:rPr>
                 <w:rStyle w:val="Lienhypertexte"/>
                 <w:noProof/>
               </w:rPr>
-              <w:t>2.7.1 – Base de l’API</w:t>
+              <w:t>3.4.1 – Base de l’API</w:t>
             </w:r>
             <w:r>
               <w:rPr>
@@ -912,7 +1351,7 @@
                 <w:noProof/>
                 <w:webHidden/>
               </w:rPr>
-              <w:instrText xml:space="preserve"> PAGEREF _Toc196662866 \h </w:instrText>
+              <w:instrText xml:space="preserve"> PAGEREF _Toc199928747 \h </w:instrText>
             </w:r>
             <w:r>
               <w:rPr>
@@ -932,7 +1371,7 @@
                 <w:noProof/>
                 <w:webHidden/>
               </w:rPr>
-              <w:t>8</w:t>
+              <w:t>12</w:t>
             </w:r>
             <w:r>
               <w:rPr>
@@ -958,13 +1397,13 @@
               <w14:ligatures w14:val="standardContextual"/>
             </w:rPr>
           </w:pPr>
-          <w:hyperlink w:anchor="_Toc196662867" w:history="1">
+          <w:hyperlink w:anchor="_Toc199928748" w:history="1">
             <w:r>
               <w:rPr>
                 <w:rStyle w:val="Lienhypertexte"/>
                 <w:noProof/>
               </w:rPr>
-              <w:t>2.7.2 – Visualisation</w:t>
+              <w:t>3.4.2 – Visualisation</w:t>
             </w:r>
             <w:r>
               <w:rPr>
@@ -985,7 +1424,7 @@
                 <w:noProof/>
                 <w:webHidden/>
               </w:rPr>
-              <w:instrText xml:space="preserve"> PAGEREF _Toc196662867 \h </w:instrText>
+              <w:instrText xml:space="preserve"> PAGEREF _Toc199928748 \h </w:instrText>
             </w:r>
             <w:r>
               <w:rPr>
@@ -1005,7 +1444,7 @@
                 <w:noProof/>
                 <w:webHidden/>
               </w:rPr>
-              <w:t>10</w:t>
+              <w:t>14</w:t>
             </w:r>
             <w:r>
               <w:rPr>
@@ -1031,13 +1470,13 @@
               <w14:ligatures w14:val="standardContextual"/>
             </w:rPr>
           </w:pPr>
-          <w:hyperlink w:anchor="_Toc196662868" w:history="1">
+          <w:hyperlink w:anchor="_Toc199928749" w:history="1">
             <w:r>
               <w:rPr>
                 <w:rStyle w:val="Lienhypertexte"/>
                 <w:noProof/>
               </w:rPr>
-              <w:t>2.7.3 – Implémentation et tests</w:t>
+              <w:t>3.4.3 – Implémentation et tests</w:t>
             </w:r>
             <w:r>
               <w:rPr>
@@ -1058,7 +1497,7 @@
                 <w:noProof/>
                 <w:webHidden/>
               </w:rPr>
-              <w:instrText xml:space="preserve"> PAGEREF _Toc196662868 \h </w:instrText>
+              <w:instrText xml:space="preserve"> PAGEREF _Toc199928749 \h </w:instrText>
             </w:r>
             <w:r>
               <w:rPr>
@@ -1078,7 +1517,7 @@
                 <w:noProof/>
                 <w:webHidden/>
               </w:rPr>
-              <w:t>13</w:t>
+              <w:t>17</w:t>
             </w:r>
             <w:r>
               <w:rPr>
@@ -1103,13 +1542,13 @@
               <w:lang w:eastAsia="fr-FR"/>
             </w:rPr>
           </w:pPr>
-          <w:hyperlink w:anchor="_Toc196662869" w:history="1">
+          <w:hyperlink w:anchor="_Toc199928750" w:history="1">
             <w:r>
               <w:rPr>
                 <w:rStyle w:val="Lienhypertexte"/>
                 <w:noProof/>
               </w:rPr>
-              <w:t>III – Incrément 2</w:t>
+              <w:t>IIII – Conclusion</w:t>
             </w:r>
             <w:r>
               <w:rPr>
@@ -1130,7 +1569,7 @@
                 <w:noProof/>
                 <w:webHidden/>
               </w:rPr>
-              <w:instrText xml:space="preserve"> PAGEREF _Toc196662869 \h </w:instrText>
+              <w:instrText xml:space="preserve"> PAGEREF _Toc199928750 \h </w:instrText>
             </w:r>
             <w:r>
               <w:rPr>
@@ -1150,7 +1589,7 @@
                 <w:noProof/>
                 <w:webHidden/>
               </w:rPr>
-              <w:t>16</w:t>
+              <w:t>20</w:t>
             </w:r>
             <w:r>
               <w:rPr>
@@ -1176,13 +1615,13 @@
               <w14:ligatures w14:val="standardContextual"/>
             </w:rPr>
           </w:pPr>
-          <w:hyperlink w:anchor="_Toc196662870" w:history="1">
+          <w:hyperlink w:anchor="_Toc199928751" w:history="1">
             <w:r>
               <w:rPr>
                 <w:rStyle w:val="Lienhypertexte"/>
                 <w:noProof/>
               </w:rPr>
-              <w:t>3.1 – Objectif</w:t>
+              <w:t>4.1 – Réalisation</w:t>
             </w:r>
             <w:r>
               <w:rPr>
@@ -1203,7 +1642,7 @@
                 <w:noProof/>
                 <w:webHidden/>
               </w:rPr>
-              <w:instrText xml:space="preserve"> PAGEREF _Toc196662870 \h </w:instrText>
+              <w:instrText xml:space="preserve"> PAGEREF _Toc199928751 \h </w:instrText>
             </w:r>
             <w:r>
               <w:rPr>
@@ -1223,7 +1662,7 @@
                 <w:noProof/>
                 <w:webHidden/>
               </w:rPr>
-              <w:t>16</w:t>
+              <w:t>20</w:t>
             </w:r>
             <w:r>
               <w:rPr>
@@ -1249,13 +1688,13 @@
               <w14:ligatures w14:val="standardContextual"/>
             </w:rPr>
           </w:pPr>
-          <w:hyperlink w:anchor="_Toc196662871" w:history="1">
+          <w:hyperlink w:anchor="_Toc199928752" w:history="1">
             <w:r>
               <w:rPr>
                 <w:rStyle w:val="Lienhypertexte"/>
                 <w:noProof/>
               </w:rPr>
-              <w:t>3.2 – Planification</w:t>
+              <w:t>4.2 – Ressentis personnel</w:t>
             </w:r>
             <w:r>
               <w:rPr>
@@ -1276,7 +1715,7 @@
                 <w:noProof/>
                 <w:webHidden/>
               </w:rPr>
-              <w:instrText xml:space="preserve"> PAGEREF _Toc196662871 \h </w:instrText>
+              <w:instrText xml:space="preserve"> PAGEREF _Toc199928752 \h </w:instrText>
             </w:r>
             <w:r>
               <w:rPr>
@@ -1296,153 +1735,7 @@
                 <w:noProof/>
                 <w:webHidden/>
               </w:rPr>
-              <w:t>16</w:t>
-            </w:r>
-            <w:r>
-              <w:rPr>
-                <w:noProof/>
-                <w:webHidden/>
-              </w:rPr>
-              <w:fldChar w:fldCharType="end"/>
-            </w:r>
-          </w:hyperlink>
-        </w:p>
-        <w:p>
-          <w:pPr>
-            <w:pStyle w:val="TM2"/>
-            <w:tabs>
-              <w:tab w:val="right" w:leader="dot" w:pos="9062"/>
-            </w:tabs>
-            <w:rPr>
-              <w:rFonts w:cstheme="minorBidi"/>
-              <w:noProof/>
-              <w:kern w:val="2"/>
-              <w:sz w:val="24"/>
-              <w:szCs w:val="24"/>
-              <w14:ligatures w14:val="standardContextual"/>
-            </w:rPr>
-          </w:pPr>
-          <w:hyperlink w:anchor="_Toc196662872" w:history="1">
-            <w:r>
-              <w:rPr>
-                <w:rStyle w:val="Lienhypertexte"/>
-                <w:noProof/>
-              </w:rPr>
-              <w:t>3.3 – Routes à implémenter</w:t>
-            </w:r>
-            <w:r>
-              <w:rPr>
-                <w:noProof/>
-                <w:webHidden/>
-              </w:rPr>
-              <w:tab/>
-            </w:r>
-            <w:r>
-              <w:rPr>
-                <w:noProof/>
-                <w:webHidden/>
-              </w:rPr>
-              <w:fldChar w:fldCharType="begin"/>
-            </w:r>
-            <w:r>
-              <w:rPr>
-                <w:noProof/>
-                <w:webHidden/>
-              </w:rPr>
-              <w:instrText xml:space="preserve"> PAGEREF _Toc196662872 \h </w:instrText>
-            </w:r>
-            <w:r>
-              <w:rPr>
-                <w:noProof/>
-                <w:webHidden/>
-              </w:rPr>
-            </w:r>
-            <w:r>
-              <w:rPr>
-                <w:noProof/>
-                <w:webHidden/>
-              </w:rPr>
-              <w:fldChar w:fldCharType="separate"/>
-            </w:r>
-            <w:r>
-              <w:rPr>
-                <w:noProof/>
-                <w:webHidden/>
-              </w:rPr>
-              <w:t>16</w:t>
-            </w:r>
-            <w:r>
-              <w:rPr>
-                <w:noProof/>
-                <w:webHidden/>
-              </w:rPr>
-              <w:fldChar w:fldCharType="end"/>
-            </w:r>
-          </w:hyperlink>
-        </w:p>
-        <w:p>
-          <w:pPr>
-            <w:pStyle w:val="TM2"/>
-            <w:tabs>
-              <w:tab w:val="right" w:leader="dot" w:pos="9062"/>
-            </w:tabs>
-            <w:rPr>
-              <w:rFonts w:cstheme="minorBidi"/>
-              <w:noProof/>
-              <w:kern w:val="2"/>
-              <w:sz w:val="24"/>
-              <w:szCs w:val="24"/>
-              <w14:ligatures w14:val="standardContextual"/>
-            </w:rPr>
-          </w:pPr>
-          <w:hyperlink w:anchor="_Toc196662873" w:history="1">
-            <w:r>
-              <w:rPr>
-                <w:rStyle w:val="Lienhypertexte"/>
-                <w:noProof/>
-              </w:rPr>
-              <w:t>3.4 – Réalisation</w:t>
-            </w:r>
-            <w:r>
-              <w:rPr>
-                <w:noProof/>
-                <w:webHidden/>
-              </w:rPr>
-              <w:tab/>
-            </w:r>
-            <w:r>
-              <w:rPr>
-                <w:noProof/>
-                <w:webHidden/>
-              </w:rPr>
-              <w:fldChar w:fldCharType="begin"/>
-            </w:r>
-            <w:r>
-              <w:rPr>
-                <w:noProof/>
-                <w:webHidden/>
-              </w:rPr>
-              <w:instrText xml:space="preserve"> PAGEREF _Toc196662873 \h </w:instrText>
-            </w:r>
-            <w:r>
-              <w:rPr>
-                <w:noProof/>
-                <w:webHidden/>
-              </w:rPr>
-            </w:r>
-            <w:r>
-              <w:rPr>
-                <w:noProof/>
-                <w:webHidden/>
-              </w:rPr>
-              <w:fldChar w:fldCharType="separate"/>
-            </w:r>
-            <w:r>
-              <w:rPr>
-                <w:noProof/>
-                <w:webHidden/>
-              </w:rPr>
-              <w:t>17</w:t>
+              <w:t>20</w:t>
             </w:r>
             <w:r>
               <w:rPr>
@@ -1504,9 +1797,24 @@
     </w:p>
     <w:p>
       <w:pPr>
+        <w:jc w:val="both"/>
+      </w:pPr>
+    </w:p>
+    <w:p>
+      <w:pPr>
+        <w:jc w:val="both"/>
+      </w:pPr>
+    </w:p>
+    <w:p>
+      <w:pPr>
+        <w:jc w:val="both"/>
+      </w:pPr>
+    </w:p>
+    <w:p>
+      <w:pPr>
         <w:pStyle w:val="Titre1"/>
       </w:pPr>
-      <w:bookmarkStart w:id="1" w:name="_Toc196662855"/>
+      <w:bookmarkStart w:id="1" w:name="_Toc199928732"/>
       <w:bookmarkEnd w:id="0"/>
       <w:r>
         <w:lastRenderedPageBreak/>
@@ -1521,7 +1829,7 @@
       <w:pPr>
         <w:pStyle w:val="Titre2"/>
       </w:pPr>
-      <w:bookmarkStart w:id="2" w:name="_Toc196662856"/>
+      <w:bookmarkStart w:id="2" w:name="_Toc199928733"/>
       <w:r>
         <w:t xml:space="preserve">1.1 - </w:t>
       </w:r>
@@ -1531,16 +1839,24 @@
       <w:bookmarkEnd w:id="2"/>
     </w:p>
     <w:p>
+      <w:pPr>
+        <w:jc w:val="both"/>
+      </w:pPr>
       <w:r>
         <w:t>Le projet "Accès Campus" a été réalisé dans le cadre du BTS CIEL. Il a pour objectif de gérer et sécuriser l'accès à un établissement scolaire en utilisant des lecteurs RFID (PEA, BAE), une base de données centralisée et plusieurs services (PGS, PSW, etc.). Le système repose sur une architecture distribuée avec différents équipements interconnectés et une API REST pour la communication entre les services. Chaque membre du groupe a une responsabilité sur une partie de l'infrastructure ou du développement logiciel.</w:t>
       </w:r>
     </w:p>
-    <w:p/>
+    <w:p>
+      <w:pPr>
+        <w:jc w:val="both"/>
+      </w:pPr>
+    </w:p>
     <w:p>
       <w:pPr>
         <w:pStyle w:val="Titre2"/>
-      </w:pPr>
-      <w:bookmarkStart w:id="3" w:name="_Toc196662857"/>
+        <w:jc w:val="both"/>
+      </w:pPr>
+      <w:bookmarkStart w:id="3" w:name="_Toc199928734"/>
       <w:r>
         <w:t xml:space="preserve">1.2 - </w:t>
       </w:r>
@@ -1550,6 +1866,9 @@
       <w:bookmarkEnd w:id="3"/>
     </w:p>
     <w:p>
+      <w:pPr>
+        <w:jc w:val="both"/>
+      </w:pPr>
       <w:r>
         <w:t>Dans ce projet, ma mission principale concerne la gestion des données (PSW), incluant la mise en place du serveur, de la base de données PostgreSQL, la conception de l’API en Python avec FastAPI, la création des schémas Pydantic, des modèles SQLAlchemy et l’implémentation des différentes routes nécessaires au fonctionnement du système. J’ai aussi réalisé les tests unitaires et les documents techniques associés. Mon travail s’inscrit dans un ensemble collaboratif avec des échanges réguliers avec les autres membres du projet, notamment pour l’intégration finale.</w:t>
       </w:r>
@@ -1560,7 +1879,7 @@
         <w:pStyle w:val="Titre1"/>
         <w:jc w:val="both"/>
       </w:pPr>
-      <w:bookmarkStart w:id="4" w:name="_Toc196662858"/>
+      <w:bookmarkStart w:id="4" w:name="_Toc199928735"/>
       <w:r>
         <w:t>I</w:t>
       </w:r>
@@ -1568,47 +1887,128 @@
         <w:t>I</w:t>
       </w:r>
       <w:r>
-        <w:t xml:space="preserve"> – Incrément 1</w:t>
+        <w:t xml:space="preserve"> – </w:t>
+      </w:r>
+      <w:r>
+        <w:t>Infrastructure réseau</w:t>
       </w:r>
       <w:bookmarkEnd w:id="4"/>
     </w:p>
     <w:p>
-      <w:pPr>
-        <w:pStyle w:val="Titre2"/>
-        <w:jc w:val="both"/>
-      </w:pPr>
-      <w:bookmarkStart w:id="5" w:name="_Toc196662859"/>
-      <w:r>
-        <w:t>2</w:t>
-      </w:r>
-      <w:r>
-        <w:t>.1 – Modèle conceptuel de données</w:t>
-      </w:r>
-      <w:bookmarkEnd w:id="5"/>
-    </w:p>
-    <w:p>
-      <w:pPr>
-        <w:jc w:val="both"/>
-      </w:pPr>
-      <w:r>
-        <w:t>Les données sont divisées en 13 tables (</w:t>
+      <w:r>
+        <w:t xml:space="preserve">Pour cette partie, les guides d’installations sont disponibles sur notre GitHub sois dans </w:t>
       </w:r>
       <w:r>
         <w:rPr>
           <w:i/>
           <w:iCs/>
         </w:rPr>
-        <w:t xml:space="preserve">voir Figure </w:t>
+        <w:t>/main/PartieCommune/Deploiement/Installation/PSW</w:t>
+      </w:r>
+      <w:r>
+        <w:t xml:space="preserve"> sois </w:t>
       </w:r>
       <w:r>
         <w:rPr>
           <w:i/>
           <w:iCs/>
         </w:rPr>
-        <w:t>1</w:t>
-      </w:r>
-      <w:r>
-        <w:t>). On a une première série de table qui représente quelque chose de physique :  Utilisateur, Badge, Salle, Classe, Salle et Equipement (soi BAE, soi PEA). Ensuite on va avoir les différents emplois du temps (EDTClasse, EDTUtilisateur, EDTSalle), qui ne vont en réalité pas représenter un emploi du temps complet mais plutôt un créneau ou un cours. En raccord avec EDTUtilisateur, on va avoir les retards et absences liés au cours. Enfin on a Autorisation pour les différentes autorisations d’accès qu’un utilisateur peut avoir et Log pour enregistrer tous les mouvements des utilisateurs à chaque fois qu’il badge une BAE ou une PEA.</w:t>
+        <w:t>/main/PartieCommune/Reseau</w:t>
+      </w:r>
+      <w:r>
+        <w:t>.</w:t>
+      </w:r>
+    </w:p>
+    <w:p>
+      <w:pPr>
+        <w:pStyle w:val="Titre2"/>
+      </w:pPr>
+      <w:bookmarkStart w:id="5" w:name="_Toc199928736"/>
+      <w:r>
+        <w:t xml:space="preserve">2.1 </w:t>
+      </w:r>
+      <w:r>
+        <w:t>–</w:t>
+      </w:r>
+      <w:r>
+        <w:t xml:space="preserve"> </w:t>
+      </w:r>
+      <w:r>
+        <w:t>Présentation</w:t>
+      </w:r>
+      <w:bookmarkEnd w:id="5"/>
+    </w:p>
+    <w:p>
+      <w:pPr>
+        <w:jc w:val="both"/>
+      </w:pPr>
+      <w:r>
+        <w:t>Comme dis dans notre dossier commun, notre</w:t>
+      </w:r>
+      <w:r>
+        <w:t xml:space="preserve"> infrastructure réseau est un seul et unique grand réseau d’adresse 192.168.248.0/21</w:t>
+      </w:r>
+      <w:r>
+        <w:t xml:space="preserve"> (</w:t>
+      </w:r>
+      <w:r>
+        <w:rPr>
+          <w:i/>
+          <w:iCs/>
+        </w:rPr>
+        <w:t>voir Figure 1</w:t>
+      </w:r>
+      <w:r>
+        <w:t>)</w:t>
+      </w:r>
+      <w:r>
+        <w:t>, qui est divisé en 3 sous réseau géré par 3 VLANs différents:  </w:t>
+      </w:r>
+    </w:p>
+    <w:p>
+      <w:pPr>
+        <w:ind w:firstLine="708"/>
+        <w:jc w:val="both"/>
+      </w:pPr>
+      <w:r>
+        <w:t>- P</w:t>
+      </w:r>
+      <w:r>
+        <w:t>e</w:t>
+      </w:r>
+      <w:r>
+        <w:t xml:space="preserve">dagogique (VLAN 10, adresse : 192.168.0.0/22), pour tous les PCs du campus </w:t>
+      </w:r>
+      <w:r>
+        <w:tab/>
+      </w:r>
+      <w:r>
+        <w:tab/>
+        <w:t>accessible pour tout type d’utilisateur.</w:t>
+      </w:r>
+    </w:p>
+    <w:p>
+      <w:pPr>
+        <w:ind w:firstLine="708"/>
+        <w:jc w:val="both"/>
+      </w:pPr>
+      <w:r>
+        <w:t>- Acces (VLAN 20, adresse : 192.168.4.0/22), pour toutes les BAEs et PEAs.</w:t>
+      </w:r>
+    </w:p>
+    <w:p>
+      <w:pPr>
+        <w:ind w:left="708"/>
+        <w:jc w:val="both"/>
+      </w:pPr>
+      <w:r>
+        <w:t>- Administration (VLAN 30, adresse : 192.168.30.0/22), pour tous les serveurs et postes</w:t>
+      </w:r>
+      <w:r>
+        <w:t xml:space="preserve"> </w:t>
+      </w:r>
+      <w:r>
+        <w:t>d’administrations.</w:t>
       </w:r>
     </w:p>
     <w:p>
@@ -1622,10 +2022,10 @@
         </w:rPr>
         <w:lastRenderedPageBreak/>
         <w:drawing>
-          <wp:inline distT="0" distB="0" distL="0" distR="0" wp14:anchorId="6DC54289" wp14:editId="6EFB59F4">
-            <wp:extent cx="5760720" cy="4275455"/>
+          <wp:inline distT="0" distB="0" distL="0" distR="0" wp14:anchorId="1BA628BA" wp14:editId="06529DB6">
+            <wp:extent cx="5760720" cy="5107940"/>
             <wp:effectExtent l="0" t="0" r="0" b="0"/>
-            <wp:docPr id="734200944" name="Image 1"/>
+            <wp:docPr id="179586486" name="Image 1" descr="Une image contenant texte, capture d’écran, diagramme, Plan&#10;&#10;Le contenu généré par l’IA peut être incorrect."/>
             <wp:cNvGraphicFramePr>
               <a:graphicFrameLocks xmlns:a="http://schemas.openxmlformats.org/drawingml/2006/main" noChangeAspect="1"/>
             </wp:cNvGraphicFramePr>
@@ -1633,11 +2033,11 @@
               <a:graphicData uri="http://schemas.openxmlformats.org/drawingml/2006/picture">
                 <pic:pic xmlns:pic="http://schemas.openxmlformats.org/drawingml/2006/picture">
                   <pic:nvPicPr>
-                    <pic:cNvPr id="734200944" name="Image 734200944"/>
+                    <pic:cNvPr id="179586486" name="Image 1" descr="Une image contenant texte, capture d’écran, diagramme, Plan&#10;&#10;Le contenu généré par l’IA peut être incorrect."/>
                     <pic:cNvPicPr/>
                   </pic:nvPicPr>
                   <pic:blipFill>
-                    <a:blip r:embed="rId11">
+                    <a:blip r:embed="rId13">
                       <a:extLst>
                         <a:ext uri="{28A0092B-C50C-407E-A947-70E740481C1C}">
                           <a14:useLocalDpi xmlns:a14="http://schemas.microsoft.com/office/drawing/2010/main" val="0"/>
@@ -1651,7 +2051,7 @@
                   <pic:spPr>
                     <a:xfrm>
                       <a:off x="0" y="0"/>
-                      <a:ext cx="5760720" cy="4275455"/>
+                      <a:ext cx="5760720" cy="5107940"/>
                     </a:xfrm>
                     <a:prstGeom prst="rect">
                       <a:avLst/>
@@ -1668,217 +2068,64 @@
       <w:pPr>
         <w:pStyle w:val="Lgende"/>
         <w:jc w:val="center"/>
+      </w:pPr>
+      <w:r>
+        <w:t xml:space="preserve">Figure </w:t>
+      </w:r>
+      <w:r>
+        <w:fldChar w:fldCharType="begin"/>
+      </w:r>
+      <w:r>
+        <w:instrText xml:space="preserve"> SEQ Figure \* ARABIC </w:instrText>
+      </w:r>
+      <w:r>
+        <w:fldChar w:fldCharType="separate"/>
+      </w:r>
+      <w:r>
         <w:rPr>
           <w:noProof/>
         </w:rPr>
-      </w:pPr>
-      <w:r>
-        <w:t>Figure 1 Modèle conceptuel de données</w:t>
-      </w:r>
+        <w:t>1</w:t>
+      </w:r>
+      <w:r>
+        <w:fldChar w:fldCharType="end"/>
+      </w:r>
+      <w:r>
+        <w:t xml:space="preserve"> Infrastructure réseau</w:t>
+      </w:r>
+    </w:p>
+    <w:p>
+      <w:pPr>
+        <w:pStyle w:val="Titre2"/>
+      </w:pPr>
+      <w:bookmarkStart w:id="6" w:name="_Toc199928737"/>
+      <w:r>
+        <w:t xml:space="preserve">2.2 – Mise en place </w:t>
+      </w:r>
+      <w:r>
+        <w:t>Switch</w:t>
+      </w:r>
+      <w:bookmarkEnd w:id="6"/>
     </w:p>
     <w:p>
       <w:pPr>
         <w:jc w:val="both"/>
-        <w:rPr>
-          <w:noProof/>
-        </w:rPr>
-      </w:pPr>
-      <w:r>
-        <w:rPr>
-          <w:noProof/>
-        </w:rPr>
-        <w:t>Il m’a fallut plusieurs essaie pour atteindre ce modèle. Les autres versions du MCD sont disponibles sur notre GitHub.</w:t>
-      </w:r>
-    </w:p>
-    <w:p/>
-    <w:p>
-      <w:pPr>
-        <w:pStyle w:val="Titre2"/>
-        <w:jc w:val="both"/>
-        <w:rPr>
-          <w:noProof/>
-        </w:rPr>
-      </w:pPr>
-      <w:bookmarkStart w:id="6" w:name="_Toc196662860"/>
-      <w:r>
-        <w:rPr>
-          <w:noProof/>
-        </w:rPr>
-        <w:t>2</w:t>
-      </w:r>
-      <w:r>
-        <w:rPr>
-          <w:noProof/>
-        </w:rPr>
-        <w:t>.</w:t>
-      </w:r>
-      <w:r>
-        <w:rPr>
-          <w:noProof/>
-        </w:rPr>
-        <w:t>2</w:t>
-      </w:r>
-      <w:r>
-        <w:rPr>
-          <w:noProof/>
-        </w:rPr>
-        <w:t xml:space="preserve"> – Objectif</w:t>
-      </w:r>
-      <w:bookmarkEnd w:id="6"/>
-    </w:p>
-    <w:p>
-      <w:pPr>
-        <w:jc w:val="both"/>
-      </w:pPr>
-      <w:r>
-        <w:t>L’objectif de ce premier incrément sera le même qu’au deuxième et au troisième : permettre l’accès aux données. La différence c’est qu’à chaque incrément mes collègues devront répondre à de nouveaux cas d’utilisation.</w:t>
-      </w:r>
-    </w:p>
-    <w:p>
-      <w:pPr>
-        <w:jc w:val="both"/>
-      </w:pPr>
-      <w:r>
-        <w:t>Pour ce premier incrément je vais devoir répondre à ces cas d’utilisations :</w:t>
-      </w:r>
-    </w:p>
-    <w:p>
-      <w:pPr>
-        <w:pStyle w:val="Paragraphedeliste"/>
-        <w:numPr>
-          <w:ilvl w:val="0"/>
-          <w:numId w:val="3"/>
-        </w:numPr>
-        <w:jc w:val="both"/>
-      </w:pPr>
-      <w:r>
-        <w:t>PEA : Permettre l’accès à l’aide d’un badge RFID et vérifier l’autorisation d’accès.</w:t>
-      </w:r>
-    </w:p>
-    <w:p>
-      <w:pPr>
-        <w:pStyle w:val="Paragraphedeliste"/>
-        <w:numPr>
-          <w:ilvl w:val="0"/>
-          <w:numId w:val="3"/>
-        </w:numPr>
-        <w:jc w:val="both"/>
-      </w:pPr>
-      <w:r>
-        <w:t>BAE : Permettre de signaler l’entrée dans une salle, afficher les informations liées à l’étudiant</w:t>
-      </w:r>
-      <w:r>
-        <w:t xml:space="preserve"> et mettre à jour les présences et les absences.</w:t>
-      </w:r>
-    </w:p>
-    <w:p>
-      <w:pPr>
-        <w:pStyle w:val="Paragraphedeliste"/>
-        <w:numPr>
-          <w:ilvl w:val="0"/>
-          <w:numId w:val="3"/>
-        </w:numPr>
-        <w:jc w:val="both"/>
-      </w:pPr>
-      <w:r>
-        <w:t>PSW : Permettre de consulter l’historique des absences et des retards.</w:t>
-      </w:r>
-    </w:p>
-    <w:p>
-      <w:pPr>
-        <w:pStyle w:val="Paragraphedeliste"/>
-        <w:numPr>
-          <w:ilvl w:val="0"/>
-          <w:numId w:val="3"/>
-        </w:numPr>
-        <w:jc w:val="both"/>
-      </w:pPr>
-      <w:r>
-        <w:t>PGS : Gérer les badges (Authentifier, créer, supprimer et modifier).</w:t>
-      </w:r>
-    </w:p>
-    <w:p>
-      <w:pPr>
-        <w:jc w:val="both"/>
-      </w:pPr>
-    </w:p>
-    <w:p>
-      <w:pPr>
-        <w:jc w:val="both"/>
-      </w:pPr>
-      <w:r>
-        <w:t xml:space="preserve">Les diagrammes de cas d’utilisations complets sont </w:t>
-      </w:r>
-      <w:r>
-        <w:t>disponibles</w:t>
-      </w:r>
-      <w:r>
-        <w:t xml:space="preserve"> sur notre GitHub.</w:t>
-      </w:r>
-    </w:p>
-    <w:p>
-      <w:pPr>
-        <w:jc w:val="both"/>
-      </w:pPr>
-    </w:p>
-    <w:p>
-      <w:pPr>
-        <w:pStyle w:val="Titre2"/>
-        <w:jc w:val="both"/>
-      </w:pPr>
-      <w:bookmarkStart w:id="7" w:name="_Toc196662861"/>
-      <w:r>
-        <w:lastRenderedPageBreak/>
-        <w:t>2</w:t>
-      </w:r>
-      <w:r>
-        <w:t>.</w:t>
-      </w:r>
-      <w:r>
-        <w:t>3</w:t>
-      </w:r>
-      <w:r>
-        <w:t xml:space="preserve"> – Planification</w:t>
-      </w:r>
-      <w:bookmarkEnd w:id="7"/>
-    </w:p>
-    <w:p>
-      <w:pPr>
-        <w:jc w:val="both"/>
-      </w:pPr>
-      <w:r>
-        <w:t xml:space="preserve">Pour ce premier incrément, une durée de 4 semaine </w:t>
-      </w:r>
-      <w:r>
-        <w:t>a</w:t>
-      </w:r>
-      <w:r>
-        <w:t xml:space="preserve"> été fixé pour toute l’équipe afin de réaliser une intégration au bout de cette durée, juste avant la revue 2.</w:t>
-      </w:r>
-    </w:p>
-    <w:p>
-      <w:pPr>
-        <w:jc w:val="both"/>
-      </w:pPr>
-      <w:r>
-        <w:t>Pour ma partie, je me suis fixé une semaine pour mettre en place le PSW, puis 2 pour mettre en place l’API. La dernière semaine a été désigné pour réaliser les test unitaires (</w:t>
+      </w:pPr>
+      <w:r>
+        <w:t>Le</w:t>
+      </w:r>
+      <w:r>
+        <w:t>s interfaces du switch sont toutes réparties entre les 3 VLANs (</w:t>
       </w:r>
       <w:r>
         <w:rPr>
           <w:i/>
           <w:iCs/>
         </w:rPr>
-        <w:t xml:space="preserve">voir Figure </w:t>
-      </w:r>
-      <w:r>
-        <w:rPr>
-          <w:i/>
-          <w:iCs/>
-        </w:rPr>
-        <w:t>2</w:t>
-      </w:r>
-      <w:r>
-        <w:t>).</w:t>
+        <w:t>voir Figure 2</w:t>
+      </w:r>
+      <w:r>
+        <w:t>). L’interface G0/1 est destiné au mode trunk et est lié au router pour faire du routage inter VLAN. Le VLAN 99 a donc comme adresse 192.168.248.2.</w:t>
       </w:r>
     </w:p>
     <w:p>
@@ -1891,10 +2138,10 @@
           <w:noProof/>
         </w:rPr>
         <w:drawing>
-          <wp:inline distT="0" distB="0" distL="0" distR="0" wp14:anchorId="71F447A7" wp14:editId="6A0444DD">
-            <wp:extent cx="5760720" cy="1524000"/>
+          <wp:inline distT="0" distB="0" distL="0" distR="0" wp14:anchorId="642FEE4E" wp14:editId="667C1471">
+            <wp:extent cx="5760720" cy="1584325"/>
             <wp:effectExtent l="0" t="0" r="0" b="0"/>
-            <wp:docPr id="1213926252" name="Image 1" descr="Une image contenant capture d’écran, ligne, nombre&#10;&#10;Le contenu généré par l’IA peut être incorrect."/>
+            <wp:docPr id="2041690485" name="Image 2" descr="Une image contenant Appareils électroniques, Ingénierie électronique, texte, fourniture d’électricité&#10;&#10;Le contenu généré par l’IA peut être incorrect."/>
             <wp:cNvGraphicFramePr>
               <a:graphicFrameLocks xmlns:a="http://schemas.openxmlformats.org/drawingml/2006/main" noChangeAspect="1"/>
             </wp:cNvGraphicFramePr>
@@ -1902,11 +2149,17 @@
               <a:graphicData uri="http://schemas.openxmlformats.org/drawingml/2006/picture">
                 <pic:pic xmlns:pic="http://schemas.openxmlformats.org/drawingml/2006/picture">
                   <pic:nvPicPr>
-                    <pic:cNvPr id="1213926252" name="Image 1" descr="Une image contenant capture d’écran, ligne, nombre&#10;&#10;Le contenu généré par l’IA peut être incorrect."/>
+                    <pic:cNvPr id="2041690485" name="Image 2" descr="Une image contenant Appareils électroniques, Ingénierie électronique, texte, fourniture d’électricité&#10;&#10;Le contenu généré par l’IA peut être incorrect."/>
                     <pic:cNvPicPr/>
                   </pic:nvPicPr>
                   <pic:blipFill>
-                    <a:blip r:embed="rId12"/>
+                    <a:blip r:embed="rId14" cstate="print">
+                      <a:extLst>
+                        <a:ext uri="{28A0092B-C50C-407E-A947-70E740481C1C}">
+                          <a14:useLocalDpi xmlns:a14="http://schemas.microsoft.com/office/drawing/2010/main" val="0"/>
+                        </a:ext>
+                      </a:extLst>
+                    </a:blip>
                     <a:stretch>
                       <a:fillRect/>
                     </a:stretch>
@@ -1914,7 +2167,7 @@
                   <pic:spPr>
                     <a:xfrm>
                       <a:off x="0" y="0"/>
-                      <a:ext cx="5760720" cy="1524000"/>
+                      <a:ext cx="5760720" cy="1584325"/>
                     </a:xfrm>
                     <a:prstGeom prst="rect">
                       <a:avLst/>
@@ -1936,36 +2189,528 @@
         <w:t xml:space="preserve">Figure </w:t>
       </w:r>
       <w:r>
+        <w:fldChar w:fldCharType="begin"/>
+      </w:r>
+      <w:r>
+        <w:instrText xml:space="preserve"> SEQ Figure \* ARABIC </w:instrText>
+      </w:r>
+      <w:r>
+        <w:fldChar w:fldCharType="separate"/>
+      </w:r>
+      <w:r>
+        <w:rPr>
+          <w:noProof/>
+        </w:rPr>
         <w:t>2</w:t>
       </w:r>
       <w:r>
-        <w:t xml:space="preserve"> Planification Incrément 1</w:t>
-      </w:r>
-    </w:p>
-    <w:p>
-      <w:pPr>
-        <w:jc w:val="both"/>
-      </w:pPr>
+        <w:fldChar w:fldCharType="end"/>
+      </w:r>
+      <w:r>
+        <w:t xml:space="preserve"> Répartition des interfaces du switch</w:t>
+      </w:r>
+    </w:p>
+    <w:p/>
+    <w:p>
+      <w:pPr>
+        <w:pStyle w:val="Titre2"/>
+      </w:pPr>
+      <w:bookmarkStart w:id="7" w:name="_Toc199928738"/>
+      <w:r>
+        <w:lastRenderedPageBreak/>
+        <w:t xml:space="preserve">2.3 </w:t>
+      </w:r>
+      <w:r>
+        <w:t>–</w:t>
+      </w:r>
+      <w:r>
+        <w:t xml:space="preserve"> </w:t>
+      </w:r>
+      <w:r>
+        <w:t>Mise en place Router</w:t>
+      </w:r>
+      <w:bookmarkEnd w:id="7"/>
+    </w:p>
+    <w:p>
+      <w:r>
+        <w:t xml:space="preserve">Le router est relié au switch depuis l’interface fa0. Sur le router VLAN 99 a comme adresse 192.168.248.1. </w:t>
+      </w:r>
+    </w:p>
+    <w:p>
+      <w:r>
+        <w:t>L’interface fa0 est divisé en trois sous interfaces :</w:t>
+      </w:r>
+    </w:p>
+    <w:p>
+      <w:pPr>
+        <w:pStyle w:val="Paragraphedeliste"/>
+        <w:numPr>
+          <w:ilvl w:val="0"/>
+          <w:numId w:val="6"/>
+        </w:numPr>
+      </w:pPr>
+      <w:r>
+        <w:t>fa0.10 d’adresse 192.168.0.1/22</w:t>
+      </w:r>
+    </w:p>
+    <w:p>
+      <w:pPr>
+        <w:pStyle w:val="Paragraphedeliste"/>
+        <w:numPr>
+          <w:ilvl w:val="0"/>
+          <w:numId w:val="6"/>
+        </w:numPr>
+      </w:pPr>
+      <w:r>
+        <w:t>fa0.20</w:t>
+      </w:r>
+      <w:r>
+        <w:t xml:space="preserve"> </w:t>
+      </w:r>
+      <w:r>
+        <w:t>d’adresse 192.168.4.1/22</w:t>
+      </w:r>
+    </w:p>
+    <w:p>
+      <w:pPr>
+        <w:pStyle w:val="Paragraphedeliste"/>
+        <w:numPr>
+          <w:ilvl w:val="0"/>
+          <w:numId w:val="6"/>
+        </w:numPr>
+      </w:pPr>
+      <w:r>
+        <w:t>fa0.30</w:t>
+      </w:r>
+      <w:r>
+        <w:t xml:space="preserve"> </w:t>
+      </w:r>
+      <w:r>
+        <w:t>d’adresse 192.168.30.1/24</w:t>
+      </w:r>
+    </w:p>
+    <w:p>
+      <w:r>
+        <w:t xml:space="preserve">Enfin l’encapsulation dot1Q et le DHCP relay </w:t>
+      </w:r>
+      <w:r>
+        <w:t>sont</w:t>
+      </w:r>
+      <w:r>
+        <w:t xml:space="preserve"> mis en place sur ces sous interfaces.</w:t>
+      </w:r>
+    </w:p>
+    <w:p>
+      <w:r>
+        <w:t>Une ACL est déployée afin de filtrer les requêtes. Le VLAN 30 lui peut communiquer avec les deux autres VLANs comme il veut, mais le VLAN 10 et VLAN 20 sont limiter vers le VLAN 30 au</w:t>
+      </w:r>
+      <w:r>
+        <w:t>x</w:t>
+      </w:r>
+      <w:r>
+        <w:t xml:space="preserve"> port</w:t>
+      </w:r>
+      <w:r>
+        <w:t>s</w:t>
+      </w:r>
+      <w:r>
+        <w:t xml:space="preserve"> 443</w:t>
+      </w:r>
+      <w:r>
+        <w:t xml:space="preserve"> pour HTTP</w:t>
+      </w:r>
+      <w:r>
+        <w:t>S</w:t>
+      </w:r>
+      <w:r>
+        <w:t xml:space="preserve">, </w:t>
+      </w:r>
+      <w:r>
+        <w:t>68 pour le DHCP et 53 pour le DNS. Le VLAN 10 et le VLAN 20 ne peuvent pas du tout communiqu</w:t>
+      </w:r>
+      <w:r>
+        <w:t>er</w:t>
+      </w:r>
+      <w:r>
+        <w:t xml:space="preserve"> entre eux.</w:t>
+      </w:r>
+    </w:p>
+    <w:p/>
+    <w:p>
+      <w:pPr>
+        <w:pStyle w:val="Titre2"/>
+      </w:pPr>
+      <w:bookmarkStart w:id="8" w:name="_Toc199928739"/>
+      <w:r>
+        <w:t>2.4 – Mise en place PSW</w:t>
+      </w:r>
+      <w:bookmarkEnd w:id="8"/>
+    </w:p>
+    <w:p>
+      <w:r>
+        <w:t xml:space="preserve">Pour cette partie du projet, je ne travaille pas seul : je suis en collaboration avec Thomas Gasche, qui est chargé de réaliser le site web. Nous avons choisi d’utiliser Debian 12 comme système d’exploitation pour sa stabilité, ce qui en fait une solution plus adaptée qu’Ubuntu pour un fonctionnement en continu (24/7). </w:t>
+      </w:r>
+    </w:p>
+    <w:p>
+      <w:r>
+        <w:t xml:space="preserve">Dès le début, nous avons installé le service SSH afin de pouvoir administrer le serveur à distance. </w:t>
+      </w:r>
+    </w:p>
+    <w:p>
+      <w:r>
+        <w:t>Nous avons également mis en place le pare-feu UFW pour renforcer la sécurité du système.</w:t>
+      </w:r>
+      <w:r>
+        <w:t xml:space="preserve"> Les ports suivants sont ouverts :</w:t>
+      </w:r>
+    </w:p>
+    <w:p>
+      <w:pPr>
+        <w:ind w:firstLine="708"/>
+      </w:pPr>
+      <w:r>
+        <w:t>- 22 : ssh</w:t>
+      </w:r>
+    </w:p>
+    <w:p>
+      <w:pPr>
+        <w:ind w:firstLine="708"/>
+      </w:pPr>
+      <w:r>
+        <w:t>- 53 : DNS</w:t>
+      </w:r>
+    </w:p>
+    <w:p>
+      <w:pPr>
+        <w:ind w:firstLine="708"/>
+      </w:pPr>
+      <w:r>
+        <w:t>- 80 : http</w:t>
+      </w:r>
+    </w:p>
+    <w:p>
+      <w:pPr>
+        <w:ind w:firstLine="708"/>
+      </w:pPr>
+      <w:r>
+        <w:t>- 443 : https</w:t>
+      </w:r>
+    </w:p>
+    <w:p>
+      <w:pPr>
+        <w:ind w:firstLine="708"/>
+      </w:pPr>
+      <w:r>
+        <w:t>- 5432 : pgAdmin</w:t>
+      </w:r>
+    </w:p>
+    <w:p>
+      <w:pPr>
+        <w:ind w:firstLine="708"/>
+      </w:pPr>
+      <w:r>
+        <w:t>- 67 : DHCP</w:t>
+      </w:r>
+    </w:p>
+    <w:p/>
+    <w:p>
+      <w:pPr>
+        <w:pStyle w:val="Titre3"/>
+      </w:pPr>
+      <w:bookmarkStart w:id="9" w:name="_Toc199928740"/>
+      <w:r>
+        <w:t>2.4.1 – Mise en place DHCP</w:t>
+      </w:r>
+      <w:bookmarkEnd w:id="9"/>
+    </w:p>
+    <w:p>
+      <w:r>
+        <w:t xml:space="preserve">Le PSW héberge donc aussi le DHCP. </w:t>
+      </w:r>
+      <w:r>
+        <w:t>Trois configurations différentes</w:t>
+      </w:r>
+      <w:r>
+        <w:t xml:space="preserve"> sont faites afin de pouvoir distribuer correctement les </w:t>
+      </w:r>
+      <w:r>
+        <w:t xml:space="preserve">bonnes </w:t>
+      </w:r>
+      <w:r>
+        <w:t>adresses IP dans</w:t>
+      </w:r>
+      <w:r>
+        <w:t xml:space="preserve"> le bon VLAN grâce au DHCP relay:</w:t>
+      </w:r>
+    </w:p>
+    <w:p>
+      <w:pPr>
+        <w:pStyle w:val="Paragraphedeliste"/>
+        <w:numPr>
+          <w:ilvl w:val="0"/>
+          <w:numId w:val="6"/>
+        </w:numPr>
+      </w:pPr>
+      <w:r>
+        <w:t>Pour le VLAN 10, le DHCP distribue les adresses allant de 192.168.0.2/22 à 192.168.3.254/22.</w:t>
+      </w:r>
+    </w:p>
+    <w:p>
+      <w:pPr>
+        <w:pStyle w:val="Paragraphedeliste"/>
+        <w:numPr>
+          <w:ilvl w:val="0"/>
+          <w:numId w:val="6"/>
+        </w:numPr>
+      </w:pPr>
+      <w:r>
+        <w:t>Pour le VLAN 20, le DHCP distribue les adresses allant de 192.168.4.2/22 à 192.168.7.254/22.</w:t>
+      </w:r>
+    </w:p>
+    <w:p>
+      <w:pPr>
+        <w:pStyle w:val="Paragraphedeliste"/>
+        <w:numPr>
+          <w:ilvl w:val="0"/>
+          <w:numId w:val="6"/>
+        </w:numPr>
+      </w:pPr>
+      <w:r>
+        <w:lastRenderedPageBreak/>
+        <w:t>Pour le VLAN 30, le DHCP distribue les adresses allant de 192.168.30.10/24 à 192.168.30.254/24.</w:t>
+      </w:r>
+    </w:p>
+    <w:p/>
+    <w:p>
+      <w:pPr>
+        <w:pStyle w:val="Titre3"/>
+      </w:pPr>
+      <w:bookmarkStart w:id="10" w:name="_Toc199928741"/>
+      <w:r>
+        <w:t>2.4.2 – Mise en place DNS</w:t>
+      </w:r>
+      <w:bookmarkEnd w:id="10"/>
+    </w:p>
+    <w:p>
+      <w:r>
+        <w:t>Un DNS est mis en place afin de mettre en place un serveur Proxy et de passer en HTTPS à l’aide de bind9. Le nom de domaine de notre réseau est campus.local. Trois noms d’hôte son mis en place :</w:t>
+      </w:r>
+    </w:p>
+    <w:p>
+      <w:pPr>
+        <w:pStyle w:val="Paragraphedeliste"/>
+        <w:numPr>
+          <w:ilvl w:val="0"/>
+          <w:numId w:val="6"/>
+        </w:numPr>
+      </w:pPr>
+      <w:r>
+        <w:t>psw d’adresse 192.168.30.3.</w:t>
+      </w:r>
+    </w:p>
+    <w:p>
+      <w:pPr>
+        <w:pStyle w:val="Paragraphedeliste"/>
+        <w:numPr>
+          <w:ilvl w:val="0"/>
+          <w:numId w:val="6"/>
+        </w:numPr>
+      </w:pPr>
+      <w:r>
+        <w:t>web d’adresse 192.168.30.3, pour accéder au site web.</w:t>
+      </w:r>
+    </w:p>
+    <w:p>
+      <w:pPr>
+        <w:pStyle w:val="Paragraphedeliste"/>
+        <w:numPr>
+          <w:ilvl w:val="0"/>
+          <w:numId w:val="6"/>
+        </w:numPr>
+      </w:pPr>
+      <w:r>
+        <w:t>api d’adresse 192.168.30.2, pour accéder à l’API.</w:t>
+      </w:r>
+    </w:p>
+    <w:p/>
+    <w:p>
+      <w:pPr>
+        <w:pStyle w:val="Titre3"/>
+      </w:pPr>
+      <w:bookmarkStart w:id="11" w:name="_Toc199928742"/>
+      <w:r>
+        <w:t>2.4.3 – Mise en place Proxy</w:t>
+      </w:r>
+      <w:bookmarkEnd w:id="11"/>
+    </w:p>
+    <w:p>
+      <w:r>
+        <w:t xml:space="preserve">Le proxy est mis en place à l’aide de nginx. A l’aide de openssl j’ai créé un certificat SSL auto-signé. Dans les fichiers de conf nginx </w:t>
+      </w:r>
+      <w:r>
+        <w:t>le PSW écoute sur le port 443 afin de rediriger les requêtes HTTPS vers le bon service, sois l’api sois le site web. Il écoute aussi sur le port 80 afin de rediriger les requêtes HTTP vers du HTTPS.</w:t>
+      </w:r>
+    </w:p>
+    <w:p/>
+    <w:p>
+      <w:pPr>
+        <w:pStyle w:val="Titre1"/>
+      </w:pPr>
+      <w:bookmarkStart w:id="12" w:name="_Toc199928743"/>
+      <w:r>
+        <w:t xml:space="preserve">III – </w:t>
+      </w:r>
+      <w:r>
+        <w:t>Base de données</w:t>
+      </w:r>
+      <w:r>
+        <w:t xml:space="preserve"> et API</w:t>
+      </w:r>
+      <w:bookmarkEnd w:id="12"/>
     </w:p>
     <w:p>
       <w:pPr>
         <w:pStyle w:val="Titre2"/>
         <w:jc w:val="both"/>
       </w:pPr>
-      <w:bookmarkStart w:id="8" w:name="_Toc196662862"/>
-      <w:r>
-        <w:t>2</w:t>
-      </w:r>
-      <w:r>
+      <w:bookmarkStart w:id="13" w:name="_Toc199928744"/>
+      <w:r>
+        <w:t>3</w:t>
+      </w:r>
+      <w:r>
+        <w:t>.1 – Modèle conceptuel de données</w:t>
+      </w:r>
+      <w:bookmarkEnd w:id="13"/>
+    </w:p>
+    <w:p>
+      <w:pPr>
+        <w:jc w:val="both"/>
+      </w:pPr>
+      <w:r>
+        <w:t>Les données sont divisées en 13 tables (</w:t>
+      </w:r>
+      <w:r>
+        <w:rPr>
+          <w:i/>
+          <w:iCs/>
+        </w:rPr>
+        <w:t xml:space="preserve">voir Figure </w:t>
+      </w:r>
+      <w:r>
+        <w:rPr>
+          <w:i/>
+          <w:iCs/>
+        </w:rPr>
+        <w:t>3</w:t>
+      </w:r>
+      <w:r>
+        <w:t>). On a une première série de table qui représente quelque chose de physique :  Utilisateur, Badge, Salle, Classe, Salle et Equipement (soi BAE, soi PEA). Ensuite on va avoir les différents emplois du temps (EDTClasse, EDTUtilisateur, EDTSalle), qui ne vont en réalité pas représenter un emploi du temps complet mais plutôt un créneau ou un cours. En raccord avec EDTUtilisateur, on va avoir les retards et absences liés au cours. Enfin on a Autorisation pour les différentes autorisations d’accès qu’un utilisateur peut avoir et Log pour enregistrer tous les mouvements des utilisateurs à chaque fois qu’il badge une BAE ou une PEA.</w:t>
+      </w:r>
+    </w:p>
+    <w:p>
+      <w:pPr>
+        <w:keepNext/>
+        <w:jc w:val="center"/>
+      </w:pPr>
+      <w:r>
+        <w:rPr>
+          <w:noProof/>
+        </w:rPr>
+        <w:lastRenderedPageBreak/>
+        <w:drawing>
+          <wp:inline distT="0" distB="0" distL="0" distR="0" wp14:anchorId="6DC54289" wp14:editId="5B9F06C2">
+            <wp:extent cx="5760720" cy="4275147"/>
+            <wp:effectExtent l="0" t="0" r="0" b="0"/>
+            <wp:docPr id="734200944" name="Image 1"/>
+            <wp:cNvGraphicFramePr>
+              <a:graphicFrameLocks xmlns:a="http://schemas.openxmlformats.org/drawingml/2006/main" noChangeAspect="1"/>
+            </wp:cNvGraphicFramePr>
+            <a:graphic xmlns:a="http://schemas.openxmlformats.org/drawingml/2006/main">
+              <a:graphicData uri="http://schemas.openxmlformats.org/drawingml/2006/picture">
+                <pic:pic xmlns:pic="http://schemas.openxmlformats.org/drawingml/2006/picture">
+                  <pic:nvPicPr>
+                    <pic:cNvPr id="734200944" name="Image 1"/>
+                    <pic:cNvPicPr/>
+                  </pic:nvPicPr>
+                  <pic:blipFill>
+                    <a:blip r:embed="rId15">
+                      <a:extLst>
+                        <a:ext uri="{28A0092B-C50C-407E-A947-70E740481C1C}">
+                          <a14:useLocalDpi xmlns:a14="http://schemas.microsoft.com/office/drawing/2010/main" val="0"/>
+                        </a:ext>
+                      </a:extLst>
+                    </a:blip>
+                    <a:stretch>
+                      <a:fillRect/>
+                    </a:stretch>
+                  </pic:blipFill>
+                  <pic:spPr>
+                    <a:xfrm>
+                      <a:off x="0" y="0"/>
+                      <a:ext cx="5760720" cy="4275147"/>
+                    </a:xfrm>
+                    <a:prstGeom prst="rect">
+                      <a:avLst/>
+                    </a:prstGeom>
+                  </pic:spPr>
+                </pic:pic>
+              </a:graphicData>
+            </a:graphic>
+          </wp:inline>
+        </w:drawing>
+      </w:r>
+    </w:p>
+    <w:p>
+      <w:pPr>
+        <w:pStyle w:val="Lgende"/>
+        <w:jc w:val="center"/>
+        <w:rPr>
+          <w:noProof/>
+        </w:rPr>
+      </w:pPr>
+      <w:r>
+        <w:t xml:space="preserve">Figure </w:t>
+      </w:r>
+      <w:r>
+        <w:t>3</w:t>
+      </w:r>
+      <w:r>
+        <w:t xml:space="preserve"> Modèle conceptuel de données</w:t>
+      </w:r>
+    </w:p>
+    <w:p>
+      <w:pPr>
+        <w:jc w:val="both"/>
+        <w:rPr>
+          <w:noProof/>
+        </w:rPr>
+      </w:pPr>
+      <w:r>
+        <w:rPr>
+          <w:noProof/>
+        </w:rPr>
+        <w:t>Il m’a fallut plusieurs essaie pour atteindre ce modèle. Les autres versions du MCD sont disponibles sur notre GitHub</w:t>
+      </w:r>
+      <w:r>
+        <w:rPr>
+          <w:noProof/>
+        </w:rPr>
+        <w:t xml:space="preserve"> dans </w:t>
+      </w:r>
+      <w:r>
+        <w:rPr>
+          <w:i/>
+          <w:iCs/>
+          <w:noProof/>
+        </w:rPr>
+        <w:t>/main/BDD/Données/MCD</w:t>
+      </w:r>
+      <w:r>
+        <w:rPr>
+          <w:noProof/>
+        </w:rPr>
         <w:t>.</w:t>
       </w:r>
-      <w:r>
-        <w:t>4</w:t>
-      </w:r>
-      <w:r>
-        <w:t xml:space="preserve"> – Mise en place PSW</w:t>
-      </w:r>
-      <w:bookmarkEnd w:id="8"/>
     </w:p>
     <w:p>
       <w:pPr>
@@ -1973,16 +2718,24 @@
         <w:jc w:val="both"/>
       </w:pPr>
       <w:r>
-        <w:t>Pour cette partie du projet, je ne travaille pas seul : je suis en collaboration avec Thomas Gasche, qui est chargé de réaliser le site web. Nous avons choisi d’utiliser Debian 12 comme système d’exploitation pour sa stabilité, ce qui en fait une solution plus adaptée qu’Ubuntu pour un fonctionnement en continu (24/7). Dès le début, nous avons installé le service SSH afin de pouvoir administrer le serveur à distance. Nous avons également mis en place le pare-feu UFW pour renforcer la sécurité du système.</w:t>
-      </w:r>
-    </w:p>
-    <w:p>
-      <w:pPr>
-        <w:keepNext/>
-        <w:jc w:val="both"/>
-      </w:pPr>
-      <w:r>
-        <w:t>J’ai ensuite procédé à l’installation de PostgreSQL, puis à la création de la base de données nommée « campus_db ». Celle-ci repose sur deux types ENUM (role et type) et contient 13 tables (voir Figure 3).</w:t>
+        <w:t xml:space="preserve">J’ai ensuite procédé à l’installation de PostgreSQL, puis à la création de la base de données nommée « campus_db ». Celle-ci repose sur deux types ENUM (role et type) et contient 13 tables (voir </w:t>
+      </w:r>
+      <w:r>
+        <w:rPr>
+          <w:i/>
+          <w:iCs/>
+        </w:rPr>
+        <w:t xml:space="preserve">Figure </w:t>
+      </w:r>
+      <w:r>
+        <w:rPr>
+          <w:i/>
+          <w:iCs/>
+        </w:rPr>
+        <w:t>4</w:t>
+      </w:r>
+      <w:r>
+        <w:t>).</w:t>
       </w:r>
     </w:p>
     <w:p>
@@ -1995,7 +2748,7 @@
           <w:noProof/>
         </w:rPr>
         <w:drawing>
-          <wp:inline distT="0" distB="0" distL="0" distR="0" wp14:anchorId="0CD10324" wp14:editId="07E5C081">
+          <wp:inline distT="0" distB="0" distL="0" distR="0" wp14:anchorId="025D92CB" wp14:editId="5AD52912">
             <wp:extent cx="3528366" cy="1882303"/>
             <wp:effectExtent l="0" t="0" r="0" b="3810"/>
             <wp:docPr id="808793097" name="Image 1" descr="Une image contenant texte, capture d’écran, Police&#10;&#10;Le contenu généré par l’IA peut être incorrect."/>
@@ -2010,7 +2763,7 @@
                     <pic:cNvPicPr/>
                   </pic:nvPicPr>
                   <pic:blipFill>
-                    <a:blip r:embed="rId13"/>
+                    <a:blip r:embed="rId16"/>
                     <a:stretch>
                       <a:fillRect/>
                     </a:stretch>
@@ -2040,73 +2793,129 @@
         <w:t xml:space="preserve">Figure </w:t>
       </w:r>
       <w:r>
+        <w:t>4</w:t>
+      </w:r>
+      <w:r>
+        <w:t xml:space="preserve"> Exemple de création d'un type ENUM et d'une table en SQL</w:t>
+      </w:r>
+    </w:p>
+    <w:p>
+      <w:pPr>
+        <w:jc w:val="both"/>
+        <w:rPr>
+          <w:noProof/>
+        </w:rPr>
+      </w:pPr>
+      <w:r>
+        <w:t>Le script SQL complet permettant de générer l’ensemble de la base de données est disponible sur notre GitHub</w:t>
+      </w:r>
+      <w:r>
+        <w:t xml:space="preserve"> sous </w:t>
+      </w:r>
+      <w:r>
+        <w:rPr>
+          <w:i/>
+          <w:iCs/>
+        </w:rPr>
+        <w:t>/main/BDD/Données</w:t>
+      </w:r>
+      <w:r>
+        <w:t>.</w:t>
+      </w:r>
+    </w:p>
+    <w:p/>
+    <w:p>
+      <w:pPr>
+        <w:pStyle w:val="Titre2"/>
+        <w:jc w:val="both"/>
+        <w:rPr>
+          <w:noProof/>
+        </w:rPr>
+      </w:pPr>
+      <w:bookmarkStart w:id="14" w:name="_Toc199928745"/>
+      <w:r>
+        <w:rPr>
+          <w:noProof/>
+        </w:rPr>
+        <w:lastRenderedPageBreak/>
         <w:t>3</w:t>
       </w:r>
       <w:r>
-        <w:t xml:space="preserve"> Exemple de création d'un type ENUM et d'une table en SQL</w:t>
-      </w:r>
-    </w:p>
-    <w:p>
-      <w:pPr>
-        <w:keepNext/>
+        <w:rPr>
+          <w:noProof/>
+        </w:rPr>
+        <w:t>.</w:t>
+      </w:r>
+      <w:r>
+        <w:rPr>
+          <w:noProof/>
+        </w:rPr>
+        <w:t>2</w:t>
+      </w:r>
+      <w:r>
+        <w:rPr>
+          <w:noProof/>
+        </w:rPr>
+        <w:t xml:space="preserve"> – </w:t>
+      </w:r>
+      <w:r>
+        <w:rPr>
+          <w:noProof/>
+        </w:rPr>
+        <w:t>Incrément</w:t>
+      </w:r>
+      <w:r>
+        <w:rPr>
+          <w:noProof/>
+        </w:rPr>
+        <w:t>s</w:t>
+      </w:r>
+      <w:r>
+        <w:rPr>
+          <w:noProof/>
+        </w:rPr>
+        <w:t xml:space="preserve"> et </w:t>
+      </w:r>
+      <w:r>
+        <w:rPr>
+          <w:noProof/>
+        </w:rPr>
+        <w:t>méthode de travail</w:t>
+      </w:r>
+      <w:bookmarkEnd w:id="14"/>
+    </w:p>
+    <w:p>
+      <w:pPr>
         <w:jc w:val="both"/>
       </w:pPr>
       <w:r>
-        <w:t>Le script SQL complet permettant de générer l’ensemble de la base de données est disponible sur notre GitHub.</w:t>
-      </w:r>
-    </w:p>
-    <w:p>
-      <w:pPr>
-        <w:keepNext/>
+        <w:t>Comme indiquer dans le dossier commun, notre groupe a décidé de diviser le projet en 3 groupes d’incrément avec chacun des dates butoirs.</w:t>
+      </w:r>
+    </w:p>
+    <w:p>
+      <w:pPr>
         <w:jc w:val="both"/>
       </w:pPr>
       <w:r>
-        <w:t xml:space="preserve">Afin de préparer l’environnement de développement, j’ai installé venv pour créer un environnement virtuel, indispensable sous Debian 12 où pip n’est pas disponible par défaut. J’ai </w:t>
-      </w:r>
-      <w:r>
-        <w:lastRenderedPageBreak/>
-        <w:t>ensuite installé toutes les bibliothèques Python nécessaires au bon fonctionnement de l’API, ainsi que l’éditeur de texte micro.</w:t>
-      </w:r>
-    </w:p>
-    <w:p>
-      <w:pPr>
-        <w:jc w:val="both"/>
-      </w:pPr>
-      <w:r>
-        <w:t>Enfin, pour l’environnement de production, je n’utilise pas directement le PSW mais une machine virtuelle sur laquelle j’ai reproduit exactement la même installation.</w:t>
-      </w:r>
-    </w:p>
-    <w:p>
-      <w:pPr>
-        <w:jc w:val="both"/>
-      </w:pPr>
-      <w:r>
-        <w:t>Un guide d’installation et d’utilisation du PSW est disponible sur notre GitHub.</w:t>
-      </w:r>
-    </w:p>
-    <w:p/>
-    <w:p>
-      <w:pPr>
-        <w:pStyle w:val="Titre2"/>
-      </w:pPr>
-      <w:bookmarkStart w:id="9" w:name="_Toc196662863"/>
-      <w:r>
-        <w:t>2</w:t>
-      </w:r>
-      <w:r>
-        <w:t>.</w:t>
-      </w:r>
-      <w:r>
-        <w:t>5</w:t>
-      </w:r>
-      <w:r>
-        <w:t xml:space="preserve"> – Fonctionnement de l’API</w:t>
-      </w:r>
-      <w:bookmarkEnd w:id="9"/>
-    </w:p>
-    <w:p>
-      <w:r>
-        <w:t>L’API utilise les bibliothèques spécifiques suivantes (au-delà des basiques) :</w:t>
+        <w:t xml:space="preserve">Pour </w:t>
+      </w:r>
+      <w:r>
+        <w:t>le</w:t>
+      </w:r>
+      <w:r>
+        <w:t xml:space="preserve"> premier</w:t>
+      </w:r>
+      <w:r>
+        <w:t xml:space="preserve"> groupe</w:t>
+      </w:r>
+      <w:r>
+        <w:t xml:space="preserve"> </w:t>
+      </w:r>
+      <w:r>
+        <w:t>d’</w:t>
+      </w:r>
+      <w:r>
+        <w:t>incrément :</w:t>
       </w:r>
     </w:p>
     <w:p>
@@ -2116,9 +2925,10 @@
           <w:ilvl w:val="0"/>
           <w:numId w:val="3"/>
         </w:numPr>
-      </w:pPr>
-      <w:r>
-        <w:t>FastAPI, pour le fonctionnement général et la création des différentes routes.</w:t>
+        <w:jc w:val="both"/>
+      </w:pPr>
+      <w:r>
+        <w:t>PEA : Permettre l’accès à l’aide d’un badge RFID et vérifier l’autorisation d’accès.</w:t>
       </w:r>
     </w:p>
     <w:p>
@@ -2128,9 +2938,13 @@
           <w:ilvl w:val="0"/>
           <w:numId w:val="3"/>
         </w:numPr>
-      </w:pPr>
-      <w:r>
-        <w:t>SQLAlchemy, pour l’enregistrement des données dans la base de données.</w:t>
+        <w:jc w:val="both"/>
+      </w:pPr>
+      <w:r>
+        <w:t>BAE : Permettre de signaler l’entrée dans une salle, afficher les informations liées à l’étudiant</w:t>
+      </w:r>
+      <w:r>
+        <w:t xml:space="preserve"> et mettre à jour les présences et les absences.</w:t>
       </w:r>
     </w:p>
     <w:p>
@@ -2140,77 +2954,389 @@
           <w:ilvl w:val="0"/>
           <w:numId w:val="3"/>
         </w:numPr>
-      </w:pPr>
-      <w:r>
-        <w:t>Pydantic, pour la vérification de la réception des bons types de données lors de l’appel d’une requête http.</w:t>
-      </w:r>
-    </w:p>
-    <w:p>
-      <w:r>
-        <w:t>Pour l’enregistrement des données avec SQLAlchemy</w:t>
-      </w:r>
-      <w:r>
-        <w:t>,</w:t>
-      </w:r>
-      <w:r>
-        <w:t xml:space="preserve"> je cré</w:t>
-      </w:r>
-      <w:r>
-        <w:t>er</w:t>
-      </w:r>
-      <w:r>
-        <w:t xml:space="preserve"> une classe par table dans ma base de données. </w:t>
-      </w:r>
-      <w:r>
-        <w:t xml:space="preserve">Le diagramme de classe associer est celui de la </w:t>
+        <w:jc w:val="both"/>
+      </w:pPr>
+      <w:r>
+        <w:t>PSW : Permettre de consulter l’historique des absences et des retards.</w:t>
+      </w:r>
+    </w:p>
+    <w:p>
+      <w:pPr>
+        <w:pStyle w:val="Paragraphedeliste"/>
+        <w:numPr>
+          <w:ilvl w:val="0"/>
+          <w:numId w:val="3"/>
+        </w:numPr>
+        <w:jc w:val="both"/>
+      </w:pPr>
+      <w:r>
+        <w:t>PGS : Gérer les badges (Authentifier, créer, supprimer et modifier).</w:t>
+      </w:r>
+    </w:p>
+    <w:p>
+      <w:pPr>
+        <w:jc w:val="both"/>
+      </w:pPr>
+      <w:r>
+        <w:t>Pour le deuxième groupe d’incrément :</w:t>
+      </w:r>
+    </w:p>
+    <w:p>
+      <w:pPr>
+        <w:pStyle w:val="Paragraphedeliste"/>
+        <w:numPr>
+          <w:ilvl w:val="0"/>
+          <w:numId w:val="3"/>
+        </w:numPr>
+        <w:jc w:val="both"/>
+      </w:pPr>
+      <w:r>
+        <w:t>PEA : Permettre l’accès à l’aide d’un digicode et vérifier l’autorisation d’accès</w:t>
+      </w:r>
+      <w:r>
+        <w:t>, afficher les informations liées à l’utilisateur.</w:t>
+      </w:r>
+    </w:p>
+    <w:p>
+      <w:pPr>
+        <w:pStyle w:val="Paragraphedeliste"/>
+        <w:numPr>
+          <w:ilvl w:val="0"/>
+          <w:numId w:val="3"/>
+        </w:numPr>
+        <w:jc w:val="both"/>
+      </w:pPr>
+      <w:r>
+        <w:t>BAE : Afficher les détails de la séance.</w:t>
+      </w:r>
+    </w:p>
+    <w:p>
+      <w:pPr>
+        <w:pStyle w:val="Paragraphedeliste"/>
+        <w:numPr>
+          <w:ilvl w:val="0"/>
+          <w:numId w:val="3"/>
+        </w:numPr>
+        <w:jc w:val="both"/>
+      </w:pPr>
+      <w:r>
+        <w:t>PSW : Visualiser les disponibilités des salles et rechercher une salle libre pour une période données.</w:t>
+      </w:r>
+    </w:p>
+    <w:p>
+      <w:pPr>
+        <w:pStyle w:val="Paragraphedeliste"/>
+        <w:numPr>
+          <w:ilvl w:val="0"/>
+          <w:numId w:val="3"/>
+        </w:numPr>
+        <w:jc w:val="both"/>
+      </w:pPr>
+      <w:r>
+        <w:t>PGS : Réservé une salle et visualiser l’occupation des salles.</w:t>
+      </w:r>
+    </w:p>
+    <w:p>
+      <w:pPr>
+        <w:jc w:val="both"/>
+      </w:pPr>
+      <w:r>
+        <w:t>Pour le troisième groupe d’incrément :</w:t>
+      </w:r>
+    </w:p>
+    <w:p>
+      <w:pPr>
+        <w:pStyle w:val="Paragraphedeliste"/>
+        <w:numPr>
+          <w:ilvl w:val="0"/>
+          <w:numId w:val="3"/>
+        </w:numPr>
+        <w:jc w:val="both"/>
+      </w:pPr>
+      <w:r>
+        <w:t>PGS : Personnaliser les droits d’accès, visualiser l’historiques des badges créés.</w:t>
+      </w:r>
+    </w:p>
+    <w:p>
+      <w:pPr>
+        <w:jc w:val="both"/>
+      </w:pPr>
+      <w:r>
+        <w:t xml:space="preserve">Les diagrammes de cas d’utilisations complets sont </w:t>
+      </w:r>
+      <w:r>
+        <w:t>disponibles</w:t>
+      </w:r>
+      <w:r>
+        <w:t xml:space="preserve"> sur notre GitHub</w:t>
+      </w:r>
+      <w:r>
+        <w:t xml:space="preserve"> dans </w:t>
       </w:r>
       <w:r>
         <w:rPr>
           <w:i/>
           <w:iCs/>
         </w:rPr>
-        <w:t xml:space="preserve">Figure </w:t>
+        <w:t>/PartieCommune/UseCase</w:t>
+      </w:r>
+      <w:r>
+        <w:t>.</w:t>
+      </w:r>
+    </w:p>
+    <w:p>
+      <w:r>
+        <w:t>Pour la phase de réalisation, j'ai adopté une approche itérative et incrémentale, structurée autour d'un modèle en V.</w:t>
+      </w:r>
+      <w:r>
+        <w:t xml:space="preserve"> </w:t>
+      </w:r>
+      <w:r>
+        <w:t>C</w:t>
+      </w:r>
+      <w:r>
+        <w:t>haque fonctionnalité suit un cycle précis : conception ciblée à l'aide d'un diagramme de séquence, élaboration d'un plan de test associé, développement de la fonctionnalité, phase de test avec Pytest, puis ajustements éventuels avant de passer à la fonctionnalité suivante</w:t>
+      </w:r>
+      <w:r>
+        <w:t xml:space="preserve"> (voir </w:t>
       </w:r>
       <w:r>
         <w:rPr>
           <w:i/>
           <w:iCs/>
         </w:rPr>
-        <w:t>4</w:t>
-      </w:r>
-      <w:r>
-        <w:t>. C’est une version simplifiée par soucis de clarté, mais toute les classes hérite de Base, une classe de la bibliothèque SQLAlchemy. Elles sont aussi composées de la classe Column (toujours de SQLAlchemy) qui permet de créer un attribut intégrable dans la base de données. Une version du diagramme plus détaillée, avec notamment la classe Base et la classe Column, est disponible sur notre GitHub.</w:t>
-      </w:r>
-    </w:p>
-    <w:p>
-      <w:r>
-        <w:t xml:space="preserve">Enfin pour la vérification des données avec Pydantic, le nombre de classe varie en fonction du nombre de route disponible sur mon API, avec </w:t>
-      </w:r>
-      <w:r>
-        <w:t>0</w:t>
-      </w:r>
-      <w:r>
-        <w:t xml:space="preserve"> à </w:t>
-      </w:r>
-      <w:r>
-        <w:t>1</w:t>
-      </w:r>
-      <w:r>
-        <w:t xml:space="preserve"> classe par route. Le diagramme de classe associer est celui de la</w:t>
+        <w:t xml:space="preserve">Figure </w:t>
       </w:r>
       <w:r>
         <w:rPr>
           <w:i/>
           <w:iCs/>
         </w:rPr>
-        <w:t xml:space="preserve"> Figure </w:t>
+        <w:t>5</w:t>
+      </w:r>
+      <w:r>
+        <w:t>).</w:t>
+      </w:r>
+    </w:p>
+    <w:p>
+      <w:r>
+        <w:rPr>
+          <w:noProof/>
+        </w:rPr>
+        <w:drawing>
+          <wp:inline distT="0" distB="0" distL="0" distR="0" wp14:anchorId="556C0B94" wp14:editId="2D050A34">
+            <wp:extent cx="5760720" cy="2806065"/>
+            <wp:effectExtent l="0" t="0" r="0" b="0"/>
+            <wp:docPr id="1877037419" name="Image 1" descr="Une image contenant texte, capture d’écran, Police, conception&#10;&#10;Le contenu généré par l’IA peut être incorrect."/>
+            <wp:cNvGraphicFramePr>
+              <a:graphicFrameLocks xmlns:a="http://schemas.openxmlformats.org/drawingml/2006/main" noChangeAspect="1"/>
+            </wp:cNvGraphicFramePr>
+            <a:graphic xmlns:a="http://schemas.openxmlformats.org/drawingml/2006/main">
+              <a:graphicData uri="http://schemas.openxmlformats.org/drawingml/2006/picture">
+                <pic:pic xmlns:pic="http://schemas.openxmlformats.org/drawingml/2006/picture">
+                  <pic:nvPicPr>
+                    <pic:cNvPr id="1877037419" name="Image 1" descr="Une image contenant texte, capture d’écran, Police, conception&#10;&#10;Le contenu généré par l’IA peut être incorrect."/>
+                    <pic:cNvPicPr/>
+                  </pic:nvPicPr>
+                  <pic:blipFill>
+                    <a:blip r:embed="rId17">
+                      <a:extLst>
+                        <a:ext uri="{28A0092B-C50C-407E-A947-70E740481C1C}">
+                          <a14:useLocalDpi xmlns:a14="http://schemas.microsoft.com/office/drawing/2010/main" val="0"/>
+                        </a:ext>
+                      </a:extLst>
+                    </a:blip>
+                    <a:stretch>
+                      <a:fillRect/>
+                    </a:stretch>
+                  </pic:blipFill>
+                  <pic:spPr>
+                    <a:xfrm>
+                      <a:off x="0" y="0"/>
+                      <a:ext cx="5760720" cy="2806065"/>
+                    </a:xfrm>
+                    <a:prstGeom prst="rect">
+                      <a:avLst/>
+                    </a:prstGeom>
+                  </pic:spPr>
+                </pic:pic>
+              </a:graphicData>
+            </a:graphic>
+          </wp:inline>
+        </w:drawing>
+      </w:r>
+    </w:p>
+    <w:p>
+      <w:pPr>
+        <w:pStyle w:val="Lgende"/>
+        <w:jc w:val="center"/>
+      </w:pPr>
+      <w:r>
+        <w:t xml:space="preserve">Figure </w:t>
+      </w:r>
+      <w:r>
+        <w:t>5</w:t>
+      </w:r>
+      <w:r>
+        <w:t xml:space="preserve"> Cycle de réalisation</w:t>
+      </w:r>
+    </w:p>
+    <w:p>
+      <w:pPr>
+        <w:pStyle w:val="Titre2"/>
+      </w:pPr>
+      <w:bookmarkStart w:id="15" w:name="_Toc199928746"/>
+      <w:r>
+        <w:lastRenderedPageBreak/>
+        <w:t>3</w:t>
+      </w:r>
+      <w:r>
+        <w:t>.</w:t>
+      </w:r>
+      <w:r>
+        <w:t>3</w:t>
+      </w:r>
+      <w:r>
+        <w:t xml:space="preserve"> – Fonctionnement de l’API</w:t>
+      </w:r>
+      <w:bookmarkEnd w:id="15"/>
+    </w:p>
+    <w:p>
+      <w:pPr>
+        <w:keepNext/>
+        <w:jc w:val="both"/>
+      </w:pPr>
+      <w:r>
+        <w:t>Afin de préparer l’environnement de développement, j’ai installé venv pour créer un environnement virtuel, indispensable sous Debian 12 où pip n’est pas disponible par défaut. J’ai ensuite installé toutes les bibliothèques Python nécessaires au bon fonctionnement de l’API, ainsi que l’éditeur de texte micro.</w:t>
+      </w:r>
+    </w:p>
+    <w:p>
+      <w:pPr>
+        <w:jc w:val="both"/>
+      </w:pPr>
+      <w:r>
+        <w:t>Enfin, pour l’environnement de production, je n’utilise pas directement le PSW mais une machine virtuelle sur laquelle j’ai reproduit exactement la même installation.</w:t>
+      </w:r>
+    </w:p>
+    <w:p>
+      <w:r>
+        <w:t>L’API utilise les bibliothèques spécifiques</w:t>
+      </w:r>
+      <w:r>
+        <w:t xml:space="preserve"> (au-delà des basiques) </w:t>
+      </w:r>
+      <w:r>
+        <w:t>suivantes</w:t>
+      </w:r>
+      <w:r>
+        <w:t xml:space="preserve"> </w:t>
+      </w:r>
+      <w:r>
+        <w:t>:</w:t>
+      </w:r>
+    </w:p>
+    <w:p>
+      <w:pPr>
+        <w:pStyle w:val="Paragraphedeliste"/>
+        <w:numPr>
+          <w:ilvl w:val="0"/>
+          <w:numId w:val="3"/>
+        </w:numPr>
+      </w:pPr>
+      <w:r>
+        <w:t>FastAPI, pour le fonctionnement général et la création des différentes routes.</w:t>
+      </w:r>
+    </w:p>
+    <w:p>
+      <w:pPr>
+        <w:pStyle w:val="Paragraphedeliste"/>
+        <w:numPr>
+          <w:ilvl w:val="0"/>
+          <w:numId w:val="3"/>
+        </w:numPr>
+      </w:pPr>
+      <w:r>
+        <w:t>SQLAlchemy, pour l’enregistrement des données dans la base de données.</w:t>
+      </w:r>
+    </w:p>
+    <w:p>
+      <w:pPr>
+        <w:pStyle w:val="Paragraphedeliste"/>
+        <w:numPr>
+          <w:ilvl w:val="0"/>
+          <w:numId w:val="3"/>
+        </w:numPr>
+      </w:pPr>
+      <w:r>
+        <w:t>Pydantic, pour la vérification de la réception des bons types de données lors de l’appel d’une requête http.</w:t>
+      </w:r>
+    </w:p>
+    <w:p>
+      <w:r>
+        <w:t>Pour l’enregistrement des données avec SQLAlchemy</w:t>
+      </w:r>
+      <w:r>
+        <w:t>,</w:t>
+      </w:r>
+      <w:r>
+        <w:t xml:space="preserve"> je cré</w:t>
+      </w:r>
+      <w:r>
+        <w:t>er</w:t>
+      </w:r>
+      <w:r>
+        <w:t xml:space="preserve"> une classe par table dans ma base de données. </w:t>
+      </w:r>
+      <w:r>
+        <w:t xml:space="preserve">Le diagramme de classe associer est celui de la </w:t>
       </w:r>
       <w:r>
         <w:rPr>
           <w:i/>
           <w:iCs/>
         </w:rPr>
-        <w:t>5</w:t>
+        <w:t xml:space="preserve">Figure </w:t>
+      </w:r>
+      <w:r>
+        <w:rPr>
+          <w:i/>
+          <w:iCs/>
+        </w:rPr>
+        <w:t>6</w:t>
+      </w:r>
+      <w:r>
+        <w:t>. C’est une version simplifiée par soucis de clarté, mais toute les classes hérite de Base, une classe de la bibliothèque SQLAlchemy. Elles sont aussi composées de la classe Column (toujours de SQLAlchemy) qui permet de créer un attribut intégrable dans la base de données. Une version du diagramme plus détaillée, avec notamment la classe Base et la classe Column, est disponible sur notre GitHub.</w:t>
+      </w:r>
+    </w:p>
+    <w:p>
+      <w:r>
+        <w:t xml:space="preserve">Enfin pour la vérification des données avec Pydantic, le nombre de classe varie en fonction du nombre de route disponible sur mon API, avec </w:t>
+      </w:r>
+      <w:r>
+        <w:t>0</w:t>
+      </w:r>
+      <w:r>
+        <w:t xml:space="preserve"> à </w:t>
+      </w:r>
+      <w:r>
+        <w:t>1</w:t>
+      </w:r>
+      <w:r>
+        <w:t xml:space="preserve"> classe par route. Le diagramme de classe associer est celui de la</w:t>
+      </w:r>
+      <w:r>
+        <w:rPr>
+          <w:i/>
+          <w:iCs/>
+        </w:rPr>
+        <w:t xml:space="preserve"> Figure </w:t>
+      </w:r>
+      <w:r>
+        <w:rPr>
+          <w:i/>
+          <w:iCs/>
+        </w:rPr>
+        <w:t>7</w:t>
       </w:r>
       <w:r>
         <w:t>.</w:t>
@@ -2222,7 +3348,20 @@
         <w:t xml:space="preserve"> classe</w:t>
       </w:r>
       <w:r>
-        <w:t xml:space="preserve"> contient les attributs que l’on reçoit dans la requête. Une version complète de ce diagramme de classe est disponible sur notre GitHub.</w:t>
+        <w:t xml:space="preserve"> contient les attributs que l’on reçoit dans la requête. Une version complète de ce diagramme de classe est disponible sur notre GitHub</w:t>
+      </w:r>
+      <w:r>
+        <w:t xml:space="preserve"> sous </w:t>
+      </w:r>
+      <w:r>
+        <w:rPr>
+          <w:i/>
+          <w:iCs/>
+        </w:rPr>
+        <w:t>/main/BDD/Diagrammes/Classe</w:t>
+      </w:r>
+      <w:r>
+        <w:t>.</w:t>
       </w:r>
     </w:p>
     <w:p>
@@ -2251,7 +3390,7 @@
                     <pic:cNvPicPr/>
                   </pic:nvPicPr>
                   <pic:blipFill>
-                    <a:blip r:embed="rId14">
+                    <a:blip r:embed="rId18">
                       <a:extLst>
                         <a:ext uri="{28A0092B-C50C-407E-A947-70E740481C1C}">
                           <a14:useLocalDpi xmlns:a14="http://schemas.microsoft.com/office/drawing/2010/main" val="0"/>
@@ -2284,7 +3423,13 @@
         <w:jc w:val="center"/>
       </w:pPr>
       <w:r>
-        <w:t>Figure 4 Diagramme de classe (simplifié) relatif à SQLAlchemy</w:t>
+        <w:t xml:space="preserve">Figure </w:t>
+      </w:r>
+      <w:r>
+        <w:t>6</w:t>
+      </w:r>
+      <w:r>
+        <w:t xml:space="preserve"> Diagramme de classe (simplifié) relatif à SQLAlchemy</w:t>
       </w:r>
     </w:p>
     <w:p>
@@ -2313,7 +3458,7 @@
                     <pic:cNvPicPr/>
                   </pic:nvPicPr>
                   <pic:blipFill>
-                    <a:blip r:embed="rId15">
+                    <a:blip r:embed="rId19">
                       <a:extLst>
                         <a:ext uri="{28A0092B-C50C-407E-A947-70E740481C1C}">
                           <a14:useLocalDpi xmlns:a14="http://schemas.microsoft.com/office/drawing/2010/main" val="0"/>
@@ -2346,7 +3491,13 @@
         <w:jc w:val="center"/>
       </w:pPr>
       <w:r>
-        <w:t>Figure 5 Diagramme de classe (partielle) relatif à Pydantic</w:t>
+        <w:t xml:space="preserve">Figure </w:t>
+      </w:r>
+      <w:r>
+        <w:t>7</w:t>
+      </w:r>
+      <w:r>
+        <w:t xml:space="preserve"> Diagramme de classe (partielle) relatif à Pydantic</w:t>
       </w:r>
     </w:p>
     <w:p>
@@ -2380,7 +3531,7 @@
                     </pic:cNvPicPr>
                   </pic:nvPicPr>
                   <pic:blipFill>
-                    <a:blip r:embed="rId16" cstate="print">
+                    <a:blip r:embed="rId20" cstate="print">
                       <a:extLst>
                         <a:ext uri="{28A0092B-C50C-407E-A947-70E740481C1C}">
                           <a14:useLocalDpi xmlns:a14="http://schemas.microsoft.com/office/drawing/2010/main" val="0"/>
@@ -2465,395 +3616,29 @@
       </w:r>
     </w:p>
     <w:p/>
-    <w:p>
-      <w:pPr>
-        <w:pStyle w:val="Titre2"/>
-      </w:pPr>
-      <w:bookmarkStart w:id="10" w:name="_Toc196662864"/>
+    <w:p/>
+    <w:p>
+      <w:pPr>
+        <w:pStyle w:val="Titre3"/>
+      </w:pPr>
+      <w:bookmarkStart w:id="16" w:name="_Toc199928747"/>
       <w:r>
         <w:lastRenderedPageBreak/>
-        <w:t>2</w:t>
-      </w:r>
-      <w:r>
-        <w:t>.6</w:t>
-      </w:r>
-      <w:r>
-        <w:t xml:space="preserve"> – Routes à implémenter</w:t>
-      </w:r>
-      <w:bookmarkEnd w:id="10"/>
-    </w:p>
-    <w:p>
-      <w:r>
-        <w:t xml:space="preserve">Voici </w:t>
-      </w:r>
-      <w:r>
-        <w:t>toutes les routes</w:t>
-      </w:r>
-      <w:r>
-        <w:t xml:space="preserve"> que je dois implémenter pour répondre aux attentes de l’incrément 1 :</w:t>
-      </w:r>
-    </w:p>
-    <w:p>
-      <w:r>
-        <w:t xml:space="preserve">Pour la PEA : </w:t>
-      </w:r>
-    </w:p>
-    <w:p>
-      <w:pPr>
-        <w:pStyle w:val="Paragraphedeliste"/>
-        <w:numPr>
-          <w:ilvl w:val="0"/>
-          <w:numId w:val="3"/>
-        </w:numPr>
-      </w:pPr>
-      <w:r>
-        <w:t>Récupérer l’UID du badge, l’adresse mac de la PEA et vérifier si l’utilisateur est autorisé à rentrer. S’il n’est pas autorisé je renvoie un message d’erreur, sinon je renvoie son nom, son prénom, son rôle et son autorisation</w:t>
-      </w:r>
-      <w:r>
-        <w:t xml:space="preserve"> </w:t>
-      </w:r>
-      <w:r>
-        <w:sym w:font="Wingdings" w:char="F0E0"/>
-      </w:r>
-      <w:r>
-        <w:t xml:space="preserve"> Requête POST</w:t>
+        <w:t>3</w:t>
       </w:r>
       <w:r>
         <w:t>.</w:t>
       </w:r>
-    </w:p>
-    <w:p>
-      <w:r>
-        <w:t xml:space="preserve">Pour la BAE : </w:t>
-      </w:r>
-    </w:p>
-    <w:p>
-      <w:pPr>
-        <w:pStyle w:val="Paragraphedeliste"/>
-        <w:numPr>
-          <w:ilvl w:val="0"/>
-          <w:numId w:val="3"/>
-        </w:numPr>
-      </w:pPr>
-      <w:r>
-        <w:t>Récupérer l’UID du badge, l’adresse mac de la BAE et enregistre sa présence au cours, ainsi que rajouter un retard si besoins. Je renvoie son nom, son prénom et sa classe. S’il n’est pas dans la bonne classe je lui renvoie la classe ou il doit être</w:t>
-      </w:r>
-      <w:r>
-        <w:t xml:space="preserve"> </w:t>
-      </w:r>
-      <w:r>
-        <w:sym w:font="Wingdings" w:char="F0E0"/>
-      </w:r>
-      <w:r>
-        <w:t xml:space="preserve"> Requête POST</w:t>
-      </w:r>
-      <w:r>
-        <w:t>.</w:t>
-      </w:r>
-    </w:p>
-    <w:p>
-      <w:r>
-        <w:t>Pour le P</w:t>
-      </w:r>
-      <w:r>
-        <w:t>SW (site)</w:t>
-      </w:r>
-      <w:r>
-        <w:t xml:space="preserve"> : </w:t>
-      </w:r>
-    </w:p>
-    <w:p>
-      <w:pPr>
-        <w:pStyle w:val="Paragraphedeliste"/>
-        <w:numPr>
-          <w:ilvl w:val="0"/>
-          <w:numId w:val="3"/>
-        </w:numPr>
-      </w:pPr>
-      <w:r>
-        <w:t>Récupérer l’identifiant et le mot de passe d’un utilisateur, vérifier si ça correspond bien et renvoyer s’il est autorisé à se connecter au site web</w:t>
-      </w:r>
-      <w:r>
-        <w:t xml:space="preserve">, ainsi que son nom, son prénom et son id </w:t>
-      </w:r>
-      <w:r>
-        <w:sym w:font="Wingdings" w:char="F0E0"/>
-      </w:r>
-      <w:r>
-        <w:t xml:space="preserve"> Requête POST</w:t>
-      </w:r>
-      <w:r>
-        <w:t>.</w:t>
-      </w:r>
-    </w:p>
-    <w:p>
-      <w:pPr>
-        <w:pStyle w:val="Paragraphedeliste"/>
-        <w:numPr>
-          <w:ilvl w:val="0"/>
-          <w:numId w:val="3"/>
-        </w:numPr>
-      </w:pPr>
-      <w:r>
-        <w:t xml:space="preserve">Récupérer l’id de l’utilisateur et renvoyer </w:t>
-      </w:r>
-      <w:r>
-        <w:t>tous</w:t>
-      </w:r>
-      <w:r>
-        <w:t xml:space="preserve"> </w:t>
-      </w:r>
-      <w:r>
-        <w:t>s</w:t>
-      </w:r>
-      <w:r>
-        <w:t>es retards et absence</w:t>
-      </w:r>
-      <w:r>
-        <w:t>s</w:t>
-      </w:r>
-      <w:r>
-        <w:t xml:space="preserve"> s’il y </w:t>
-      </w:r>
-      <w:r>
-        <w:t xml:space="preserve">en </w:t>
-      </w:r>
-      <w:r>
-        <w:t>a</w:t>
-      </w:r>
-      <w:r>
-        <w:t xml:space="preserve"> </w:t>
-      </w:r>
-      <w:r>
-        <w:sym w:font="Wingdings" w:char="F0E0"/>
-      </w:r>
-      <w:r>
-        <w:t xml:space="preserve"> Requête GET</w:t>
-      </w:r>
-      <w:r>
-        <w:t>.</w:t>
-      </w:r>
-    </w:p>
-    <w:p>
-      <w:pPr>
-        <w:pStyle w:val="Paragraphedeliste"/>
-        <w:numPr>
-          <w:ilvl w:val="0"/>
-          <w:numId w:val="3"/>
-        </w:numPr>
-      </w:pPr>
-      <w:r>
-        <w:t xml:space="preserve">Envoyer </w:t>
-      </w:r>
-      <w:r>
-        <w:t>tous les élèves</w:t>
-      </w:r>
-      <w:r>
-        <w:t xml:space="preserve"> </w:t>
-      </w:r>
-      <w:r>
-        <w:t>de la base de données</w:t>
-      </w:r>
-      <w:r>
-        <w:t xml:space="preserve"> </w:t>
-      </w:r>
-      <w:r>
-        <w:sym w:font="Wingdings" w:char="F0E0"/>
-      </w:r>
-      <w:r>
-        <w:t xml:space="preserve"> Requête GET</w:t>
-      </w:r>
-      <w:r>
-        <w:t>.</w:t>
-      </w:r>
-    </w:p>
-    <w:p/>
-    <w:p>
-      <w:r>
-        <w:t>Pour le PGS :</w:t>
-      </w:r>
-    </w:p>
-    <w:p>
-      <w:pPr>
-        <w:pStyle w:val="Paragraphedeliste"/>
-        <w:numPr>
-          <w:ilvl w:val="0"/>
-          <w:numId w:val="3"/>
-        </w:numPr>
-      </w:pPr>
-      <w:r>
-        <w:t>Récupérer l’UID d’un badge et créer un nouveau badge dans la base de données</w:t>
-      </w:r>
-      <w:r>
-        <w:t xml:space="preserve"> </w:t>
-      </w:r>
-      <w:r>
-        <w:sym w:font="Wingdings" w:char="F0E0"/>
-      </w:r>
-      <w:r>
-        <w:t xml:space="preserve"> Requête POST</w:t>
-      </w:r>
-      <w:r>
-        <w:t>.</w:t>
-      </w:r>
-    </w:p>
-    <w:p>
-      <w:pPr>
-        <w:pStyle w:val="Paragraphedeliste"/>
-        <w:numPr>
-          <w:ilvl w:val="0"/>
-          <w:numId w:val="3"/>
-        </w:numPr>
-      </w:pPr>
-      <w:r>
-        <w:t>Récupérer les modifications sur les attributs d’un badge et les appliquer dans la base de données</w:t>
-      </w:r>
-      <w:r>
-        <w:t xml:space="preserve"> </w:t>
-      </w:r>
-      <w:r>
-        <w:sym w:font="Wingdings" w:char="F0E0"/>
-      </w:r>
-      <w:r>
-        <w:t xml:space="preserve"> Requête PUT</w:t>
-      </w:r>
-      <w:r>
-        <w:t>.</w:t>
-      </w:r>
-    </w:p>
-    <w:p>
-      <w:pPr>
-        <w:pStyle w:val="Paragraphedeliste"/>
-        <w:numPr>
-          <w:ilvl w:val="0"/>
-          <w:numId w:val="3"/>
-        </w:numPr>
-      </w:pPr>
-      <w:r>
-        <w:t>Envoyer tous les utilisateurs présents dans la base de données</w:t>
-      </w:r>
-      <w:r>
-        <w:t xml:space="preserve"> </w:t>
-      </w:r>
-      <w:r>
-        <w:sym w:font="Wingdings" w:char="F0E0"/>
-      </w:r>
-      <w:r>
-        <w:t xml:space="preserve"> Requête GET</w:t>
-      </w:r>
-      <w:r>
-        <w:t>.</w:t>
-      </w:r>
-    </w:p>
-    <w:p>
-      <w:pPr>
-        <w:pStyle w:val="Paragraphedeliste"/>
-        <w:numPr>
-          <w:ilvl w:val="0"/>
-          <w:numId w:val="3"/>
-        </w:numPr>
-      </w:pPr>
-      <w:r>
-        <w:t>Récupérer un UID et un id utilisateur, modifier le badge pour l’associer à l’utilisateur dans la base de données</w:t>
-      </w:r>
-      <w:r>
-        <w:t xml:space="preserve"> </w:t>
-      </w:r>
-      <w:r>
-        <w:sym w:font="Wingdings" w:char="F0E0"/>
-      </w:r>
-      <w:r>
-        <w:t xml:space="preserve"> Requête PUT</w:t>
-      </w:r>
-      <w:r>
-        <w:t>.</w:t>
-      </w:r>
-    </w:p>
-    <w:p>
-      <w:pPr>
-        <w:pStyle w:val="Paragraphedeliste"/>
-        <w:numPr>
-          <w:ilvl w:val="0"/>
-          <w:numId w:val="3"/>
-        </w:numPr>
-      </w:pPr>
-      <w:r>
-        <w:t>Recevoir l’UID d’un badge et le s</w:t>
-      </w:r>
-      <w:r>
-        <w:t xml:space="preserve">upprimer de la base de données </w:t>
-      </w:r>
-      <w:r>
-        <w:sym w:font="Wingdings" w:char="F0E0"/>
-      </w:r>
-      <w:r>
-        <w:t xml:space="preserve"> Requête DELETE</w:t>
-      </w:r>
-      <w:r>
-        <w:t>.</w:t>
-      </w:r>
-    </w:p>
-    <w:p/>
-    <w:p>
-      <w:pPr>
-        <w:pStyle w:val="Titre2"/>
-      </w:pPr>
-      <w:bookmarkStart w:id="11" w:name="_Toc196662865"/>
-      <w:r>
-        <w:t>2</w:t>
-      </w:r>
-      <w:r>
-        <w:t>.7</w:t>
-      </w:r>
-      <w:r>
-        <w:t xml:space="preserve"> – Réalisation</w:t>
-      </w:r>
-      <w:bookmarkEnd w:id="11"/>
-    </w:p>
-    <w:p>
-      <w:r>
-        <w:t>Pour la phase de réalisation, j'ai adopté une approche itérative et incrémentale, structurée autour d'un modèle en V.</w:t>
-      </w:r>
-    </w:p>
-    <w:p>
-      <w:r>
-        <w:t>C</w:t>
-      </w:r>
-      <w:r>
-        <w:t>haque fonctionnalité suit un cycle précis : conception ciblée à l'aide d'un diagramme de séquence, élaboration d'un plan de test associé, développement de la fonctionnalité, phase de test avec Pytest, puis ajustements éventuels avant de passer à la fonctionnalité suivante.</w:t>
-      </w:r>
-    </w:p>
-    <w:p>
-      <w:pPr>
-        <w:pStyle w:val="Titre3"/>
-        <w:jc w:val="both"/>
-        <w:rPr>
-          <w:rFonts w:eastAsiaTheme="minorHAnsi" w:cstheme="minorBidi"/>
-          <w:color w:val="auto"/>
-          <w:sz w:val="22"/>
-          <w:szCs w:val="22"/>
-        </w:rPr>
-      </w:pPr>
-    </w:p>
-    <w:p>
-      <w:pPr>
-        <w:pStyle w:val="Titre3"/>
-        <w:jc w:val="both"/>
-        <w:rPr>
-          <w:rFonts w:eastAsiaTheme="minorHAnsi" w:cstheme="minorBidi"/>
-          <w:color w:val="auto"/>
-          <w:sz w:val="22"/>
-          <w:szCs w:val="22"/>
-        </w:rPr>
-      </w:pPr>
-      <w:bookmarkStart w:id="12" w:name="_Toc196662866"/>
-      <w:r>
-        <w:t>2</w:t>
-      </w:r>
-      <w:r>
-        <w:t>.7.1 – Base de l’API</w:t>
-      </w:r>
-      <w:bookmarkEnd w:id="12"/>
+      <w:r>
+        <w:t>3</w:t>
+      </w:r>
+      <w:r>
+        <w:t>.1</w:t>
+      </w:r>
+      <w:r>
+        <w:t xml:space="preserve"> – Base de l’API</w:t>
+      </w:r>
+      <w:bookmarkEnd w:id="16"/>
     </w:p>
     <w:p>
       <w:r>
@@ -2871,7 +3656,7 @@
           <w:i/>
           <w:iCs/>
         </w:rPr>
-        <w:t>6</w:t>
+        <w:t>8</w:t>
       </w:r>
       <w:r>
         <w:t xml:space="preserve">). </w:t>
@@ -2889,7 +3674,6 @@
         <w:rPr>
           <w:noProof/>
         </w:rPr>
-        <w:lastRenderedPageBreak/>
         <w:drawing>
           <wp:inline distT="0" distB="0" distL="0" distR="0" wp14:anchorId="3154B8D9" wp14:editId="60E74787">
             <wp:extent cx="5760720" cy="2189480"/>
@@ -2906,7 +3690,7 @@
                     <pic:cNvPicPr/>
                   </pic:nvPicPr>
                   <pic:blipFill>
-                    <a:blip r:embed="rId17"/>
+                    <a:blip r:embed="rId21"/>
                     <a:stretch>
                       <a:fillRect/>
                     </a:stretch>
@@ -2936,7 +3720,7 @@
         <w:t xml:space="preserve">Figure </w:t>
       </w:r>
       <w:r>
-        <w:t>6</w:t>
+        <w:t>8</w:t>
       </w:r>
       <w:r>
         <w:t xml:space="preserve"> Contenu du fichier database.py</w:t>
@@ -2958,7 +3742,7 @@
           <w:i/>
           <w:iCs/>
         </w:rPr>
-        <w:t>7</w:t>
+        <w:t>9</w:t>
       </w:r>
       <w:r>
         <w:t>) et schemas.py (</w:t>
@@ -2975,7 +3759,7 @@
           <w:i/>
           <w:iCs/>
         </w:rPr>
-        <w:t>8</w:t>
+        <w:t>10</w:t>
       </w:r>
       <w:r>
         <w:t>). Le contenue intégrale de ces fichiers est disponible sur notre GitHub.</w:t>
@@ -3021,6 +3805,7 @@
         <w:rPr>
           <w:noProof/>
         </w:rPr>
+        <w:lastRenderedPageBreak/>
         <w:drawing>
           <wp:inline distT="0" distB="0" distL="0" distR="0" wp14:anchorId="41C5623A" wp14:editId="2658D972">
             <wp:extent cx="5760720" cy="3350260"/>
@@ -3037,7 +3822,7 @@
                     <pic:cNvPicPr/>
                   </pic:nvPicPr>
                   <pic:blipFill>
-                    <a:blip r:embed="rId18"/>
+                    <a:blip r:embed="rId22"/>
                     <a:stretch>
                       <a:fillRect/>
                     </a:stretch>
@@ -3067,7 +3852,10 @@
         <w:t xml:space="preserve">Figure </w:t>
       </w:r>
       <w:r>
-        <w:t xml:space="preserve">7 </w:t>
+        <w:t>9</w:t>
+      </w:r>
+      <w:r>
+        <w:t xml:space="preserve"> </w:t>
       </w:r>
       <w:r>
         <w:t>Contenue partiel du fichier models.py</w:t>
@@ -3082,7 +3870,6 @@
         <w:rPr>
           <w:noProof/>
         </w:rPr>
-        <w:lastRenderedPageBreak/>
         <w:drawing>
           <wp:inline distT="0" distB="0" distL="0" distR="0" wp14:anchorId="3CF23B7D" wp14:editId="6E4642F2">
             <wp:extent cx="3115973" cy="4888089"/>
@@ -3099,7 +3886,7 @@
                     <pic:cNvPicPr/>
                   </pic:nvPicPr>
                   <pic:blipFill>
-                    <a:blip r:embed="rId19"/>
+                    <a:blip r:embed="rId23"/>
                     <a:stretch>
                       <a:fillRect/>
                     </a:stretch>
@@ -3129,53 +3916,144 @@
         <w:t xml:space="preserve">Figure </w:t>
       </w:r>
       <w:r>
-        <w:t>8</w:t>
+        <w:t>10</w:t>
       </w:r>
       <w:r>
         <w:t xml:space="preserve"> Contenue partiel du fichier schemas.py</w:t>
       </w:r>
     </w:p>
     <w:p>
-      <w:pPr>
-        <w:pStyle w:val="Titre3"/>
-      </w:pPr>
-      <w:bookmarkStart w:id="13" w:name="_Toc196662867"/>
-      <w:r>
-        <w:t>2</w:t>
-      </w:r>
-      <w:r>
-        <w:t>.7.</w:t>
-      </w:r>
-      <w:r>
-        <w:t xml:space="preserve">2 – </w:t>
-      </w:r>
-      <w:r>
-        <w:t>Visualisation</w:t>
-      </w:r>
-      <w:bookmarkEnd w:id="13"/>
-    </w:p>
-    <w:p>
-      <w:r>
-        <w:t>Pour la création d’une route, on va se pencher sur une en particulière : celle de la PEA. Le processus reste le même pour les autres routes et les fichiers et diagrammes liés aux autres routes sont disponible sur notre GitHub.</w:t>
-      </w:r>
-    </w:p>
-    <w:p>
-      <w:r>
-        <w:t>Tout d’abord pour comprendre comment va fonctionner cette route je m’appuie sur un digramme de séquence fais au préalable (</w:t>
+      <w:r>
+        <w:lastRenderedPageBreak/>
+        <w:t>Un filtrage IP est mis en place sur l’API afin de n’autoriser seulement le VLAN 20 et 30 d’effectuer des requêtes POST, PUT, DELETE. Le VLAN 10 peut néanmoins accéder à la doc Swagger et effectuer des requêtes GET</w:t>
+      </w:r>
+      <w:r>
+        <w:t xml:space="preserve"> (</w:t>
       </w:r>
       <w:r>
         <w:rPr>
           <w:i/>
           <w:iCs/>
         </w:rPr>
-        <w:t xml:space="preserve">voir Figure </w:t>
+        <w:t>voir Figure 11</w:t>
+      </w:r>
+      <w:r>
+        <w:t>).</w:t>
+      </w:r>
+    </w:p>
+    <w:p>
+      <w:pPr>
+        <w:keepNext/>
+        <w:jc w:val="center"/>
+      </w:pPr>
+      <w:r>
+        <w:drawing>
+          <wp:inline distT="0" distB="0" distL="0" distR="0" wp14:anchorId="63ACFBB6" wp14:editId="7E41570C">
+            <wp:extent cx="5760720" cy="3727450"/>
+            <wp:effectExtent l="0" t="0" r="0" b="6350"/>
+            <wp:docPr id="1216615061" name="Image 1" descr="Une image contenant texte, capture d’écran, Police&#10;&#10;Le contenu généré par l’IA peut être incorrect."/>
+            <wp:cNvGraphicFramePr>
+              <a:graphicFrameLocks xmlns:a="http://schemas.openxmlformats.org/drawingml/2006/main" noChangeAspect="1"/>
+            </wp:cNvGraphicFramePr>
+            <a:graphic xmlns:a="http://schemas.openxmlformats.org/drawingml/2006/main">
+              <a:graphicData uri="http://schemas.openxmlformats.org/drawingml/2006/picture">
+                <pic:pic xmlns:pic="http://schemas.openxmlformats.org/drawingml/2006/picture">
+                  <pic:nvPicPr>
+                    <pic:cNvPr id="1216615061" name="Image 1" descr="Une image contenant texte, capture d’écran, Police&#10;&#10;Le contenu généré par l’IA peut être incorrect."/>
+                    <pic:cNvPicPr/>
+                  </pic:nvPicPr>
+                  <pic:blipFill>
+                    <a:blip r:embed="rId24"/>
+                    <a:stretch>
+                      <a:fillRect/>
+                    </a:stretch>
+                  </pic:blipFill>
+                  <pic:spPr>
+                    <a:xfrm>
+                      <a:off x="0" y="0"/>
+                      <a:ext cx="5760720" cy="3727450"/>
+                    </a:xfrm>
+                    <a:prstGeom prst="rect">
+                      <a:avLst/>
+                    </a:prstGeom>
+                  </pic:spPr>
+                </pic:pic>
+              </a:graphicData>
+            </a:graphic>
+          </wp:inline>
+        </w:drawing>
+      </w:r>
+    </w:p>
+    <w:p>
+      <w:pPr>
+        <w:pStyle w:val="Lgende"/>
+        <w:jc w:val="center"/>
+      </w:pPr>
+      <w:r>
+        <w:t>Figure 11 Middleware filtrage IP</w:t>
+      </w:r>
+    </w:p>
+    <w:p/>
+    <w:p>
+      <w:pPr>
+        <w:pStyle w:val="Titre3"/>
+      </w:pPr>
+      <w:bookmarkStart w:id="17" w:name="_Toc199928748"/>
+      <w:r>
+        <w:t>3</w:t>
+      </w:r>
+      <w:r>
+        <w:t>.</w:t>
+      </w:r>
+      <w:r>
+        <w:t>3</w:t>
+      </w:r>
+      <w:r>
+        <w:t>.</w:t>
+      </w:r>
+      <w:r>
+        <w:t xml:space="preserve">2 – </w:t>
+      </w:r>
+      <w:r>
+        <w:t>Visualisation</w:t>
+      </w:r>
+      <w:bookmarkEnd w:id="17"/>
+    </w:p>
+    <w:p>
+      <w:r>
+        <w:t>Pour la création d’une route, on va se pencher sur une en particulière : celle de la PEA</w:t>
+      </w:r>
+      <w:r>
+        <w:t xml:space="preserve"> pour autoriser l’accès via badge</w:t>
+      </w:r>
+      <w:r>
+        <w:t>. Le processus reste le même pour les autres routes et les fichiers et diagrammes liés aux autres routes sont disponible sur notre GitHub.</w:t>
+      </w:r>
+    </w:p>
+    <w:p>
+      <w:r>
+        <w:t>Tout d’abord pour comprendre comment va fonctionner cette route je m’appuie sur un digramme de séquence fais au préalable (</w:t>
       </w:r>
       <w:r>
         <w:rPr>
           <w:i/>
           <w:iCs/>
         </w:rPr>
-        <w:t>9</w:t>
+        <w:t xml:space="preserve">voir Figure </w:t>
+      </w:r>
+      <w:r>
+        <w:rPr>
+          <w:i/>
+          <w:iCs/>
+        </w:rPr>
+        <w:t>1</w:t>
+      </w:r>
+      <w:r>
+        <w:rPr>
+          <w:i/>
+          <w:iCs/>
+        </w:rPr>
+        <w:t>2</w:t>
       </w:r>
       <w:r>
         <w:t>).</w:t>
@@ -3192,7 +4070,7 @@
         </w:rPr>
         <w:lastRenderedPageBreak/>
         <w:drawing>
-          <wp:inline distT="0" distB="0" distL="0" distR="0" wp14:anchorId="5F6099DE" wp14:editId="3BB6DC8D">
+          <wp:inline distT="0" distB="0" distL="0" distR="0" wp14:anchorId="5F6099DE" wp14:editId="0F50F90C">
             <wp:extent cx="6353175" cy="4699053"/>
             <wp:effectExtent l="0" t="0" r="0" b="6350"/>
             <wp:docPr id="1120196627" name="Image 1" descr="Une image contenant texte, capture d’écran, diagramme, Parallèle&#10;&#10;Le contenu généré par l’IA peut être incorrect."/>
@@ -3207,7 +4085,7 @@
                     <pic:cNvPicPr/>
                   </pic:nvPicPr>
                   <pic:blipFill>
-                    <a:blip r:embed="rId20" cstate="print">
+                    <a:blip r:embed="rId25" cstate="print">
                       <a:extLst>
                         <a:ext uri="{28A0092B-C50C-407E-A947-70E740481C1C}">
                           <a14:useLocalDpi xmlns:a14="http://schemas.microsoft.com/office/drawing/2010/main" val="0"/>
@@ -3243,7 +4121,10 @@
         <w:t xml:space="preserve">Figure </w:t>
       </w:r>
       <w:r>
-        <w:t>9</w:t>
+        <w:t>1</w:t>
+      </w:r>
+      <w:r>
+        <w:t>2</w:t>
       </w:r>
       <w:r>
         <w:t xml:space="preserve"> Diagramme de séquence pour l'accès à une salle</w:t>
@@ -3260,7 +4141,13 @@
         <w:tab/>
       </w:r>
       <w:r>
-        <w:t>Pour vérifier l’autorisation l’API récupère l’autorisation correspondant à l’utilisateur et à la salle (s’il y en a une), ainsi que le possible cours de l’utilisateur à cette heure-ci. Ainsi l’API détermine si l’utilisateur est autorisé à rentré ou non et renvoie le nom, prénom, rôle et l’autorisation de l’utilisateur si oui.</w:t>
+        <w:t xml:space="preserve">Pour vérifier l’autorisation l’API récupère l’autorisation correspondant à l’utilisateur et à la salle (s’il y en a une), ainsi que le possible cours de l’utilisateur à cette heure-ci. Ainsi l’API détermine si l’utilisateur est autorisé à </w:t>
+      </w:r>
+      <w:r>
+        <w:t>rentrer</w:t>
+      </w:r>
+      <w:r>
+        <w:t xml:space="preserve"> ou non et renvoie le nom, prénom, rôle et l’autorisation de l’utilisateur si oui.</w:t>
       </w:r>
     </w:p>
     <w:p>
@@ -4380,11 +5267,20 @@
       <w:pPr>
         <w:pStyle w:val="Titre3"/>
       </w:pPr>
-      <w:bookmarkStart w:id="14" w:name="_Toc196662868"/>
-      <w:r>
-        <w:t>2.7.3 – Implémentation et tests</w:t>
-      </w:r>
-      <w:bookmarkEnd w:id="14"/>
+      <w:bookmarkStart w:id="18" w:name="_Toc199928749"/>
+      <w:r>
+        <w:t>3</w:t>
+      </w:r>
+      <w:r>
+        <w:t>.</w:t>
+      </w:r>
+      <w:r>
+        <w:t>3</w:t>
+      </w:r>
+      <w:r>
+        <w:t>.3 – Implémentation et tests</w:t>
+      </w:r>
+      <w:bookmarkEnd w:id="18"/>
     </w:p>
     <w:p>
       <w:r>
@@ -4402,7 +5298,7 @@
           <w:i/>
           <w:iCs/>
         </w:rPr>
-        <w:t>0</w:t>
+        <w:t>3</w:t>
       </w:r>
       <w:r>
         <w:t>).</w:t>
@@ -4437,7 +5333,7 @@
                     <pic:cNvPicPr/>
                   </pic:nvPicPr>
                   <pic:blipFill>
-                    <a:blip r:embed="rId21"/>
+                    <a:blip r:embed="rId26"/>
                     <a:stretch>
                       <a:fillRect/>
                     </a:stretch>
@@ -4480,7 +5376,7 @@
                     <pic:cNvPicPr/>
                   </pic:nvPicPr>
                   <pic:blipFill>
-                    <a:blip r:embed="rId22"/>
+                    <a:blip r:embed="rId27"/>
                     <a:stretch>
                       <a:fillRect/>
                     </a:stretch>
@@ -4513,7 +5409,7 @@
         <w:t>1</w:t>
       </w:r>
       <w:r>
-        <w:t>0</w:t>
+        <w:t>3</w:t>
       </w:r>
       <w:r>
         <w:t xml:space="preserve"> Contenue partiel du fichier pea.py</w:t>
@@ -4524,7 +5420,13 @@
     <w:p>
       <w:r>
         <w:lastRenderedPageBreak/>
-        <w:t xml:space="preserve">Il ne me reste plus qu’a réaliser mes tests unitaires sur ce que je viens de </w:t>
+        <w:t>Il ne me reste plus qu’</w:t>
+      </w:r>
+      <w:r>
+        <w:t>à</w:t>
+      </w:r>
+      <w:r>
+        <w:t xml:space="preserve"> réaliser mes tests unitaires sur ce que je viens de </w:t>
       </w:r>
       <w:r>
         <w:t>coder</w:t>
@@ -4559,7 +5461,7 @@
           <w:i/>
           <w:iCs/>
         </w:rPr>
-        <w:t>1</w:t>
+        <w:t>4</w:t>
       </w:r>
       <w:r>
         <w:t xml:space="preserve"> </w:t>
@@ -4598,7 +5500,7 @@
                     </pic:cNvPicPr>
                   </pic:nvPicPr>
                   <pic:blipFill>
-                    <a:blip r:embed="rId23">
+                    <a:blip r:embed="rId28">
                       <a:extLst>
                         <a:ext uri="{28A0092B-C50C-407E-A947-70E740481C1C}">
                           <a14:useLocalDpi xmlns:a14="http://schemas.microsoft.com/office/drawing/2010/main" val="0"/>
@@ -4636,7 +5538,13 @@
         <w:jc w:val="center"/>
       </w:pPr>
       <w:r>
-        <w:t>Figure 11 Procès-verbal de la fonction verifierAccesBadge</w:t>
+        <w:t>Figure 1</w:t>
+      </w:r>
+      <w:r>
+        <w:t>4</w:t>
+      </w:r>
+      <w:r>
+        <w:t xml:space="preserve"> Procès-verbal de la fonction verifierAccesBadge</w:t>
       </w:r>
     </w:p>
     <w:p>
@@ -4654,7 +5562,20 @@
         <w:t>e</w:t>
       </w:r>
       <w:r>
-        <w:t>s ici mais elles restent disponibles sur notre GitHub.</w:t>
+        <w:t>s ici mais elles restent disponibles sur notre GitHub</w:t>
+      </w:r>
+      <w:r>
+        <w:t xml:space="preserve"> sous </w:t>
+      </w:r>
+      <w:r>
+        <w:rPr>
+          <w:i/>
+          <w:iCs/>
+        </w:rPr>
+        <w:t>/main/BDD</w:t>
+      </w:r>
+      <w:r>
+        <w:t>.</w:t>
       </w:r>
       <w:r>
         <w:t> / ! \</w:t>
@@ -4666,506 +5587,69 @@
         <w:pStyle w:val="Titre1"/>
         <w:jc w:val="both"/>
       </w:pPr>
-      <w:bookmarkStart w:id="15" w:name="_Toc196662869"/>
-      <w:r>
-        <w:t>III – Incrément 2</w:t>
-      </w:r>
-      <w:bookmarkEnd w:id="15"/>
+      <w:bookmarkStart w:id="19" w:name="_Toc199928750"/>
+      <w:r>
+        <w:t>II</w:t>
+      </w:r>
+      <w:r>
+        <w:t>I</w:t>
+      </w:r>
+      <w:r>
+        <w:t xml:space="preserve">I – </w:t>
+      </w:r>
+      <w:r>
+        <w:t>Conclusion</w:t>
+      </w:r>
+      <w:bookmarkEnd w:id="19"/>
     </w:p>
     <w:p>
       <w:pPr>
         <w:pStyle w:val="Titre2"/>
-        <w:jc w:val="both"/>
-        <w:rPr>
-          <w:noProof/>
-        </w:rPr>
-      </w:pPr>
-      <w:bookmarkStart w:id="16" w:name="_Toc196662870"/>
-      <w:r>
-        <w:rPr>
-          <w:noProof/>
-        </w:rPr>
-        <w:t>3.1 – Objectif</w:t>
-      </w:r>
-      <w:bookmarkEnd w:id="16"/>
-    </w:p>
-    <w:p>
-      <w:pPr>
-        <w:jc w:val="both"/>
-      </w:pPr>
-      <w:r>
-        <w:t>L’objectif de ce deuxième incrément est le même qu’au premier : permettre l’accès aux données. Les données demandées sont en revanche différentes.</w:t>
-      </w:r>
-    </w:p>
-    <w:p>
-      <w:pPr>
-        <w:jc w:val="both"/>
-      </w:pPr>
-      <w:r>
-        <w:t>Pour ce deuxième incrément je vais devoir répondre à ces cas d’utilisations :</w:t>
-      </w:r>
-    </w:p>
-    <w:p>
-      <w:pPr>
-        <w:pStyle w:val="Paragraphedeliste"/>
-        <w:numPr>
-          <w:ilvl w:val="0"/>
-          <w:numId w:val="3"/>
-        </w:numPr>
-        <w:jc w:val="both"/>
-      </w:pPr>
-      <w:r>
-        <w:t>PEA : Permettre l’accès à l’aide d’un digicode et vérifier l’autorisation d’accès.</w:t>
-      </w:r>
-    </w:p>
-    <w:p>
-      <w:pPr>
-        <w:pStyle w:val="Paragraphedeliste"/>
-        <w:numPr>
-          <w:ilvl w:val="0"/>
-          <w:numId w:val="3"/>
-        </w:numPr>
-        <w:jc w:val="both"/>
-      </w:pPr>
-      <w:r>
-        <w:t>PSW : Visualiser les disponibilités des salles et rechercher une salle libre pour une période données.</w:t>
-      </w:r>
-    </w:p>
-    <w:p>
-      <w:pPr>
-        <w:pStyle w:val="Paragraphedeliste"/>
-        <w:numPr>
-          <w:ilvl w:val="0"/>
-          <w:numId w:val="3"/>
-        </w:numPr>
-        <w:jc w:val="both"/>
-      </w:pPr>
-      <w:r>
-        <w:t xml:space="preserve">PGS : </w:t>
-      </w:r>
-      <w:r>
-        <w:t>Réservé une salle</w:t>
-      </w:r>
-      <w:r>
-        <w:t xml:space="preserve"> et visualiser l’occupation des salles</w:t>
-      </w:r>
-      <w:r>
-        <w:t>.</w:t>
-      </w:r>
-    </w:p>
-    <w:p>
-      <w:pPr>
-        <w:jc w:val="both"/>
-      </w:pPr>
+      </w:pPr>
+      <w:bookmarkStart w:id="20" w:name="_Toc199928751"/>
+      <w:r>
+        <w:t>4.1 – Réalisation</w:t>
+      </w:r>
+      <w:bookmarkEnd w:id="20"/>
+    </w:p>
+    <w:p>
+      <w:r>
+        <w:t xml:space="preserve">Dans l’ensemble, le développement du projet est terminé. L’API permet désormais de gérer efficacement les accès via badge et digicode, en se basant sur les équipements en place et les emplois du temps enregistrés. </w:t>
+      </w:r>
+    </w:p>
+    <w:p>
+      <w:r>
+        <w:t xml:space="preserve">L’ensemble des fonctions critiques ont été testées avec Pytest à l’aide de mocks pour simuler les cas métiers. Il ne reste qu’une amélioration fonctionnelle à intégrer : permettre l’affichage des informations du cours lorsqu’un enseignant badge sur un équipement de type BAE. </w:t>
+      </w:r>
+    </w:p>
+    <w:p>
+      <w:r>
+        <w:t>Par ailleurs, une amélioration technique serait d’ajouter un système de journalisation afin d’enregistrer les appels de l’API dans un fichier de log, pour faciliter le suivi et le débogage.</w:t>
+      </w:r>
     </w:p>
     <w:p>
       <w:pPr>
         <w:pStyle w:val="Titre2"/>
-        <w:jc w:val="both"/>
-      </w:pPr>
-      <w:bookmarkStart w:id="17" w:name="_Toc196662871"/>
-      <w:r>
-        <w:t>3</w:t>
-      </w:r>
-      <w:r>
-        <w:t>.</w:t>
-      </w:r>
-      <w:r>
-        <w:t>2</w:t>
-      </w:r>
-      <w:r>
-        <w:t xml:space="preserve"> – Planification</w:t>
-      </w:r>
-      <w:bookmarkEnd w:id="17"/>
-    </w:p>
-    <w:p>
-      <w:pPr>
-        <w:jc w:val="both"/>
-      </w:pPr>
-      <w:r>
-        <w:t xml:space="preserve">Pour ce </w:t>
-      </w:r>
-      <w:r>
-        <w:t>deuxième incrément</w:t>
-      </w:r>
-      <w:r>
-        <w:t xml:space="preserve">, une durée de </w:t>
-      </w:r>
-      <w:r>
-        <w:t>3</w:t>
-      </w:r>
-      <w:r>
-        <w:t xml:space="preserve"> semaine a été fixé pour toute l’équipe afin de réaliser une intégration </w:t>
-      </w:r>
-      <w:r>
-        <w:t>le 22 avril</w:t>
-      </w:r>
-      <w:r>
-        <w:t xml:space="preserve">, </w:t>
-      </w:r>
-      <w:r>
-        <w:t xml:space="preserve">une semaine </w:t>
-      </w:r>
-      <w:r>
-        <w:t xml:space="preserve">avant la revue </w:t>
-      </w:r>
-      <w:r>
-        <w:t>3</w:t>
-      </w:r>
-      <w:r>
-        <w:t>.</w:t>
-      </w:r>
-    </w:p>
-    <w:p>
-      <w:pPr>
-        <w:jc w:val="both"/>
-      </w:pPr>
-      <w:r>
-        <w:t xml:space="preserve">Pour ma partie, je me suis fixé une semaine pour </w:t>
-      </w:r>
-      <w:r>
-        <w:t>finaliser l’incrément 1</w:t>
-      </w:r>
-      <w:r>
-        <w:t xml:space="preserve"> puis </w:t>
-      </w:r>
-      <w:r>
-        <w:t>le reste</w:t>
-      </w:r>
-      <w:r>
-        <w:t xml:space="preserve"> pour mettre </w:t>
-      </w:r>
-      <w:r>
-        <w:t>à jour</w:t>
-      </w:r>
-      <w:r>
-        <w:t xml:space="preserve"> l’API. La dernière semaine a été désigné pour réaliser les test unitaires (</w:t>
-      </w:r>
-      <w:r>
-        <w:rPr>
-          <w:i/>
-          <w:iCs/>
-        </w:rPr>
-        <w:t xml:space="preserve">voir Figure </w:t>
-      </w:r>
-      <w:r>
-        <w:rPr>
-          <w:i/>
-          <w:iCs/>
-        </w:rPr>
-        <w:t>1</w:t>
-      </w:r>
-      <w:r>
-        <w:rPr>
-          <w:i/>
-          <w:iCs/>
-        </w:rPr>
-        <w:t>2</w:t>
-      </w:r>
-      <w:r>
-        <w:t>).</w:t>
-      </w:r>
-    </w:p>
-    <w:p>
-      <w:pPr>
-        <w:keepNext/>
-        <w:jc w:val="center"/>
-      </w:pPr>
-    </w:p>
-    <w:p>
-      <w:pPr>
-        <w:pStyle w:val="Lgende"/>
-        <w:jc w:val="center"/>
-      </w:pPr>
-      <w:r>
-        <w:t xml:space="preserve">Figure </w:t>
-      </w:r>
-      <w:r>
-        <w:t>1</w:t>
-      </w:r>
-      <w:r>
-        <w:t xml:space="preserve">2 Planification Incrément </w:t>
-      </w:r>
-      <w:r>
-        <w:t>2</w:t>
-      </w:r>
-    </w:p>
-    <w:p>
-      <w:pPr>
-        <w:pStyle w:val="Titre2"/>
-      </w:pPr>
-      <w:bookmarkStart w:id="18" w:name="_Toc196662872"/>
-      <w:r>
-        <w:t>3</w:t>
-      </w:r>
-      <w:r>
-        <w:t>.</w:t>
-      </w:r>
-      <w:r>
-        <w:t>3</w:t>
-      </w:r>
-      <w:r>
-        <w:t xml:space="preserve"> – Routes à implémenter</w:t>
-      </w:r>
-      <w:bookmarkEnd w:id="18"/>
-    </w:p>
-    <w:p>
-      <w:r>
-        <w:t xml:space="preserve">Voici toutes les routes que je dois implémenter pour répondre aux attentes de l’incrément </w:t>
-      </w:r>
-      <w:r>
-        <w:t>2</w:t>
-      </w:r>
-      <w:r>
-        <w:t> :</w:t>
-      </w:r>
-    </w:p>
-    <w:p>
-      <w:r>
-        <w:t xml:space="preserve">Pour la PEA : </w:t>
-      </w:r>
-    </w:p>
-    <w:p>
-      <w:pPr>
-        <w:pStyle w:val="Paragraphedeliste"/>
-        <w:numPr>
-          <w:ilvl w:val="0"/>
-          <w:numId w:val="3"/>
-        </w:numPr>
-      </w:pPr>
-      <w:r>
-        <w:t>Récupérer l</w:t>
-      </w:r>
-      <w:r>
-        <w:t>e digicode de l’utilisateur</w:t>
-      </w:r>
-      <w:r>
-        <w:t xml:space="preserve">, l’adresse mac de la PEA et vérifier si l’utilisateur est autorisé à rentrer. S’il n’est pas autorisé je renvoie un message d’erreur, sinon je renvoie son nom, son prénom, son rôle et son autorisation </w:t>
-      </w:r>
-      <w:r>
-        <w:sym w:font="Wingdings" w:char="F0E0"/>
-      </w:r>
-      <w:r>
-        <w:t xml:space="preserve"> Requête POST.</w:t>
-      </w:r>
-    </w:p>
-    <w:p>
-      <w:r>
-        <w:t xml:space="preserve">Pour le PSW (site) : </w:t>
-      </w:r>
-    </w:p>
-    <w:p>
-      <w:pPr>
-        <w:pStyle w:val="Paragraphedeliste"/>
-        <w:numPr>
-          <w:ilvl w:val="0"/>
-          <w:numId w:val="3"/>
-        </w:numPr>
-      </w:pPr>
-      <w:r>
-        <w:t xml:space="preserve">Envoyer toutes les salles dans la base de données </w:t>
-      </w:r>
-      <w:r>
-        <w:sym w:font="Wingdings" w:char="F0E0"/>
-      </w:r>
-      <w:r>
-        <w:t xml:space="preserve"> Requête GET.</w:t>
-      </w:r>
-    </w:p>
-    <w:p>
-      <w:pPr>
-        <w:pStyle w:val="Paragraphedeliste"/>
-        <w:numPr>
-          <w:ilvl w:val="0"/>
-          <w:numId w:val="3"/>
-        </w:numPr>
-      </w:pPr>
-      <w:r>
-        <w:t xml:space="preserve">Récupérer l’id d’une salle et renvoyer son emploie du temps ainsi que son occupation </w:t>
-      </w:r>
-      <w:r>
-        <w:sym w:font="Wingdings" w:char="F0E0"/>
-      </w:r>
-      <w:r>
-        <w:t xml:space="preserve"> Requête GET.</w:t>
-      </w:r>
-    </w:p>
-    <w:p>
-      <w:r>
-        <w:t>Pour le PGS :</w:t>
-      </w:r>
-    </w:p>
-    <w:p>
-      <w:pPr>
-        <w:pStyle w:val="Paragraphedeliste"/>
-        <w:numPr>
-          <w:ilvl w:val="0"/>
-          <w:numId w:val="3"/>
-        </w:numPr>
-      </w:pPr>
-      <w:r>
-        <w:t xml:space="preserve">Envoyer toutes les salles dans la base de données </w:t>
-      </w:r>
-      <w:r>
-        <w:sym w:font="Wingdings" w:char="F0E0"/>
-      </w:r>
-      <w:r>
-        <w:t xml:space="preserve"> Requête GET.</w:t>
-      </w:r>
-    </w:p>
-    <w:p>
-      <w:pPr>
-        <w:pStyle w:val="Paragraphedeliste"/>
-        <w:numPr>
-          <w:ilvl w:val="0"/>
-          <w:numId w:val="3"/>
-        </w:numPr>
-      </w:pPr>
-      <w:r>
-        <w:t>Récupérer</w:t>
-      </w:r>
-      <w:r>
-        <w:t xml:space="preserve"> l’id d’une salle, des horaires de début et de fin ainsi que l’id d’un utilisateur pour enregistrer une réservation </w:t>
-      </w:r>
-      <w:r>
-        <w:sym w:font="Wingdings" w:char="F0E0"/>
-      </w:r>
-      <w:r>
-        <w:t xml:space="preserve"> Requête POST.</w:t>
-      </w:r>
-    </w:p>
-    <w:p/>
-    <w:p>
-      <w:pPr>
-        <w:pStyle w:val="Titre2"/>
-      </w:pPr>
-      <w:bookmarkStart w:id="19" w:name="_Toc196662873"/>
-      <w:r>
-        <w:t>3</w:t>
-      </w:r>
-      <w:r>
-        <w:t>.</w:t>
-      </w:r>
-      <w:r>
-        <w:t>4</w:t>
-      </w:r>
-      <w:r>
-        <w:t xml:space="preserve"> – Réalisation</w:t>
-      </w:r>
-      <w:bookmarkEnd w:id="19"/>
-    </w:p>
-    <w:p>
-      <w:r>
-        <w:t xml:space="preserve">Pour la réalisation </w:t>
-      </w:r>
-      <w:r>
-        <w:t>de cet</w:t>
-      </w:r>
-      <w:r>
-        <w:t xml:space="preserve"> incrément le fonctionnement est strictement le même que</w:t>
-      </w:r>
-      <w:r>
-        <w:t xml:space="preserve"> le premier</w:t>
-      </w:r>
-      <w:r>
-        <w:t xml:space="preserve"> (voir </w:t>
-      </w:r>
-      <w:r>
-        <w:rPr>
-          <w:i/>
-          <w:iCs/>
-        </w:rPr>
-        <w:t>Figure 13</w:t>
-      </w:r>
-      <w:r>
-        <w:t>).</w:t>
-      </w:r>
-    </w:p>
-    <w:p>
-      <w:pPr>
-        <w:keepNext/>
-        <w:jc w:val="center"/>
-      </w:pPr>
-      <w:r>
-        <w:rPr>
-          <w:noProof/>
-        </w:rPr>
-        <w:drawing>
-          <wp:inline distT="0" distB="0" distL="0" distR="0" wp14:anchorId="7B146A2A" wp14:editId="6E251F02">
-            <wp:extent cx="5760720" cy="2806065"/>
-            <wp:effectExtent l="0" t="0" r="0" b="0"/>
-            <wp:docPr id="1877037419" name="Image 1" descr="Une image contenant texte, capture d’écran, Police, conception&#10;&#10;Le contenu généré par l’IA peut être incorrect."/>
-            <wp:cNvGraphicFramePr>
-              <a:graphicFrameLocks xmlns:a="http://schemas.openxmlformats.org/drawingml/2006/main" noChangeAspect="1"/>
-            </wp:cNvGraphicFramePr>
-            <a:graphic xmlns:a="http://schemas.openxmlformats.org/drawingml/2006/main">
-              <a:graphicData uri="http://schemas.openxmlformats.org/drawingml/2006/picture">
-                <pic:pic xmlns:pic="http://schemas.openxmlformats.org/drawingml/2006/picture">
-                  <pic:nvPicPr>
-                    <pic:cNvPr id="1877037419" name="Image 1" descr="Une image contenant texte, capture d’écran, Police, conception&#10;&#10;Le contenu généré par l’IA peut être incorrect."/>
-                    <pic:cNvPicPr/>
-                  </pic:nvPicPr>
-                  <pic:blipFill>
-                    <a:blip r:embed="rId24">
-                      <a:extLst>
-                        <a:ext uri="{28A0092B-C50C-407E-A947-70E740481C1C}">
-                          <a14:useLocalDpi xmlns:a14="http://schemas.microsoft.com/office/drawing/2010/main" val="0"/>
-                        </a:ext>
-                      </a:extLst>
-                    </a:blip>
-                    <a:stretch>
-                      <a:fillRect/>
-                    </a:stretch>
-                  </pic:blipFill>
-                  <pic:spPr>
-                    <a:xfrm>
-                      <a:off x="0" y="0"/>
-                      <a:ext cx="5760720" cy="2806065"/>
-                    </a:xfrm>
-                    <a:prstGeom prst="rect">
-                      <a:avLst/>
-                    </a:prstGeom>
-                  </pic:spPr>
-                </pic:pic>
-              </a:graphicData>
-            </a:graphic>
-          </wp:inline>
-        </w:drawing>
-      </w:r>
-    </w:p>
-    <w:p>
-      <w:pPr>
-        <w:pStyle w:val="Lgende"/>
-        <w:jc w:val="center"/>
-      </w:pPr>
-      <w:r>
-        <w:t xml:space="preserve">Figure </w:t>
-      </w:r>
-      <w:fldSimple w:instr=" SEQ Figure \* ARABIC ">
-        <w:r>
-          <w:rPr>
-            <w:noProof/>
-          </w:rPr>
-          <w:t>1</w:t>
-        </w:r>
-      </w:fldSimple>
-      <w:r>
-        <w:t>3 Cycle de réalisation suivis</w:t>
-      </w:r>
-    </w:p>
-    <w:p>
-      <w:proofErr w:type="gramStart"/>
-      <w:r>
-        <w:t>Tout les documents relatifs</w:t>
-      </w:r>
-      <w:proofErr w:type="gramEnd"/>
-      <w:r>
-        <w:t xml:space="preserve"> à mon incrément 2 sont donc disponible sur notre GitHub.</w:t>
+      </w:pPr>
+      <w:bookmarkStart w:id="21" w:name="_Toc199928752"/>
+      <w:r>
+        <w:t>4.2 – Ressentis personnel</w:t>
+      </w:r>
+      <w:bookmarkEnd w:id="21"/>
+    </w:p>
+    <w:p>
+      <w:r>
+        <w:t xml:space="preserve">Ce projet m’a permis de développer de nouvelles compétences, aussi bien techniques qu’humaines. J’ai appris à m’adapter aux besoins de chaque membre du groupe, ce qui m’a poussé à être plus à l’écoute et plus flexible. J’ai pris plaisir à travailler régulièrement, notamment en avançant chaque soir sur les différentes parties du projet. J’ai acquis de nombreuses connaissances, notamment sur la mise en place complète d’un réseau et l’intégration d’une API avec une base de données PostgreSQL. </w:t>
+      </w:r>
+    </w:p>
+    <w:p>
+      <w:r>
+        <w:t>Pour les projets à venir, je veillerai à suivre une planification plus rigoureuse et à la mettre à jour régulièrement. J’améliorerai également la communication dans le groupe, en gardant une trace écrite des échanges, et je structurerai mieux le dépôt GitHub, notamment en utilisant des branches séparées pour chaque incrément.</w:t>
       </w:r>
     </w:p>
     <w:sectPr>
-      <w:headerReference w:type="default" r:id="rId25"/>
-      <w:footerReference w:type="default" r:id="rId26"/>
+      <w:headerReference w:type="default" r:id="rId29"/>
+      <w:footerReference w:type="default" r:id="rId30"/>
       <w:pgSz w:w="11906" w:h="16838"/>
       <w:pgMar w:top="1417" w:right="1417" w:bottom="1417" w:left="1417" w:header="708" w:footer="708" w:gutter="0"/>
       <w:cols w:space="708"/>
@@ -5871,6 +6355,119 @@
     </w:lvl>
   </w:abstractNum>
   <w:abstractNum w:abstractNumId="4" w15:restartNumberingAfterBreak="0">
+    <w:nsid w:val="5C8E0C8C"/>
+    <w:multiLevelType w:val="hybridMultilevel"/>
+    <w:tmpl w:val="C19E60D0"/>
+    <w:lvl w:ilvl="0" w:tplc="B82E675C">
+      <w:start w:val="2"/>
+      <w:numFmt w:val="bullet"/>
+      <w:lvlText w:val="-"/>
+      <w:lvlJc w:val="left"/>
+      <w:pPr>
+        <w:ind w:left="720" w:hanging="360"/>
+      </w:pPr>
+      <w:rPr>
+        <w:rFonts w:ascii="Aptos" w:eastAsiaTheme="minorHAnsi" w:hAnsi="Aptos" w:cstheme="minorBidi" w:hint="default"/>
+      </w:rPr>
+    </w:lvl>
+    <w:lvl w:ilvl="1" w:tplc="040C0003" w:tentative="1">
+      <w:start w:val="1"/>
+      <w:numFmt w:val="bullet"/>
+      <w:lvlText w:val="o"/>
+      <w:lvlJc w:val="left"/>
+      <w:pPr>
+        <w:ind w:left="1440" w:hanging="360"/>
+      </w:pPr>
+      <w:rPr>
+        <w:rFonts w:ascii="Courier New" w:hAnsi="Courier New" w:cs="Courier New" w:hint="default"/>
+      </w:rPr>
+    </w:lvl>
+    <w:lvl w:ilvl="2" w:tplc="040C0005" w:tentative="1">
+      <w:start w:val="1"/>
+      <w:numFmt w:val="bullet"/>
+      <w:lvlText w:val=""/>
+      <w:lvlJc w:val="left"/>
+      <w:pPr>
+        <w:ind w:left="2160" w:hanging="360"/>
+      </w:pPr>
+      <w:rPr>
+        <w:rFonts w:ascii="Wingdings" w:hAnsi="Wingdings" w:hint="default"/>
+      </w:rPr>
+    </w:lvl>
+    <w:lvl w:ilvl="3" w:tplc="040C0001" w:tentative="1">
+      <w:start w:val="1"/>
+      <w:numFmt w:val="bullet"/>
+      <w:lvlText w:val=""/>
+      <w:lvlJc w:val="left"/>
+      <w:pPr>
+        <w:ind w:left="2880" w:hanging="360"/>
+      </w:pPr>
+      <w:rPr>
+        <w:rFonts w:ascii="Symbol" w:hAnsi="Symbol" w:hint="default"/>
+      </w:rPr>
+    </w:lvl>
+    <w:lvl w:ilvl="4" w:tplc="040C0003" w:tentative="1">
+      <w:start w:val="1"/>
+      <w:numFmt w:val="bullet"/>
+      <w:lvlText w:val="o"/>
+      <w:lvlJc w:val="left"/>
+      <w:pPr>
+        <w:ind w:left="3600" w:hanging="360"/>
+      </w:pPr>
+      <w:rPr>
+        <w:rFonts w:ascii="Courier New" w:hAnsi="Courier New" w:cs="Courier New" w:hint="default"/>
+      </w:rPr>
+    </w:lvl>
+    <w:lvl w:ilvl="5" w:tplc="040C0005" w:tentative="1">
+      <w:start w:val="1"/>
+      <w:numFmt w:val="bullet"/>
+      <w:lvlText w:val=""/>
+      <w:lvlJc w:val="left"/>
+      <w:pPr>
+        <w:ind w:left="4320" w:hanging="360"/>
+      </w:pPr>
+      <w:rPr>
+        <w:rFonts w:ascii="Wingdings" w:hAnsi="Wingdings" w:hint="default"/>
+      </w:rPr>
+    </w:lvl>
+    <w:lvl w:ilvl="6" w:tplc="040C0001" w:tentative="1">
+      <w:start w:val="1"/>
+      <w:numFmt w:val="bullet"/>
+      <w:lvlText w:val=""/>
+      <w:lvlJc w:val="left"/>
+      <w:pPr>
+        <w:ind w:left="5040" w:hanging="360"/>
+      </w:pPr>
+      <w:rPr>
+        <w:rFonts w:ascii="Symbol" w:hAnsi="Symbol" w:hint="default"/>
+      </w:rPr>
+    </w:lvl>
+    <w:lvl w:ilvl="7" w:tplc="040C0003" w:tentative="1">
+      <w:start w:val="1"/>
+      <w:numFmt w:val="bullet"/>
+      <w:lvlText w:val="o"/>
+      <w:lvlJc w:val="left"/>
+      <w:pPr>
+        <w:ind w:left="5760" w:hanging="360"/>
+      </w:pPr>
+      <w:rPr>
+        <w:rFonts w:ascii="Courier New" w:hAnsi="Courier New" w:cs="Courier New" w:hint="default"/>
+      </w:rPr>
+    </w:lvl>
+    <w:lvl w:ilvl="8" w:tplc="040C0005" w:tentative="1">
+      <w:start w:val="1"/>
+      <w:numFmt w:val="bullet"/>
+      <w:lvlText w:val=""/>
+      <w:lvlJc w:val="left"/>
+      <w:pPr>
+        <w:ind w:left="6480" w:hanging="360"/>
+      </w:pPr>
+      <w:rPr>
+        <w:rFonts w:ascii="Wingdings" w:hAnsi="Wingdings" w:hint="default"/>
+      </w:rPr>
+    </w:lvl>
+  </w:abstractNum>
+  <w:abstractNum w:abstractNumId="5" w15:restartNumberingAfterBreak="0">
     <w:nsid w:val="5ED5573B"/>
     <w:multiLevelType w:val="multilevel"/>
     <w:tmpl w:val="8300F6AA"/>
@@ -6032,6 +6629,9 @@
     <w:abstractNumId w:val="3"/>
   </w:num>
   <w:num w:numId="5" w16cid:durableId="1370640311">
+    <w:abstractNumId w:val="5"/>
+  </w:num>
+  <w:num w:numId="6" w16cid:durableId="154617052">
     <w:abstractNumId w:val="4"/>
   </w:num>
 </w:numbering>
@@ -6638,7 +7238,6 @@
   <w:style w:type="character" w:default="1" w:styleId="Policepardfaut">
     <w:name w:val="Default Paragraph Font"/>
     <w:uiPriority w:val="1"/>
-    <w:semiHidden/>
     <w:unhideWhenUsed/>
   </w:style>
   <w:style w:type="table" w:default="1" w:styleId="TableauNormal">

</xml_diff>